<commit_message>
Added All K >=3
</commit_message>
<xml_diff>
--- a/IEL Group Project.docx
+++ b/IEL Group Project.docx
@@ -1385,12 +1385,7 @@
       <w:pPr>
         <w:pStyle w:val="Normal"/>
         <w:jc w:val="center"/>
-        <w:rPr>
-          <w:rFonts w:cs="Arial"/>
-          <w:b/>
-          <w:b/>
-          <w:bCs/>
-        </w:rPr>
+        <w:rPr/>
       </w:pPr>
       <w:r>
         <w:rPr>
@@ -1407,29 +1402,24 @@
         <w:jc w:val="center"/>
         <w:rPr>
           <w:rFonts w:cs="Arial"/>
-          <w:b/>
-          <w:b/>
-          <w:bCs/>
-        </w:rPr>
-      </w:pPr>
-      <w:r>
-        <w:rPr>
-          <w:rFonts w:cs="Arial"/>
-          <w:b/>
-          <w:bCs/>
-        </w:rPr>
-      </w:r>
-    </w:p>
-    <w:p>
-      <w:pPr>
-        <w:pStyle w:val="Normal"/>
-        <w:jc w:val="center"/>
-        <w:rPr>
-          <w:rFonts w:cs="Arial"/>
-          <w:b/>
-          <w:b/>
-          <w:bCs/>
-        </w:rPr>
+          <w:b w:val="false"/>
+          <w:b w:val="false"/>
+          <w:bCs w:val="false"/>
+        </w:rPr>
+      </w:pPr>
+      <w:r>
+        <w:rPr>
+          <w:rFonts w:cs="Arial"/>
+          <w:b w:val="false"/>
+          <w:bCs w:val="false"/>
+        </w:rPr>
+      </w:r>
+    </w:p>
+    <w:p>
+      <w:pPr>
+        <w:pStyle w:val="Normal"/>
+        <w:jc w:val="center"/>
+        <w:rPr/>
       </w:pPr>
       <w:r>
         <w:rPr>
@@ -1438,6 +1428,700 @@
           <w:bCs/>
         </w:rPr>
         <w:t>K3&gt;</w:t>
+      </w:r>
+      <w:r>
+        <w:rPr>
+          <w:rFonts w:cs="Arial"/>
+          <w:b w:val="false"/>
+          <w:bCs w:val="false"/>
+        </w:rPr>
+        <w:t>accomplished, accountable, accumulated, accurate, achieve, adjust, advocated, agriculture, aliens, analysts, annual, annually, aspects, awards, beliefs, collaborator, collaborators, colleagues, compensated, competed, comprised, concluded, concrete, conducted, conservatives, contradicted, contradiction, contradictory, contrast, crop, currency, cycles, data, decade, declared, declined, despite, disasters, effective, embrace, ensure, estimates, excessive, experiment, expert, experts, fate, focused, forecast, forecasters, forecasting, forecasts, global, grasp, hence, hypotheses, ideally, immune, innovation, insight, integrated, integrator, integrators, intellectual, intelligence, international, ironically, launched, legitimacy, liberals, link, logic, meanwhile, moreover, nuclear, outcome, peers, philosopher, predict, predicted, prediction, predictions, principles, prominent, psychologist, published, rages, recruit, reform, reformer, reforms, regulate, regulations, reinforce, reinforcement, relevant, republics, resource, resources, respective, revolutionized, routinely, scholars, sources, stakes, strategies, sustainable, target, techniques, theories, tournament, undisputed, unlike, updated, volunteers, withdraw, yields</w:t>
+      </w:r>
+    </w:p>
+    <w:p>
+      <w:pPr>
+        <w:pStyle w:val="Normal"/>
+        <w:jc w:val="center"/>
+        <w:rPr>
+          <w:rFonts w:cs="Arial"/>
+          <w:b/>
+          <w:b/>
+          <w:bCs/>
+        </w:rPr>
+      </w:pPr>
+      <w:r>
+        <w:rPr/>
+      </w:r>
+    </w:p>
+    <w:p>
+      <w:pPr>
+        <w:pStyle w:val="Normal"/>
+        <w:jc w:val="center"/>
+        <w:rPr/>
+      </w:pPr>
+      <w:r>
+        <w:rPr>
+          <w:rFonts w:cs="Arial"/>
+          <w:b/>
+          <w:bCs/>
+        </w:rPr>
+        <w:t>K</w:t>
+      </w:r>
+      <w:r>
+        <w:rPr>
+          <w:rFonts w:cs="Arial"/>
+          <w:b/>
+          <w:bCs/>
+        </w:rPr>
+        <w:t>4</w:t>
+      </w:r>
+      <w:r>
+        <w:rPr>
+          <w:rFonts w:cs="Arial"/>
+          <w:b/>
+          <w:bCs/>
+        </w:rPr>
+        <w:t>&gt;</w:t>
+      </w:r>
+      <w:r>
+        <w:rPr>
+          <w:rFonts w:cs="Arial"/>
+          <w:b w:val="false"/>
+          <w:bCs w:val="false"/>
+        </w:rPr>
+        <w:t>amid, array, biologist, butterfly, chaos, classified, comically, commodity, compiled, conceded, delicately, domain, domains, embody, exploded, flaws, gauge, hybridized, intact, lens, mid, nonetheless, optimistic, prestigious, scenario, scenarios, sparked, streaks, swift, validated, waxed</w:t>
+      </w:r>
+    </w:p>
+    <w:p>
+      <w:pPr>
+        <w:pStyle w:val="Normal"/>
+        <w:jc w:val="center"/>
+        <w:rPr>
+          <w:rFonts w:cs="Arial"/>
+          <w:b/>
+          <w:b/>
+          <w:bCs/>
+        </w:rPr>
+      </w:pPr>
+      <w:r>
+        <w:rPr/>
+      </w:r>
+    </w:p>
+    <w:p>
+      <w:pPr>
+        <w:pStyle w:val="Normal"/>
+        <w:jc w:val="center"/>
+        <w:rPr/>
+      </w:pPr>
+      <w:r>
+        <w:rPr>
+          <w:rFonts w:cs="Arial"/>
+          <w:b/>
+          <w:bCs/>
+        </w:rPr>
+        <w:t>K</w:t>
+      </w:r>
+      <w:r>
+        <w:rPr>
+          <w:rFonts w:cs="Arial"/>
+          <w:b/>
+          <w:bCs/>
+        </w:rPr>
+        <w:t>5</w:t>
+      </w:r>
+      <w:r>
+        <w:rPr>
+          <w:rFonts w:cs="Arial"/>
+          <w:b/>
+          <w:bCs/>
+        </w:rPr>
+        <w:t>&gt;</w:t>
+      </w:r>
+      <w:r>
+        <w:rPr>
+          <w:rFonts w:cs="Arial"/>
+          <w:b w:val="false"/>
+          <w:bCs w:val="false"/>
+        </w:rPr>
+        <w:t>ambiguity, catastrophe, degradation, demise, depleted, earnest, empowering, ensued, expansive, lavishly, nicknames, renowned, stark, tidy, unleashed, vested, volatile</w:t>
+      </w:r>
+    </w:p>
+    <w:p>
+      <w:pPr>
+        <w:pStyle w:val="Normal"/>
+        <w:jc w:val="center"/>
+        <w:rPr>
+          <w:rFonts w:cs="Arial"/>
+          <w:b/>
+          <w:b/>
+          <w:bCs/>
+        </w:rPr>
+      </w:pPr>
+      <w:r>
+        <w:rPr/>
+      </w:r>
+    </w:p>
+    <w:p>
+      <w:pPr>
+        <w:pStyle w:val="Normal"/>
+        <w:jc w:val="center"/>
+        <w:rPr/>
+      </w:pPr>
+      <w:r>
+        <w:rPr>
+          <w:rFonts w:cs="Arial"/>
+          <w:b/>
+          <w:bCs/>
+        </w:rPr>
+        <w:t>K</w:t>
+      </w:r>
+      <w:r>
+        <w:rPr>
+          <w:rFonts w:cs="Arial"/>
+          <w:b/>
+          <w:bCs/>
+        </w:rPr>
+        <w:t>6</w:t>
+      </w:r>
+      <w:r>
+        <w:rPr>
+          <w:rFonts w:cs="Arial"/>
+          <w:b/>
+          <w:bCs/>
+        </w:rPr>
+        <w:t>&gt;</w:t>
+      </w:r>
+      <w:r>
+        <w:rPr>
+          <w:rFonts w:cs="Arial"/>
+          <w:b w:val="false"/>
+          <w:bCs w:val="false"/>
+        </w:rPr>
+        <w:t>authoritative, benevolent, bolstered, breadth, buoy, catalyst, credentials, devalue, dire, dismal, esteemed, euro, famine, horrific, hypothetical, inadequacies, waned</w:t>
+      </w:r>
+    </w:p>
+    <w:p>
+      <w:pPr>
+        <w:pStyle w:val="Normal"/>
+        <w:jc w:val="center"/>
+        <w:rPr>
+          <w:rFonts w:cs="Arial"/>
+          <w:b/>
+          <w:b/>
+          <w:bCs/>
+        </w:rPr>
+      </w:pPr>
+      <w:r>
+        <w:rPr/>
+      </w:r>
+    </w:p>
+    <w:p>
+      <w:pPr>
+        <w:pStyle w:val="Normal"/>
+        <w:jc w:val="center"/>
+        <w:rPr/>
+      </w:pPr>
+      <w:r>
+        <w:rPr>
+          <w:rFonts w:cs="Arial"/>
+          <w:b/>
+          <w:bCs/>
+        </w:rPr>
+        <w:t>K</w:t>
+      </w:r>
+      <w:r>
+        <w:rPr>
+          <w:rFonts w:cs="Arial"/>
+          <w:b/>
+          <w:bCs/>
+        </w:rPr>
+        <w:t>7</w:t>
+      </w:r>
+      <w:r>
+        <w:rPr>
+          <w:rFonts w:cs="Arial"/>
+          <w:b/>
+          <w:bCs/>
+        </w:rPr>
+        <w:t>&gt;</w:t>
+      </w:r>
+      <w:r>
+        <w:rPr>
+          <w:rFonts w:cs="Arial"/>
+          <w:b w:val="false"/>
+          <w:bCs w:val="false"/>
+        </w:rPr>
+        <w:t>amassed, apocalypse, bestowed, chimed, detonated, erroneous, extinguishes, inverse, primacy, proverb, proxy, vindicate</w:t>
+      </w:r>
+    </w:p>
+    <w:p>
+      <w:pPr>
+        <w:pStyle w:val="Normal"/>
+        <w:jc w:val="center"/>
+        <w:rPr>
+          <w:rFonts w:cs="Arial"/>
+          <w:b/>
+          <w:b/>
+          <w:bCs/>
+        </w:rPr>
+      </w:pPr>
+      <w:r>
+        <w:rPr/>
+      </w:r>
+    </w:p>
+    <w:p>
+      <w:pPr>
+        <w:pStyle w:val="Normal"/>
+        <w:jc w:val="center"/>
+        <w:rPr/>
+      </w:pPr>
+      <w:r>
+        <w:rPr>
+          <w:rFonts w:cs="Arial"/>
+          <w:b/>
+          <w:bCs/>
+        </w:rPr>
+        <w:t>K</w:t>
+      </w:r>
+      <w:r>
+        <w:rPr>
+          <w:rFonts w:cs="Arial"/>
+          <w:b/>
+          <w:bCs/>
+        </w:rPr>
+        <w:t>8</w:t>
+      </w:r>
+      <w:r>
+        <w:rPr>
+          <w:rFonts w:cs="Arial"/>
+          <w:b/>
+          <w:bCs/>
+        </w:rPr>
+        <w:t>&gt;</w:t>
+      </w:r>
+      <w:r>
+        <w:rPr>
+          <w:rFonts w:cs="Arial"/>
+          <w:b w:val="false"/>
+          <w:bCs w:val="false"/>
+        </w:rPr>
+        <w:t>budged, dogmatic, eclectic, hone, ingenuity, macroeconomic, pertained, quadrupled, quell, sparring, transpire</w:t>
+      </w:r>
+    </w:p>
+    <w:p>
+      <w:pPr>
+        <w:pStyle w:val="Normal"/>
+        <w:jc w:val="center"/>
+        <w:rPr>
+          <w:rFonts w:cs="Arial"/>
+          <w:b/>
+          <w:b/>
+          <w:bCs/>
+        </w:rPr>
+      </w:pPr>
+      <w:r>
+        <w:rPr/>
+      </w:r>
+    </w:p>
+    <w:p>
+      <w:pPr>
+        <w:pStyle w:val="Normal"/>
+        <w:jc w:val="center"/>
+        <w:rPr/>
+      </w:pPr>
+      <w:r>
+        <w:rPr>
+          <w:rFonts w:cs="Arial"/>
+          <w:b/>
+          <w:bCs/>
+        </w:rPr>
+        <w:t>K</w:t>
+      </w:r>
+      <w:r>
+        <w:rPr>
+          <w:rFonts w:cs="Arial"/>
+          <w:b/>
+          <w:bCs/>
+        </w:rPr>
+        <w:t>9</w:t>
+      </w:r>
+      <w:r>
+        <w:rPr>
+          <w:rFonts w:cs="Arial"/>
+          <w:b/>
+          <w:bCs/>
+        </w:rPr>
+        <w:t>&gt;</w:t>
+      </w:r>
+      <w:r>
+        <w:rPr>
+          <w:rFonts w:cs="Arial"/>
+          <w:b w:val="false"/>
+          <w:bCs w:val="false"/>
+        </w:rPr>
+        <w:t>exponentially, teeter, wager</w:t>
+      </w:r>
+    </w:p>
+    <w:p>
+      <w:pPr>
+        <w:pStyle w:val="Normal"/>
+        <w:jc w:val="center"/>
+        <w:rPr>
+          <w:rFonts w:cs="Arial"/>
+          <w:b/>
+          <w:b/>
+          <w:bCs/>
+        </w:rPr>
+      </w:pPr>
+      <w:r>
+        <w:rPr/>
+      </w:r>
+    </w:p>
+    <w:p>
+      <w:pPr>
+        <w:pStyle w:val="Normal"/>
+        <w:jc w:val="center"/>
+        <w:rPr/>
+      </w:pPr>
+      <w:r>
+        <w:rPr>
+          <w:rFonts w:cs="Arial"/>
+          <w:b/>
+          <w:bCs/>
+        </w:rPr>
+        <w:t>K</w:t>
+      </w:r>
+      <w:r>
+        <w:rPr>
+          <w:rFonts w:cs="Arial"/>
+          <w:b/>
+          <w:bCs/>
+        </w:rPr>
+        <w:t>10</w:t>
+      </w:r>
+      <w:r>
+        <w:rPr>
+          <w:rFonts w:cs="Arial"/>
+          <w:b/>
+          <w:bCs/>
+        </w:rPr>
+        <w:t>&gt;</w:t>
+      </w:r>
+      <w:r>
+        <w:rPr>
+          <w:rFonts w:cs="Arial"/>
+          <w:b w:val="false"/>
+          <w:bCs w:val="false"/>
+        </w:rPr>
+        <w:t>astray, hedgehogs, impervious, outperformed</w:t>
+      </w:r>
+    </w:p>
+    <w:p>
+      <w:pPr>
+        <w:pStyle w:val="Normal"/>
+        <w:jc w:val="center"/>
+        <w:rPr>
+          <w:rFonts w:cs="Arial"/>
+          <w:b/>
+          <w:b/>
+          <w:bCs/>
+        </w:rPr>
+      </w:pPr>
+      <w:r>
+        <w:rPr/>
+      </w:r>
+    </w:p>
+    <w:p>
+      <w:pPr>
+        <w:pStyle w:val="Normal"/>
+        <w:jc w:val="center"/>
+        <w:rPr/>
+      </w:pPr>
+      <w:r>
+        <w:rPr>
+          <w:rFonts w:cs="Arial"/>
+          <w:b/>
+          <w:bCs/>
+        </w:rPr>
+        <w:t>K</w:t>
+      </w:r>
+      <w:r>
+        <w:rPr>
+          <w:rFonts w:cs="Arial"/>
+          <w:b/>
+          <w:bCs/>
+        </w:rPr>
+        <w:t>11</w:t>
+      </w:r>
+      <w:r>
+        <w:rPr>
+          <w:rFonts w:cs="Arial"/>
+          <w:b/>
+          <w:bCs/>
+        </w:rPr>
+        <w:t>&gt;</w:t>
+      </w:r>
+      <w:r>
+        <w:rPr>
+          <w:rFonts w:cs="Arial"/>
+          <w:b w:val="false"/>
+          <w:bCs w:val="false"/>
+        </w:rPr>
+        <w:t>luminaries</w:t>
+      </w:r>
+    </w:p>
+    <w:p>
+      <w:pPr>
+        <w:pStyle w:val="Normal"/>
+        <w:jc w:val="center"/>
+        <w:rPr>
+          <w:rFonts w:cs="Arial"/>
+          <w:b/>
+          <w:b/>
+          <w:bCs/>
+        </w:rPr>
+      </w:pPr>
+      <w:r>
+        <w:rPr/>
+      </w:r>
+    </w:p>
+    <w:p>
+      <w:pPr>
+        <w:pStyle w:val="Normal"/>
+        <w:jc w:val="center"/>
+        <w:rPr/>
+      </w:pPr>
+      <w:r>
+        <w:rPr>
+          <w:rFonts w:cs="Arial"/>
+          <w:b/>
+          <w:bCs/>
+        </w:rPr>
+        <w:t>K</w:t>
+      </w:r>
+      <w:r>
+        <w:rPr>
+          <w:rFonts w:cs="Arial"/>
+          <w:b/>
+          <w:bCs/>
+        </w:rPr>
+        <w:t>12</w:t>
+      </w:r>
+      <w:r>
+        <w:rPr>
+          <w:rFonts w:cs="Arial"/>
+          <w:b/>
+          <w:bCs/>
+        </w:rPr>
+        <w:t>&gt;</w:t>
+      </w:r>
+      <w:r>
+        <w:rPr>
+          <w:rFonts w:cs="Arial"/>
+          <w:b w:val="false"/>
+          <w:bCs w:val="false"/>
+        </w:rPr>
+        <w:t>overpopulation</w:t>
+      </w:r>
+    </w:p>
+    <w:p>
+      <w:pPr>
+        <w:pStyle w:val="Normal"/>
+        <w:jc w:val="center"/>
+        <w:rPr>
+          <w:rFonts w:cs="Arial"/>
+          <w:b/>
+          <w:b/>
+          <w:bCs/>
+        </w:rPr>
+      </w:pPr>
+      <w:r>
+        <w:rPr/>
+      </w:r>
+    </w:p>
+    <w:p>
+      <w:pPr>
+        <w:pStyle w:val="Normal"/>
+        <w:jc w:val="center"/>
+        <w:rPr/>
+      </w:pPr>
+      <w:r>
+        <w:rPr>
+          <w:rFonts w:cs="Arial"/>
+          <w:b/>
+          <w:bCs/>
+        </w:rPr>
+        <w:t>K</w:t>
+      </w:r>
+      <w:r>
+        <w:rPr>
+          <w:rFonts w:cs="Arial"/>
+          <w:b/>
+          <w:bCs/>
+        </w:rPr>
+        <w:t>1</w:t>
+      </w:r>
+      <w:r>
+        <w:rPr>
+          <w:rFonts w:cs="Arial"/>
+          <w:b/>
+          <w:bCs/>
+        </w:rPr>
+        <w:t>3&gt;</w:t>
+      </w:r>
+      <w:r>
+        <w:rPr>
+          <w:rFonts w:cs="Arial"/>
+          <w:b w:val="false"/>
+          <w:bCs w:val="false"/>
+        </w:rPr>
+        <w:t>trounced</w:t>
+      </w:r>
+    </w:p>
+    <w:p>
+      <w:pPr>
+        <w:pStyle w:val="Normal"/>
+        <w:jc w:val="center"/>
+        <w:rPr>
+          <w:rFonts w:cs="Arial"/>
+          <w:b/>
+          <w:b/>
+          <w:bCs/>
+        </w:rPr>
+      </w:pPr>
+      <w:r>
+        <w:rPr/>
+      </w:r>
+    </w:p>
+    <w:p>
+      <w:pPr>
+        <w:pStyle w:val="Normal"/>
+        <w:jc w:val="center"/>
+        <w:rPr/>
+      </w:pPr>
+      <w:r>
+        <w:rPr>
+          <w:rFonts w:cs="Arial"/>
+          <w:b/>
+          <w:bCs/>
+        </w:rPr>
+        <w:t>K</w:t>
+      </w:r>
+      <w:r>
+        <w:rPr>
+          <w:rFonts w:cs="Arial"/>
+          <w:b/>
+          <w:bCs/>
+        </w:rPr>
+        <w:t>15</w:t>
+      </w:r>
+      <w:r>
+        <w:rPr>
+          <w:rFonts w:cs="Arial"/>
+          <w:b/>
+          <w:bCs/>
+        </w:rPr>
+        <w:t>&gt;</w:t>
+      </w:r>
+      <w:r>
+        <w:rPr>
+          <w:rFonts w:cs="Arial"/>
+          <w:b w:val="false"/>
+          <w:bCs w:val="false"/>
+        </w:rPr>
+        <w:t>doomsday</w:t>
+      </w:r>
+    </w:p>
+    <w:p>
+      <w:pPr>
+        <w:pStyle w:val="Normal"/>
+        <w:jc w:val="center"/>
+        <w:rPr>
+          <w:rFonts w:cs="Arial"/>
+          <w:b/>
+          <w:b/>
+          <w:bCs/>
+        </w:rPr>
+      </w:pPr>
+      <w:r>
+        <w:rPr/>
+      </w:r>
+    </w:p>
+    <w:p>
+      <w:pPr>
+        <w:pStyle w:val="Normal"/>
+        <w:jc w:val="center"/>
+        <w:rPr/>
+      </w:pPr>
+      <w:r>
+        <w:rPr>
+          <w:rFonts w:cs="Arial"/>
+          <w:b/>
+          <w:bCs/>
+        </w:rPr>
+        <w:t>K</w:t>
+      </w:r>
+      <w:r>
+        <w:rPr>
+          <w:rFonts w:cs="Arial"/>
+          <w:b/>
+          <w:bCs/>
+        </w:rPr>
+        <w:t>16</w:t>
+      </w:r>
+      <w:r>
+        <w:rPr>
+          <w:rFonts w:cs="Arial"/>
+          <w:b/>
+          <w:bCs/>
+        </w:rPr>
+        <w:t>&gt;</w:t>
+      </w:r>
+      <w:r>
+        <w:rPr>
+          <w:rFonts w:cs="Arial"/>
+          <w:b w:val="false"/>
+          <w:bCs w:val="false"/>
+        </w:rPr>
+        <w:t>pent</w:t>
+      </w:r>
+    </w:p>
+    <w:p>
+      <w:pPr>
+        <w:pStyle w:val="Normal"/>
+        <w:jc w:val="center"/>
+        <w:rPr>
+          <w:rFonts w:cs="Arial"/>
+          <w:b/>
+          <w:b/>
+          <w:bCs/>
+        </w:rPr>
+      </w:pPr>
+      <w:r>
+        <w:rPr/>
+      </w:r>
+    </w:p>
+    <w:p>
+      <w:pPr>
+        <w:pStyle w:val="Normal"/>
+        <w:jc w:val="center"/>
+        <w:rPr/>
+      </w:pPr>
+      <w:r>
+        <w:rPr>
+          <w:rFonts w:cs="Arial"/>
+          <w:b/>
+          <w:bCs/>
+        </w:rPr>
+        <w:t>Off&gt;</w:t>
+      </w:r>
+      <w:r>
+        <w:rPr>
+          <w:rFonts w:cs="Arial"/>
+          <w:b w:val="false"/>
+          <w:bCs w:val="false"/>
+        </w:rPr>
+        <w:t>barclays, blindsided, bloomberg, counterarguments, hryvnia, iarpa, isaiah, mailbox, online, peacekeepers, teammate, teammates, timeline, worldview, worldviews</w:t>
       </w:r>
     </w:p>
     <w:p>
@@ -1518,21 +2202,7 @@
           <w:spacing w:val="0"/>
           <w:sz w:val="21"/>
         </w:rPr>
-        <w:t>r</w:t>
-      </w:r>
-      <w:r>
-        <w:rPr>
-          <w:rFonts w:cs="Arial" w:ascii="Calibre;Helvetica Neue;Helvetica;Arial;sans-serif" w:hAnsi="Calibre;Helvetica Neue;Helvetica;Arial;sans-serif"/>
-          <w:b w:val="false"/>
-          <w:bCs/>
-          <w:i w:val="false"/>
-          <w:caps w:val="false"/>
-          <w:smallCaps w:val="false"/>
-          <w:color w:val="1E1E1E"/>
-          <w:spacing w:val="0"/>
-          <w:sz w:val="21"/>
-        </w:rPr>
-        <w:t xml:space="preserve">esource, </w:t>
+        <w:t xml:space="preserve">resource, </w:t>
       </w:r>
       <w:r>
         <w:rPr>
@@ -1545,215 +2215,7 @@
           <w:spacing w:val="0"/>
           <w:sz w:val="21"/>
         </w:rPr>
-        <w:t xml:space="preserve">decade, regulate, available, resources, hypothetical, scenarios, occur, scenario, nuclear, environmental, major, challenge, create, involving, economist, </w:t>
-      </w:r>
-      <w:r>
-        <w:rPr>
-          <w:rFonts w:ascii="Calibre;Helvetica Neue;Helvetica;Arial;sans-serif" w:hAnsi="Calibre;Helvetica Neue;Helvetica;Arial;sans-serif"/>
-          <w:b w:val="false"/>
-          <w:i w:val="false"/>
-          <w:caps w:val="false"/>
-          <w:smallCaps w:val="false"/>
-          <w:color w:val="1E1E1E"/>
-          <w:spacing w:val="0"/>
-          <w:sz w:val="21"/>
-        </w:rPr>
-        <w:t>t</w:t>
-      </w:r>
-      <w:r>
-        <w:rPr>
-          <w:rFonts w:ascii="Calibre;Helvetica Neue;Helvetica;Arial;sans-serif" w:hAnsi="Calibre;Helvetica Neue;Helvetica;Arial;sans-serif"/>
-          <w:b w:val="false"/>
-          <w:i w:val="false"/>
-          <w:caps w:val="false"/>
-          <w:smallCaps w:val="false"/>
-          <w:color w:val="1E1E1E"/>
-          <w:spacing w:val="0"/>
-          <w:sz w:val="21"/>
-        </w:rPr>
-        <w:t xml:space="preserve">echnology, techniques, strategies, revolutionized, global, achieve, sustainable, commodity, hence, found, declined, annually, predictions, prediction, </w:t>
-      </w:r>
-      <w:r>
-        <w:rPr>
-          <w:rFonts w:ascii="Calibre;Helvetica Neue;Helvetica;Arial;sans-serif" w:hAnsi="Calibre;Helvetica Neue;Helvetica;Arial;sans-serif"/>
-          <w:b w:val="false"/>
-          <w:i w:val="false"/>
-          <w:caps w:val="false"/>
-          <w:smallCaps w:val="false"/>
-          <w:color w:val="1E1E1E"/>
-          <w:spacing w:val="0"/>
-          <w:sz w:val="21"/>
-        </w:rPr>
-        <w:t>d</w:t>
-      </w:r>
-      <w:r>
-        <w:rPr>
-          <w:rFonts w:ascii="Calibre;Helvetica Neue;Helvetica;Arial;sans-serif" w:hAnsi="Calibre;Helvetica Neue;Helvetica;Arial;sans-serif"/>
-          <w:b w:val="false"/>
-          <w:i w:val="false"/>
-          <w:caps w:val="false"/>
-          <w:smallCaps w:val="false"/>
-          <w:color w:val="1E1E1E"/>
-          <w:spacing w:val="0"/>
-          <w:sz w:val="21"/>
-        </w:rPr>
-        <w:t xml:space="preserve">espite, erroneous, enormous, ignored, economic, principles, regulations, advocated, innovation, domains, economists, percent, variable, cycles, primacy, aspects, energy, validated, theories, partners, inadequacies, expert, economics,  compensated, </w:t>
-      </w:r>
-      <w:r>
-        <w:rPr>
-          <w:rFonts w:ascii="Calibre;Helvetica Neue;Helvetica;Arial;sans-serif" w:hAnsi="Calibre;Helvetica Neue;Helvetica;Arial;sans-serif"/>
-          <w:b w:val="false"/>
-          <w:i w:val="false"/>
-          <w:caps w:val="false"/>
-          <w:smallCaps w:val="false"/>
-          <w:color w:val="1E1E1E"/>
-          <w:spacing w:val="0"/>
-          <w:sz w:val="21"/>
-        </w:rPr>
-        <w:t>r</w:t>
-      </w:r>
-      <w:r>
-        <w:rPr>
-          <w:rFonts w:ascii="Calibre;Helvetica Neue;Helvetica;Arial;sans-serif" w:hAnsi="Calibre;Helvetica Neue;Helvetica;Arial;sans-serif"/>
-          <w:b w:val="false"/>
-          <w:i w:val="false"/>
-          <w:caps w:val="false"/>
-          <w:smallCaps w:val="false"/>
-          <w:color w:val="1E1E1E"/>
-          <w:spacing w:val="0"/>
-          <w:sz w:val="21"/>
-        </w:rPr>
-        <w:t xml:space="preserve">eliable, insight, requires, experts, granted, conducted, </w:t>
-      </w:r>
-      <w:r>
-        <w:rPr>
-          <w:rFonts w:ascii="Calibre;Helvetica Neue;Helvetica;Arial;sans-serif" w:hAnsi="Calibre;Helvetica Neue;Helvetica;Arial;sans-serif"/>
-          <w:b w:val="false"/>
-          <w:i w:val="false"/>
-          <w:caps w:val="false"/>
-          <w:smallCaps w:val="false"/>
-          <w:color w:val="1E1E1E"/>
-          <w:spacing w:val="0"/>
-          <w:sz w:val="21"/>
-        </w:rPr>
-        <w:t>r</w:t>
-      </w:r>
-      <w:r>
-        <w:rPr>
-          <w:rFonts w:ascii="Calibre;Helvetica Neue;Helvetica;Arial;sans-serif" w:hAnsi="Calibre;Helvetica Neue;Helvetica;Arial;sans-serif"/>
-          <w:b w:val="false"/>
-          <w:i w:val="false"/>
-          <w:caps w:val="false"/>
-          <w:smallCaps w:val="false"/>
-          <w:color w:val="1E1E1E"/>
-          <w:spacing w:val="0"/>
-          <w:sz w:val="21"/>
-        </w:rPr>
-        <w:t xml:space="preserve">esearch, psychologist, policies, authoritative, contradicted, ensure, specific, project, comprised, estimates, areas, access, domain, occurred, nonetheless, concluded, liberals, integrated, apparently, contradictory, colleagues, </w:t>
-      </w:r>
-      <w:r>
-        <w:rPr>
-          <w:rFonts w:ascii="Calibre;Helvetica Neue;Helvetica;Arial;sans-serif" w:hAnsi="Calibre;Helvetica Neue;Helvetica;Arial;sans-serif"/>
-          <w:b w:val="false"/>
-          <w:i w:val="false"/>
-          <w:caps w:val="false"/>
-          <w:smallCaps w:val="false"/>
-          <w:color w:val="1E1E1E"/>
-          <w:spacing w:val="0"/>
-          <w:sz w:val="21"/>
-        </w:rPr>
-        <w:t>e</w:t>
-      </w:r>
-      <w:r>
-        <w:rPr>
-          <w:rFonts w:ascii="Calibre;Helvetica Neue;Helvetica;Arial;sans-serif" w:hAnsi="Calibre;Helvetica Neue;Helvetica;Arial;sans-serif"/>
-          <w:b w:val="false"/>
-          <w:i w:val="false"/>
-          <w:caps w:val="false"/>
-          <w:smallCaps w:val="false"/>
-          <w:color w:val="1E1E1E"/>
-          <w:spacing w:val="0"/>
-          <w:sz w:val="21"/>
-        </w:rPr>
-        <w:t xml:space="preserve">ventually, philosopher, focused, traditions, ambiguity, contradiction, accumulated, rely, compiled, annual, predicted, range, published, </w:t>
-      </w:r>
-      <w:r>
-        <w:rPr>
-          <w:rFonts w:ascii="Calibre;Helvetica Neue;Helvetica;Arial;sans-serif" w:hAnsi="Calibre;Helvetica Neue;Helvetica;Arial;sans-serif"/>
-          <w:b w:val="false"/>
-          <w:i w:val="false"/>
-          <w:caps w:val="false"/>
-          <w:smallCaps w:val="false"/>
-          <w:color w:val="1E1E1E"/>
-          <w:spacing w:val="0"/>
-          <w:sz w:val="21"/>
-        </w:rPr>
-        <w:t>i</w:t>
-      </w:r>
-      <w:r>
-        <w:rPr>
-          <w:rFonts w:ascii="Calibre;Helvetica Neue;Helvetica;Arial;sans-serif" w:hAnsi="Calibre;Helvetica Neue;Helvetica;Arial;sans-serif"/>
-          <w:b w:val="false"/>
-          <w:i w:val="false"/>
-          <w:caps w:val="false"/>
-          <w:smallCaps w:val="false"/>
-          <w:color w:val="1E1E1E"/>
-          <w:spacing w:val="0"/>
-          <w:sz w:val="21"/>
-        </w:rPr>
-        <w:t xml:space="preserve">ntelligence, </w:t>
-      </w:r>
-      <w:r>
-        <w:rPr>
-          <w:rFonts w:ascii="Calibre;Helvetica Neue;Helvetica;Arial;sans-serif" w:hAnsi="Calibre;Helvetica Neue;Helvetica;Arial;sans-serif"/>
-          <w:b w:val="false"/>
-          <w:i w:val="false"/>
-          <w:caps w:val="false"/>
-          <w:smallCaps w:val="false"/>
-          <w:color w:val="1E1E1E"/>
-          <w:spacing w:val="0"/>
-          <w:sz w:val="21"/>
-        </w:rPr>
-        <w:t>p</w:t>
-      </w:r>
-      <w:r>
-        <w:rPr>
-          <w:rFonts w:ascii="Calibre;Helvetica Neue;Helvetica;Arial;sans-serif" w:hAnsi="Calibre;Helvetica Neue;Helvetica;Arial;sans-serif"/>
-          <w:b w:val="false"/>
-          <w:i w:val="false"/>
-          <w:caps w:val="false"/>
-          <w:smallCaps w:val="false"/>
-          <w:color w:val="1E1E1E"/>
-          <w:spacing w:val="0"/>
-          <w:sz w:val="21"/>
-        </w:rPr>
-        <w:t xml:space="preserve">rojects, community, challenges, teams, team, target, issued, volunteers, identified, ranging, expansive, relevant, individuals, sources, convinced, accurate, analysts, data, involved, predict, percentages, link, finances, </w:t>
-      </w:r>
-      <w:r>
-        <w:rPr>
-          <w:rFonts w:ascii="Calibre;Helvetica Neue;Helvetica;Arial;sans-serif" w:hAnsi="Calibre;Helvetica Neue;Helvetica;Arial;sans-serif"/>
-          <w:b w:val="false"/>
-          <w:i w:val="false"/>
-          <w:caps w:val="false"/>
-          <w:smallCaps w:val="false"/>
-          <w:color w:val="1E1E1E"/>
-          <w:spacing w:val="0"/>
-          <w:sz w:val="21"/>
-        </w:rPr>
-        <w:t>s</w:t>
-      </w:r>
-      <w:r>
-        <w:rPr>
-          <w:rFonts w:ascii="Calibre;Helvetica Neue;Helvetica;Arial;sans-serif" w:hAnsi="Calibre;Helvetica Neue;Helvetica;Arial;sans-serif"/>
-          <w:b w:val="false"/>
-          <w:i w:val="false"/>
-          <w:caps w:val="false"/>
-          <w:smallCaps w:val="false"/>
-          <w:color w:val="1E1E1E"/>
-          <w:spacing w:val="0"/>
-          <w:sz w:val="21"/>
-        </w:rPr>
-        <w:t>ecurity, region, currency, finance, finally, reinforce, outcome, contrast, hypotheses, logic, reinforcement.</w:t>
+        <w:t>decade, regulate, available, resources, hypothetical, scenarios, occur, scenario, nuclear, environmental, major, challenge, create, involving, economist, technology, techniques, strategies, revolutionized, global, achieve, sustainable, commodity, hence, found, declined, annually, predictions, prediction, despite, erroneous, enormous, ignored, economic, principles, regulations, advocated, innovation, domains, economists, percent, variable, cycles, primacy, aspects, energy, validated, theories, partners, inadequacies, expert, economics,  compensated, reliable, insight, requires, experts, granted, conducted, research, psychologist, policies, authoritative, contradicted, ensure, specific, project, comprised, estimates, areas, access, domain, occurred, nonetheless, concluded, liberals, integrated, apparently, contradictory, colleagues, eventually, philosopher, focused, traditions, ambiguity, contradiction, accumulated, rely, compiled, annual, predicted, range, published, intelligence, projects, community, challenges, teams, team, target, issued, volunteers, identified, ranging, expansive, relevant, individuals, sources, convinced, accurate, analysts, data, involved, predict, percentages, link, finances, security, region, currency, finance, finally, reinforce, outcome, contrast, hypotheses, logic, reinforcement.</w:t>
       </w:r>
     </w:p>
     <w:sectPr>

</xml_diff>

<commit_message>
ordered AWL and made a processed AWL file
</commit_message>
<xml_diff>
--- a/IEL Group Project.docx
+++ b/IEL Group Project.docx
@@ -1450,38 +1450,26 @@
         </w:rPr>
       </w:pPr>
       <w:r>
+        <w:rPr>
+          <w:rFonts w:cs="Arial"/>
+          <w:b/>
+          <w:bCs/>
+        </w:rPr>
+      </w:r>
+    </w:p>
+    <w:p>
+      <w:pPr>
+        <w:pStyle w:val="Normal"/>
+        <w:jc w:val="center"/>
         <w:rPr/>
-      </w:r>
-    </w:p>
-    <w:p>
-      <w:pPr>
-        <w:pStyle w:val="Normal"/>
-        <w:jc w:val="center"/>
-        <w:rPr/>
-      </w:pPr>
-      <w:r>
-        <w:rPr>
-          <w:rFonts w:cs="Arial"/>
-          <w:b/>
-          <w:bCs/>
-        </w:rPr>
-        <w:t>K</w:t>
-      </w:r>
-      <w:r>
-        <w:rPr>
-          <w:rFonts w:cs="Arial"/>
-          <w:b/>
-          <w:bCs/>
-        </w:rPr>
-        <w:t>4</w:t>
-      </w:r>
-      <w:r>
-        <w:rPr>
-          <w:rFonts w:cs="Arial"/>
-          <w:b/>
-          <w:bCs/>
-        </w:rPr>
-        <w:t>&gt;</w:t>
+      </w:pPr>
+      <w:r>
+        <w:rPr>
+          <w:rFonts w:cs="Arial"/>
+          <w:b/>
+          <w:bCs/>
+        </w:rPr>
+        <w:t>K4&gt;</w:t>
       </w:r>
       <w:r>
         <w:rPr>
@@ -1504,38 +1492,26 @@
         </w:rPr>
       </w:pPr>
       <w:r>
+        <w:rPr>
+          <w:rFonts w:cs="Arial"/>
+          <w:b/>
+          <w:bCs/>
+        </w:rPr>
+      </w:r>
+    </w:p>
+    <w:p>
+      <w:pPr>
+        <w:pStyle w:val="Normal"/>
+        <w:jc w:val="center"/>
         <w:rPr/>
-      </w:r>
-    </w:p>
-    <w:p>
-      <w:pPr>
-        <w:pStyle w:val="Normal"/>
-        <w:jc w:val="center"/>
-        <w:rPr/>
-      </w:pPr>
-      <w:r>
-        <w:rPr>
-          <w:rFonts w:cs="Arial"/>
-          <w:b/>
-          <w:bCs/>
-        </w:rPr>
-        <w:t>K</w:t>
-      </w:r>
-      <w:r>
-        <w:rPr>
-          <w:rFonts w:cs="Arial"/>
-          <w:b/>
-          <w:bCs/>
-        </w:rPr>
-        <w:t>5</w:t>
-      </w:r>
-      <w:r>
-        <w:rPr>
-          <w:rFonts w:cs="Arial"/>
-          <w:b/>
-          <w:bCs/>
-        </w:rPr>
-        <w:t>&gt;</w:t>
+      </w:pPr>
+      <w:r>
+        <w:rPr>
+          <w:rFonts w:cs="Arial"/>
+          <w:b/>
+          <w:bCs/>
+        </w:rPr>
+        <w:t>K5&gt;</w:t>
       </w:r>
       <w:r>
         <w:rPr>
@@ -1558,38 +1534,26 @@
         </w:rPr>
       </w:pPr>
       <w:r>
+        <w:rPr>
+          <w:rFonts w:cs="Arial"/>
+          <w:b/>
+          <w:bCs/>
+        </w:rPr>
+      </w:r>
+    </w:p>
+    <w:p>
+      <w:pPr>
+        <w:pStyle w:val="Normal"/>
+        <w:jc w:val="center"/>
         <w:rPr/>
-      </w:r>
-    </w:p>
-    <w:p>
-      <w:pPr>
-        <w:pStyle w:val="Normal"/>
-        <w:jc w:val="center"/>
-        <w:rPr/>
-      </w:pPr>
-      <w:r>
-        <w:rPr>
-          <w:rFonts w:cs="Arial"/>
-          <w:b/>
-          <w:bCs/>
-        </w:rPr>
-        <w:t>K</w:t>
-      </w:r>
-      <w:r>
-        <w:rPr>
-          <w:rFonts w:cs="Arial"/>
-          <w:b/>
-          <w:bCs/>
-        </w:rPr>
-        <w:t>6</w:t>
-      </w:r>
-      <w:r>
-        <w:rPr>
-          <w:rFonts w:cs="Arial"/>
-          <w:b/>
-          <w:bCs/>
-        </w:rPr>
-        <w:t>&gt;</w:t>
+      </w:pPr>
+      <w:r>
+        <w:rPr>
+          <w:rFonts w:cs="Arial"/>
+          <w:b/>
+          <w:bCs/>
+        </w:rPr>
+        <w:t>K6&gt;</w:t>
       </w:r>
       <w:r>
         <w:rPr>
@@ -1612,38 +1576,26 @@
         </w:rPr>
       </w:pPr>
       <w:r>
+        <w:rPr>
+          <w:rFonts w:cs="Arial"/>
+          <w:b/>
+          <w:bCs/>
+        </w:rPr>
+      </w:r>
+    </w:p>
+    <w:p>
+      <w:pPr>
+        <w:pStyle w:val="Normal"/>
+        <w:jc w:val="center"/>
         <w:rPr/>
-      </w:r>
-    </w:p>
-    <w:p>
-      <w:pPr>
-        <w:pStyle w:val="Normal"/>
-        <w:jc w:val="center"/>
-        <w:rPr/>
-      </w:pPr>
-      <w:r>
-        <w:rPr>
-          <w:rFonts w:cs="Arial"/>
-          <w:b/>
-          <w:bCs/>
-        </w:rPr>
-        <w:t>K</w:t>
-      </w:r>
-      <w:r>
-        <w:rPr>
-          <w:rFonts w:cs="Arial"/>
-          <w:b/>
-          <w:bCs/>
-        </w:rPr>
-        <w:t>7</w:t>
-      </w:r>
-      <w:r>
-        <w:rPr>
-          <w:rFonts w:cs="Arial"/>
-          <w:b/>
-          <w:bCs/>
-        </w:rPr>
-        <w:t>&gt;</w:t>
+      </w:pPr>
+      <w:r>
+        <w:rPr>
+          <w:rFonts w:cs="Arial"/>
+          <w:b/>
+          <w:bCs/>
+        </w:rPr>
+        <w:t>K7&gt;</w:t>
       </w:r>
       <w:r>
         <w:rPr>
@@ -1666,38 +1618,26 @@
         </w:rPr>
       </w:pPr>
       <w:r>
+        <w:rPr>
+          <w:rFonts w:cs="Arial"/>
+          <w:b/>
+          <w:bCs/>
+        </w:rPr>
+      </w:r>
+    </w:p>
+    <w:p>
+      <w:pPr>
+        <w:pStyle w:val="Normal"/>
+        <w:jc w:val="center"/>
         <w:rPr/>
-      </w:r>
-    </w:p>
-    <w:p>
-      <w:pPr>
-        <w:pStyle w:val="Normal"/>
-        <w:jc w:val="center"/>
-        <w:rPr/>
-      </w:pPr>
-      <w:r>
-        <w:rPr>
-          <w:rFonts w:cs="Arial"/>
-          <w:b/>
-          <w:bCs/>
-        </w:rPr>
-        <w:t>K</w:t>
-      </w:r>
-      <w:r>
-        <w:rPr>
-          <w:rFonts w:cs="Arial"/>
-          <w:b/>
-          <w:bCs/>
-        </w:rPr>
-        <w:t>8</w:t>
-      </w:r>
-      <w:r>
-        <w:rPr>
-          <w:rFonts w:cs="Arial"/>
-          <w:b/>
-          <w:bCs/>
-        </w:rPr>
-        <w:t>&gt;</w:t>
+      </w:pPr>
+      <w:r>
+        <w:rPr>
+          <w:rFonts w:cs="Arial"/>
+          <w:b/>
+          <w:bCs/>
+        </w:rPr>
+        <w:t>K8&gt;</w:t>
       </w:r>
       <w:r>
         <w:rPr>
@@ -1720,38 +1660,26 @@
         </w:rPr>
       </w:pPr>
       <w:r>
+        <w:rPr>
+          <w:rFonts w:cs="Arial"/>
+          <w:b/>
+          <w:bCs/>
+        </w:rPr>
+      </w:r>
+    </w:p>
+    <w:p>
+      <w:pPr>
+        <w:pStyle w:val="Normal"/>
+        <w:jc w:val="center"/>
         <w:rPr/>
-      </w:r>
-    </w:p>
-    <w:p>
-      <w:pPr>
-        <w:pStyle w:val="Normal"/>
-        <w:jc w:val="center"/>
-        <w:rPr/>
-      </w:pPr>
-      <w:r>
-        <w:rPr>
-          <w:rFonts w:cs="Arial"/>
-          <w:b/>
-          <w:bCs/>
-        </w:rPr>
-        <w:t>K</w:t>
-      </w:r>
-      <w:r>
-        <w:rPr>
-          <w:rFonts w:cs="Arial"/>
-          <w:b/>
-          <w:bCs/>
-        </w:rPr>
-        <w:t>9</w:t>
-      </w:r>
-      <w:r>
-        <w:rPr>
-          <w:rFonts w:cs="Arial"/>
-          <w:b/>
-          <w:bCs/>
-        </w:rPr>
-        <w:t>&gt;</w:t>
+      </w:pPr>
+      <w:r>
+        <w:rPr>
+          <w:rFonts w:cs="Arial"/>
+          <w:b/>
+          <w:bCs/>
+        </w:rPr>
+        <w:t>K9&gt;</w:t>
       </w:r>
       <w:r>
         <w:rPr>
@@ -1774,38 +1702,26 @@
         </w:rPr>
       </w:pPr>
       <w:r>
+        <w:rPr>
+          <w:rFonts w:cs="Arial"/>
+          <w:b/>
+          <w:bCs/>
+        </w:rPr>
+      </w:r>
+    </w:p>
+    <w:p>
+      <w:pPr>
+        <w:pStyle w:val="Normal"/>
+        <w:jc w:val="center"/>
         <w:rPr/>
-      </w:r>
-    </w:p>
-    <w:p>
-      <w:pPr>
-        <w:pStyle w:val="Normal"/>
-        <w:jc w:val="center"/>
-        <w:rPr/>
-      </w:pPr>
-      <w:r>
-        <w:rPr>
-          <w:rFonts w:cs="Arial"/>
-          <w:b/>
-          <w:bCs/>
-        </w:rPr>
-        <w:t>K</w:t>
-      </w:r>
-      <w:r>
-        <w:rPr>
-          <w:rFonts w:cs="Arial"/>
-          <w:b/>
-          <w:bCs/>
-        </w:rPr>
-        <w:t>10</w:t>
-      </w:r>
-      <w:r>
-        <w:rPr>
-          <w:rFonts w:cs="Arial"/>
-          <w:b/>
-          <w:bCs/>
-        </w:rPr>
-        <w:t>&gt;</w:t>
+      </w:pPr>
+      <w:r>
+        <w:rPr>
+          <w:rFonts w:cs="Arial"/>
+          <w:b/>
+          <w:bCs/>
+        </w:rPr>
+        <w:t>K10&gt;</w:t>
       </w:r>
       <w:r>
         <w:rPr>
@@ -1828,38 +1744,26 @@
         </w:rPr>
       </w:pPr>
       <w:r>
+        <w:rPr>
+          <w:rFonts w:cs="Arial"/>
+          <w:b/>
+          <w:bCs/>
+        </w:rPr>
+      </w:r>
+    </w:p>
+    <w:p>
+      <w:pPr>
+        <w:pStyle w:val="Normal"/>
+        <w:jc w:val="center"/>
         <w:rPr/>
-      </w:r>
-    </w:p>
-    <w:p>
-      <w:pPr>
-        <w:pStyle w:val="Normal"/>
-        <w:jc w:val="center"/>
-        <w:rPr/>
-      </w:pPr>
-      <w:r>
-        <w:rPr>
-          <w:rFonts w:cs="Arial"/>
-          <w:b/>
-          <w:bCs/>
-        </w:rPr>
-        <w:t>K</w:t>
-      </w:r>
-      <w:r>
-        <w:rPr>
-          <w:rFonts w:cs="Arial"/>
-          <w:b/>
-          <w:bCs/>
-        </w:rPr>
-        <w:t>11</w:t>
-      </w:r>
-      <w:r>
-        <w:rPr>
-          <w:rFonts w:cs="Arial"/>
-          <w:b/>
-          <w:bCs/>
-        </w:rPr>
-        <w:t>&gt;</w:t>
+      </w:pPr>
+      <w:r>
+        <w:rPr>
+          <w:rFonts w:cs="Arial"/>
+          <w:b/>
+          <w:bCs/>
+        </w:rPr>
+        <w:t>K11&gt;</w:t>
       </w:r>
       <w:r>
         <w:rPr>
@@ -1882,38 +1786,26 @@
         </w:rPr>
       </w:pPr>
       <w:r>
+        <w:rPr>
+          <w:rFonts w:cs="Arial"/>
+          <w:b/>
+          <w:bCs/>
+        </w:rPr>
+      </w:r>
+    </w:p>
+    <w:p>
+      <w:pPr>
+        <w:pStyle w:val="Normal"/>
+        <w:jc w:val="center"/>
         <w:rPr/>
-      </w:r>
-    </w:p>
-    <w:p>
-      <w:pPr>
-        <w:pStyle w:val="Normal"/>
-        <w:jc w:val="center"/>
-        <w:rPr/>
-      </w:pPr>
-      <w:r>
-        <w:rPr>
-          <w:rFonts w:cs="Arial"/>
-          <w:b/>
-          <w:bCs/>
-        </w:rPr>
-        <w:t>K</w:t>
-      </w:r>
-      <w:r>
-        <w:rPr>
-          <w:rFonts w:cs="Arial"/>
-          <w:b/>
-          <w:bCs/>
-        </w:rPr>
-        <w:t>12</w:t>
-      </w:r>
-      <w:r>
-        <w:rPr>
-          <w:rFonts w:cs="Arial"/>
-          <w:b/>
-          <w:bCs/>
-        </w:rPr>
-        <w:t>&gt;</w:t>
+      </w:pPr>
+      <w:r>
+        <w:rPr>
+          <w:rFonts w:cs="Arial"/>
+          <w:b/>
+          <w:bCs/>
+        </w:rPr>
+        <w:t>K12&gt;</w:t>
       </w:r>
       <w:r>
         <w:rPr>
@@ -1936,38 +1828,26 @@
         </w:rPr>
       </w:pPr>
       <w:r>
+        <w:rPr>
+          <w:rFonts w:cs="Arial"/>
+          <w:b/>
+          <w:bCs/>
+        </w:rPr>
+      </w:r>
+    </w:p>
+    <w:p>
+      <w:pPr>
+        <w:pStyle w:val="Normal"/>
+        <w:jc w:val="center"/>
         <w:rPr/>
-      </w:r>
-    </w:p>
-    <w:p>
-      <w:pPr>
-        <w:pStyle w:val="Normal"/>
-        <w:jc w:val="center"/>
-        <w:rPr/>
-      </w:pPr>
-      <w:r>
-        <w:rPr>
-          <w:rFonts w:cs="Arial"/>
-          <w:b/>
-          <w:bCs/>
-        </w:rPr>
-        <w:t>K</w:t>
-      </w:r>
-      <w:r>
-        <w:rPr>
-          <w:rFonts w:cs="Arial"/>
-          <w:b/>
-          <w:bCs/>
-        </w:rPr>
-        <w:t>1</w:t>
-      </w:r>
-      <w:r>
-        <w:rPr>
-          <w:rFonts w:cs="Arial"/>
-          <w:b/>
-          <w:bCs/>
-        </w:rPr>
-        <w:t>3&gt;</w:t>
+      </w:pPr>
+      <w:r>
+        <w:rPr>
+          <w:rFonts w:cs="Arial"/>
+          <w:b/>
+          <w:bCs/>
+        </w:rPr>
+        <w:t>K13&gt;</w:t>
       </w:r>
       <w:r>
         <w:rPr>
@@ -1990,38 +1870,26 @@
         </w:rPr>
       </w:pPr>
       <w:r>
+        <w:rPr>
+          <w:rFonts w:cs="Arial"/>
+          <w:b/>
+          <w:bCs/>
+        </w:rPr>
+      </w:r>
+    </w:p>
+    <w:p>
+      <w:pPr>
+        <w:pStyle w:val="Normal"/>
+        <w:jc w:val="center"/>
         <w:rPr/>
-      </w:r>
-    </w:p>
-    <w:p>
-      <w:pPr>
-        <w:pStyle w:val="Normal"/>
-        <w:jc w:val="center"/>
-        <w:rPr/>
-      </w:pPr>
-      <w:r>
-        <w:rPr>
-          <w:rFonts w:cs="Arial"/>
-          <w:b/>
-          <w:bCs/>
-        </w:rPr>
-        <w:t>K</w:t>
-      </w:r>
-      <w:r>
-        <w:rPr>
-          <w:rFonts w:cs="Arial"/>
-          <w:b/>
-          <w:bCs/>
-        </w:rPr>
-        <w:t>15</w:t>
-      </w:r>
-      <w:r>
-        <w:rPr>
-          <w:rFonts w:cs="Arial"/>
-          <w:b/>
-          <w:bCs/>
-        </w:rPr>
-        <w:t>&gt;</w:t>
+      </w:pPr>
+      <w:r>
+        <w:rPr>
+          <w:rFonts w:cs="Arial"/>
+          <w:b/>
+          <w:bCs/>
+        </w:rPr>
+        <w:t>K15&gt;</w:t>
       </w:r>
       <w:r>
         <w:rPr>
@@ -2044,38 +1912,26 @@
         </w:rPr>
       </w:pPr>
       <w:r>
+        <w:rPr>
+          <w:rFonts w:cs="Arial"/>
+          <w:b/>
+          <w:bCs/>
+        </w:rPr>
+      </w:r>
+    </w:p>
+    <w:p>
+      <w:pPr>
+        <w:pStyle w:val="Normal"/>
+        <w:jc w:val="center"/>
         <w:rPr/>
-      </w:r>
-    </w:p>
-    <w:p>
-      <w:pPr>
-        <w:pStyle w:val="Normal"/>
-        <w:jc w:val="center"/>
-        <w:rPr/>
-      </w:pPr>
-      <w:r>
-        <w:rPr>
-          <w:rFonts w:cs="Arial"/>
-          <w:b/>
-          <w:bCs/>
-        </w:rPr>
-        <w:t>K</w:t>
-      </w:r>
-      <w:r>
-        <w:rPr>
-          <w:rFonts w:cs="Arial"/>
-          <w:b/>
-          <w:bCs/>
-        </w:rPr>
-        <w:t>16</w:t>
-      </w:r>
-      <w:r>
-        <w:rPr>
-          <w:rFonts w:cs="Arial"/>
-          <w:b/>
-          <w:bCs/>
-        </w:rPr>
-        <w:t>&gt;</w:t>
+      </w:pPr>
+      <w:r>
+        <w:rPr>
+          <w:rFonts w:cs="Arial"/>
+          <w:b/>
+          <w:bCs/>
+        </w:rPr>
+        <w:t>K16&gt;</w:t>
       </w:r>
       <w:r>
         <w:rPr>
@@ -2098,7 +1954,11 @@
         </w:rPr>
       </w:pPr>
       <w:r>
-        <w:rPr/>
+        <w:rPr>
+          <w:rFonts w:cs="Arial"/>
+          <w:b/>
+          <w:bCs/>
+        </w:rPr>
       </w:r>
     </w:p>
     <w:p>
@@ -2190,20 +2050,6 @@
         <w:jc w:val="center"/>
         <w:rPr/>
       </w:pPr>
-      <w:r>
-        <w:rPr>
-          <w:rFonts w:cs="Arial" w:ascii="Calibre;Helvetica Neue;Helvetica;Arial;sans-serif" w:hAnsi="Calibre;Helvetica Neue;Helvetica;Arial;sans-serif"/>
-          <w:b w:val="false"/>
-          <w:bCs/>
-          <w:i w:val="false"/>
-          <w:caps w:val="false"/>
-          <w:smallCaps w:val="false"/>
-          <w:color w:val="1E1E1E"/>
-          <w:spacing w:val="0"/>
-          <w:sz w:val="21"/>
-        </w:rPr>
-        <w:t xml:space="preserve">resource, </w:t>
-      </w:r>
       <w:r>
         <w:rPr>
           <w:rFonts w:ascii="Calibre;Helvetica Neue;Helvetica;Arial;sans-serif" w:hAnsi="Calibre;Helvetica Neue;Helvetica;Arial;sans-serif"/>
@@ -2215,7 +2061,7 @@
           <w:spacing w:val="0"/>
           <w:sz w:val="21"/>
         </w:rPr>
-        <w:t>decade, regulate, available, resources, hypothetical, scenarios, occur, scenario, nuclear, environmental, major, challenge, create, involving, economist, technology, techniques, strategies, revolutionized, global, achieve, sustainable, commodity, hence, found, declined, annually, predictions, prediction, despite, erroneous, enormous, ignored, economic, principles, regulations, advocated, innovation, domains, economists, percent, variable, cycles, primacy, aspects, energy, validated, theories, partners, inadequacies, expert, economics,  compensated, reliable, insight, requires, experts, granted, conducted, research, psychologist, policies, authoritative, contradicted, ensure, specific, project, comprised, estimates, areas, access, domain, occurred, nonetheless, concluded, liberals, integrated, apparently, contradictory, colleagues, eventually, philosopher, focused, traditions, ambiguity, contradiction, accumulated, rely, compiled, annual, predicted, range, published, intelligence, projects, community, challenges, teams, team, target, issued, volunteers, identified, ranging, expansive, relevant, individuals, sources, convinced, accurate, analysts, data, involved, predict, percentages, link, finances, security, region, currency, finance, finally, reinforce, outcome, contrast, hypotheses, logic, reinforcement.</w:t>
+        <w:t>access, accumulated, accurate, achieve, advocated, ambiguity, analysts, annual, annually, apparently, areas, aspects, authoritative, available, challenge, challenges, colleagues, commodity, community, compensated, compiled, comprised, concluded, conducted, contradicted, contradiction, contradictory, contrast, convinced, create, currency, cycles, data, decade, declined, despite, domain, domains, economic, economics, economist, economists, energy, enormous, ensure, environmental, erroneous, estimates, eventually, expansive, expert, experts, finally, finance, finances, focused, found, global, granted, hence, hypotheses, hypothetical, identified, ignored, inadequacies, individuals, innovation, insight, integrated, intelligence, involved, involving, issued, liberals, link, logic, major, nonetheless, nuclear, occur, occurred, outcome, partners, percent, percentages, philosopher, policies, predict, predicted, prediction, predictions, primacy, principles, project, projects, psychologist, published, range, ranging, region, regulate, regulations, reinforce, relevant, reliable, rely, requires, research, resource, resources, revolutionized, scenario, scenarios, security, sources, specific, strategies, sustainable, target, team, teams, techniques, technology, theories, traditions, validated, variable, volunteers</w:t>
       </w:r>
     </w:p>
     <w:sectPr>

</xml_diff>

<commit_message>
Added plan and timeline
</commit_message>
<xml_diff>
--- a/IEL Group Project.docx
+++ b/IEL Group Project.docx
@@ -244,71 +244,61 @@
         <w:pStyle w:val="Normal"/>
         <w:rPr>
           <w:rFonts w:cs="Arial"/>
-          <w:b/>
-          <w:b/>
-          <w:bCs/>
-        </w:rPr>
-      </w:pPr>
-      <w:r>
-        <w:rPr>
-          <w:rFonts w:cs="Arial"/>
-          <w:b/>
-          <w:bCs/>
-        </w:rPr>
-      </w:r>
-    </w:p>
-    <w:p>
-      <w:pPr>
-        <w:pStyle w:val="Normal"/>
-        <w:rPr>
-          <w:rFonts w:cs="Arial"/>
-          <w:b/>
-          <w:b/>
-          <w:bCs/>
-        </w:rPr>
-      </w:pPr>
-      <w:r>
-        <w:rPr>
-          <w:rFonts w:cs="Arial"/>
-          <w:b/>
-          <w:bCs/>
-        </w:rPr>
-      </w:r>
-    </w:p>
-    <w:p>
-      <w:pPr>
-        <w:pStyle w:val="Normal"/>
-        <w:rPr>
-          <w:rFonts w:cs="Arial"/>
-          <w:b/>
-          <w:b/>
-          <w:bCs/>
-        </w:rPr>
-      </w:pPr>
-      <w:r>
-        <w:rPr>
-          <w:rFonts w:cs="Arial"/>
-          <w:b/>
-          <w:bCs/>
-        </w:rPr>
-      </w:r>
-    </w:p>
-    <w:p>
-      <w:pPr>
-        <w:pStyle w:val="Normal"/>
-        <w:rPr>
-          <w:rFonts w:cs="Arial"/>
-          <w:b/>
-          <w:b/>
-          <w:bCs/>
-        </w:rPr>
-      </w:pPr>
-      <w:r>
-        <w:rPr>
-          <w:rFonts w:cs="Arial"/>
-          <w:b/>
-          <w:bCs/>
-        </w:rPr>
+          <w:b w:val="false"/>
+          <w:b w:val="false"/>
+          <w:bCs w:val="false"/>
+        </w:rPr>
+      </w:pPr>
+      <w:r>
+        <w:rPr>
+          <w:rFonts w:cs="Arial"/>
+          <w:b w:val="false"/>
+          <w:bCs w:val="false"/>
+        </w:rPr>
+        <w:t xml:space="preserve">The article is very long and has many vocabulary words that are unknown to the reader. Thus, the work will be divided between the members of the group based on </w:t>
+      </w:r>
+      <w:r>
+        <w:rPr>
+          <w:rFonts w:cs="Arial"/>
+          <w:b w:val="false"/>
+          <w:bCs w:val="false"/>
+        </w:rPr>
+        <w:t>following</w:t>
+      </w:r>
+      <w:r>
+        <w:rPr>
+          <w:rFonts w:cs="Arial"/>
+          <w:b w:val="false"/>
+          <w:bCs w:val="false"/>
+        </w:rPr>
+        <w:t xml:space="preserve"> tasks, 1. Online searching 2. Basic Computer Skills 3. Lextutor site 4. Vocabulary. </w:t>
+      </w:r>
+      <w:r>
+        <w:rPr>
+          <w:rFonts w:cs="Arial"/>
+          <w:b w:val="false"/>
+          <w:bCs w:val="false"/>
+        </w:rPr>
+        <w:t>Each task will be given to one member and a list of all things unknown in the article will be made.</w:t>
+      </w:r>
+    </w:p>
+    <w:p>
+      <w:pPr>
+        <w:pStyle w:val="Normal"/>
+        <w:rPr>
+          <w:rFonts w:cs="Arial"/>
+          <w:b w:val="false"/>
+          <w:b w:val="false"/>
+          <w:bCs w:val="false"/>
+        </w:rPr>
+      </w:pPr>
+      <w:r>
+        <w:rPr>
+          <w:rFonts w:cs="Arial"/>
+          <w:b w:val="false"/>
+          <w:bCs w:val="false"/>
+        </w:rPr>
+        <w:t>This list will then be used as an assistance sheet when reading the actual article.</w:t>
       </w:r>
     </w:p>
     <w:p>
@@ -499,6 +489,1305 @@
               <w:pStyle w:val="Normal"/>
               <w:rPr>
                 <w:rFonts w:cs="Arial"/>
+                <w:b w:val="false"/>
+                <w:b w:val="false"/>
+                <w:bCs w:val="false"/>
+              </w:rPr>
+            </w:pPr>
+            <w:r>
+              <w:rPr>
+                <w:rFonts w:cs="Arial"/>
+                <w:b w:val="false"/>
+                <w:bCs w:val="false"/>
+              </w:rPr>
+              <w:t>Share Line IDs</w:t>
+            </w:r>
+          </w:p>
+        </w:tc>
+        <w:tc>
+          <w:tcPr>
+            <w:tcW w:w="3005" w:type="dxa"/>
+            <w:tcBorders/>
+            <w:shd w:fill="auto" w:val="clear"/>
+          </w:tcPr>
+          <w:p>
+            <w:pPr>
+              <w:pStyle w:val="Normal"/>
+              <w:rPr>
+                <w:rFonts w:cs="Arial"/>
+                <w:b w:val="false"/>
+                <w:b w:val="false"/>
+                <w:bCs w:val="false"/>
+              </w:rPr>
+            </w:pPr>
+            <w:r>
+              <w:rPr>
+                <w:rFonts w:cs="Arial"/>
+                <w:b w:val="false"/>
+                <w:bCs w:val="false"/>
+              </w:rPr>
+              <w:t>Monday</w:t>
+            </w:r>
+          </w:p>
+        </w:tc>
+        <w:tc>
+          <w:tcPr>
+            <w:tcW w:w="3005" w:type="dxa"/>
+            <w:tcBorders/>
+            <w:shd w:fill="auto" w:val="clear"/>
+          </w:tcPr>
+          <w:p>
+            <w:pPr>
+              <w:pStyle w:val="Normal"/>
+              <w:rPr>
+                <w:rFonts w:cs="Arial"/>
+                <w:b w:val="false"/>
+                <w:b w:val="false"/>
+                <w:bCs w:val="false"/>
+              </w:rPr>
+            </w:pPr>
+            <w:r>
+              <w:rPr>
+                <w:rFonts w:cs="Arial"/>
+                <w:b w:val="false"/>
+                <w:bCs w:val="false"/>
+              </w:rPr>
+              <w:t>Masahiro</w:t>
+            </w:r>
+          </w:p>
+        </w:tc>
+      </w:tr>
+      <w:tr>
+        <w:trPr/>
+        <w:tc>
+          <w:tcPr>
+            <w:tcW w:w="3005" w:type="dxa"/>
+            <w:tcBorders/>
+            <w:shd w:fill="auto" w:val="clear"/>
+          </w:tcPr>
+          <w:p>
+            <w:pPr>
+              <w:pStyle w:val="Normal"/>
+              <w:rPr>
+                <w:rFonts w:cs="Arial"/>
+                <w:b w:val="false"/>
+                <w:b w:val="false"/>
+                <w:bCs w:val="false"/>
+              </w:rPr>
+            </w:pPr>
+            <w:r>
+              <w:rPr>
+                <w:rFonts w:cs="Arial"/>
+                <w:b w:val="false"/>
+                <w:bCs w:val="false"/>
+              </w:rPr>
+              <w:t>Make a Line Group</w:t>
+            </w:r>
+          </w:p>
+        </w:tc>
+        <w:tc>
+          <w:tcPr>
+            <w:tcW w:w="3005" w:type="dxa"/>
+            <w:tcBorders/>
+            <w:shd w:fill="auto" w:val="clear"/>
+          </w:tcPr>
+          <w:p>
+            <w:pPr>
+              <w:pStyle w:val="Normal"/>
+              <w:rPr>
+                <w:rFonts w:cs="Arial"/>
+                <w:b w:val="false"/>
+                <w:b w:val="false"/>
+                <w:bCs w:val="false"/>
+              </w:rPr>
+            </w:pPr>
+            <w:r>
+              <w:rPr>
+                <w:rFonts w:cs="Arial"/>
+                <w:b w:val="false"/>
+                <w:bCs w:val="false"/>
+              </w:rPr>
+              <w:t>Monday</w:t>
+            </w:r>
+          </w:p>
+        </w:tc>
+        <w:tc>
+          <w:tcPr>
+            <w:tcW w:w="3005" w:type="dxa"/>
+            <w:tcBorders/>
+            <w:shd w:fill="auto" w:val="clear"/>
+          </w:tcPr>
+          <w:p>
+            <w:pPr>
+              <w:pStyle w:val="Normal"/>
+              <w:rPr>
+                <w:rFonts w:cs="Arial"/>
+                <w:b w:val="false"/>
+                <w:b w:val="false"/>
+                <w:bCs w:val="false"/>
+              </w:rPr>
+            </w:pPr>
+            <w:r>
+              <w:rPr>
+                <w:rFonts w:cs="Arial"/>
+                <w:b w:val="false"/>
+                <w:bCs w:val="false"/>
+              </w:rPr>
+              <w:t>Masahiro</w:t>
+            </w:r>
+          </w:p>
+        </w:tc>
+      </w:tr>
+      <w:tr>
+        <w:trPr/>
+        <w:tc>
+          <w:tcPr>
+            <w:tcW w:w="3005" w:type="dxa"/>
+            <w:tcBorders/>
+            <w:shd w:fill="auto" w:val="clear"/>
+          </w:tcPr>
+          <w:p>
+            <w:pPr>
+              <w:pStyle w:val="Normal"/>
+              <w:rPr>
+                <w:rFonts w:cs="Arial"/>
+                <w:b w:val="false"/>
+                <w:b w:val="false"/>
+                <w:bCs w:val="false"/>
+              </w:rPr>
+            </w:pPr>
+            <w:r>
+              <w:rPr>
+                <w:rFonts w:cs="Arial"/>
+                <w:b w:val="false"/>
+                <w:bCs w:val="false"/>
+              </w:rPr>
+              <w:t>Make an empty template  for assignment with name of group members</w:t>
+            </w:r>
+          </w:p>
+        </w:tc>
+        <w:tc>
+          <w:tcPr>
+            <w:tcW w:w="3005" w:type="dxa"/>
+            <w:tcBorders/>
+            <w:shd w:fill="auto" w:val="clear"/>
+          </w:tcPr>
+          <w:p>
+            <w:pPr>
+              <w:pStyle w:val="Normal"/>
+              <w:rPr>
+                <w:rFonts w:cs="Arial"/>
+                <w:b w:val="false"/>
+                <w:b w:val="false"/>
+                <w:bCs w:val="false"/>
+              </w:rPr>
+            </w:pPr>
+            <w:r>
+              <w:rPr>
+                <w:rFonts w:cs="Arial"/>
+                <w:b w:val="false"/>
+                <w:bCs w:val="false"/>
+              </w:rPr>
+              <w:t>Monday</w:t>
+            </w:r>
+          </w:p>
+        </w:tc>
+        <w:tc>
+          <w:tcPr>
+            <w:tcW w:w="3005" w:type="dxa"/>
+            <w:tcBorders/>
+            <w:shd w:fill="auto" w:val="clear"/>
+          </w:tcPr>
+          <w:p>
+            <w:pPr>
+              <w:pStyle w:val="Normal"/>
+              <w:rPr>
+                <w:rFonts w:cs="Arial"/>
+                <w:b w:val="false"/>
+                <w:b w:val="false"/>
+                <w:bCs w:val="false"/>
+              </w:rPr>
+            </w:pPr>
+            <w:r>
+              <w:rPr>
+                <w:rFonts w:cs="Arial"/>
+                <w:b w:val="false"/>
+                <w:bCs w:val="false"/>
+              </w:rPr>
+              <w:t>Ryosuke</w:t>
+            </w:r>
+          </w:p>
+        </w:tc>
+      </w:tr>
+      <w:tr>
+        <w:trPr/>
+        <w:tc>
+          <w:tcPr>
+            <w:tcW w:w="3005" w:type="dxa"/>
+            <w:tcBorders/>
+            <w:shd w:fill="auto" w:val="clear"/>
+          </w:tcPr>
+          <w:p>
+            <w:pPr>
+              <w:pStyle w:val="Normal"/>
+              <w:rPr>
+                <w:rFonts w:cs="Arial"/>
+                <w:b w:val="false"/>
+                <w:b w:val="false"/>
+                <w:bCs w:val="false"/>
+              </w:rPr>
+            </w:pPr>
+            <w:r>
+              <w:rPr>
+                <w:rFonts w:cs="Arial"/>
+                <w:b w:val="false"/>
+                <w:bCs w:val="false"/>
+              </w:rPr>
+              <w:t>Make backup</w:t>
+            </w:r>
+          </w:p>
+        </w:tc>
+        <w:tc>
+          <w:tcPr>
+            <w:tcW w:w="3005" w:type="dxa"/>
+            <w:tcBorders/>
+            <w:shd w:fill="auto" w:val="clear"/>
+          </w:tcPr>
+          <w:p>
+            <w:pPr>
+              <w:pStyle w:val="Normal"/>
+              <w:rPr>
+                <w:rFonts w:cs="Arial"/>
+                <w:b w:val="false"/>
+                <w:b w:val="false"/>
+                <w:bCs w:val="false"/>
+              </w:rPr>
+            </w:pPr>
+            <w:r>
+              <w:rPr>
+                <w:rFonts w:cs="Arial"/>
+                <w:b w:val="false"/>
+                <w:bCs w:val="false"/>
+              </w:rPr>
+              <w:t>Monday</w:t>
+            </w:r>
+          </w:p>
+        </w:tc>
+        <w:tc>
+          <w:tcPr>
+            <w:tcW w:w="3005" w:type="dxa"/>
+            <w:tcBorders/>
+            <w:shd w:fill="auto" w:val="clear"/>
+          </w:tcPr>
+          <w:p>
+            <w:pPr>
+              <w:pStyle w:val="Normal"/>
+              <w:rPr>
+                <w:rFonts w:cs="Arial"/>
+                <w:b w:val="false"/>
+                <w:b w:val="false"/>
+                <w:bCs w:val="false"/>
+              </w:rPr>
+            </w:pPr>
+            <w:r>
+              <w:rPr>
+                <w:rFonts w:cs="Arial"/>
+                <w:b w:val="false"/>
+                <w:bCs w:val="false"/>
+              </w:rPr>
+              <w:t>Ado</w:t>
+            </w:r>
+          </w:p>
+        </w:tc>
+      </w:tr>
+      <w:tr>
+        <w:trPr/>
+        <w:tc>
+          <w:tcPr>
+            <w:tcW w:w="3005" w:type="dxa"/>
+            <w:tcBorders/>
+            <w:shd w:fill="auto" w:val="clear"/>
+          </w:tcPr>
+          <w:p>
+            <w:pPr>
+              <w:pStyle w:val="Normal"/>
+              <w:rPr>
+                <w:rFonts w:cs="Arial"/>
+                <w:b w:val="false"/>
+                <w:b w:val="false"/>
+                <w:bCs w:val="false"/>
+              </w:rPr>
+            </w:pPr>
+            <w:r>
+              <w:rPr>
+                <w:rFonts w:cs="Arial"/>
+                <w:b w:val="false"/>
+                <w:bCs w:val="false"/>
+              </w:rPr>
+              <w:t>Use AWL highlighter and make a list of all AWL words in the article</w:t>
+            </w:r>
+          </w:p>
+        </w:tc>
+        <w:tc>
+          <w:tcPr>
+            <w:tcW w:w="3005" w:type="dxa"/>
+            <w:tcBorders/>
+            <w:shd w:fill="auto" w:val="clear"/>
+          </w:tcPr>
+          <w:p>
+            <w:pPr>
+              <w:pStyle w:val="Normal"/>
+              <w:rPr>
+                <w:rFonts w:cs="Arial"/>
+                <w:b w:val="false"/>
+                <w:b w:val="false"/>
+                <w:bCs w:val="false"/>
+              </w:rPr>
+            </w:pPr>
+            <w:r>
+              <w:rPr>
+                <w:rFonts w:cs="Arial"/>
+                <w:b w:val="false"/>
+                <w:bCs w:val="false"/>
+              </w:rPr>
+              <w:t>Tuesday</w:t>
+            </w:r>
+          </w:p>
+        </w:tc>
+        <w:tc>
+          <w:tcPr>
+            <w:tcW w:w="3005" w:type="dxa"/>
+            <w:tcBorders/>
+            <w:shd w:fill="auto" w:val="clear"/>
+          </w:tcPr>
+          <w:p>
+            <w:pPr>
+              <w:pStyle w:val="Normal"/>
+              <w:rPr>
+                <w:rFonts w:cs="Arial"/>
+                <w:b w:val="false"/>
+                <w:b w:val="false"/>
+                <w:bCs w:val="false"/>
+              </w:rPr>
+            </w:pPr>
+            <w:r>
+              <w:rPr>
+                <w:rFonts w:cs="Arial"/>
+                <w:b w:val="false"/>
+                <w:bCs w:val="false"/>
+              </w:rPr>
+              <w:t>Ado</w:t>
+            </w:r>
+          </w:p>
+        </w:tc>
+      </w:tr>
+      <w:tr>
+        <w:trPr/>
+        <w:tc>
+          <w:tcPr>
+            <w:tcW w:w="3005" w:type="dxa"/>
+            <w:tcBorders/>
+            <w:shd w:fill="auto" w:val="clear"/>
+          </w:tcPr>
+          <w:p>
+            <w:pPr>
+              <w:pStyle w:val="Normal"/>
+              <w:rPr>
+                <w:rFonts w:cs="Arial"/>
+                <w:b w:val="false"/>
+                <w:b w:val="false"/>
+                <w:bCs w:val="false"/>
+              </w:rPr>
+            </w:pPr>
+            <w:r>
+              <w:rPr>
+                <w:rFonts w:cs="Arial"/>
+                <w:b w:val="false"/>
+                <w:bCs w:val="false"/>
+              </w:rPr>
+              <w:t>Use Lextutor to filter all words in K3 list or higher including Off-list words</w:t>
+            </w:r>
+          </w:p>
+        </w:tc>
+        <w:tc>
+          <w:tcPr>
+            <w:tcW w:w="3005" w:type="dxa"/>
+            <w:tcBorders/>
+            <w:shd w:fill="auto" w:val="clear"/>
+          </w:tcPr>
+          <w:p>
+            <w:pPr>
+              <w:pStyle w:val="Normal"/>
+              <w:rPr>
+                <w:rFonts w:cs="Arial"/>
+                <w:b w:val="false"/>
+                <w:b w:val="false"/>
+                <w:bCs w:val="false"/>
+              </w:rPr>
+            </w:pPr>
+            <w:r>
+              <w:rPr>
+                <w:rFonts w:cs="Arial"/>
+                <w:b w:val="false"/>
+                <w:bCs w:val="false"/>
+              </w:rPr>
+              <w:t>Tuesday</w:t>
+            </w:r>
+          </w:p>
+        </w:tc>
+        <w:tc>
+          <w:tcPr>
+            <w:tcW w:w="3005" w:type="dxa"/>
+            <w:tcBorders/>
+            <w:shd w:fill="auto" w:val="clear"/>
+          </w:tcPr>
+          <w:p>
+            <w:pPr>
+              <w:pStyle w:val="Normal"/>
+              <w:rPr>
+                <w:rFonts w:cs="Arial"/>
+                <w:b w:val="false"/>
+                <w:b w:val="false"/>
+                <w:bCs w:val="false"/>
+              </w:rPr>
+            </w:pPr>
+            <w:r>
+              <w:rPr>
+                <w:rFonts w:cs="Arial"/>
+                <w:b w:val="false"/>
+                <w:bCs w:val="false"/>
+              </w:rPr>
+              <w:t>Ryosuke</w:t>
+            </w:r>
+          </w:p>
+        </w:tc>
+      </w:tr>
+      <w:tr>
+        <w:trPr/>
+        <w:tc>
+          <w:tcPr>
+            <w:tcW w:w="3005" w:type="dxa"/>
+            <w:tcBorders/>
+            <w:shd w:fill="auto" w:val="clear"/>
+          </w:tcPr>
+          <w:p>
+            <w:pPr>
+              <w:pStyle w:val="Normal"/>
+              <w:rPr>
+                <w:rFonts w:cs="Arial"/>
+                <w:b w:val="false"/>
+                <w:b w:val="false"/>
+                <w:bCs w:val="false"/>
+              </w:rPr>
+            </w:pPr>
+            <w:r>
+              <w:rPr>
+                <w:rFonts w:cs="Arial"/>
+                <w:b w:val="false"/>
+                <w:bCs w:val="false"/>
+              </w:rPr>
+              <w:t>Make a program to filter these lists for repetition and sort them according to alphabetical order</w:t>
+            </w:r>
+          </w:p>
+        </w:tc>
+        <w:tc>
+          <w:tcPr>
+            <w:tcW w:w="3005" w:type="dxa"/>
+            <w:tcBorders/>
+            <w:shd w:fill="auto" w:val="clear"/>
+          </w:tcPr>
+          <w:p>
+            <w:pPr>
+              <w:pStyle w:val="Normal"/>
+              <w:rPr>
+                <w:rFonts w:cs="Arial"/>
+                <w:b w:val="false"/>
+                <w:b w:val="false"/>
+                <w:bCs w:val="false"/>
+              </w:rPr>
+            </w:pPr>
+            <w:r>
+              <w:rPr>
+                <w:rFonts w:cs="Arial"/>
+                <w:b w:val="false"/>
+                <w:bCs w:val="false"/>
+              </w:rPr>
+              <w:t>Tuesday</w:t>
+            </w:r>
+          </w:p>
+        </w:tc>
+        <w:tc>
+          <w:tcPr>
+            <w:tcW w:w="3005" w:type="dxa"/>
+            <w:tcBorders/>
+            <w:shd w:fill="auto" w:val="clear"/>
+          </w:tcPr>
+          <w:p>
+            <w:pPr>
+              <w:pStyle w:val="Normal"/>
+              <w:rPr>
+                <w:rFonts w:cs="Arial"/>
+                <w:b w:val="false"/>
+                <w:b w:val="false"/>
+                <w:bCs w:val="false"/>
+              </w:rPr>
+            </w:pPr>
+            <w:r>
+              <w:rPr>
+                <w:rFonts w:cs="Arial"/>
+                <w:b w:val="false"/>
+                <w:bCs w:val="false"/>
+              </w:rPr>
+              <w:t>Ado</w:t>
+            </w:r>
+          </w:p>
+        </w:tc>
+      </w:tr>
+      <w:tr>
+        <w:trPr/>
+        <w:tc>
+          <w:tcPr>
+            <w:tcW w:w="3005" w:type="dxa"/>
+            <w:tcBorders>
+              <w:top w:val="nil"/>
+            </w:tcBorders>
+            <w:shd w:fill="auto" w:val="clear"/>
+          </w:tcPr>
+          <w:p>
+            <w:pPr>
+              <w:pStyle w:val="Normal"/>
+              <w:rPr>
+                <w:rFonts w:cs="Arial"/>
+                <w:b w:val="false"/>
+                <w:b w:val="false"/>
+                <w:bCs w:val="false"/>
+              </w:rPr>
+            </w:pPr>
+            <w:r>
+              <w:rPr>
+                <w:rFonts w:cs="Arial"/>
+                <w:b w:val="false"/>
+                <w:bCs w:val="false"/>
+              </w:rPr>
+              <w:t>Send all the files related to the progress of the assignment to the group</w:t>
+            </w:r>
+          </w:p>
+        </w:tc>
+        <w:tc>
+          <w:tcPr>
+            <w:tcW w:w="3005" w:type="dxa"/>
+            <w:tcBorders>
+              <w:top w:val="nil"/>
+            </w:tcBorders>
+            <w:shd w:fill="auto" w:val="clear"/>
+          </w:tcPr>
+          <w:p>
+            <w:pPr>
+              <w:pStyle w:val="Normal"/>
+              <w:rPr>
+                <w:rFonts w:cs="Arial"/>
+                <w:b w:val="false"/>
+                <w:b w:val="false"/>
+                <w:bCs w:val="false"/>
+              </w:rPr>
+            </w:pPr>
+            <w:r>
+              <w:rPr>
+                <w:rFonts w:cs="Arial"/>
+                <w:b w:val="false"/>
+                <w:bCs w:val="false"/>
+              </w:rPr>
+              <w:t>Tuesday, Night</w:t>
+            </w:r>
+          </w:p>
+        </w:tc>
+        <w:tc>
+          <w:tcPr>
+            <w:tcW w:w="3005" w:type="dxa"/>
+            <w:tcBorders>
+              <w:top w:val="nil"/>
+            </w:tcBorders>
+            <w:shd w:fill="auto" w:val="clear"/>
+          </w:tcPr>
+          <w:p>
+            <w:pPr>
+              <w:pStyle w:val="Normal"/>
+              <w:rPr>
+                <w:rFonts w:cs="Arial"/>
+                <w:b w:val="false"/>
+                <w:b w:val="false"/>
+                <w:bCs w:val="false"/>
+              </w:rPr>
+            </w:pPr>
+            <w:r>
+              <w:rPr>
+                <w:rFonts w:cs="Arial"/>
+                <w:b w:val="false"/>
+                <w:bCs w:val="false"/>
+              </w:rPr>
+              <w:t>Tatsumi</w:t>
+            </w:r>
+          </w:p>
+        </w:tc>
+      </w:tr>
+      <w:tr>
+        <w:trPr/>
+        <w:tc>
+          <w:tcPr>
+            <w:tcW w:w="3005" w:type="dxa"/>
+            <w:tcBorders/>
+            <w:shd w:fill="auto" w:val="clear"/>
+          </w:tcPr>
+          <w:p>
+            <w:pPr>
+              <w:pStyle w:val="Normal"/>
+              <w:rPr>
+                <w:rFonts w:cs="Arial"/>
+                <w:b w:val="false"/>
+                <w:b w:val="false"/>
+                <w:bCs w:val="false"/>
+              </w:rPr>
+            </w:pPr>
+            <w:r>
+              <w:rPr>
+                <w:rFonts w:cs="Arial"/>
+                <w:b w:val="false"/>
+                <w:bCs w:val="false"/>
+              </w:rPr>
+              <w:t>Use to program to filter and add them to the assignment file</w:t>
+            </w:r>
+          </w:p>
+        </w:tc>
+        <w:tc>
+          <w:tcPr>
+            <w:tcW w:w="3005" w:type="dxa"/>
+            <w:tcBorders/>
+            <w:shd w:fill="auto" w:val="clear"/>
+          </w:tcPr>
+          <w:p>
+            <w:pPr>
+              <w:pStyle w:val="Normal"/>
+              <w:rPr>
+                <w:rFonts w:cs="Arial"/>
+                <w:b w:val="false"/>
+                <w:b w:val="false"/>
+                <w:bCs w:val="false"/>
+              </w:rPr>
+            </w:pPr>
+            <w:r>
+              <w:rPr>
+                <w:rFonts w:cs="Arial"/>
+                <w:b w:val="false"/>
+                <w:bCs w:val="false"/>
+              </w:rPr>
+              <w:t>Wednesday</w:t>
+            </w:r>
+          </w:p>
+        </w:tc>
+        <w:tc>
+          <w:tcPr>
+            <w:tcW w:w="3005" w:type="dxa"/>
+            <w:tcBorders/>
+            <w:shd w:fill="auto" w:val="clear"/>
+          </w:tcPr>
+          <w:p>
+            <w:pPr>
+              <w:pStyle w:val="Normal"/>
+              <w:rPr>
+                <w:rFonts w:cs="Arial"/>
+                <w:b w:val="false"/>
+                <w:b w:val="false"/>
+                <w:bCs w:val="false"/>
+              </w:rPr>
+            </w:pPr>
+            <w:bookmarkStart w:id="0" w:name="__DdeLink__126_1776148320"/>
+            <w:r>
+              <w:rPr>
+                <w:rFonts w:cs="Arial"/>
+                <w:b w:val="false"/>
+                <w:bCs w:val="false"/>
+              </w:rPr>
+              <w:t>Masahiro</w:t>
+            </w:r>
+            <w:bookmarkEnd w:id="0"/>
+          </w:p>
+        </w:tc>
+      </w:tr>
+      <w:tr>
+        <w:trPr/>
+        <w:tc>
+          <w:tcPr>
+            <w:tcW w:w="3005" w:type="dxa"/>
+            <w:tcBorders>
+              <w:top w:val="nil"/>
+            </w:tcBorders>
+            <w:shd w:fill="auto" w:val="clear"/>
+          </w:tcPr>
+          <w:p>
+            <w:pPr>
+              <w:pStyle w:val="Normal"/>
+              <w:rPr>
+                <w:rFonts w:cs="Arial"/>
+                <w:b w:val="false"/>
+                <w:b w:val="false"/>
+                <w:bCs w:val="false"/>
+              </w:rPr>
+            </w:pPr>
+            <w:r>
+              <w:rPr>
+                <w:rFonts w:cs="Arial"/>
+                <w:b w:val="false"/>
+                <w:bCs w:val="false"/>
+              </w:rPr>
+              <w:t>Update detailed plan table in assignment file</w:t>
+            </w:r>
+          </w:p>
+        </w:tc>
+        <w:tc>
+          <w:tcPr>
+            <w:tcW w:w="3005" w:type="dxa"/>
+            <w:tcBorders>
+              <w:top w:val="nil"/>
+            </w:tcBorders>
+            <w:shd w:fill="auto" w:val="clear"/>
+          </w:tcPr>
+          <w:p>
+            <w:pPr>
+              <w:pStyle w:val="Normal"/>
+              <w:rPr>
+                <w:rFonts w:cs="Arial"/>
+                <w:b w:val="false"/>
+                <w:b w:val="false"/>
+                <w:bCs w:val="false"/>
+              </w:rPr>
+            </w:pPr>
+            <w:r>
+              <w:rPr>
+                <w:rFonts w:cs="Arial"/>
+                <w:b w:val="false"/>
+                <w:bCs w:val="false"/>
+              </w:rPr>
+              <w:t>Wednesday</w:t>
+            </w:r>
+          </w:p>
+        </w:tc>
+        <w:tc>
+          <w:tcPr>
+            <w:tcW w:w="3005" w:type="dxa"/>
+            <w:tcBorders>
+              <w:top w:val="nil"/>
+            </w:tcBorders>
+            <w:shd w:fill="auto" w:val="clear"/>
+          </w:tcPr>
+          <w:p>
+            <w:pPr>
+              <w:pStyle w:val="Normal"/>
+              <w:rPr>
+                <w:rFonts w:cs="Arial"/>
+                <w:b w:val="false"/>
+                <w:b w:val="false"/>
+                <w:bCs w:val="false"/>
+              </w:rPr>
+            </w:pPr>
+            <w:r>
+              <w:rPr>
+                <w:rFonts w:cs="Arial"/>
+                <w:b w:val="false"/>
+                <w:bCs w:val="false"/>
+              </w:rPr>
+              <w:t>Ryosuke</w:t>
+            </w:r>
+          </w:p>
+        </w:tc>
+      </w:tr>
+      <w:tr>
+        <w:trPr/>
+        <w:tc>
+          <w:tcPr>
+            <w:tcW w:w="3005" w:type="dxa"/>
+            <w:tcBorders/>
+            <w:shd w:fill="auto" w:val="clear"/>
+          </w:tcPr>
+          <w:p>
+            <w:pPr>
+              <w:pStyle w:val="Normal"/>
+              <w:rPr>
+                <w:rFonts w:cs="Arial"/>
+                <w:b w:val="false"/>
+                <w:b w:val="false"/>
+                <w:bCs w:val="false"/>
+              </w:rPr>
+            </w:pPr>
+            <w:r>
+              <w:rPr>
+                <w:rFonts w:cs="Arial"/>
+                <w:b w:val="false"/>
+                <w:bCs w:val="false"/>
+              </w:rPr>
+              <w:t>Backup assignment file</w:t>
+            </w:r>
+          </w:p>
+        </w:tc>
+        <w:tc>
+          <w:tcPr>
+            <w:tcW w:w="3005" w:type="dxa"/>
+            <w:tcBorders/>
+            <w:shd w:fill="auto" w:val="clear"/>
+          </w:tcPr>
+          <w:p>
+            <w:pPr>
+              <w:pStyle w:val="Normal"/>
+              <w:rPr>
+                <w:rFonts w:cs="Arial"/>
+                <w:b w:val="false"/>
+                <w:b w:val="false"/>
+                <w:bCs w:val="false"/>
+              </w:rPr>
+            </w:pPr>
+            <w:r>
+              <w:rPr>
+                <w:rFonts w:cs="Arial"/>
+                <w:b w:val="false"/>
+                <w:bCs w:val="false"/>
+              </w:rPr>
+              <w:t>Wednesday</w:t>
+            </w:r>
+          </w:p>
+        </w:tc>
+        <w:tc>
+          <w:tcPr>
+            <w:tcW w:w="3005" w:type="dxa"/>
+            <w:tcBorders/>
+            <w:shd w:fill="auto" w:val="clear"/>
+          </w:tcPr>
+          <w:p>
+            <w:pPr>
+              <w:pStyle w:val="Normal"/>
+              <w:rPr>
+                <w:rFonts w:cs="Arial"/>
+                <w:b w:val="false"/>
+                <w:b w:val="false"/>
+                <w:bCs w:val="false"/>
+              </w:rPr>
+            </w:pPr>
+            <w:r>
+              <w:rPr>
+                <w:rFonts w:cs="Arial"/>
+                <w:b w:val="false"/>
+                <w:bCs w:val="false"/>
+              </w:rPr>
+              <w:t>Ado</w:t>
+            </w:r>
+          </w:p>
+        </w:tc>
+      </w:tr>
+      <w:tr>
+        <w:trPr/>
+        <w:tc>
+          <w:tcPr>
+            <w:tcW w:w="3005" w:type="dxa"/>
+            <w:tcBorders/>
+            <w:shd w:fill="auto" w:val="clear"/>
+          </w:tcPr>
+          <w:p>
+            <w:pPr>
+              <w:pStyle w:val="Normal"/>
+              <w:rPr>
+                <w:rFonts w:cs="Arial"/>
+                <w:b w:val="false"/>
+                <w:b w:val="false"/>
+                <w:bCs w:val="false"/>
+              </w:rPr>
+            </w:pPr>
+            <w:r>
+              <w:rPr>
+                <w:rFonts w:cs="Arial"/>
+                <w:b w:val="false"/>
+                <w:bCs w:val="false"/>
+              </w:rPr>
+              <w:t>Use the assignment file to google search all the unknown vocabulary words</w:t>
+            </w:r>
+          </w:p>
+        </w:tc>
+        <w:tc>
+          <w:tcPr>
+            <w:tcW w:w="3005" w:type="dxa"/>
+            <w:tcBorders/>
+            <w:shd w:fill="auto" w:val="clear"/>
+          </w:tcPr>
+          <w:p>
+            <w:pPr>
+              <w:pStyle w:val="Normal"/>
+              <w:rPr>
+                <w:rFonts w:cs="Arial"/>
+                <w:b w:val="false"/>
+                <w:b w:val="false"/>
+                <w:bCs w:val="false"/>
+              </w:rPr>
+            </w:pPr>
+            <w:r>
+              <w:rPr>
+                <w:rFonts w:cs="Arial"/>
+                <w:b w:val="false"/>
+                <w:bCs w:val="false"/>
+              </w:rPr>
+              <w:t>Friday</w:t>
+            </w:r>
+          </w:p>
+        </w:tc>
+        <w:tc>
+          <w:tcPr>
+            <w:tcW w:w="3005" w:type="dxa"/>
+            <w:tcBorders/>
+            <w:shd w:fill="auto" w:val="clear"/>
+          </w:tcPr>
+          <w:p>
+            <w:pPr>
+              <w:pStyle w:val="Normal"/>
+              <w:rPr>
+                <w:rFonts w:cs="Arial"/>
+                <w:b w:val="false"/>
+                <w:b w:val="false"/>
+                <w:bCs w:val="false"/>
+              </w:rPr>
+            </w:pPr>
+            <w:r>
+              <w:rPr>
+                <w:rFonts w:cs="Arial"/>
+                <w:b w:val="false"/>
+                <w:bCs w:val="false"/>
+              </w:rPr>
+              <w:t>Tatsumi</w:t>
+            </w:r>
+          </w:p>
+        </w:tc>
+      </w:tr>
+      <w:tr>
+        <w:trPr/>
+        <w:tc>
+          <w:tcPr>
+            <w:tcW w:w="3005" w:type="dxa"/>
+            <w:tcBorders/>
+            <w:shd w:fill="auto" w:val="clear"/>
+          </w:tcPr>
+          <w:p>
+            <w:pPr>
+              <w:pStyle w:val="Normal"/>
+              <w:rPr>
+                <w:rFonts w:cs="Arial"/>
+                <w:b w:val="false"/>
+                <w:b w:val="false"/>
+                <w:bCs w:val="false"/>
+              </w:rPr>
+            </w:pPr>
+            <w:r>
+              <w:rPr>
+                <w:rFonts w:cs="Arial"/>
+                <w:b w:val="false"/>
+                <w:bCs w:val="false"/>
+              </w:rPr>
+              <w:t>Make a general plan of how to go about reading the article and update the assignment file</w:t>
+            </w:r>
+          </w:p>
+        </w:tc>
+        <w:tc>
+          <w:tcPr>
+            <w:tcW w:w="3005" w:type="dxa"/>
+            <w:tcBorders/>
+            <w:shd w:fill="auto" w:val="clear"/>
+          </w:tcPr>
+          <w:p>
+            <w:pPr>
+              <w:pStyle w:val="Normal"/>
+              <w:rPr>
+                <w:rFonts w:cs="Arial"/>
+                <w:b w:val="false"/>
+                <w:b w:val="false"/>
+                <w:bCs w:val="false"/>
+              </w:rPr>
+            </w:pPr>
+            <w:r>
+              <w:rPr>
+                <w:rFonts w:cs="Arial"/>
+                <w:b w:val="false"/>
+                <w:bCs w:val="false"/>
+              </w:rPr>
+              <w:t>Friday</w:t>
+            </w:r>
+          </w:p>
+        </w:tc>
+        <w:tc>
+          <w:tcPr>
+            <w:tcW w:w="3005" w:type="dxa"/>
+            <w:tcBorders/>
+            <w:shd w:fill="auto" w:val="clear"/>
+          </w:tcPr>
+          <w:p>
+            <w:pPr>
+              <w:pStyle w:val="Normal"/>
+              <w:rPr>
+                <w:rFonts w:cs="Arial"/>
+                <w:b w:val="false"/>
+                <w:b w:val="false"/>
+                <w:bCs w:val="false"/>
+              </w:rPr>
+            </w:pPr>
+            <w:r>
+              <w:rPr>
+                <w:rFonts w:cs="Arial"/>
+                <w:b w:val="false"/>
+                <w:bCs w:val="false"/>
+              </w:rPr>
+              <w:t>Tatsumi</w:t>
+            </w:r>
+          </w:p>
+        </w:tc>
+      </w:tr>
+      <w:tr>
+        <w:trPr/>
+        <w:tc>
+          <w:tcPr>
+            <w:tcW w:w="3005" w:type="dxa"/>
+            <w:tcBorders>
+              <w:top w:val="nil"/>
+            </w:tcBorders>
+            <w:shd w:fill="auto" w:val="clear"/>
+          </w:tcPr>
+          <w:p>
+            <w:pPr>
+              <w:pStyle w:val="Normal"/>
+              <w:rPr>
+                <w:rFonts w:cs="Arial"/>
+                <w:b w:val="false"/>
+                <w:b w:val="false"/>
+                <w:bCs w:val="false"/>
+              </w:rPr>
+            </w:pPr>
+            <w:r>
+              <w:rPr>
+                <w:rFonts w:cs="Arial"/>
+                <w:b w:val="false"/>
+                <w:bCs w:val="false"/>
+              </w:rPr>
+              <w:t>Update detailed plan table in assignment file</w:t>
+            </w:r>
+          </w:p>
+        </w:tc>
+        <w:tc>
+          <w:tcPr>
+            <w:tcW w:w="3005" w:type="dxa"/>
+            <w:tcBorders>
+              <w:top w:val="nil"/>
+            </w:tcBorders>
+            <w:shd w:fill="auto" w:val="clear"/>
+          </w:tcPr>
+          <w:p>
+            <w:pPr>
+              <w:pStyle w:val="Normal"/>
+              <w:rPr>
+                <w:rFonts w:cs="Arial"/>
+                <w:b w:val="false"/>
+                <w:b w:val="false"/>
+                <w:bCs w:val="false"/>
+              </w:rPr>
+            </w:pPr>
+            <w:r>
+              <w:rPr>
+                <w:rFonts w:cs="Arial"/>
+                <w:b w:val="false"/>
+                <w:bCs w:val="false"/>
+              </w:rPr>
+              <w:t>Friday</w:t>
+            </w:r>
+          </w:p>
+        </w:tc>
+        <w:tc>
+          <w:tcPr>
+            <w:tcW w:w="3005" w:type="dxa"/>
+            <w:tcBorders>
+              <w:top w:val="nil"/>
+            </w:tcBorders>
+            <w:shd w:fill="auto" w:val="clear"/>
+          </w:tcPr>
+          <w:p>
+            <w:pPr>
+              <w:pStyle w:val="Normal"/>
+              <w:rPr>
+                <w:rFonts w:cs="Arial"/>
+                <w:b w:val="false"/>
+                <w:b w:val="false"/>
+                <w:bCs w:val="false"/>
+              </w:rPr>
+            </w:pPr>
+            <w:r>
+              <w:rPr>
+                <w:rFonts w:cs="Arial"/>
+                <w:b w:val="false"/>
+                <w:bCs w:val="false"/>
+              </w:rPr>
+              <w:t>Ryousuke</w:t>
+            </w:r>
+          </w:p>
+        </w:tc>
+      </w:tr>
+      <w:tr>
+        <w:trPr/>
+        <w:tc>
+          <w:tcPr>
+            <w:tcW w:w="3005" w:type="dxa"/>
+            <w:tcBorders>
+              <w:top w:val="nil"/>
+            </w:tcBorders>
+            <w:shd w:fill="auto" w:val="clear"/>
+          </w:tcPr>
+          <w:p>
+            <w:pPr>
+              <w:pStyle w:val="Normal"/>
+              <w:rPr>
+                <w:rFonts w:cs="Arial"/>
+                <w:b w:val="false"/>
+                <w:b w:val="false"/>
+                <w:bCs w:val="false"/>
+              </w:rPr>
+            </w:pPr>
+            <w:r>
+              <w:rPr>
+                <w:rFonts w:cs="Arial"/>
+                <w:b w:val="false"/>
+                <w:bCs w:val="false"/>
+              </w:rPr>
+              <w:t>Backup assignment file</w:t>
+            </w:r>
+          </w:p>
+        </w:tc>
+        <w:tc>
+          <w:tcPr>
+            <w:tcW w:w="3005" w:type="dxa"/>
+            <w:tcBorders>
+              <w:top w:val="nil"/>
+            </w:tcBorders>
+            <w:shd w:fill="auto" w:val="clear"/>
+          </w:tcPr>
+          <w:p>
+            <w:pPr>
+              <w:pStyle w:val="Normal"/>
+              <w:rPr>
+                <w:rFonts w:cs="Arial"/>
+                <w:b w:val="false"/>
+                <w:b w:val="false"/>
+                <w:bCs w:val="false"/>
+              </w:rPr>
+            </w:pPr>
+            <w:r>
+              <w:rPr>
+                <w:rFonts w:cs="Arial"/>
+                <w:b w:val="false"/>
+                <w:bCs w:val="false"/>
+              </w:rPr>
+              <w:t>Friday</w:t>
+            </w:r>
+          </w:p>
+        </w:tc>
+        <w:tc>
+          <w:tcPr>
+            <w:tcW w:w="3005" w:type="dxa"/>
+            <w:tcBorders>
+              <w:top w:val="nil"/>
+            </w:tcBorders>
+            <w:shd w:fill="auto" w:val="clear"/>
+          </w:tcPr>
+          <w:p>
+            <w:pPr>
+              <w:pStyle w:val="Normal"/>
+              <w:rPr>
+                <w:rFonts w:cs="Arial"/>
+                <w:b w:val="false"/>
+                <w:b w:val="false"/>
+                <w:bCs w:val="false"/>
+              </w:rPr>
+            </w:pPr>
+            <w:r>
+              <w:rPr>
+                <w:rFonts w:cs="Arial"/>
+                <w:b w:val="false"/>
+                <w:bCs w:val="false"/>
+              </w:rPr>
+              <w:t>Ado</w:t>
+            </w:r>
+          </w:p>
+        </w:tc>
+      </w:tr>
+      <w:tr>
+        <w:trPr/>
+        <w:tc>
+          <w:tcPr>
+            <w:tcW w:w="3005" w:type="dxa"/>
+            <w:tcBorders>
+              <w:top w:val="nil"/>
+            </w:tcBorders>
+            <w:shd w:fill="auto" w:val="clear"/>
+          </w:tcPr>
+          <w:p>
+            <w:pPr>
+              <w:pStyle w:val="Normal"/>
+              <w:rPr>
+                <w:rFonts w:cs="Arial"/>
+                <w:b w:val="false"/>
+                <w:b w:val="false"/>
+                <w:bCs w:val="false"/>
+              </w:rPr>
+            </w:pPr>
+            <w:r>
+              <w:rPr>
+                <w:rFonts w:cs="Arial"/>
+                <w:b w:val="false"/>
+                <w:bCs w:val="false"/>
+              </w:rPr>
+              <w:t xml:space="preserve">Discuss </w:t>
+            </w:r>
+          </w:p>
+        </w:tc>
+        <w:tc>
+          <w:tcPr>
+            <w:tcW w:w="3005" w:type="dxa"/>
+            <w:tcBorders>
+              <w:top w:val="nil"/>
+            </w:tcBorders>
+            <w:shd w:fill="auto" w:val="clear"/>
+          </w:tcPr>
+          <w:p>
+            <w:pPr>
+              <w:pStyle w:val="Normal"/>
+              <w:rPr>
+                <w:rFonts w:cs="Arial"/>
+                <w:b w:val="false"/>
+                <w:b w:val="false"/>
+                <w:bCs w:val="false"/>
+              </w:rPr>
+            </w:pPr>
+            <w:r>
+              <w:rPr>
+                <w:rFonts w:cs="Arial"/>
+                <w:b w:val="false"/>
+                <w:bCs w:val="false"/>
+              </w:rPr>
+              <w:t>Saturday</w:t>
+            </w:r>
+          </w:p>
+        </w:tc>
+        <w:tc>
+          <w:tcPr>
+            <w:tcW w:w="3005" w:type="dxa"/>
+            <w:tcBorders>
+              <w:top w:val="nil"/>
+            </w:tcBorders>
+            <w:shd w:fill="auto" w:val="clear"/>
+          </w:tcPr>
+          <w:p>
+            <w:pPr>
+              <w:pStyle w:val="Normal"/>
+              <w:rPr>
+                <w:rFonts w:cs="Arial"/>
                 <w:b/>
                 <w:b/>
                 <w:bCs/>
@@ -513,836 +1802,6 @@
             </w:r>
           </w:p>
         </w:tc>
-        <w:tc>
-          <w:tcPr>
-            <w:tcW w:w="3005" w:type="dxa"/>
-            <w:tcBorders/>
-            <w:shd w:fill="auto" w:val="clear"/>
-          </w:tcPr>
-          <w:p>
-            <w:pPr>
-              <w:pStyle w:val="Normal"/>
-              <w:rPr>
-                <w:rFonts w:cs="Arial"/>
-                <w:b/>
-                <w:b/>
-                <w:bCs/>
-              </w:rPr>
-            </w:pPr>
-            <w:r>
-              <w:rPr>
-                <w:rFonts w:cs="Arial"/>
-                <w:b/>
-                <w:bCs/>
-              </w:rPr>
-            </w:r>
-          </w:p>
-        </w:tc>
-        <w:tc>
-          <w:tcPr>
-            <w:tcW w:w="3005" w:type="dxa"/>
-            <w:tcBorders/>
-            <w:shd w:fill="auto" w:val="clear"/>
-          </w:tcPr>
-          <w:p>
-            <w:pPr>
-              <w:pStyle w:val="Normal"/>
-              <w:rPr>
-                <w:rFonts w:cs="Arial"/>
-                <w:b/>
-                <w:b/>
-                <w:bCs/>
-              </w:rPr>
-            </w:pPr>
-            <w:r>
-              <w:rPr>
-                <w:rFonts w:cs="Arial"/>
-                <w:b/>
-                <w:bCs/>
-              </w:rPr>
-            </w:r>
-          </w:p>
-        </w:tc>
-      </w:tr>
-      <w:tr>
-        <w:trPr/>
-        <w:tc>
-          <w:tcPr>
-            <w:tcW w:w="3005" w:type="dxa"/>
-            <w:tcBorders/>
-            <w:shd w:fill="auto" w:val="clear"/>
-          </w:tcPr>
-          <w:p>
-            <w:pPr>
-              <w:pStyle w:val="Normal"/>
-              <w:rPr>
-                <w:rFonts w:cs="Arial"/>
-                <w:b/>
-                <w:b/>
-                <w:bCs/>
-              </w:rPr>
-            </w:pPr>
-            <w:r>
-              <w:rPr>
-                <w:rFonts w:cs="Arial"/>
-                <w:b/>
-                <w:bCs/>
-              </w:rPr>
-            </w:r>
-          </w:p>
-        </w:tc>
-        <w:tc>
-          <w:tcPr>
-            <w:tcW w:w="3005" w:type="dxa"/>
-            <w:tcBorders/>
-            <w:shd w:fill="auto" w:val="clear"/>
-          </w:tcPr>
-          <w:p>
-            <w:pPr>
-              <w:pStyle w:val="Normal"/>
-              <w:rPr>
-                <w:rFonts w:cs="Arial"/>
-                <w:b/>
-                <w:b/>
-                <w:bCs/>
-              </w:rPr>
-            </w:pPr>
-            <w:r>
-              <w:rPr>
-                <w:rFonts w:cs="Arial"/>
-                <w:b/>
-                <w:bCs/>
-              </w:rPr>
-            </w:r>
-          </w:p>
-        </w:tc>
-        <w:tc>
-          <w:tcPr>
-            <w:tcW w:w="3005" w:type="dxa"/>
-            <w:tcBorders/>
-            <w:shd w:fill="auto" w:val="clear"/>
-          </w:tcPr>
-          <w:p>
-            <w:pPr>
-              <w:pStyle w:val="Normal"/>
-              <w:rPr>
-                <w:rFonts w:cs="Arial"/>
-                <w:b/>
-                <w:b/>
-                <w:bCs/>
-              </w:rPr>
-            </w:pPr>
-            <w:r>
-              <w:rPr>
-                <w:rFonts w:cs="Arial"/>
-                <w:b/>
-                <w:bCs/>
-              </w:rPr>
-            </w:r>
-          </w:p>
-        </w:tc>
-      </w:tr>
-      <w:tr>
-        <w:trPr/>
-        <w:tc>
-          <w:tcPr>
-            <w:tcW w:w="3005" w:type="dxa"/>
-            <w:tcBorders/>
-            <w:shd w:fill="auto" w:val="clear"/>
-          </w:tcPr>
-          <w:p>
-            <w:pPr>
-              <w:pStyle w:val="Normal"/>
-              <w:rPr>
-                <w:rFonts w:cs="Arial"/>
-                <w:b/>
-                <w:b/>
-                <w:bCs/>
-              </w:rPr>
-            </w:pPr>
-            <w:r>
-              <w:rPr>
-                <w:rFonts w:cs="Arial"/>
-                <w:b/>
-                <w:bCs/>
-              </w:rPr>
-            </w:r>
-          </w:p>
-        </w:tc>
-        <w:tc>
-          <w:tcPr>
-            <w:tcW w:w="3005" w:type="dxa"/>
-            <w:tcBorders/>
-            <w:shd w:fill="auto" w:val="clear"/>
-          </w:tcPr>
-          <w:p>
-            <w:pPr>
-              <w:pStyle w:val="Normal"/>
-              <w:rPr>
-                <w:rFonts w:cs="Arial"/>
-                <w:b/>
-                <w:b/>
-                <w:bCs/>
-              </w:rPr>
-            </w:pPr>
-            <w:r>
-              <w:rPr>
-                <w:rFonts w:cs="Arial"/>
-                <w:b/>
-                <w:bCs/>
-              </w:rPr>
-            </w:r>
-          </w:p>
-        </w:tc>
-        <w:tc>
-          <w:tcPr>
-            <w:tcW w:w="3005" w:type="dxa"/>
-            <w:tcBorders/>
-            <w:shd w:fill="auto" w:val="clear"/>
-          </w:tcPr>
-          <w:p>
-            <w:pPr>
-              <w:pStyle w:val="Normal"/>
-              <w:rPr>
-                <w:rFonts w:cs="Arial"/>
-                <w:b/>
-                <w:b/>
-                <w:bCs/>
-              </w:rPr>
-            </w:pPr>
-            <w:r>
-              <w:rPr>
-                <w:rFonts w:cs="Arial"/>
-                <w:b/>
-                <w:bCs/>
-              </w:rPr>
-            </w:r>
-          </w:p>
-        </w:tc>
-      </w:tr>
-      <w:tr>
-        <w:trPr/>
-        <w:tc>
-          <w:tcPr>
-            <w:tcW w:w="3005" w:type="dxa"/>
-            <w:tcBorders/>
-            <w:shd w:fill="auto" w:val="clear"/>
-          </w:tcPr>
-          <w:p>
-            <w:pPr>
-              <w:pStyle w:val="Normal"/>
-              <w:rPr>
-                <w:rFonts w:cs="Arial"/>
-                <w:b/>
-                <w:b/>
-                <w:bCs/>
-              </w:rPr>
-            </w:pPr>
-            <w:r>
-              <w:rPr>
-                <w:rFonts w:cs="Arial"/>
-                <w:b/>
-                <w:bCs/>
-              </w:rPr>
-            </w:r>
-          </w:p>
-        </w:tc>
-        <w:tc>
-          <w:tcPr>
-            <w:tcW w:w="3005" w:type="dxa"/>
-            <w:tcBorders/>
-            <w:shd w:fill="auto" w:val="clear"/>
-          </w:tcPr>
-          <w:p>
-            <w:pPr>
-              <w:pStyle w:val="Normal"/>
-              <w:rPr>
-                <w:rFonts w:cs="Arial"/>
-                <w:b/>
-                <w:b/>
-                <w:bCs/>
-              </w:rPr>
-            </w:pPr>
-            <w:r>
-              <w:rPr>
-                <w:rFonts w:cs="Arial"/>
-                <w:b/>
-                <w:bCs/>
-              </w:rPr>
-            </w:r>
-          </w:p>
-        </w:tc>
-        <w:tc>
-          <w:tcPr>
-            <w:tcW w:w="3005" w:type="dxa"/>
-            <w:tcBorders/>
-            <w:shd w:fill="auto" w:val="clear"/>
-          </w:tcPr>
-          <w:p>
-            <w:pPr>
-              <w:pStyle w:val="Normal"/>
-              <w:rPr>
-                <w:rFonts w:cs="Arial"/>
-                <w:b/>
-                <w:b/>
-                <w:bCs/>
-              </w:rPr>
-            </w:pPr>
-            <w:r>
-              <w:rPr>
-                <w:rFonts w:cs="Arial"/>
-                <w:b/>
-                <w:bCs/>
-              </w:rPr>
-            </w:r>
-          </w:p>
-        </w:tc>
-      </w:tr>
-      <w:tr>
-        <w:trPr/>
-        <w:tc>
-          <w:tcPr>
-            <w:tcW w:w="3005" w:type="dxa"/>
-            <w:tcBorders/>
-            <w:shd w:fill="auto" w:val="clear"/>
-          </w:tcPr>
-          <w:p>
-            <w:pPr>
-              <w:pStyle w:val="Normal"/>
-              <w:rPr>
-                <w:rFonts w:cs="Arial"/>
-                <w:b/>
-                <w:b/>
-                <w:bCs/>
-              </w:rPr>
-            </w:pPr>
-            <w:r>
-              <w:rPr>
-                <w:rFonts w:cs="Arial"/>
-                <w:b/>
-                <w:bCs/>
-              </w:rPr>
-            </w:r>
-          </w:p>
-        </w:tc>
-        <w:tc>
-          <w:tcPr>
-            <w:tcW w:w="3005" w:type="dxa"/>
-            <w:tcBorders/>
-            <w:shd w:fill="auto" w:val="clear"/>
-          </w:tcPr>
-          <w:p>
-            <w:pPr>
-              <w:pStyle w:val="Normal"/>
-              <w:rPr>
-                <w:rFonts w:cs="Arial"/>
-                <w:b/>
-                <w:b/>
-                <w:bCs/>
-              </w:rPr>
-            </w:pPr>
-            <w:r>
-              <w:rPr>
-                <w:rFonts w:cs="Arial"/>
-                <w:b/>
-                <w:bCs/>
-              </w:rPr>
-            </w:r>
-          </w:p>
-        </w:tc>
-        <w:tc>
-          <w:tcPr>
-            <w:tcW w:w="3005" w:type="dxa"/>
-            <w:tcBorders/>
-            <w:shd w:fill="auto" w:val="clear"/>
-          </w:tcPr>
-          <w:p>
-            <w:pPr>
-              <w:pStyle w:val="Normal"/>
-              <w:rPr>
-                <w:rFonts w:cs="Arial"/>
-                <w:b/>
-                <w:b/>
-                <w:bCs/>
-              </w:rPr>
-            </w:pPr>
-            <w:r>
-              <w:rPr>
-                <w:rFonts w:cs="Arial"/>
-                <w:b/>
-                <w:bCs/>
-              </w:rPr>
-            </w:r>
-          </w:p>
-        </w:tc>
-      </w:tr>
-      <w:tr>
-        <w:trPr/>
-        <w:tc>
-          <w:tcPr>
-            <w:tcW w:w="3005" w:type="dxa"/>
-            <w:tcBorders/>
-            <w:shd w:fill="auto" w:val="clear"/>
-          </w:tcPr>
-          <w:p>
-            <w:pPr>
-              <w:pStyle w:val="Normal"/>
-              <w:rPr>
-                <w:rFonts w:cs="Arial"/>
-                <w:b/>
-                <w:b/>
-                <w:bCs/>
-              </w:rPr>
-            </w:pPr>
-            <w:r>
-              <w:rPr>
-                <w:rFonts w:cs="Arial"/>
-                <w:b/>
-                <w:bCs/>
-              </w:rPr>
-            </w:r>
-          </w:p>
-        </w:tc>
-        <w:tc>
-          <w:tcPr>
-            <w:tcW w:w="3005" w:type="dxa"/>
-            <w:tcBorders/>
-            <w:shd w:fill="auto" w:val="clear"/>
-          </w:tcPr>
-          <w:p>
-            <w:pPr>
-              <w:pStyle w:val="Normal"/>
-              <w:rPr>
-                <w:rFonts w:cs="Arial"/>
-                <w:b/>
-                <w:b/>
-                <w:bCs/>
-              </w:rPr>
-            </w:pPr>
-            <w:r>
-              <w:rPr>
-                <w:rFonts w:cs="Arial"/>
-                <w:b/>
-                <w:bCs/>
-              </w:rPr>
-            </w:r>
-          </w:p>
-        </w:tc>
-        <w:tc>
-          <w:tcPr>
-            <w:tcW w:w="3005" w:type="dxa"/>
-            <w:tcBorders/>
-            <w:shd w:fill="auto" w:val="clear"/>
-          </w:tcPr>
-          <w:p>
-            <w:pPr>
-              <w:pStyle w:val="Normal"/>
-              <w:rPr>
-                <w:rFonts w:cs="Arial"/>
-                <w:b/>
-                <w:b/>
-                <w:bCs/>
-              </w:rPr>
-            </w:pPr>
-            <w:r>
-              <w:rPr>
-                <w:rFonts w:cs="Arial"/>
-                <w:b/>
-                <w:bCs/>
-              </w:rPr>
-            </w:r>
-          </w:p>
-        </w:tc>
-      </w:tr>
-      <w:tr>
-        <w:trPr/>
-        <w:tc>
-          <w:tcPr>
-            <w:tcW w:w="3005" w:type="dxa"/>
-            <w:tcBorders/>
-            <w:shd w:fill="auto" w:val="clear"/>
-          </w:tcPr>
-          <w:p>
-            <w:pPr>
-              <w:pStyle w:val="Normal"/>
-              <w:rPr>
-                <w:rFonts w:cs="Arial"/>
-                <w:b/>
-                <w:b/>
-                <w:bCs/>
-              </w:rPr>
-            </w:pPr>
-            <w:r>
-              <w:rPr>
-                <w:rFonts w:cs="Arial"/>
-                <w:b/>
-                <w:bCs/>
-              </w:rPr>
-            </w:r>
-          </w:p>
-        </w:tc>
-        <w:tc>
-          <w:tcPr>
-            <w:tcW w:w="3005" w:type="dxa"/>
-            <w:tcBorders/>
-            <w:shd w:fill="auto" w:val="clear"/>
-          </w:tcPr>
-          <w:p>
-            <w:pPr>
-              <w:pStyle w:val="Normal"/>
-              <w:rPr>
-                <w:rFonts w:cs="Arial"/>
-                <w:b/>
-                <w:b/>
-                <w:bCs/>
-              </w:rPr>
-            </w:pPr>
-            <w:r>
-              <w:rPr>
-                <w:rFonts w:cs="Arial"/>
-                <w:b/>
-                <w:bCs/>
-              </w:rPr>
-            </w:r>
-          </w:p>
-        </w:tc>
-        <w:tc>
-          <w:tcPr>
-            <w:tcW w:w="3005" w:type="dxa"/>
-            <w:tcBorders/>
-            <w:shd w:fill="auto" w:val="clear"/>
-          </w:tcPr>
-          <w:p>
-            <w:pPr>
-              <w:pStyle w:val="Normal"/>
-              <w:rPr>
-                <w:rFonts w:cs="Arial"/>
-                <w:b/>
-                <w:b/>
-                <w:bCs/>
-              </w:rPr>
-            </w:pPr>
-            <w:r>
-              <w:rPr>
-                <w:rFonts w:cs="Arial"/>
-                <w:b/>
-                <w:bCs/>
-              </w:rPr>
-            </w:r>
-          </w:p>
-        </w:tc>
-      </w:tr>
-      <w:tr>
-        <w:trPr/>
-        <w:tc>
-          <w:tcPr>
-            <w:tcW w:w="3005" w:type="dxa"/>
-            <w:tcBorders/>
-            <w:shd w:fill="auto" w:val="clear"/>
-          </w:tcPr>
-          <w:p>
-            <w:pPr>
-              <w:pStyle w:val="Normal"/>
-              <w:rPr>
-                <w:rFonts w:cs="Arial"/>
-                <w:b/>
-                <w:b/>
-                <w:bCs/>
-              </w:rPr>
-            </w:pPr>
-            <w:r>
-              <w:rPr>
-                <w:rFonts w:cs="Arial"/>
-                <w:b/>
-                <w:bCs/>
-              </w:rPr>
-            </w:r>
-          </w:p>
-        </w:tc>
-        <w:tc>
-          <w:tcPr>
-            <w:tcW w:w="3005" w:type="dxa"/>
-            <w:tcBorders/>
-            <w:shd w:fill="auto" w:val="clear"/>
-          </w:tcPr>
-          <w:p>
-            <w:pPr>
-              <w:pStyle w:val="Normal"/>
-              <w:rPr>
-                <w:rFonts w:cs="Arial"/>
-                <w:b/>
-                <w:b/>
-                <w:bCs/>
-              </w:rPr>
-            </w:pPr>
-            <w:r>
-              <w:rPr>
-                <w:rFonts w:cs="Arial"/>
-                <w:b/>
-                <w:bCs/>
-              </w:rPr>
-            </w:r>
-          </w:p>
-        </w:tc>
-        <w:tc>
-          <w:tcPr>
-            <w:tcW w:w="3005" w:type="dxa"/>
-            <w:tcBorders/>
-            <w:shd w:fill="auto" w:val="clear"/>
-          </w:tcPr>
-          <w:p>
-            <w:pPr>
-              <w:pStyle w:val="Normal"/>
-              <w:rPr>
-                <w:rFonts w:cs="Arial"/>
-                <w:b/>
-                <w:b/>
-                <w:bCs/>
-              </w:rPr>
-            </w:pPr>
-            <w:r>
-              <w:rPr>
-                <w:rFonts w:cs="Arial"/>
-                <w:b/>
-                <w:bCs/>
-              </w:rPr>
-            </w:r>
-          </w:p>
-        </w:tc>
-      </w:tr>
-      <w:tr>
-        <w:trPr/>
-        <w:tc>
-          <w:tcPr>
-            <w:tcW w:w="3005" w:type="dxa"/>
-            <w:tcBorders/>
-            <w:shd w:fill="auto" w:val="clear"/>
-          </w:tcPr>
-          <w:p>
-            <w:pPr>
-              <w:pStyle w:val="Normal"/>
-              <w:rPr>
-                <w:rFonts w:cs="Arial"/>
-                <w:b/>
-                <w:b/>
-                <w:bCs/>
-              </w:rPr>
-            </w:pPr>
-            <w:r>
-              <w:rPr>
-                <w:rFonts w:cs="Arial"/>
-                <w:b/>
-                <w:bCs/>
-              </w:rPr>
-            </w:r>
-          </w:p>
-        </w:tc>
-        <w:tc>
-          <w:tcPr>
-            <w:tcW w:w="3005" w:type="dxa"/>
-            <w:tcBorders/>
-            <w:shd w:fill="auto" w:val="clear"/>
-          </w:tcPr>
-          <w:p>
-            <w:pPr>
-              <w:pStyle w:val="Normal"/>
-              <w:rPr>
-                <w:rFonts w:cs="Arial"/>
-                <w:b/>
-                <w:b/>
-                <w:bCs/>
-              </w:rPr>
-            </w:pPr>
-            <w:r>
-              <w:rPr>
-                <w:rFonts w:cs="Arial"/>
-                <w:b/>
-                <w:bCs/>
-              </w:rPr>
-            </w:r>
-          </w:p>
-        </w:tc>
-        <w:tc>
-          <w:tcPr>
-            <w:tcW w:w="3005" w:type="dxa"/>
-            <w:tcBorders/>
-            <w:shd w:fill="auto" w:val="clear"/>
-          </w:tcPr>
-          <w:p>
-            <w:pPr>
-              <w:pStyle w:val="Normal"/>
-              <w:rPr>
-                <w:rFonts w:cs="Arial"/>
-                <w:b/>
-                <w:b/>
-                <w:bCs/>
-              </w:rPr>
-            </w:pPr>
-            <w:r>
-              <w:rPr>
-                <w:rFonts w:cs="Arial"/>
-                <w:b/>
-                <w:bCs/>
-              </w:rPr>
-            </w:r>
-          </w:p>
-        </w:tc>
-      </w:tr>
-      <w:tr>
-        <w:trPr/>
-        <w:tc>
-          <w:tcPr>
-            <w:tcW w:w="3005" w:type="dxa"/>
-            <w:tcBorders/>
-            <w:shd w:fill="auto" w:val="clear"/>
-          </w:tcPr>
-          <w:p>
-            <w:pPr>
-              <w:pStyle w:val="Normal"/>
-              <w:rPr>
-                <w:rFonts w:cs="Arial"/>
-                <w:b/>
-                <w:b/>
-                <w:bCs/>
-              </w:rPr>
-            </w:pPr>
-            <w:r>
-              <w:rPr>
-                <w:rFonts w:cs="Arial"/>
-                <w:b/>
-                <w:bCs/>
-              </w:rPr>
-            </w:r>
-          </w:p>
-        </w:tc>
-        <w:tc>
-          <w:tcPr>
-            <w:tcW w:w="3005" w:type="dxa"/>
-            <w:tcBorders/>
-            <w:shd w:fill="auto" w:val="clear"/>
-          </w:tcPr>
-          <w:p>
-            <w:pPr>
-              <w:pStyle w:val="Normal"/>
-              <w:rPr>
-                <w:rFonts w:cs="Arial"/>
-                <w:b/>
-                <w:b/>
-                <w:bCs/>
-              </w:rPr>
-            </w:pPr>
-            <w:r>
-              <w:rPr>
-                <w:rFonts w:cs="Arial"/>
-                <w:b/>
-                <w:bCs/>
-              </w:rPr>
-            </w:r>
-          </w:p>
-        </w:tc>
-        <w:tc>
-          <w:tcPr>
-            <w:tcW w:w="3005" w:type="dxa"/>
-            <w:tcBorders/>
-            <w:shd w:fill="auto" w:val="clear"/>
-          </w:tcPr>
-          <w:p>
-            <w:pPr>
-              <w:pStyle w:val="Normal"/>
-              <w:rPr>
-                <w:rFonts w:cs="Arial"/>
-                <w:b/>
-                <w:b/>
-                <w:bCs/>
-              </w:rPr>
-            </w:pPr>
-            <w:r>
-              <w:rPr>
-                <w:rFonts w:cs="Arial"/>
-                <w:b/>
-                <w:bCs/>
-              </w:rPr>
-            </w:r>
-          </w:p>
-        </w:tc>
-      </w:tr>
-      <w:tr>
-        <w:trPr/>
-        <w:tc>
-          <w:tcPr>
-            <w:tcW w:w="3005" w:type="dxa"/>
-            <w:tcBorders/>
-            <w:shd w:fill="auto" w:val="clear"/>
-          </w:tcPr>
-          <w:p>
-            <w:pPr>
-              <w:pStyle w:val="Normal"/>
-              <w:rPr>
-                <w:rFonts w:cs="Arial"/>
-                <w:b/>
-                <w:b/>
-                <w:bCs/>
-              </w:rPr>
-            </w:pPr>
-            <w:r>
-              <w:rPr>
-                <w:rFonts w:cs="Arial"/>
-                <w:b/>
-                <w:bCs/>
-              </w:rPr>
-            </w:r>
-          </w:p>
-        </w:tc>
-        <w:tc>
-          <w:tcPr>
-            <w:tcW w:w="3005" w:type="dxa"/>
-            <w:tcBorders/>
-            <w:shd w:fill="auto" w:val="clear"/>
-          </w:tcPr>
-          <w:p>
-            <w:pPr>
-              <w:pStyle w:val="Normal"/>
-              <w:rPr>
-                <w:rFonts w:cs="Arial"/>
-                <w:b/>
-                <w:b/>
-                <w:bCs/>
-              </w:rPr>
-            </w:pPr>
-            <w:r>
-              <w:rPr>
-                <w:rFonts w:cs="Arial"/>
-                <w:b/>
-                <w:bCs/>
-              </w:rPr>
-            </w:r>
-          </w:p>
-        </w:tc>
-        <w:tc>
-          <w:tcPr>
-            <w:tcW w:w="3005" w:type="dxa"/>
-            <w:tcBorders/>
-            <w:shd w:fill="auto" w:val="clear"/>
-          </w:tcPr>
-          <w:p>
-            <w:pPr>
-              <w:pStyle w:val="Normal"/>
-              <w:rPr>
-                <w:rFonts w:cs="Arial"/>
-                <w:b/>
-                <w:b/>
-                <w:bCs/>
-              </w:rPr>
-            </w:pPr>
-            <w:r>
-              <w:rPr>
-                <w:rFonts w:cs="Arial"/>
-                <w:b/>
-                <w:bCs/>
-              </w:rPr>
-            </w:r>
-          </w:p>
-        </w:tc>
       </w:tr>
     </w:tbl>
     <w:p>
@@ -2041,8 +2500,8 @@
         </w:rPr>
         <w:t>AWL</w:t>
       </w:r>
-      <w:bookmarkStart w:id="0" w:name="_GoBack"/>
-      <w:bookmarkEnd w:id="0"/>
+      <w:bookmarkStart w:id="1" w:name="_GoBack"/>
+      <w:bookmarkEnd w:id="1"/>
     </w:p>
     <w:p>
       <w:pPr>
@@ -2597,6 +3056,28 @@
       <w:szCs w:val="20"/>
     </w:rPr>
   </w:style>
+  <w:style w:type="paragraph" w:styleId="TableContents">
+    <w:name w:val="Table Contents"/>
+    <w:basedOn w:val="Normal"/>
+    <w:qFormat/>
+    <w:pPr>
+      <w:suppressLineNumbers/>
+    </w:pPr>
+    <w:rPr/>
+  </w:style>
+  <w:style w:type="paragraph" w:styleId="TableHeading">
+    <w:name w:val="Table Heading"/>
+    <w:basedOn w:val="TableContents"/>
+    <w:qFormat/>
+    <w:pPr>
+      <w:suppressLineNumbers/>
+      <w:jc w:val="center"/>
+    </w:pPr>
+    <w:rPr>
+      <w:b/>
+      <w:bCs/>
+    </w:rPr>
+  </w:style>
   <w:style w:type="numbering" w:styleId="NoList" w:default="1">
     <w:name w:val="No List"/>
     <w:uiPriority w:val="99"/>

</xml_diff>

<commit_message>
General Plan and detailed plan expanded
</commit_message>
<xml_diff>
--- a/IEL Group Project.docx
+++ b/IEL Group Project.docx
@@ -85,24 +85,6 @@
         <w:pStyle w:val="Normal"/>
         <w:rPr>
           <w:rFonts w:cs="Arial"/>
-          <w:b/>
-          <w:b/>
-          <w:bCs/>
-        </w:rPr>
-      </w:pPr>
-      <w:r>
-        <w:rPr>
-          <w:rFonts w:cs="Arial"/>
-          <w:b/>
-          <w:bCs/>
-        </w:rPr>
-      </w:r>
-    </w:p>
-    <w:p>
-      <w:pPr>
-        <w:pStyle w:val="Normal"/>
-        <w:rPr>
-          <w:rFonts w:cs="Arial"/>
         </w:rPr>
       </w:pPr>
       <w:r>
@@ -159,7 +141,9 @@
     <w:p>
       <w:pPr>
         <w:pStyle w:val="Normal"/>
-        <w:rPr/>
+        <w:rPr>
+          <w:rFonts w:cs="Arial"/>
+        </w:rPr>
       </w:pPr>
       <w:r>
         <w:rPr>
@@ -173,11 +157,16 @@
         <w:pStyle w:val="Normal"/>
         <w:rPr>
           <w:rFonts w:cs="Arial"/>
+          <w:b/>
+          <w:b/>
+          <w:bCs/>
         </w:rPr>
       </w:pPr>
       <w:r>
         <w:rPr>
           <w:rFonts w:cs="Arial"/>
+          <w:b/>
+          <w:bCs/>
         </w:rPr>
       </w:r>
     </w:p>
@@ -198,6 +187,3004 @@
           <w:b/>
           <w:bCs/>
         </w:rPr>
+        <w:t>General plan (please give a short summary of how your group will deal with the article)</w:t>
+      </w:r>
+    </w:p>
+    <w:p>
+      <w:pPr>
+        <w:pStyle w:val="Normal"/>
+        <w:rPr/>
+      </w:pPr>
+      <w:r>
+        <w:rPr>
+          <w:rFonts w:cs="Arial"/>
+          <w:b w:val="false"/>
+          <w:bCs w:val="false"/>
+        </w:rPr>
+        <w:t xml:space="preserve">The article is very long and has many vocabulary words that are unknown to the reader. Thus, the work will be divided between the members of the group based on following tasks, 1. Online searching 2. Basic Computer Skills 3. Lextutor site 4. Vocabulary. Each task will be given to one member and a list of all things unknown in the article will be made. This list will then be used as an assistance sheet when reading the actual article. </w:t>
+      </w:r>
+    </w:p>
+    <w:p>
+      <w:pPr>
+        <w:pStyle w:val="Normal"/>
+        <w:rPr/>
+      </w:pPr>
+      <w:r>
+        <w:rPr>
+          <w:rFonts w:cs="Arial"/>
+          <w:b w:val="false"/>
+          <w:bCs w:val="false"/>
+        </w:rPr>
+        <w:t>Everyone will read about 6 paragraphs in 2 times and write a summary of each paragraph. And each paragraph will be read 2 times in the following manner:-</w:t>
+      </w:r>
+    </w:p>
+    <w:p>
+      <w:pPr>
+        <w:pStyle w:val="Normal"/>
+        <w:rPr>
+          <w:rFonts w:cs="Arial"/>
+          <w:b w:val="false"/>
+          <w:b w:val="false"/>
+          <w:bCs w:val="false"/>
+        </w:rPr>
+      </w:pPr>
+      <w:r>
+        <w:rPr>
+          <w:rFonts w:cs="Arial"/>
+          <w:b w:val="false"/>
+          <w:bCs w:val="false"/>
+        </w:rPr>
+      </w:r>
+    </w:p>
+    <w:tbl>
+      <w:tblPr>
+        <w:tblW w:w="9026" w:type="dxa"/>
+        <w:jc w:val="left"/>
+        <w:tblInd w:w="0" w:type="dxa"/>
+        <w:tblBorders>
+          <w:top w:val="single" w:sz="2" w:space="0" w:color="000000"/>
+          <w:left w:val="single" w:sz="2" w:space="0" w:color="000000"/>
+          <w:bottom w:val="single" w:sz="2" w:space="0" w:color="000000"/>
+          <w:insideH w:val="single" w:sz="2" w:space="0" w:color="000000"/>
+        </w:tblBorders>
+        <w:tblCellMar>
+          <w:top w:w="55" w:type="dxa"/>
+          <w:left w:w="53" w:type="dxa"/>
+          <w:bottom w:w="55" w:type="dxa"/>
+          <w:right w:w="55" w:type="dxa"/>
+        </w:tblCellMar>
+      </w:tblPr>
+      <w:tblGrid>
+        <w:gridCol w:w="2250"/>
+        <w:gridCol w:w="1705"/>
+        <w:gridCol w:w="1799"/>
+        <w:gridCol w:w="1622"/>
+        <w:gridCol w:w="1650"/>
+      </w:tblGrid>
+      <w:tr>
+        <w:trPr/>
+        <w:tc>
+          <w:tcPr>
+            <w:tcW w:w="2250" w:type="dxa"/>
+            <w:tcBorders>
+              <w:top w:val="single" w:sz="2" w:space="0" w:color="000000"/>
+              <w:left w:val="single" w:sz="2" w:space="0" w:color="000000"/>
+              <w:bottom w:val="single" w:sz="2" w:space="0" w:color="000000"/>
+              <w:insideH w:val="single" w:sz="2" w:space="0" w:color="000000"/>
+            </w:tcBorders>
+            <w:shd w:fill="auto" w:val="clear"/>
+          </w:tcPr>
+          <w:p>
+            <w:pPr>
+              <w:pStyle w:val="TableContents"/>
+              <w:rPr/>
+            </w:pPr>
+            <w:r>
+              <w:rPr/>
+              <w:t>Paragraph number</w:t>
+            </w:r>
+          </w:p>
+        </w:tc>
+        <w:tc>
+          <w:tcPr>
+            <w:tcW w:w="1705" w:type="dxa"/>
+            <w:tcBorders>
+              <w:top w:val="single" w:sz="2" w:space="0" w:color="000000"/>
+              <w:left w:val="single" w:sz="2" w:space="0" w:color="000000"/>
+              <w:bottom w:val="single" w:sz="2" w:space="0" w:color="000000"/>
+              <w:insideH w:val="single" w:sz="2" w:space="0" w:color="000000"/>
+            </w:tcBorders>
+            <w:shd w:fill="auto" w:val="clear"/>
+          </w:tcPr>
+          <w:p>
+            <w:pPr>
+              <w:pStyle w:val="TableContents"/>
+              <w:rPr/>
+            </w:pPr>
+            <w:r>
+              <w:rPr/>
+              <w:t>Tatsumi</w:t>
+            </w:r>
+          </w:p>
+        </w:tc>
+        <w:tc>
+          <w:tcPr>
+            <w:tcW w:w="1799" w:type="dxa"/>
+            <w:tcBorders>
+              <w:top w:val="single" w:sz="2" w:space="0" w:color="000000"/>
+              <w:left w:val="single" w:sz="2" w:space="0" w:color="000000"/>
+              <w:bottom w:val="single" w:sz="2" w:space="0" w:color="000000"/>
+              <w:insideH w:val="single" w:sz="2" w:space="0" w:color="000000"/>
+            </w:tcBorders>
+            <w:shd w:fill="auto" w:val="clear"/>
+          </w:tcPr>
+          <w:p>
+            <w:pPr>
+              <w:pStyle w:val="TableContents"/>
+              <w:rPr/>
+            </w:pPr>
+            <w:r>
+              <w:rPr/>
+              <w:t>Masahiro</w:t>
+            </w:r>
+          </w:p>
+        </w:tc>
+        <w:tc>
+          <w:tcPr>
+            <w:tcW w:w="1622" w:type="dxa"/>
+            <w:tcBorders>
+              <w:top w:val="single" w:sz="2" w:space="0" w:color="000000"/>
+              <w:left w:val="single" w:sz="2" w:space="0" w:color="000000"/>
+              <w:bottom w:val="single" w:sz="2" w:space="0" w:color="000000"/>
+              <w:insideH w:val="single" w:sz="2" w:space="0" w:color="000000"/>
+            </w:tcBorders>
+            <w:shd w:fill="auto" w:val="clear"/>
+          </w:tcPr>
+          <w:p>
+            <w:pPr>
+              <w:pStyle w:val="TableContents"/>
+              <w:rPr/>
+            </w:pPr>
+            <w:r>
+              <w:rPr/>
+              <w:t>Ryosuke</w:t>
+            </w:r>
+          </w:p>
+        </w:tc>
+        <w:tc>
+          <w:tcPr>
+            <w:tcW w:w="1650" w:type="dxa"/>
+            <w:tcBorders>
+              <w:top w:val="single" w:sz="2" w:space="0" w:color="000000"/>
+              <w:left w:val="single" w:sz="2" w:space="0" w:color="000000"/>
+              <w:bottom w:val="single" w:sz="2" w:space="0" w:color="000000"/>
+              <w:right w:val="single" w:sz="2" w:space="0" w:color="000000"/>
+              <w:insideH w:val="single" w:sz="2" w:space="0" w:color="000000"/>
+              <w:insideV w:val="single" w:sz="2" w:space="0" w:color="000000"/>
+            </w:tcBorders>
+            <w:shd w:fill="auto" w:val="clear"/>
+          </w:tcPr>
+          <w:p>
+            <w:pPr>
+              <w:pStyle w:val="TableContents"/>
+              <w:rPr/>
+            </w:pPr>
+            <w:r>
+              <w:rPr/>
+              <w:t>Ado</w:t>
+            </w:r>
+          </w:p>
+        </w:tc>
+      </w:tr>
+      <w:tr>
+        <w:trPr/>
+        <w:tc>
+          <w:tcPr>
+            <w:tcW w:w="2250" w:type="dxa"/>
+            <w:tcBorders>
+              <w:top w:val="single" w:sz="2" w:space="0" w:color="000000"/>
+              <w:left w:val="single" w:sz="2" w:space="0" w:color="000000"/>
+              <w:bottom w:val="single" w:sz="2" w:space="0" w:color="000000"/>
+              <w:insideH w:val="single" w:sz="2" w:space="0" w:color="000000"/>
+            </w:tcBorders>
+            <w:shd w:fill="auto" w:val="clear"/>
+          </w:tcPr>
+          <w:p>
+            <w:pPr>
+              <w:pStyle w:val="TableContents"/>
+              <w:rPr/>
+            </w:pPr>
+            <w:r>
+              <w:rPr/>
+              <w:t>1</w:t>
+            </w:r>
+          </w:p>
+        </w:tc>
+        <w:tc>
+          <w:tcPr>
+            <w:tcW w:w="1705" w:type="dxa"/>
+            <w:tcBorders>
+              <w:top w:val="single" w:sz="2" w:space="0" w:color="000000"/>
+              <w:left w:val="single" w:sz="2" w:space="0" w:color="000000"/>
+              <w:bottom w:val="single" w:sz="2" w:space="0" w:color="000000"/>
+              <w:insideH w:val="single" w:sz="2" w:space="0" w:color="000000"/>
+            </w:tcBorders>
+            <w:shd w:fill="auto" w:val="clear"/>
+          </w:tcPr>
+          <w:p>
+            <w:pPr>
+              <w:pStyle w:val="TableContents"/>
+              <w:rPr/>
+            </w:pPr>
+            <w:r>
+              <w:rPr/>
+              <w:t>1</w:t>
+            </w:r>
+          </w:p>
+        </w:tc>
+        <w:tc>
+          <w:tcPr>
+            <w:tcW w:w="1799" w:type="dxa"/>
+            <w:tcBorders>
+              <w:top w:val="single" w:sz="2" w:space="0" w:color="000000"/>
+              <w:left w:val="single" w:sz="2" w:space="0" w:color="000000"/>
+              <w:bottom w:val="single" w:sz="2" w:space="0" w:color="000000"/>
+              <w:insideH w:val="single" w:sz="2" w:space="0" w:color="000000"/>
+            </w:tcBorders>
+            <w:shd w:fill="auto" w:val="clear"/>
+          </w:tcPr>
+          <w:p>
+            <w:pPr>
+              <w:pStyle w:val="TableContents"/>
+              <w:rPr/>
+            </w:pPr>
+            <w:r>
+              <w:rPr/>
+            </w:r>
+          </w:p>
+        </w:tc>
+        <w:tc>
+          <w:tcPr>
+            <w:tcW w:w="1622" w:type="dxa"/>
+            <w:tcBorders>
+              <w:top w:val="single" w:sz="2" w:space="0" w:color="000000"/>
+              <w:left w:val="single" w:sz="2" w:space="0" w:color="000000"/>
+              <w:bottom w:val="single" w:sz="2" w:space="0" w:color="000000"/>
+              <w:insideH w:val="single" w:sz="2" w:space="0" w:color="000000"/>
+            </w:tcBorders>
+            <w:shd w:fill="auto" w:val="clear"/>
+          </w:tcPr>
+          <w:p>
+            <w:pPr>
+              <w:pStyle w:val="TableContents"/>
+              <w:rPr/>
+            </w:pPr>
+            <w:r>
+              <w:rPr/>
+            </w:r>
+          </w:p>
+        </w:tc>
+        <w:tc>
+          <w:tcPr>
+            <w:tcW w:w="1650" w:type="dxa"/>
+            <w:tcBorders>
+              <w:top w:val="single" w:sz="2" w:space="0" w:color="000000"/>
+              <w:left w:val="single" w:sz="2" w:space="0" w:color="000000"/>
+              <w:bottom w:val="single" w:sz="2" w:space="0" w:color="000000"/>
+              <w:right w:val="single" w:sz="2" w:space="0" w:color="000000"/>
+              <w:insideH w:val="single" w:sz="2" w:space="0" w:color="000000"/>
+              <w:insideV w:val="single" w:sz="2" w:space="0" w:color="000000"/>
+            </w:tcBorders>
+            <w:shd w:fill="auto" w:val="clear"/>
+          </w:tcPr>
+          <w:p>
+            <w:pPr>
+              <w:pStyle w:val="TableContents"/>
+              <w:rPr/>
+            </w:pPr>
+            <w:r>
+              <w:rPr/>
+              <w:t>11</w:t>
+            </w:r>
+          </w:p>
+        </w:tc>
+      </w:tr>
+      <w:tr>
+        <w:trPr/>
+        <w:tc>
+          <w:tcPr>
+            <w:tcW w:w="2250" w:type="dxa"/>
+            <w:tcBorders>
+              <w:top w:val="single" w:sz="2" w:space="0" w:color="000000"/>
+              <w:left w:val="single" w:sz="2" w:space="0" w:color="000000"/>
+              <w:bottom w:val="single" w:sz="2" w:space="0" w:color="000000"/>
+              <w:insideH w:val="single" w:sz="2" w:space="0" w:color="000000"/>
+            </w:tcBorders>
+            <w:shd w:fill="auto" w:val="clear"/>
+          </w:tcPr>
+          <w:p>
+            <w:pPr>
+              <w:pStyle w:val="TableContents"/>
+              <w:rPr/>
+            </w:pPr>
+            <w:r>
+              <w:rPr/>
+              <w:t>2</w:t>
+            </w:r>
+          </w:p>
+        </w:tc>
+        <w:tc>
+          <w:tcPr>
+            <w:tcW w:w="1705" w:type="dxa"/>
+            <w:tcBorders>
+              <w:top w:val="single" w:sz="2" w:space="0" w:color="000000"/>
+              <w:left w:val="single" w:sz="2" w:space="0" w:color="000000"/>
+              <w:bottom w:val="single" w:sz="2" w:space="0" w:color="000000"/>
+              <w:insideH w:val="single" w:sz="2" w:space="0" w:color="000000"/>
+            </w:tcBorders>
+            <w:shd w:fill="auto" w:val="clear"/>
+          </w:tcPr>
+          <w:p>
+            <w:pPr>
+              <w:pStyle w:val="TableContents"/>
+              <w:rPr/>
+            </w:pPr>
+            <w:r>
+              <w:rPr/>
+              <w:t>2</w:t>
+            </w:r>
+          </w:p>
+        </w:tc>
+        <w:tc>
+          <w:tcPr>
+            <w:tcW w:w="1799" w:type="dxa"/>
+            <w:tcBorders>
+              <w:top w:val="single" w:sz="2" w:space="0" w:color="000000"/>
+              <w:left w:val="single" w:sz="2" w:space="0" w:color="000000"/>
+              <w:bottom w:val="single" w:sz="2" w:space="0" w:color="000000"/>
+              <w:insideH w:val="single" w:sz="2" w:space="0" w:color="000000"/>
+            </w:tcBorders>
+            <w:shd w:fill="auto" w:val="clear"/>
+          </w:tcPr>
+          <w:p>
+            <w:pPr>
+              <w:pStyle w:val="TableContents"/>
+              <w:rPr/>
+            </w:pPr>
+            <w:r>
+              <w:rPr/>
+            </w:r>
+          </w:p>
+        </w:tc>
+        <w:tc>
+          <w:tcPr>
+            <w:tcW w:w="1622" w:type="dxa"/>
+            <w:tcBorders>
+              <w:top w:val="single" w:sz="2" w:space="0" w:color="000000"/>
+              <w:left w:val="single" w:sz="2" w:space="0" w:color="000000"/>
+              <w:bottom w:val="single" w:sz="2" w:space="0" w:color="000000"/>
+              <w:insideH w:val="single" w:sz="2" w:space="0" w:color="000000"/>
+            </w:tcBorders>
+            <w:shd w:fill="auto" w:val="clear"/>
+          </w:tcPr>
+          <w:p>
+            <w:pPr>
+              <w:pStyle w:val="TableContents"/>
+              <w:rPr/>
+            </w:pPr>
+            <w:r>
+              <w:rPr/>
+            </w:r>
+          </w:p>
+        </w:tc>
+        <w:tc>
+          <w:tcPr>
+            <w:tcW w:w="1650" w:type="dxa"/>
+            <w:tcBorders>
+              <w:top w:val="single" w:sz="2" w:space="0" w:color="000000"/>
+              <w:left w:val="single" w:sz="2" w:space="0" w:color="000000"/>
+              <w:bottom w:val="single" w:sz="2" w:space="0" w:color="000000"/>
+              <w:right w:val="single" w:sz="2" w:space="0" w:color="000000"/>
+              <w:insideH w:val="single" w:sz="2" w:space="0" w:color="000000"/>
+              <w:insideV w:val="single" w:sz="2" w:space="0" w:color="000000"/>
+            </w:tcBorders>
+            <w:shd w:fill="auto" w:val="clear"/>
+          </w:tcPr>
+          <w:p>
+            <w:pPr>
+              <w:pStyle w:val="TableContents"/>
+              <w:rPr/>
+            </w:pPr>
+            <w:r>
+              <w:rPr/>
+              <w:t>12</w:t>
+            </w:r>
+          </w:p>
+        </w:tc>
+      </w:tr>
+      <w:tr>
+        <w:trPr/>
+        <w:tc>
+          <w:tcPr>
+            <w:tcW w:w="2250" w:type="dxa"/>
+            <w:tcBorders>
+              <w:top w:val="single" w:sz="2" w:space="0" w:color="000000"/>
+              <w:left w:val="single" w:sz="2" w:space="0" w:color="000000"/>
+              <w:bottom w:val="single" w:sz="2" w:space="0" w:color="000000"/>
+              <w:insideH w:val="single" w:sz="2" w:space="0" w:color="000000"/>
+            </w:tcBorders>
+            <w:shd w:fill="auto" w:val="clear"/>
+          </w:tcPr>
+          <w:p>
+            <w:pPr>
+              <w:pStyle w:val="TableContents"/>
+              <w:rPr/>
+            </w:pPr>
+            <w:r>
+              <w:rPr/>
+              <w:t>3</w:t>
+            </w:r>
+          </w:p>
+        </w:tc>
+        <w:tc>
+          <w:tcPr>
+            <w:tcW w:w="1705" w:type="dxa"/>
+            <w:tcBorders>
+              <w:top w:val="single" w:sz="2" w:space="0" w:color="000000"/>
+              <w:left w:val="single" w:sz="2" w:space="0" w:color="000000"/>
+              <w:bottom w:val="single" w:sz="2" w:space="0" w:color="000000"/>
+              <w:insideH w:val="single" w:sz="2" w:space="0" w:color="000000"/>
+            </w:tcBorders>
+            <w:shd w:fill="auto" w:val="clear"/>
+          </w:tcPr>
+          <w:p>
+            <w:pPr>
+              <w:pStyle w:val="TableContents"/>
+              <w:rPr/>
+            </w:pPr>
+            <w:r>
+              <w:rPr/>
+              <w:t>3</w:t>
+            </w:r>
+          </w:p>
+        </w:tc>
+        <w:tc>
+          <w:tcPr>
+            <w:tcW w:w="1799" w:type="dxa"/>
+            <w:tcBorders>
+              <w:top w:val="single" w:sz="2" w:space="0" w:color="000000"/>
+              <w:left w:val="single" w:sz="2" w:space="0" w:color="000000"/>
+              <w:bottom w:val="single" w:sz="2" w:space="0" w:color="000000"/>
+              <w:insideH w:val="single" w:sz="2" w:space="0" w:color="000000"/>
+            </w:tcBorders>
+            <w:shd w:fill="auto" w:val="clear"/>
+          </w:tcPr>
+          <w:p>
+            <w:pPr>
+              <w:pStyle w:val="TableContents"/>
+              <w:rPr/>
+            </w:pPr>
+            <w:r>
+              <w:rPr/>
+            </w:r>
+          </w:p>
+        </w:tc>
+        <w:tc>
+          <w:tcPr>
+            <w:tcW w:w="1622" w:type="dxa"/>
+            <w:tcBorders>
+              <w:top w:val="single" w:sz="2" w:space="0" w:color="000000"/>
+              <w:left w:val="single" w:sz="2" w:space="0" w:color="000000"/>
+              <w:bottom w:val="single" w:sz="2" w:space="0" w:color="000000"/>
+              <w:insideH w:val="single" w:sz="2" w:space="0" w:color="000000"/>
+            </w:tcBorders>
+            <w:shd w:fill="auto" w:val="clear"/>
+          </w:tcPr>
+          <w:p>
+            <w:pPr>
+              <w:pStyle w:val="TableContents"/>
+              <w:rPr/>
+            </w:pPr>
+            <w:r>
+              <w:rPr/>
+            </w:r>
+          </w:p>
+        </w:tc>
+        <w:tc>
+          <w:tcPr>
+            <w:tcW w:w="1650" w:type="dxa"/>
+            <w:tcBorders>
+              <w:top w:val="single" w:sz="2" w:space="0" w:color="000000"/>
+              <w:left w:val="single" w:sz="2" w:space="0" w:color="000000"/>
+              <w:bottom w:val="single" w:sz="2" w:space="0" w:color="000000"/>
+              <w:right w:val="single" w:sz="2" w:space="0" w:color="000000"/>
+              <w:insideH w:val="single" w:sz="2" w:space="0" w:color="000000"/>
+              <w:insideV w:val="single" w:sz="2" w:space="0" w:color="000000"/>
+            </w:tcBorders>
+            <w:shd w:fill="auto" w:val="clear"/>
+          </w:tcPr>
+          <w:p>
+            <w:pPr>
+              <w:pStyle w:val="TableContents"/>
+              <w:rPr/>
+            </w:pPr>
+            <w:r>
+              <w:rPr/>
+              <w:t>13</w:t>
+            </w:r>
+          </w:p>
+        </w:tc>
+      </w:tr>
+      <w:tr>
+        <w:trPr/>
+        <w:tc>
+          <w:tcPr>
+            <w:tcW w:w="2250" w:type="dxa"/>
+            <w:tcBorders>
+              <w:top w:val="single" w:sz="2" w:space="0" w:color="000000"/>
+              <w:left w:val="single" w:sz="2" w:space="0" w:color="000000"/>
+              <w:bottom w:val="single" w:sz="2" w:space="0" w:color="000000"/>
+              <w:insideH w:val="single" w:sz="2" w:space="0" w:color="000000"/>
+            </w:tcBorders>
+            <w:shd w:fill="auto" w:val="clear"/>
+          </w:tcPr>
+          <w:p>
+            <w:pPr>
+              <w:pStyle w:val="TableContents"/>
+              <w:rPr/>
+            </w:pPr>
+            <w:r>
+              <w:rPr/>
+              <w:t>4</w:t>
+            </w:r>
+          </w:p>
+        </w:tc>
+        <w:tc>
+          <w:tcPr>
+            <w:tcW w:w="1705" w:type="dxa"/>
+            <w:tcBorders>
+              <w:top w:val="single" w:sz="2" w:space="0" w:color="000000"/>
+              <w:left w:val="single" w:sz="2" w:space="0" w:color="000000"/>
+              <w:bottom w:val="single" w:sz="2" w:space="0" w:color="000000"/>
+              <w:insideH w:val="single" w:sz="2" w:space="0" w:color="000000"/>
+            </w:tcBorders>
+            <w:shd w:fill="auto" w:val="clear"/>
+          </w:tcPr>
+          <w:p>
+            <w:pPr>
+              <w:pStyle w:val="TableContents"/>
+              <w:rPr/>
+            </w:pPr>
+            <w:r>
+              <w:rPr/>
+              <w:t>4</w:t>
+            </w:r>
+          </w:p>
+        </w:tc>
+        <w:tc>
+          <w:tcPr>
+            <w:tcW w:w="1799" w:type="dxa"/>
+            <w:tcBorders>
+              <w:top w:val="single" w:sz="2" w:space="0" w:color="000000"/>
+              <w:left w:val="single" w:sz="2" w:space="0" w:color="000000"/>
+              <w:bottom w:val="single" w:sz="2" w:space="0" w:color="000000"/>
+              <w:insideH w:val="single" w:sz="2" w:space="0" w:color="000000"/>
+            </w:tcBorders>
+            <w:shd w:fill="auto" w:val="clear"/>
+          </w:tcPr>
+          <w:p>
+            <w:pPr>
+              <w:pStyle w:val="TableContents"/>
+              <w:rPr/>
+            </w:pPr>
+            <w:r>
+              <w:rPr/>
+              <w:t>1</w:t>
+            </w:r>
+          </w:p>
+        </w:tc>
+        <w:tc>
+          <w:tcPr>
+            <w:tcW w:w="1622" w:type="dxa"/>
+            <w:tcBorders>
+              <w:top w:val="single" w:sz="2" w:space="0" w:color="000000"/>
+              <w:left w:val="single" w:sz="2" w:space="0" w:color="000000"/>
+              <w:bottom w:val="single" w:sz="2" w:space="0" w:color="000000"/>
+              <w:insideH w:val="single" w:sz="2" w:space="0" w:color="000000"/>
+            </w:tcBorders>
+            <w:shd w:fill="auto" w:val="clear"/>
+          </w:tcPr>
+          <w:p>
+            <w:pPr>
+              <w:pStyle w:val="TableContents"/>
+              <w:rPr/>
+            </w:pPr>
+            <w:r>
+              <w:rPr/>
+            </w:r>
+          </w:p>
+        </w:tc>
+        <w:tc>
+          <w:tcPr>
+            <w:tcW w:w="1650" w:type="dxa"/>
+            <w:tcBorders>
+              <w:top w:val="single" w:sz="2" w:space="0" w:color="000000"/>
+              <w:left w:val="single" w:sz="2" w:space="0" w:color="000000"/>
+              <w:bottom w:val="single" w:sz="2" w:space="0" w:color="000000"/>
+              <w:right w:val="single" w:sz="2" w:space="0" w:color="000000"/>
+              <w:insideH w:val="single" w:sz="2" w:space="0" w:color="000000"/>
+              <w:insideV w:val="single" w:sz="2" w:space="0" w:color="000000"/>
+            </w:tcBorders>
+            <w:shd w:fill="auto" w:val="clear"/>
+          </w:tcPr>
+          <w:p>
+            <w:pPr>
+              <w:pStyle w:val="TableContents"/>
+              <w:rPr/>
+            </w:pPr>
+            <w:r>
+              <w:rPr/>
+            </w:r>
+          </w:p>
+        </w:tc>
+      </w:tr>
+      <w:tr>
+        <w:trPr/>
+        <w:tc>
+          <w:tcPr>
+            <w:tcW w:w="2250" w:type="dxa"/>
+            <w:tcBorders>
+              <w:top w:val="single" w:sz="2" w:space="0" w:color="000000"/>
+              <w:left w:val="single" w:sz="2" w:space="0" w:color="000000"/>
+              <w:bottom w:val="single" w:sz="2" w:space="0" w:color="000000"/>
+              <w:insideH w:val="single" w:sz="2" w:space="0" w:color="000000"/>
+            </w:tcBorders>
+            <w:shd w:fill="auto" w:val="clear"/>
+          </w:tcPr>
+          <w:p>
+            <w:pPr>
+              <w:pStyle w:val="TableContents"/>
+              <w:rPr/>
+            </w:pPr>
+            <w:r>
+              <w:rPr/>
+              <w:t>5</w:t>
+            </w:r>
+          </w:p>
+        </w:tc>
+        <w:tc>
+          <w:tcPr>
+            <w:tcW w:w="1705" w:type="dxa"/>
+            <w:tcBorders>
+              <w:top w:val="single" w:sz="2" w:space="0" w:color="000000"/>
+              <w:left w:val="single" w:sz="2" w:space="0" w:color="000000"/>
+              <w:bottom w:val="single" w:sz="2" w:space="0" w:color="000000"/>
+              <w:insideH w:val="single" w:sz="2" w:space="0" w:color="000000"/>
+            </w:tcBorders>
+            <w:shd w:fill="auto" w:val="clear"/>
+          </w:tcPr>
+          <w:p>
+            <w:pPr>
+              <w:pStyle w:val="TableContents"/>
+              <w:rPr/>
+            </w:pPr>
+            <w:r>
+              <w:rPr/>
+              <w:t>5</w:t>
+            </w:r>
+          </w:p>
+        </w:tc>
+        <w:tc>
+          <w:tcPr>
+            <w:tcW w:w="1799" w:type="dxa"/>
+            <w:tcBorders>
+              <w:top w:val="single" w:sz="2" w:space="0" w:color="000000"/>
+              <w:left w:val="single" w:sz="2" w:space="0" w:color="000000"/>
+              <w:bottom w:val="single" w:sz="2" w:space="0" w:color="000000"/>
+              <w:insideH w:val="single" w:sz="2" w:space="0" w:color="000000"/>
+            </w:tcBorders>
+            <w:shd w:fill="auto" w:val="clear"/>
+          </w:tcPr>
+          <w:p>
+            <w:pPr>
+              <w:pStyle w:val="TableContents"/>
+              <w:rPr/>
+            </w:pPr>
+            <w:r>
+              <w:rPr/>
+              <w:t>2</w:t>
+            </w:r>
+          </w:p>
+        </w:tc>
+        <w:tc>
+          <w:tcPr>
+            <w:tcW w:w="1622" w:type="dxa"/>
+            <w:tcBorders>
+              <w:top w:val="single" w:sz="2" w:space="0" w:color="000000"/>
+              <w:left w:val="single" w:sz="2" w:space="0" w:color="000000"/>
+              <w:bottom w:val="single" w:sz="2" w:space="0" w:color="000000"/>
+              <w:insideH w:val="single" w:sz="2" w:space="0" w:color="000000"/>
+            </w:tcBorders>
+            <w:shd w:fill="auto" w:val="clear"/>
+          </w:tcPr>
+          <w:p>
+            <w:pPr>
+              <w:pStyle w:val="TableContents"/>
+              <w:rPr/>
+            </w:pPr>
+            <w:r>
+              <w:rPr/>
+            </w:r>
+          </w:p>
+        </w:tc>
+        <w:tc>
+          <w:tcPr>
+            <w:tcW w:w="1650" w:type="dxa"/>
+            <w:tcBorders>
+              <w:top w:val="single" w:sz="2" w:space="0" w:color="000000"/>
+              <w:left w:val="single" w:sz="2" w:space="0" w:color="000000"/>
+              <w:bottom w:val="single" w:sz="2" w:space="0" w:color="000000"/>
+              <w:right w:val="single" w:sz="2" w:space="0" w:color="000000"/>
+              <w:insideH w:val="single" w:sz="2" w:space="0" w:color="000000"/>
+              <w:insideV w:val="single" w:sz="2" w:space="0" w:color="000000"/>
+            </w:tcBorders>
+            <w:shd w:fill="auto" w:val="clear"/>
+          </w:tcPr>
+          <w:p>
+            <w:pPr>
+              <w:pStyle w:val="TableContents"/>
+              <w:rPr/>
+            </w:pPr>
+            <w:r>
+              <w:rPr/>
+            </w:r>
+          </w:p>
+        </w:tc>
+      </w:tr>
+      <w:tr>
+        <w:trPr/>
+        <w:tc>
+          <w:tcPr>
+            <w:tcW w:w="2250" w:type="dxa"/>
+            <w:tcBorders>
+              <w:top w:val="single" w:sz="2" w:space="0" w:color="000000"/>
+              <w:left w:val="single" w:sz="2" w:space="0" w:color="000000"/>
+              <w:bottom w:val="single" w:sz="2" w:space="0" w:color="000000"/>
+              <w:insideH w:val="single" w:sz="2" w:space="0" w:color="000000"/>
+            </w:tcBorders>
+            <w:shd w:fill="auto" w:val="clear"/>
+          </w:tcPr>
+          <w:p>
+            <w:pPr>
+              <w:pStyle w:val="TableContents"/>
+              <w:rPr/>
+            </w:pPr>
+            <w:r>
+              <w:rPr/>
+              <w:t>6</w:t>
+            </w:r>
+          </w:p>
+        </w:tc>
+        <w:tc>
+          <w:tcPr>
+            <w:tcW w:w="1705" w:type="dxa"/>
+            <w:tcBorders>
+              <w:top w:val="single" w:sz="2" w:space="0" w:color="000000"/>
+              <w:left w:val="single" w:sz="2" w:space="0" w:color="000000"/>
+              <w:bottom w:val="single" w:sz="2" w:space="0" w:color="000000"/>
+              <w:insideH w:val="single" w:sz="2" w:space="0" w:color="000000"/>
+            </w:tcBorders>
+            <w:shd w:fill="auto" w:val="clear"/>
+          </w:tcPr>
+          <w:p>
+            <w:pPr>
+              <w:pStyle w:val="TableContents"/>
+              <w:rPr/>
+            </w:pPr>
+            <w:r>
+              <w:rPr/>
+              <w:t>6</w:t>
+            </w:r>
+          </w:p>
+        </w:tc>
+        <w:tc>
+          <w:tcPr>
+            <w:tcW w:w="1799" w:type="dxa"/>
+            <w:tcBorders>
+              <w:top w:val="single" w:sz="2" w:space="0" w:color="000000"/>
+              <w:left w:val="single" w:sz="2" w:space="0" w:color="000000"/>
+              <w:bottom w:val="single" w:sz="2" w:space="0" w:color="000000"/>
+              <w:insideH w:val="single" w:sz="2" w:space="0" w:color="000000"/>
+            </w:tcBorders>
+            <w:shd w:fill="auto" w:val="clear"/>
+          </w:tcPr>
+          <w:p>
+            <w:pPr>
+              <w:pStyle w:val="TableContents"/>
+              <w:rPr/>
+            </w:pPr>
+            <w:r>
+              <w:rPr/>
+              <w:t>3</w:t>
+            </w:r>
+          </w:p>
+        </w:tc>
+        <w:tc>
+          <w:tcPr>
+            <w:tcW w:w="1622" w:type="dxa"/>
+            <w:tcBorders>
+              <w:top w:val="single" w:sz="2" w:space="0" w:color="000000"/>
+              <w:left w:val="single" w:sz="2" w:space="0" w:color="000000"/>
+              <w:bottom w:val="single" w:sz="2" w:space="0" w:color="000000"/>
+              <w:insideH w:val="single" w:sz="2" w:space="0" w:color="000000"/>
+            </w:tcBorders>
+            <w:shd w:fill="auto" w:val="clear"/>
+          </w:tcPr>
+          <w:p>
+            <w:pPr>
+              <w:pStyle w:val="TableContents"/>
+              <w:rPr/>
+            </w:pPr>
+            <w:r>
+              <w:rPr/>
+            </w:r>
+          </w:p>
+        </w:tc>
+        <w:tc>
+          <w:tcPr>
+            <w:tcW w:w="1650" w:type="dxa"/>
+            <w:tcBorders>
+              <w:top w:val="single" w:sz="2" w:space="0" w:color="000000"/>
+              <w:left w:val="single" w:sz="2" w:space="0" w:color="000000"/>
+              <w:bottom w:val="single" w:sz="2" w:space="0" w:color="000000"/>
+              <w:right w:val="single" w:sz="2" w:space="0" w:color="000000"/>
+              <w:insideH w:val="single" w:sz="2" w:space="0" w:color="000000"/>
+              <w:insideV w:val="single" w:sz="2" w:space="0" w:color="000000"/>
+            </w:tcBorders>
+            <w:shd w:fill="auto" w:val="clear"/>
+          </w:tcPr>
+          <w:p>
+            <w:pPr>
+              <w:pStyle w:val="TableContents"/>
+              <w:rPr/>
+            </w:pPr>
+            <w:r>
+              <w:rPr/>
+            </w:r>
+          </w:p>
+        </w:tc>
+      </w:tr>
+      <w:tr>
+        <w:trPr/>
+        <w:tc>
+          <w:tcPr>
+            <w:tcW w:w="2250" w:type="dxa"/>
+            <w:tcBorders>
+              <w:top w:val="single" w:sz="2" w:space="0" w:color="000000"/>
+              <w:left w:val="single" w:sz="2" w:space="0" w:color="000000"/>
+              <w:bottom w:val="single" w:sz="2" w:space="0" w:color="000000"/>
+              <w:insideH w:val="single" w:sz="2" w:space="0" w:color="000000"/>
+            </w:tcBorders>
+            <w:shd w:fill="auto" w:val="clear"/>
+          </w:tcPr>
+          <w:p>
+            <w:pPr>
+              <w:pStyle w:val="TableContents"/>
+              <w:rPr/>
+            </w:pPr>
+            <w:r>
+              <w:rPr/>
+              <w:t>7</w:t>
+            </w:r>
+          </w:p>
+        </w:tc>
+        <w:tc>
+          <w:tcPr>
+            <w:tcW w:w="1705" w:type="dxa"/>
+            <w:tcBorders>
+              <w:top w:val="single" w:sz="2" w:space="0" w:color="000000"/>
+              <w:left w:val="single" w:sz="2" w:space="0" w:color="000000"/>
+              <w:bottom w:val="single" w:sz="2" w:space="0" w:color="000000"/>
+              <w:insideH w:val="single" w:sz="2" w:space="0" w:color="000000"/>
+            </w:tcBorders>
+            <w:shd w:fill="auto" w:val="clear"/>
+          </w:tcPr>
+          <w:p>
+            <w:pPr>
+              <w:pStyle w:val="TableContents"/>
+              <w:rPr/>
+            </w:pPr>
+            <w:r>
+              <w:rPr/>
+            </w:r>
+          </w:p>
+        </w:tc>
+        <w:tc>
+          <w:tcPr>
+            <w:tcW w:w="1799" w:type="dxa"/>
+            <w:tcBorders>
+              <w:top w:val="single" w:sz="2" w:space="0" w:color="000000"/>
+              <w:left w:val="single" w:sz="2" w:space="0" w:color="000000"/>
+              <w:bottom w:val="single" w:sz="2" w:space="0" w:color="000000"/>
+              <w:insideH w:val="single" w:sz="2" w:space="0" w:color="000000"/>
+            </w:tcBorders>
+            <w:shd w:fill="auto" w:val="clear"/>
+          </w:tcPr>
+          <w:p>
+            <w:pPr>
+              <w:pStyle w:val="TableContents"/>
+              <w:rPr/>
+            </w:pPr>
+            <w:r>
+              <w:rPr/>
+              <w:t>4</w:t>
+            </w:r>
+          </w:p>
+        </w:tc>
+        <w:tc>
+          <w:tcPr>
+            <w:tcW w:w="1622" w:type="dxa"/>
+            <w:tcBorders>
+              <w:top w:val="single" w:sz="2" w:space="0" w:color="000000"/>
+              <w:left w:val="single" w:sz="2" w:space="0" w:color="000000"/>
+              <w:bottom w:val="single" w:sz="2" w:space="0" w:color="000000"/>
+              <w:insideH w:val="single" w:sz="2" w:space="0" w:color="000000"/>
+            </w:tcBorders>
+            <w:shd w:fill="auto" w:val="clear"/>
+          </w:tcPr>
+          <w:p>
+            <w:pPr>
+              <w:pStyle w:val="TableContents"/>
+              <w:rPr/>
+            </w:pPr>
+            <w:r>
+              <w:rPr/>
+              <w:t>1</w:t>
+            </w:r>
+          </w:p>
+        </w:tc>
+        <w:tc>
+          <w:tcPr>
+            <w:tcW w:w="1650" w:type="dxa"/>
+            <w:tcBorders>
+              <w:top w:val="single" w:sz="2" w:space="0" w:color="000000"/>
+              <w:left w:val="single" w:sz="2" w:space="0" w:color="000000"/>
+              <w:bottom w:val="single" w:sz="2" w:space="0" w:color="000000"/>
+              <w:right w:val="single" w:sz="2" w:space="0" w:color="000000"/>
+              <w:insideH w:val="single" w:sz="2" w:space="0" w:color="000000"/>
+              <w:insideV w:val="single" w:sz="2" w:space="0" w:color="000000"/>
+            </w:tcBorders>
+            <w:shd w:fill="auto" w:val="clear"/>
+          </w:tcPr>
+          <w:p>
+            <w:pPr>
+              <w:pStyle w:val="TableContents"/>
+              <w:rPr/>
+            </w:pPr>
+            <w:r>
+              <w:rPr/>
+            </w:r>
+          </w:p>
+        </w:tc>
+      </w:tr>
+      <w:tr>
+        <w:trPr/>
+        <w:tc>
+          <w:tcPr>
+            <w:tcW w:w="2250" w:type="dxa"/>
+            <w:tcBorders>
+              <w:top w:val="single" w:sz="2" w:space="0" w:color="000000"/>
+              <w:left w:val="single" w:sz="2" w:space="0" w:color="000000"/>
+              <w:bottom w:val="single" w:sz="2" w:space="0" w:color="000000"/>
+              <w:insideH w:val="single" w:sz="2" w:space="0" w:color="000000"/>
+            </w:tcBorders>
+            <w:shd w:fill="auto" w:val="clear"/>
+          </w:tcPr>
+          <w:p>
+            <w:pPr>
+              <w:pStyle w:val="TableContents"/>
+              <w:rPr/>
+            </w:pPr>
+            <w:r>
+              <w:rPr/>
+              <w:t>8</w:t>
+            </w:r>
+          </w:p>
+        </w:tc>
+        <w:tc>
+          <w:tcPr>
+            <w:tcW w:w="1705" w:type="dxa"/>
+            <w:tcBorders>
+              <w:top w:val="single" w:sz="2" w:space="0" w:color="000000"/>
+              <w:left w:val="single" w:sz="2" w:space="0" w:color="000000"/>
+              <w:bottom w:val="single" w:sz="2" w:space="0" w:color="000000"/>
+              <w:insideH w:val="single" w:sz="2" w:space="0" w:color="000000"/>
+            </w:tcBorders>
+            <w:shd w:fill="auto" w:val="clear"/>
+          </w:tcPr>
+          <w:p>
+            <w:pPr>
+              <w:pStyle w:val="TableContents"/>
+              <w:rPr/>
+            </w:pPr>
+            <w:r>
+              <w:rPr/>
+            </w:r>
+          </w:p>
+        </w:tc>
+        <w:tc>
+          <w:tcPr>
+            <w:tcW w:w="1799" w:type="dxa"/>
+            <w:tcBorders>
+              <w:top w:val="single" w:sz="2" w:space="0" w:color="000000"/>
+              <w:left w:val="single" w:sz="2" w:space="0" w:color="000000"/>
+              <w:bottom w:val="single" w:sz="2" w:space="0" w:color="000000"/>
+              <w:insideH w:val="single" w:sz="2" w:space="0" w:color="000000"/>
+            </w:tcBorders>
+            <w:shd w:fill="auto" w:val="clear"/>
+          </w:tcPr>
+          <w:p>
+            <w:pPr>
+              <w:pStyle w:val="TableContents"/>
+              <w:rPr/>
+            </w:pPr>
+            <w:r>
+              <w:rPr/>
+              <w:t>5</w:t>
+            </w:r>
+          </w:p>
+        </w:tc>
+        <w:tc>
+          <w:tcPr>
+            <w:tcW w:w="1622" w:type="dxa"/>
+            <w:tcBorders>
+              <w:top w:val="single" w:sz="2" w:space="0" w:color="000000"/>
+              <w:left w:val="single" w:sz="2" w:space="0" w:color="000000"/>
+              <w:bottom w:val="single" w:sz="2" w:space="0" w:color="000000"/>
+              <w:insideH w:val="single" w:sz="2" w:space="0" w:color="000000"/>
+            </w:tcBorders>
+            <w:shd w:fill="auto" w:val="clear"/>
+          </w:tcPr>
+          <w:p>
+            <w:pPr>
+              <w:pStyle w:val="TableContents"/>
+              <w:rPr/>
+            </w:pPr>
+            <w:r>
+              <w:rPr/>
+              <w:t>2</w:t>
+            </w:r>
+          </w:p>
+        </w:tc>
+        <w:tc>
+          <w:tcPr>
+            <w:tcW w:w="1650" w:type="dxa"/>
+            <w:tcBorders>
+              <w:top w:val="single" w:sz="2" w:space="0" w:color="000000"/>
+              <w:left w:val="single" w:sz="2" w:space="0" w:color="000000"/>
+              <w:bottom w:val="single" w:sz="2" w:space="0" w:color="000000"/>
+              <w:right w:val="single" w:sz="2" w:space="0" w:color="000000"/>
+              <w:insideH w:val="single" w:sz="2" w:space="0" w:color="000000"/>
+              <w:insideV w:val="single" w:sz="2" w:space="0" w:color="000000"/>
+            </w:tcBorders>
+            <w:shd w:fill="auto" w:val="clear"/>
+          </w:tcPr>
+          <w:p>
+            <w:pPr>
+              <w:pStyle w:val="TableContents"/>
+              <w:rPr/>
+            </w:pPr>
+            <w:r>
+              <w:rPr/>
+            </w:r>
+          </w:p>
+        </w:tc>
+      </w:tr>
+      <w:tr>
+        <w:trPr/>
+        <w:tc>
+          <w:tcPr>
+            <w:tcW w:w="2250" w:type="dxa"/>
+            <w:tcBorders>
+              <w:top w:val="single" w:sz="2" w:space="0" w:color="000000"/>
+              <w:left w:val="single" w:sz="2" w:space="0" w:color="000000"/>
+              <w:bottom w:val="single" w:sz="2" w:space="0" w:color="000000"/>
+              <w:insideH w:val="single" w:sz="2" w:space="0" w:color="000000"/>
+            </w:tcBorders>
+            <w:shd w:fill="auto" w:val="clear"/>
+          </w:tcPr>
+          <w:p>
+            <w:pPr>
+              <w:pStyle w:val="TableContents"/>
+              <w:rPr/>
+            </w:pPr>
+            <w:r>
+              <w:rPr/>
+              <w:t>9</w:t>
+            </w:r>
+          </w:p>
+        </w:tc>
+        <w:tc>
+          <w:tcPr>
+            <w:tcW w:w="1705" w:type="dxa"/>
+            <w:tcBorders>
+              <w:top w:val="single" w:sz="2" w:space="0" w:color="000000"/>
+              <w:left w:val="single" w:sz="2" w:space="0" w:color="000000"/>
+              <w:bottom w:val="single" w:sz="2" w:space="0" w:color="000000"/>
+              <w:insideH w:val="single" w:sz="2" w:space="0" w:color="000000"/>
+            </w:tcBorders>
+            <w:shd w:fill="auto" w:val="clear"/>
+          </w:tcPr>
+          <w:p>
+            <w:pPr>
+              <w:pStyle w:val="TableContents"/>
+              <w:rPr/>
+            </w:pPr>
+            <w:r>
+              <w:rPr/>
+            </w:r>
+          </w:p>
+        </w:tc>
+        <w:tc>
+          <w:tcPr>
+            <w:tcW w:w="1799" w:type="dxa"/>
+            <w:tcBorders>
+              <w:top w:val="single" w:sz="2" w:space="0" w:color="000000"/>
+              <w:left w:val="single" w:sz="2" w:space="0" w:color="000000"/>
+              <w:bottom w:val="single" w:sz="2" w:space="0" w:color="000000"/>
+              <w:insideH w:val="single" w:sz="2" w:space="0" w:color="000000"/>
+            </w:tcBorders>
+            <w:shd w:fill="auto" w:val="clear"/>
+          </w:tcPr>
+          <w:p>
+            <w:pPr>
+              <w:pStyle w:val="TableContents"/>
+              <w:rPr/>
+            </w:pPr>
+            <w:r>
+              <w:rPr/>
+              <w:t>6</w:t>
+            </w:r>
+          </w:p>
+        </w:tc>
+        <w:tc>
+          <w:tcPr>
+            <w:tcW w:w="1622" w:type="dxa"/>
+            <w:tcBorders>
+              <w:top w:val="single" w:sz="2" w:space="0" w:color="000000"/>
+              <w:left w:val="single" w:sz="2" w:space="0" w:color="000000"/>
+              <w:bottom w:val="single" w:sz="2" w:space="0" w:color="000000"/>
+              <w:insideH w:val="single" w:sz="2" w:space="0" w:color="000000"/>
+            </w:tcBorders>
+            <w:shd w:fill="auto" w:val="clear"/>
+          </w:tcPr>
+          <w:p>
+            <w:pPr>
+              <w:pStyle w:val="TableContents"/>
+              <w:rPr/>
+            </w:pPr>
+            <w:r>
+              <w:rPr/>
+              <w:t>3</w:t>
+            </w:r>
+          </w:p>
+        </w:tc>
+        <w:tc>
+          <w:tcPr>
+            <w:tcW w:w="1650" w:type="dxa"/>
+            <w:tcBorders>
+              <w:top w:val="single" w:sz="2" w:space="0" w:color="000000"/>
+              <w:left w:val="single" w:sz="2" w:space="0" w:color="000000"/>
+              <w:bottom w:val="single" w:sz="2" w:space="0" w:color="000000"/>
+              <w:right w:val="single" w:sz="2" w:space="0" w:color="000000"/>
+              <w:insideH w:val="single" w:sz="2" w:space="0" w:color="000000"/>
+              <w:insideV w:val="single" w:sz="2" w:space="0" w:color="000000"/>
+            </w:tcBorders>
+            <w:shd w:fill="auto" w:val="clear"/>
+          </w:tcPr>
+          <w:p>
+            <w:pPr>
+              <w:pStyle w:val="TableContents"/>
+              <w:rPr/>
+            </w:pPr>
+            <w:r>
+              <w:rPr/>
+            </w:r>
+          </w:p>
+        </w:tc>
+      </w:tr>
+      <w:tr>
+        <w:trPr/>
+        <w:tc>
+          <w:tcPr>
+            <w:tcW w:w="2250" w:type="dxa"/>
+            <w:tcBorders>
+              <w:left w:val="single" w:sz="2" w:space="0" w:color="000000"/>
+              <w:bottom w:val="single" w:sz="2" w:space="0" w:color="000000"/>
+              <w:insideH w:val="single" w:sz="2" w:space="0" w:color="000000"/>
+            </w:tcBorders>
+            <w:shd w:fill="auto" w:val="clear"/>
+          </w:tcPr>
+          <w:p>
+            <w:pPr>
+              <w:pStyle w:val="TableContents"/>
+              <w:rPr/>
+            </w:pPr>
+            <w:r>
+              <w:rPr/>
+              <w:t>10</w:t>
+            </w:r>
+          </w:p>
+        </w:tc>
+        <w:tc>
+          <w:tcPr>
+            <w:tcW w:w="1705" w:type="dxa"/>
+            <w:tcBorders>
+              <w:left w:val="single" w:sz="2" w:space="0" w:color="000000"/>
+              <w:bottom w:val="single" w:sz="2" w:space="0" w:color="000000"/>
+              <w:insideH w:val="single" w:sz="2" w:space="0" w:color="000000"/>
+            </w:tcBorders>
+            <w:shd w:fill="auto" w:val="clear"/>
+          </w:tcPr>
+          <w:p>
+            <w:pPr>
+              <w:pStyle w:val="TableContents"/>
+              <w:rPr/>
+            </w:pPr>
+            <w:r>
+              <w:rPr/>
+            </w:r>
+          </w:p>
+        </w:tc>
+        <w:tc>
+          <w:tcPr>
+            <w:tcW w:w="1799" w:type="dxa"/>
+            <w:tcBorders>
+              <w:left w:val="single" w:sz="2" w:space="0" w:color="000000"/>
+              <w:bottom w:val="single" w:sz="2" w:space="0" w:color="000000"/>
+              <w:insideH w:val="single" w:sz="2" w:space="0" w:color="000000"/>
+            </w:tcBorders>
+            <w:shd w:fill="auto" w:val="clear"/>
+          </w:tcPr>
+          <w:p>
+            <w:pPr>
+              <w:pStyle w:val="TableContents"/>
+              <w:rPr/>
+            </w:pPr>
+            <w:r>
+              <w:rPr/>
+            </w:r>
+          </w:p>
+        </w:tc>
+        <w:tc>
+          <w:tcPr>
+            <w:tcW w:w="1622" w:type="dxa"/>
+            <w:tcBorders>
+              <w:left w:val="single" w:sz="2" w:space="0" w:color="000000"/>
+              <w:bottom w:val="single" w:sz="2" w:space="0" w:color="000000"/>
+              <w:insideH w:val="single" w:sz="2" w:space="0" w:color="000000"/>
+            </w:tcBorders>
+            <w:shd w:fill="auto" w:val="clear"/>
+          </w:tcPr>
+          <w:p>
+            <w:pPr>
+              <w:pStyle w:val="TableContents"/>
+              <w:rPr/>
+            </w:pPr>
+            <w:r>
+              <w:rPr/>
+              <w:t>4</w:t>
+            </w:r>
+          </w:p>
+        </w:tc>
+        <w:tc>
+          <w:tcPr>
+            <w:tcW w:w="1650" w:type="dxa"/>
+            <w:tcBorders>
+              <w:left w:val="single" w:sz="2" w:space="0" w:color="000000"/>
+              <w:bottom w:val="single" w:sz="2" w:space="0" w:color="000000"/>
+              <w:right w:val="single" w:sz="2" w:space="0" w:color="000000"/>
+              <w:insideH w:val="single" w:sz="2" w:space="0" w:color="000000"/>
+              <w:insideV w:val="single" w:sz="2" w:space="0" w:color="000000"/>
+            </w:tcBorders>
+            <w:shd w:fill="auto" w:val="clear"/>
+          </w:tcPr>
+          <w:p>
+            <w:pPr>
+              <w:pStyle w:val="TableContents"/>
+              <w:rPr/>
+            </w:pPr>
+            <w:r>
+              <w:rPr/>
+              <w:t>1</w:t>
+            </w:r>
+          </w:p>
+        </w:tc>
+      </w:tr>
+      <w:tr>
+        <w:trPr/>
+        <w:tc>
+          <w:tcPr>
+            <w:tcW w:w="2250" w:type="dxa"/>
+            <w:tcBorders>
+              <w:left w:val="single" w:sz="2" w:space="0" w:color="000000"/>
+              <w:bottom w:val="single" w:sz="2" w:space="0" w:color="000000"/>
+              <w:insideH w:val="single" w:sz="2" w:space="0" w:color="000000"/>
+            </w:tcBorders>
+            <w:shd w:fill="auto" w:val="clear"/>
+          </w:tcPr>
+          <w:p>
+            <w:pPr>
+              <w:pStyle w:val="TableContents"/>
+              <w:rPr/>
+            </w:pPr>
+            <w:r>
+              <w:rPr/>
+              <w:t>11</w:t>
+            </w:r>
+          </w:p>
+        </w:tc>
+        <w:tc>
+          <w:tcPr>
+            <w:tcW w:w="1705" w:type="dxa"/>
+            <w:tcBorders>
+              <w:left w:val="single" w:sz="2" w:space="0" w:color="000000"/>
+              <w:bottom w:val="single" w:sz="2" w:space="0" w:color="000000"/>
+              <w:insideH w:val="single" w:sz="2" w:space="0" w:color="000000"/>
+            </w:tcBorders>
+            <w:shd w:fill="auto" w:val="clear"/>
+          </w:tcPr>
+          <w:p>
+            <w:pPr>
+              <w:pStyle w:val="TableContents"/>
+              <w:rPr/>
+            </w:pPr>
+            <w:r>
+              <w:rPr/>
+            </w:r>
+          </w:p>
+        </w:tc>
+        <w:tc>
+          <w:tcPr>
+            <w:tcW w:w="1799" w:type="dxa"/>
+            <w:tcBorders>
+              <w:left w:val="single" w:sz="2" w:space="0" w:color="000000"/>
+              <w:bottom w:val="single" w:sz="2" w:space="0" w:color="000000"/>
+              <w:insideH w:val="single" w:sz="2" w:space="0" w:color="000000"/>
+            </w:tcBorders>
+            <w:shd w:fill="auto" w:val="clear"/>
+          </w:tcPr>
+          <w:p>
+            <w:pPr>
+              <w:pStyle w:val="TableContents"/>
+              <w:rPr/>
+            </w:pPr>
+            <w:r>
+              <w:rPr/>
+            </w:r>
+          </w:p>
+        </w:tc>
+        <w:tc>
+          <w:tcPr>
+            <w:tcW w:w="1622" w:type="dxa"/>
+            <w:tcBorders>
+              <w:left w:val="single" w:sz="2" w:space="0" w:color="000000"/>
+              <w:bottom w:val="single" w:sz="2" w:space="0" w:color="000000"/>
+              <w:insideH w:val="single" w:sz="2" w:space="0" w:color="000000"/>
+            </w:tcBorders>
+            <w:shd w:fill="auto" w:val="clear"/>
+          </w:tcPr>
+          <w:p>
+            <w:pPr>
+              <w:pStyle w:val="TableContents"/>
+              <w:rPr/>
+            </w:pPr>
+            <w:r>
+              <w:rPr/>
+              <w:t>5</w:t>
+            </w:r>
+          </w:p>
+        </w:tc>
+        <w:tc>
+          <w:tcPr>
+            <w:tcW w:w="1650" w:type="dxa"/>
+            <w:tcBorders>
+              <w:left w:val="single" w:sz="2" w:space="0" w:color="000000"/>
+              <w:bottom w:val="single" w:sz="2" w:space="0" w:color="000000"/>
+              <w:right w:val="single" w:sz="2" w:space="0" w:color="000000"/>
+              <w:insideH w:val="single" w:sz="2" w:space="0" w:color="000000"/>
+              <w:insideV w:val="single" w:sz="2" w:space="0" w:color="000000"/>
+            </w:tcBorders>
+            <w:shd w:fill="auto" w:val="clear"/>
+          </w:tcPr>
+          <w:p>
+            <w:pPr>
+              <w:pStyle w:val="TableContents"/>
+              <w:rPr/>
+            </w:pPr>
+            <w:r>
+              <w:rPr/>
+              <w:t>2</w:t>
+            </w:r>
+          </w:p>
+        </w:tc>
+      </w:tr>
+      <w:tr>
+        <w:trPr/>
+        <w:tc>
+          <w:tcPr>
+            <w:tcW w:w="2250" w:type="dxa"/>
+            <w:tcBorders>
+              <w:left w:val="single" w:sz="2" w:space="0" w:color="000000"/>
+              <w:bottom w:val="single" w:sz="2" w:space="0" w:color="000000"/>
+              <w:insideH w:val="single" w:sz="2" w:space="0" w:color="000000"/>
+            </w:tcBorders>
+            <w:shd w:fill="auto" w:val="clear"/>
+          </w:tcPr>
+          <w:p>
+            <w:pPr>
+              <w:pStyle w:val="TableContents"/>
+              <w:rPr/>
+            </w:pPr>
+            <w:r>
+              <w:rPr/>
+              <w:t>12</w:t>
+            </w:r>
+          </w:p>
+        </w:tc>
+        <w:tc>
+          <w:tcPr>
+            <w:tcW w:w="1705" w:type="dxa"/>
+            <w:tcBorders>
+              <w:left w:val="single" w:sz="2" w:space="0" w:color="000000"/>
+              <w:bottom w:val="single" w:sz="2" w:space="0" w:color="000000"/>
+              <w:insideH w:val="single" w:sz="2" w:space="0" w:color="000000"/>
+            </w:tcBorders>
+            <w:shd w:fill="auto" w:val="clear"/>
+          </w:tcPr>
+          <w:p>
+            <w:pPr>
+              <w:pStyle w:val="TableContents"/>
+              <w:rPr/>
+            </w:pPr>
+            <w:r>
+              <w:rPr/>
+            </w:r>
+          </w:p>
+        </w:tc>
+        <w:tc>
+          <w:tcPr>
+            <w:tcW w:w="1799" w:type="dxa"/>
+            <w:tcBorders>
+              <w:left w:val="single" w:sz="2" w:space="0" w:color="000000"/>
+              <w:bottom w:val="single" w:sz="2" w:space="0" w:color="000000"/>
+              <w:insideH w:val="single" w:sz="2" w:space="0" w:color="000000"/>
+            </w:tcBorders>
+            <w:shd w:fill="auto" w:val="clear"/>
+          </w:tcPr>
+          <w:p>
+            <w:pPr>
+              <w:pStyle w:val="TableContents"/>
+              <w:rPr/>
+            </w:pPr>
+            <w:r>
+              <w:rPr/>
+            </w:r>
+          </w:p>
+        </w:tc>
+        <w:tc>
+          <w:tcPr>
+            <w:tcW w:w="1622" w:type="dxa"/>
+            <w:tcBorders>
+              <w:left w:val="single" w:sz="2" w:space="0" w:color="000000"/>
+              <w:bottom w:val="single" w:sz="2" w:space="0" w:color="000000"/>
+              <w:insideH w:val="single" w:sz="2" w:space="0" w:color="000000"/>
+            </w:tcBorders>
+            <w:shd w:fill="auto" w:val="clear"/>
+          </w:tcPr>
+          <w:p>
+            <w:pPr>
+              <w:pStyle w:val="TableContents"/>
+              <w:rPr/>
+            </w:pPr>
+            <w:r>
+              <w:rPr/>
+              <w:t>6</w:t>
+            </w:r>
+          </w:p>
+        </w:tc>
+        <w:tc>
+          <w:tcPr>
+            <w:tcW w:w="1650" w:type="dxa"/>
+            <w:tcBorders>
+              <w:left w:val="single" w:sz="2" w:space="0" w:color="000000"/>
+              <w:bottom w:val="single" w:sz="2" w:space="0" w:color="000000"/>
+              <w:right w:val="single" w:sz="2" w:space="0" w:color="000000"/>
+              <w:insideH w:val="single" w:sz="2" w:space="0" w:color="000000"/>
+              <w:insideV w:val="single" w:sz="2" w:space="0" w:color="000000"/>
+            </w:tcBorders>
+            <w:shd w:fill="auto" w:val="clear"/>
+          </w:tcPr>
+          <w:p>
+            <w:pPr>
+              <w:pStyle w:val="TableContents"/>
+              <w:rPr/>
+            </w:pPr>
+            <w:r>
+              <w:rPr/>
+              <w:t>3</w:t>
+            </w:r>
+          </w:p>
+        </w:tc>
+      </w:tr>
+      <w:tr>
+        <w:trPr/>
+        <w:tc>
+          <w:tcPr>
+            <w:tcW w:w="2250" w:type="dxa"/>
+            <w:tcBorders>
+              <w:left w:val="single" w:sz="2" w:space="0" w:color="000000"/>
+              <w:bottom w:val="single" w:sz="2" w:space="0" w:color="000000"/>
+              <w:insideH w:val="single" w:sz="2" w:space="0" w:color="000000"/>
+            </w:tcBorders>
+            <w:shd w:fill="auto" w:val="clear"/>
+          </w:tcPr>
+          <w:p>
+            <w:pPr>
+              <w:pStyle w:val="TableContents"/>
+              <w:rPr/>
+            </w:pPr>
+            <w:r>
+              <w:rPr/>
+              <w:t>13</w:t>
+            </w:r>
+          </w:p>
+        </w:tc>
+        <w:tc>
+          <w:tcPr>
+            <w:tcW w:w="1705" w:type="dxa"/>
+            <w:tcBorders>
+              <w:left w:val="single" w:sz="2" w:space="0" w:color="000000"/>
+              <w:bottom w:val="single" w:sz="2" w:space="0" w:color="000000"/>
+              <w:insideH w:val="single" w:sz="2" w:space="0" w:color="000000"/>
+            </w:tcBorders>
+            <w:shd w:fill="auto" w:val="clear"/>
+          </w:tcPr>
+          <w:p>
+            <w:pPr>
+              <w:pStyle w:val="TableContents"/>
+              <w:rPr/>
+            </w:pPr>
+            <w:r>
+              <w:rPr/>
+              <w:t>7</w:t>
+            </w:r>
+          </w:p>
+        </w:tc>
+        <w:tc>
+          <w:tcPr>
+            <w:tcW w:w="1799" w:type="dxa"/>
+            <w:tcBorders>
+              <w:left w:val="single" w:sz="2" w:space="0" w:color="000000"/>
+              <w:bottom w:val="single" w:sz="2" w:space="0" w:color="000000"/>
+              <w:insideH w:val="single" w:sz="2" w:space="0" w:color="000000"/>
+            </w:tcBorders>
+            <w:shd w:fill="auto" w:val="clear"/>
+          </w:tcPr>
+          <w:p>
+            <w:pPr>
+              <w:pStyle w:val="TableContents"/>
+              <w:rPr/>
+            </w:pPr>
+            <w:r>
+              <w:rPr/>
+            </w:r>
+          </w:p>
+        </w:tc>
+        <w:tc>
+          <w:tcPr>
+            <w:tcW w:w="1622" w:type="dxa"/>
+            <w:tcBorders>
+              <w:left w:val="single" w:sz="2" w:space="0" w:color="000000"/>
+              <w:bottom w:val="single" w:sz="2" w:space="0" w:color="000000"/>
+              <w:insideH w:val="single" w:sz="2" w:space="0" w:color="000000"/>
+            </w:tcBorders>
+            <w:shd w:fill="auto" w:val="clear"/>
+          </w:tcPr>
+          <w:p>
+            <w:pPr>
+              <w:pStyle w:val="TableContents"/>
+              <w:rPr/>
+            </w:pPr>
+            <w:r>
+              <w:rPr/>
+            </w:r>
+          </w:p>
+        </w:tc>
+        <w:tc>
+          <w:tcPr>
+            <w:tcW w:w="1650" w:type="dxa"/>
+            <w:tcBorders>
+              <w:left w:val="single" w:sz="2" w:space="0" w:color="000000"/>
+              <w:bottom w:val="single" w:sz="2" w:space="0" w:color="000000"/>
+              <w:right w:val="single" w:sz="2" w:space="0" w:color="000000"/>
+              <w:insideH w:val="single" w:sz="2" w:space="0" w:color="000000"/>
+              <w:insideV w:val="single" w:sz="2" w:space="0" w:color="000000"/>
+            </w:tcBorders>
+            <w:shd w:fill="auto" w:val="clear"/>
+          </w:tcPr>
+          <w:p>
+            <w:pPr>
+              <w:pStyle w:val="TableContents"/>
+              <w:rPr/>
+            </w:pPr>
+            <w:r>
+              <w:rPr/>
+              <w:t>4</w:t>
+            </w:r>
+          </w:p>
+        </w:tc>
+      </w:tr>
+      <w:tr>
+        <w:trPr/>
+        <w:tc>
+          <w:tcPr>
+            <w:tcW w:w="2250" w:type="dxa"/>
+            <w:tcBorders>
+              <w:left w:val="single" w:sz="2" w:space="0" w:color="000000"/>
+              <w:bottom w:val="single" w:sz="2" w:space="0" w:color="000000"/>
+              <w:insideH w:val="single" w:sz="2" w:space="0" w:color="000000"/>
+            </w:tcBorders>
+            <w:shd w:fill="auto" w:val="clear"/>
+          </w:tcPr>
+          <w:p>
+            <w:pPr>
+              <w:pStyle w:val="TableContents"/>
+              <w:rPr/>
+            </w:pPr>
+            <w:r>
+              <w:rPr/>
+              <w:t>14</w:t>
+            </w:r>
+          </w:p>
+        </w:tc>
+        <w:tc>
+          <w:tcPr>
+            <w:tcW w:w="1705" w:type="dxa"/>
+            <w:tcBorders>
+              <w:left w:val="single" w:sz="2" w:space="0" w:color="000000"/>
+              <w:bottom w:val="single" w:sz="2" w:space="0" w:color="000000"/>
+              <w:insideH w:val="single" w:sz="2" w:space="0" w:color="000000"/>
+            </w:tcBorders>
+            <w:shd w:fill="auto" w:val="clear"/>
+          </w:tcPr>
+          <w:p>
+            <w:pPr>
+              <w:pStyle w:val="TableContents"/>
+              <w:rPr/>
+            </w:pPr>
+            <w:r>
+              <w:rPr/>
+              <w:t>8</w:t>
+            </w:r>
+          </w:p>
+        </w:tc>
+        <w:tc>
+          <w:tcPr>
+            <w:tcW w:w="1799" w:type="dxa"/>
+            <w:tcBorders>
+              <w:left w:val="single" w:sz="2" w:space="0" w:color="000000"/>
+              <w:bottom w:val="single" w:sz="2" w:space="0" w:color="000000"/>
+              <w:insideH w:val="single" w:sz="2" w:space="0" w:color="000000"/>
+            </w:tcBorders>
+            <w:shd w:fill="auto" w:val="clear"/>
+          </w:tcPr>
+          <w:p>
+            <w:pPr>
+              <w:pStyle w:val="TableContents"/>
+              <w:rPr/>
+            </w:pPr>
+            <w:r>
+              <w:rPr/>
+            </w:r>
+          </w:p>
+        </w:tc>
+        <w:tc>
+          <w:tcPr>
+            <w:tcW w:w="1622" w:type="dxa"/>
+            <w:tcBorders>
+              <w:left w:val="single" w:sz="2" w:space="0" w:color="000000"/>
+              <w:bottom w:val="single" w:sz="2" w:space="0" w:color="000000"/>
+              <w:insideH w:val="single" w:sz="2" w:space="0" w:color="000000"/>
+            </w:tcBorders>
+            <w:shd w:fill="auto" w:val="clear"/>
+          </w:tcPr>
+          <w:p>
+            <w:pPr>
+              <w:pStyle w:val="TableContents"/>
+              <w:rPr/>
+            </w:pPr>
+            <w:r>
+              <w:rPr/>
+            </w:r>
+          </w:p>
+        </w:tc>
+        <w:tc>
+          <w:tcPr>
+            <w:tcW w:w="1650" w:type="dxa"/>
+            <w:tcBorders>
+              <w:left w:val="single" w:sz="2" w:space="0" w:color="000000"/>
+              <w:bottom w:val="single" w:sz="2" w:space="0" w:color="000000"/>
+              <w:right w:val="single" w:sz="2" w:space="0" w:color="000000"/>
+              <w:insideH w:val="single" w:sz="2" w:space="0" w:color="000000"/>
+              <w:insideV w:val="single" w:sz="2" w:space="0" w:color="000000"/>
+            </w:tcBorders>
+            <w:shd w:fill="auto" w:val="clear"/>
+          </w:tcPr>
+          <w:p>
+            <w:pPr>
+              <w:pStyle w:val="TableContents"/>
+              <w:rPr/>
+            </w:pPr>
+            <w:r>
+              <w:rPr/>
+              <w:t>5</w:t>
+            </w:r>
+          </w:p>
+        </w:tc>
+      </w:tr>
+      <w:tr>
+        <w:trPr/>
+        <w:tc>
+          <w:tcPr>
+            <w:tcW w:w="2250" w:type="dxa"/>
+            <w:tcBorders>
+              <w:left w:val="single" w:sz="2" w:space="0" w:color="000000"/>
+              <w:bottom w:val="single" w:sz="2" w:space="0" w:color="000000"/>
+              <w:insideH w:val="single" w:sz="2" w:space="0" w:color="000000"/>
+            </w:tcBorders>
+            <w:shd w:fill="auto" w:val="clear"/>
+          </w:tcPr>
+          <w:p>
+            <w:pPr>
+              <w:pStyle w:val="TableContents"/>
+              <w:rPr/>
+            </w:pPr>
+            <w:r>
+              <w:rPr/>
+              <w:t>15</w:t>
+            </w:r>
+          </w:p>
+        </w:tc>
+        <w:tc>
+          <w:tcPr>
+            <w:tcW w:w="1705" w:type="dxa"/>
+            <w:tcBorders>
+              <w:left w:val="single" w:sz="2" w:space="0" w:color="000000"/>
+              <w:bottom w:val="single" w:sz="2" w:space="0" w:color="000000"/>
+              <w:insideH w:val="single" w:sz="2" w:space="0" w:color="000000"/>
+            </w:tcBorders>
+            <w:shd w:fill="auto" w:val="clear"/>
+          </w:tcPr>
+          <w:p>
+            <w:pPr>
+              <w:pStyle w:val="TableContents"/>
+              <w:rPr/>
+            </w:pPr>
+            <w:r>
+              <w:rPr/>
+              <w:t>9</w:t>
+            </w:r>
+          </w:p>
+        </w:tc>
+        <w:tc>
+          <w:tcPr>
+            <w:tcW w:w="1799" w:type="dxa"/>
+            <w:tcBorders>
+              <w:left w:val="single" w:sz="2" w:space="0" w:color="000000"/>
+              <w:bottom w:val="single" w:sz="2" w:space="0" w:color="000000"/>
+              <w:insideH w:val="single" w:sz="2" w:space="0" w:color="000000"/>
+            </w:tcBorders>
+            <w:shd w:fill="auto" w:val="clear"/>
+          </w:tcPr>
+          <w:p>
+            <w:pPr>
+              <w:pStyle w:val="TableContents"/>
+              <w:rPr/>
+            </w:pPr>
+            <w:r>
+              <w:rPr/>
+            </w:r>
+          </w:p>
+        </w:tc>
+        <w:tc>
+          <w:tcPr>
+            <w:tcW w:w="1622" w:type="dxa"/>
+            <w:tcBorders>
+              <w:left w:val="single" w:sz="2" w:space="0" w:color="000000"/>
+              <w:bottom w:val="single" w:sz="2" w:space="0" w:color="000000"/>
+              <w:insideH w:val="single" w:sz="2" w:space="0" w:color="000000"/>
+            </w:tcBorders>
+            <w:shd w:fill="auto" w:val="clear"/>
+          </w:tcPr>
+          <w:p>
+            <w:pPr>
+              <w:pStyle w:val="TableContents"/>
+              <w:rPr/>
+            </w:pPr>
+            <w:r>
+              <w:rPr/>
+            </w:r>
+          </w:p>
+        </w:tc>
+        <w:tc>
+          <w:tcPr>
+            <w:tcW w:w="1650" w:type="dxa"/>
+            <w:tcBorders>
+              <w:left w:val="single" w:sz="2" w:space="0" w:color="000000"/>
+              <w:bottom w:val="single" w:sz="2" w:space="0" w:color="000000"/>
+              <w:right w:val="single" w:sz="2" w:space="0" w:color="000000"/>
+              <w:insideH w:val="single" w:sz="2" w:space="0" w:color="000000"/>
+              <w:insideV w:val="single" w:sz="2" w:space="0" w:color="000000"/>
+            </w:tcBorders>
+            <w:shd w:fill="auto" w:val="clear"/>
+          </w:tcPr>
+          <w:p>
+            <w:pPr>
+              <w:pStyle w:val="TableContents"/>
+              <w:rPr/>
+            </w:pPr>
+            <w:r>
+              <w:rPr/>
+              <w:t>6</w:t>
+            </w:r>
+          </w:p>
+        </w:tc>
+      </w:tr>
+      <w:tr>
+        <w:trPr/>
+        <w:tc>
+          <w:tcPr>
+            <w:tcW w:w="2250" w:type="dxa"/>
+            <w:tcBorders>
+              <w:left w:val="single" w:sz="2" w:space="0" w:color="000000"/>
+              <w:bottom w:val="single" w:sz="2" w:space="0" w:color="000000"/>
+              <w:insideH w:val="single" w:sz="2" w:space="0" w:color="000000"/>
+            </w:tcBorders>
+            <w:shd w:fill="auto" w:val="clear"/>
+          </w:tcPr>
+          <w:p>
+            <w:pPr>
+              <w:pStyle w:val="TableContents"/>
+              <w:rPr/>
+            </w:pPr>
+            <w:r>
+              <w:rPr/>
+              <w:t>16</w:t>
+            </w:r>
+          </w:p>
+        </w:tc>
+        <w:tc>
+          <w:tcPr>
+            <w:tcW w:w="1705" w:type="dxa"/>
+            <w:tcBorders>
+              <w:left w:val="single" w:sz="2" w:space="0" w:color="000000"/>
+              <w:bottom w:val="single" w:sz="2" w:space="0" w:color="000000"/>
+              <w:insideH w:val="single" w:sz="2" w:space="0" w:color="000000"/>
+            </w:tcBorders>
+            <w:shd w:fill="auto" w:val="clear"/>
+          </w:tcPr>
+          <w:p>
+            <w:pPr>
+              <w:pStyle w:val="TableContents"/>
+              <w:rPr/>
+            </w:pPr>
+            <w:r>
+              <w:rPr/>
+              <w:t>10</w:t>
+            </w:r>
+          </w:p>
+        </w:tc>
+        <w:tc>
+          <w:tcPr>
+            <w:tcW w:w="1799" w:type="dxa"/>
+            <w:tcBorders>
+              <w:left w:val="single" w:sz="2" w:space="0" w:color="000000"/>
+              <w:bottom w:val="single" w:sz="2" w:space="0" w:color="000000"/>
+              <w:insideH w:val="single" w:sz="2" w:space="0" w:color="000000"/>
+            </w:tcBorders>
+            <w:shd w:fill="auto" w:val="clear"/>
+          </w:tcPr>
+          <w:p>
+            <w:pPr>
+              <w:pStyle w:val="TableContents"/>
+              <w:rPr/>
+            </w:pPr>
+            <w:r>
+              <w:rPr/>
+              <w:t>7</w:t>
+            </w:r>
+          </w:p>
+        </w:tc>
+        <w:tc>
+          <w:tcPr>
+            <w:tcW w:w="1622" w:type="dxa"/>
+            <w:tcBorders>
+              <w:left w:val="single" w:sz="2" w:space="0" w:color="000000"/>
+              <w:bottom w:val="single" w:sz="2" w:space="0" w:color="000000"/>
+              <w:insideH w:val="single" w:sz="2" w:space="0" w:color="000000"/>
+            </w:tcBorders>
+            <w:shd w:fill="auto" w:val="clear"/>
+          </w:tcPr>
+          <w:p>
+            <w:pPr>
+              <w:pStyle w:val="TableContents"/>
+              <w:rPr/>
+            </w:pPr>
+            <w:r>
+              <w:rPr/>
+            </w:r>
+          </w:p>
+        </w:tc>
+        <w:tc>
+          <w:tcPr>
+            <w:tcW w:w="1650" w:type="dxa"/>
+            <w:tcBorders>
+              <w:left w:val="single" w:sz="2" w:space="0" w:color="000000"/>
+              <w:bottom w:val="single" w:sz="2" w:space="0" w:color="000000"/>
+              <w:right w:val="single" w:sz="2" w:space="0" w:color="000000"/>
+              <w:insideH w:val="single" w:sz="2" w:space="0" w:color="000000"/>
+              <w:insideV w:val="single" w:sz="2" w:space="0" w:color="000000"/>
+            </w:tcBorders>
+            <w:shd w:fill="auto" w:val="clear"/>
+          </w:tcPr>
+          <w:p>
+            <w:pPr>
+              <w:pStyle w:val="TableContents"/>
+              <w:rPr/>
+            </w:pPr>
+            <w:r>
+              <w:rPr/>
+            </w:r>
+          </w:p>
+        </w:tc>
+      </w:tr>
+      <w:tr>
+        <w:trPr/>
+        <w:tc>
+          <w:tcPr>
+            <w:tcW w:w="2250" w:type="dxa"/>
+            <w:tcBorders>
+              <w:left w:val="single" w:sz="2" w:space="0" w:color="000000"/>
+              <w:bottom w:val="single" w:sz="2" w:space="0" w:color="000000"/>
+              <w:insideH w:val="single" w:sz="2" w:space="0" w:color="000000"/>
+            </w:tcBorders>
+            <w:shd w:fill="auto" w:val="clear"/>
+          </w:tcPr>
+          <w:p>
+            <w:pPr>
+              <w:pStyle w:val="TableContents"/>
+              <w:rPr/>
+            </w:pPr>
+            <w:r>
+              <w:rPr/>
+              <w:t>17</w:t>
+            </w:r>
+          </w:p>
+        </w:tc>
+        <w:tc>
+          <w:tcPr>
+            <w:tcW w:w="1705" w:type="dxa"/>
+            <w:tcBorders>
+              <w:left w:val="single" w:sz="2" w:space="0" w:color="000000"/>
+              <w:bottom w:val="single" w:sz="2" w:space="0" w:color="000000"/>
+              <w:insideH w:val="single" w:sz="2" w:space="0" w:color="000000"/>
+            </w:tcBorders>
+            <w:shd w:fill="auto" w:val="clear"/>
+          </w:tcPr>
+          <w:p>
+            <w:pPr>
+              <w:pStyle w:val="TableContents"/>
+              <w:rPr/>
+            </w:pPr>
+            <w:r>
+              <w:rPr/>
+              <w:t>11</w:t>
+            </w:r>
+          </w:p>
+        </w:tc>
+        <w:tc>
+          <w:tcPr>
+            <w:tcW w:w="1799" w:type="dxa"/>
+            <w:tcBorders>
+              <w:left w:val="single" w:sz="2" w:space="0" w:color="000000"/>
+              <w:bottom w:val="single" w:sz="2" w:space="0" w:color="000000"/>
+              <w:insideH w:val="single" w:sz="2" w:space="0" w:color="000000"/>
+            </w:tcBorders>
+            <w:shd w:fill="auto" w:val="clear"/>
+          </w:tcPr>
+          <w:p>
+            <w:pPr>
+              <w:pStyle w:val="TableContents"/>
+              <w:rPr/>
+            </w:pPr>
+            <w:r>
+              <w:rPr/>
+              <w:t>8</w:t>
+            </w:r>
+          </w:p>
+        </w:tc>
+        <w:tc>
+          <w:tcPr>
+            <w:tcW w:w="1622" w:type="dxa"/>
+            <w:tcBorders>
+              <w:left w:val="single" w:sz="2" w:space="0" w:color="000000"/>
+              <w:bottom w:val="single" w:sz="2" w:space="0" w:color="000000"/>
+              <w:insideH w:val="single" w:sz="2" w:space="0" w:color="000000"/>
+            </w:tcBorders>
+            <w:shd w:fill="auto" w:val="clear"/>
+          </w:tcPr>
+          <w:p>
+            <w:pPr>
+              <w:pStyle w:val="TableContents"/>
+              <w:rPr/>
+            </w:pPr>
+            <w:r>
+              <w:rPr/>
+            </w:r>
+          </w:p>
+        </w:tc>
+        <w:tc>
+          <w:tcPr>
+            <w:tcW w:w="1650" w:type="dxa"/>
+            <w:tcBorders>
+              <w:left w:val="single" w:sz="2" w:space="0" w:color="000000"/>
+              <w:bottom w:val="single" w:sz="2" w:space="0" w:color="000000"/>
+              <w:right w:val="single" w:sz="2" w:space="0" w:color="000000"/>
+              <w:insideH w:val="single" w:sz="2" w:space="0" w:color="000000"/>
+              <w:insideV w:val="single" w:sz="2" w:space="0" w:color="000000"/>
+            </w:tcBorders>
+            <w:shd w:fill="auto" w:val="clear"/>
+          </w:tcPr>
+          <w:p>
+            <w:pPr>
+              <w:pStyle w:val="TableContents"/>
+              <w:rPr/>
+            </w:pPr>
+            <w:r>
+              <w:rPr/>
+            </w:r>
+          </w:p>
+        </w:tc>
+      </w:tr>
+      <w:tr>
+        <w:trPr/>
+        <w:tc>
+          <w:tcPr>
+            <w:tcW w:w="2250" w:type="dxa"/>
+            <w:tcBorders>
+              <w:left w:val="single" w:sz="2" w:space="0" w:color="000000"/>
+              <w:bottom w:val="single" w:sz="2" w:space="0" w:color="000000"/>
+              <w:insideH w:val="single" w:sz="2" w:space="0" w:color="000000"/>
+            </w:tcBorders>
+            <w:shd w:fill="auto" w:val="clear"/>
+          </w:tcPr>
+          <w:p>
+            <w:pPr>
+              <w:pStyle w:val="TableContents"/>
+              <w:rPr/>
+            </w:pPr>
+            <w:r>
+              <w:rPr/>
+              <w:t>18</w:t>
+            </w:r>
+          </w:p>
+        </w:tc>
+        <w:tc>
+          <w:tcPr>
+            <w:tcW w:w="1705" w:type="dxa"/>
+            <w:tcBorders>
+              <w:left w:val="single" w:sz="2" w:space="0" w:color="000000"/>
+              <w:bottom w:val="single" w:sz="2" w:space="0" w:color="000000"/>
+              <w:insideH w:val="single" w:sz="2" w:space="0" w:color="000000"/>
+            </w:tcBorders>
+            <w:shd w:fill="auto" w:val="clear"/>
+          </w:tcPr>
+          <w:p>
+            <w:pPr>
+              <w:pStyle w:val="TableContents"/>
+              <w:rPr/>
+            </w:pPr>
+            <w:r>
+              <w:rPr/>
+              <w:t>12</w:t>
+            </w:r>
+          </w:p>
+        </w:tc>
+        <w:tc>
+          <w:tcPr>
+            <w:tcW w:w="1799" w:type="dxa"/>
+            <w:tcBorders>
+              <w:left w:val="single" w:sz="2" w:space="0" w:color="000000"/>
+              <w:bottom w:val="single" w:sz="2" w:space="0" w:color="000000"/>
+              <w:insideH w:val="single" w:sz="2" w:space="0" w:color="000000"/>
+            </w:tcBorders>
+            <w:shd w:fill="auto" w:val="clear"/>
+          </w:tcPr>
+          <w:p>
+            <w:pPr>
+              <w:pStyle w:val="TableContents"/>
+              <w:rPr/>
+            </w:pPr>
+            <w:r>
+              <w:rPr/>
+              <w:t>9</w:t>
+            </w:r>
+          </w:p>
+        </w:tc>
+        <w:tc>
+          <w:tcPr>
+            <w:tcW w:w="1622" w:type="dxa"/>
+            <w:tcBorders>
+              <w:left w:val="single" w:sz="2" w:space="0" w:color="000000"/>
+              <w:bottom w:val="single" w:sz="2" w:space="0" w:color="000000"/>
+              <w:insideH w:val="single" w:sz="2" w:space="0" w:color="000000"/>
+            </w:tcBorders>
+            <w:shd w:fill="auto" w:val="clear"/>
+          </w:tcPr>
+          <w:p>
+            <w:pPr>
+              <w:pStyle w:val="TableContents"/>
+              <w:rPr/>
+            </w:pPr>
+            <w:r>
+              <w:rPr/>
+            </w:r>
+          </w:p>
+        </w:tc>
+        <w:tc>
+          <w:tcPr>
+            <w:tcW w:w="1650" w:type="dxa"/>
+            <w:tcBorders>
+              <w:left w:val="single" w:sz="2" w:space="0" w:color="000000"/>
+              <w:bottom w:val="single" w:sz="2" w:space="0" w:color="000000"/>
+              <w:right w:val="single" w:sz="2" w:space="0" w:color="000000"/>
+              <w:insideH w:val="single" w:sz="2" w:space="0" w:color="000000"/>
+              <w:insideV w:val="single" w:sz="2" w:space="0" w:color="000000"/>
+            </w:tcBorders>
+            <w:shd w:fill="auto" w:val="clear"/>
+          </w:tcPr>
+          <w:p>
+            <w:pPr>
+              <w:pStyle w:val="TableContents"/>
+              <w:rPr/>
+            </w:pPr>
+            <w:r>
+              <w:rPr/>
+            </w:r>
+          </w:p>
+        </w:tc>
+      </w:tr>
+      <w:tr>
+        <w:trPr/>
+        <w:tc>
+          <w:tcPr>
+            <w:tcW w:w="2250" w:type="dxa"/>
+            <w:tcBorders>
+              <w:left w:val="single" w:sz="2" w:space="0" w:color="000000"/>
+              <w:bottom w:val="single" w:sz="2" w:space="0" w:color="000000"/>
+              <w:insideH w:val="single" w:sz="2" w:space="0" w:color="000000"/>
+            </w:tcBorders>
+            <w:shd w:fill="auto" w:val="clear"/>
+          </w:tcPr>
+          <w:p>
+            <w:pPr>
+              <w:pStyle w:val="TableContents"/>
+              <w:rPr/>
+            </w:pPr>
+            <w:r>
+              <w:rPr/>
+              <w:t>19</w:t>
+            </w:r>
+          </w:p>
+        </w:tc>
+        <w:tc>
+          <w:tcPr>
+            <w:tcW w:w="1705" w:type="dxa"/>
+            <w:tcBorders>
+              <w:left w:val="single" w:sz="2" w:space="0" w:color="000000"/>
+              <w:bottom w:val="single" w:sz="2" w:space="0" w:color="000000"/>
+              <w:insideH w:val="single" w:sz="2" w:space="0" w:color="000000"/>
+            </w:tcBorders>
+            <w:shd w:fill="auto" w:val="clear"/>
+          </w:tcPr>
+          <w:p>
+            <w:pPr>
+              <w:pStyle w:val="TableContents"/>
+              <w:rPr/>
+            </w:pPr>
+            <w:r>
+              <w:rPr/>
+            </w:r>
+          </w:p>
+        </w:tc>
+        <w:tc>
+          <w:tcPr>
+            <w:tcW w:w="1799" w:type="dxa"/>
+            <w:tcBorders>
+              <w:left w:val="single" w:sz="2" w:space="0" w:color="000000"/>
+              <w:bottom w:val="single" w:sz="2" w:space="0" w:color="000000"/>
+              <w:insideH w:val="single" w:sz="2" w:space="0" w:color="000000"/>
+            </w:tcBorders>
+            <w:shd w:fill="auto" w:val="clear"/>
+          </w:tcPr>
+          <w:p>
+            <w:pPr>
+              <w:pStyle w:val="TableContents"/>
+              <w:rPr/>
+            </w:pPr>
+            <w:r>
+              <w:rPr/>
+              <w:t>10</w:t>
+            </w:r>
+          </w:p>
+        </w:tc>
+        <w:tc>
+          <w:tcPr>
+            <w:tcW w:w="1622" w:type="dxa"/>
+            <w:tcBorders>
+              <w:left w:val="single" w:sz="2" w:space="0" w:color="000000"/>
+              <w:bottom w:val="single" w:sz="2" w:space="0" w:color="000000"/>
+              <w:insideH w:val="single" w:sz="2" w:space="0" w:color="000000"/>
+            </w:tcBorders>
+            <w:shd w:fill="auto" w:val="clear"/>
+          </w:tcPr>
+          <w:p>
+            <w:pPr>
+              <w:pStyle w:val="TableContents"/>
+              <w:rPr/>
+            </w:pPr>
+            <w:r>
+              <w:rPr/>
+              <w:t>7</w:t>
+            </w:r>
+          </w:p>
+        </w:tc>
+        <w:tc>
+          <w:tcPr>
+            <w:tcW w:w="1650" w:type="dxa"/>
+            <w:tcBorders>
+              <w:left w:val="single" w:sz="2" w:space="0" w:color="000000"/>
+              <w:bottom w:val="single" w:sz="2" w:space="0" w:color="000000"/>
+              <w:right w:val="single" w:sz="2" w:space="0" w:color="000000"/>
+              <w:insideH w:val="single" w:sz="2" w:space="0" w:color="000000"/>
+              <w:insideV w:val="single" w:sz="2" w:space="0" w:color="000000"/>
+            </w:tcBorders>
+            <w:shd w:fill="auto" w:val="clear"/>
+          </w:tcPr>
+          <w:p>
+            <w:pPr>
+              <w:pStyle w:val="TableContents"/>
+              <w:rPr/>
+            </w:pPr>
+            <w:r>
+              <w:rPr/>
+            </w:r>
+          </w:p>
+        </w:tc>
+      </w:tr>
+      <w:tr>
+        <w:trPr/>
+        <w:tc>
+          <w:tcPr>
+            <w:tcW w:w="2250" w:type="dxa"/>
+            <w:tcBorders>
+              <w:left w:val="single" w:sz="2" w:space="0" w:color="000000"/>
+              <w:bottom w:val="single" w:sz="2" w:space="0" w:color="000000"/>
+              <w:insideH w:val="single" w:sz="2" w:space="0" w:color="000000"/>
+            </w:tcBorders>
+            <w:shd w:fill="auto" w:val="clear"/>
+          </w:tcPr>
+          <w:p>
+            <w:pPr>
+              <w:pStyle w:val="TableContents"/>
+              <w:rPr/>
+            </w:pPr>
+            <w:r>
+              <w:rPr/>
+              <w:t>20</w:t>
+            </w:r>
+          </w:p>
+        </w:tc>
+        <w:tc>
+          <w:tcPr>
+            <w:tcW w:w="1705" w:type="dxa"/>
+            <w:tcBorders>
+              <w:left w:val="single" w:sz="2" w:space="0" w:color="000000"/>
+              <w:bottom w:val="single" w:sz="2" w:space="0" w:color="000000"/>
+              <w:insideH w:val="single" w:sz="2" w:space="0" w:color="000000"/>
+            </w:tcBorders>
+            <w:shd w:fill="auto" w:val="clear"/>
+          </w:tcPr>
+          <w:p>
+            <w:pPr>
+              <w:pStyle w:val="TableContents"/>
+              <w:rPr/>
+            </w:pPr>
+            <w:r>
+              <w:rPr/>
+            </w:r>
+          </w:p>
+        </w:tc>
+        <w:tc>
+          <w:tcPr>
+            <w:tcW w:w="1799" w:type="dxa"/>
+            <w:tcBorders>
+              <w:left w:val="single" w:sz="2" w:space="0" w:color="000000"/>
+              <w:bottom w:val="single" w:sz="2" w:space="0" w:color="000000"/>
+              <w:insideH w:val="single" w:sz="2" w:space="0" w:color="000000"/>
+            </w:tcBorders>
+            <w:shd w:fill="auto" w:val="clear"/>
+          </w:tcPr>
+          <w:p>
+            <w:pPr>
+              <w:pStyle w:val="TableContents"/>
+              <w:rPr/>
+            </w:pPr>
+            <w:r>
+              <w:rPr/>
+              <w:t>11</w:t>
+            </w:r>
+          </w:p>
+        </w:tc>
+        <w:tc>
+          <w:tcPr>
+            <w:tcW w:w="1622" w:type="dxa"/>
+            <w:tcBorders>
+              <w:left w:val="single" w:sz="2" w:space="0" w:color="000000"/>
+              <w:bottom w:val="single" w:sz="2" w:space="0" w:color="000000"/>
+              <w:insideH w:val="single" w:sz="2" w:space="0" w:color="000000"/>
+            </w:tcBorders>
+            <w:shd w:fill="auto" w:val="clear"/>
+          </w:tcPr>
+          <w:p>
+            <w:pPr>
+              <w:pStyle w:val="TableContents"/>
+              <w:rPr/>
+            </w:pPr>
+            <w:r>
+              <w:rPr/>
+              <w:t>8</w:t>
+            </w:r>
+          </w:p>
+        </w:tc>
+        <w:tc>
+          <w:tcPr>
+            <w:tcW w:w="1650" w:type="dxa"/>
+            <w:tcBorders>
+              <w:left w:val="single" w:sz="2" w:space="0" w:color="000000"/>
+              <w:bottom w:val="single" w:sz="2" w:space="0" w:color="000000"/>
+              <w:right w:val="single" w:sz="2" w:space="0" w:color="000000"/>
+              <w:insideH w:val="single" w:sz="2" w:space="0" w:color="000000"/>
+              <w:insideV w:val="single" w:sz="2" w:space="0" w:color="000000"/>
+            </w:tcBorders>
+            <w:shd w:fill="auto" w:val="clear"/>
+          </w:tcPr>
+          <w:p>
+            <w:pPr>
+              <w:pStyle w:val="TableContents"/>
+              <w:rPr/>
+            </w:pPr>
+            <w:r>
+              <w:rPr/>
+            </w:r>
+          </w:p>
+        </w:tc>
+      </w:tr>
+      <w:tr>
+        <w:trPr/>
+        <w:tc>
+          <w:tcPr>
+            <w:tcW w:w="2250" w:type="dxa"/>
+            <w:tcBorders>
+              <w:left w:val="single" w:sz="2" w:space="0" w:color="000000"/>
+              <w:bottom w:val="single" w:sz="2" w:space="0" w:color="000000"/>
+              <w:insideH w:val="single" w:sz="2" w:space="0" w:color="000000"/>
+            </w:tcBorders>
+            <w:shd w:fill="auto" w:val="clear"/>
+          </w:tcPr>
+          <w:p>
+            <w:pPr>
+              <w:pStyle w:val="TableContents"/>
+              <w:rPr/>
+            </w:pPr>
+            <w:r>
+              <w:rPr/>
+              <w:t>21</w:t>
+            </w:r>
+          </w:p>
+        </w:tc>
+        <w:tc>
+          <w:tcPr>
+            <w:tcW w:w="1705" w:type="dxa"/>
+            <w:tcBorders>
+              <w:left w:val="single" w:sz="2" w:space="0" w:color="000000"/>
+              <w:bottom w:val="single" w:sz="2" w:space="0" w:color="000000"/>
+              <w:insideH w:val="single" w:sz="2" w:space="0" w:color="000000"/>
+            </w:tcBorders>
+            <w:shd w:fill="auto" w:val="clear"/>
+          </w:tcPr>
+          <w:p>
+            <w:pPr>
+              <w:pStyle w:val="TableContents"/>
+              <w:rPr/>
+            </w:pPr>
+            <w:r>
+              <w:rPr/>
+            </w:r>
+          </w:p>
+        </w:tc>
+        <w:tc>
+          <w:tcPr>
+            <w:tcW w:w="1799" w:type="dxa"/>
+            <w:tcBorders>
+              <w:left w:val="single" w:sz="2" w:space="0" w:color="000000"/>
+              <w:bottom w:val="single" w:sz="2" w:space="0" w:color="000000"/>
+              <w:insideH w:val="single" w:sz="2" w:space="0" w:color="000000"/>
+            </w:tcBorders>
+            <w:shd w:fill="auto" w:val="clear"/>
+          </w:tcPr>
+          <w:p>
+            <w:pPr>
+              <w:pStyle w:val="TableContents"/>
+              <w:rPr/>
+            </w:pPr>
+            <w:r>
+              <w:rPr/>
+              <w:t>12</w:t>
+            </w:r>
+          </w:p>
+        </w:tc>
+        <w:tc>
+          <w:tcPr>
+            <w:tcW w:w="1622" w:type="dxa"/>
+            <w:tcBorders>
+              <w:left w:val="single" w:sz="2" w:space="0" w:color="000000"/>
+              <w:bottom w:val="single" w:sz="2" w:space="0" w:color="000000"/>
+              <w:insideH w:val="single" w:sz="2" w:space="0" w:color="000000"/>
+            </w:tcBorders>
+            <w:shd w:fill="auto" w:val="clear"/>
+          </w:tcPr>
+          <w:p>
+            <w:pPr>
+              <w:pStyle w:val="TableContents"/>
+              <w:rPr/>
+            </w:pPr>
+            <w:r>
+              <w:rPr/>
+              <w:t>9</w:t>
+            </w:r>
+          </w:p>
+        </w:tc>
+        <w:tc>
+          <w:tcPr>
+            <w:tcW w:w="1650" w:type="dxa"/>
+            <w:tcBorders>
+              <w:left w:val="single" w:sz="2" w:space="0" w:color="000000"/>
+              <w:bottom w:val="single" w:sz="2" w:space="0" w:color="000000"/>
+              <w:right w:val="single" w:sz="2" w:space="0" w:color="000000"/>
+              <w:insideH w:val="single" w:sz="2" w:space="0" w:color="000000"/>
+              <w:insideV w:val="single" w:sz="2" w:space="0" w:color="000000"/>
+            </w:tcBorders>
+            <w:shd w:fill="auto" w:val="clear"/>
+          </w:tcPr>
+          <w:p>
+            <w:pPr>
+              <w:pStyle w:val="TableContents"/>
+              <w:rPr/>
+            </w:pPr>
+            <w:r>
+              <w:rPr/>
+            </w:r>
+          </w:p>
+        </w:tc>
+      </w:tr>
+      <w:tr>
+        <w:trPr/>
+        <w:tc>
+          <w:tcPr>
+            <w:tcW w:w="2250" w:type="dxa"/>
+            <w:tcBorders>
+              <w:left w:val="single" w:sz="2" w:space="0" w:color="000000"/>
+              <w:bottom w:val="single" w:sz="2" w:space="0" w:color="000000"/>
+              <w:insideH w:val="single" w:sz="2" w:space="0" w:color="000000"/>
+            </w:tcBorders>
+            <w:shd w:fill="auto" w:val="clear"/>
+          </w:tcPr>
+          <w:p>
+            <w:pPr>
+              <w:pStyle w:val="TableContents"/>
+              <w:rPr/>
+            </w:pPr>
+            <w:r>
+              <w:rPr/>
+              <w:t>22</w:t>
+            </w:r>
+          </w:p>
+        </w:tc>
+        <w:tc>
+          <w:tcPr>
+            <w:tcW w:w="1705" w:type="dxa"/>
+            <w:tcBorders>
+              <w:left w:val="single" w:sz="2" w:space="0" w:color="000000"/>
+              <w:bottom w:val="single" w:sz="2" w:space="0" w:color="000000"/>
+              <w:insideH w:val="single" w:sz="2" w:space="0" w:color="000000"/>
+            </w:tcBorders>
+            <w:shd w:fill="auto" w:val="clear"/>
+          </w:tcPr>
+          <w:p>
+            <w:pPr>
+              <w:pStyle w:val="TableContents"/>
+              <w:rPr/>
+            </w:pPr>
+            <w:r>
+              <w:rPr/>
+            </w:r>
+          </w:p>
+        </w:tc>
+        <w:tc>
+          <w:tcPr>
+            <w:tcW w:w="1799" w:type="dxa"/>
+            <w:tcBorders>
+              <w:left w:val="single" w:sz="2" w:space="0" w:color="000000"/>
+              <w:bottom w:val="single" w:sz="2" w:space="0" w:color="000000"/>
+              <w:insideH w:val="single" w:sz="2" w:space="0" w:color="000000"/>
+            </w:tcBorders>
+            <w:shd w:fill="auto" w:val="clear"/>
+          </w:tcPr>
+          <w:p>
+            <w:pPr>
+              <w:pStyle w:val="TableContents"/>
+              <w:rPr/>
+            </w:pPr>
+            <w:r>
+              <w:rPr/>
+            </w:r>
+          </w:p>
+        </w:tc>
+        <w:tc>
+          <w:tcPr>
+            <w:tcW w:w="1622" w:type="dxa"/>
+            <w:tcBorders>
+              <w:left w:val="single" w:sz="2" w:space="0" w:color="000000"/>
+              <w:bottom w:val="single" w:sz="2" w:space="0" w:color="000000"/>
+              <w:insideH w:val="single" w:sz="2" w:space="0" w:color="000000"/>
+            </w:tcBorders>
+            <w:shd w:fill="auto" w:val="clear"/>
+          </w:tcPr>
+          <w:p>
+            <w:pPr>
+              <w:pStyle w:val="TableContents"/>
+              <w:rPr/>
+            </w:pPr>
+            <w:r>
+              <w:rPr/>
+              <w:t>10</w:t>
+            </w:r>
+          </w:p>
+        </w:tc>
+        <w:tc>
+          <w:tcPr>
+            <w:tcW w:w="1650" w:type="dxa"/>
+            <w:tcBorders>
+              <w:left w:val="single" w:sz="2" w:space="0" w:color="000000"/>
+              <w:bottom w:val="single" w:sz="2" w:space="0" w:color="000000"/>
+              <w:right w:val="single" w:sz="2" w:space="0" w:color="000000"/>
+              <w:insideH w:val="single" w:sz="2" w:space="0" w:color="000000"/>
+              <w:insideV w:val="single" w:sz="2" w:space="0" w:color="000000"/>
+            </w:tcBorders>
+            <w:shd w:fill="auto" w:val="clear"/>
+          </w:tcPr>
+          <w:p>
+            <w:pPr>
+              <w:pStyle w:val="TableContents"/>
+              <w:rPr/>
+            </w:pPr>
+            <w:r>
+              <w:rPr/>
+              <w:t>7</w:t>
+            </w:r>
+          </w:p>
+        </w:tc>
+      </w:tr>
+      <w:tr>
+        <w:trPr/>
+        <w:tc>
+          <w:tcPr>
+            <w:tcW w:w="2250" w:type="dxa"/>
+            <w:tcBorders>
+              <w:left w:val="single" w:sz="2" w:space="0" w:color="000000"/>
+              <w:bottom w:val="single" w:sz="2" w:space="0" w:color="000000"/>
+              <w:insideH w:val="single" w:sz="2" w:space="0" w:color="000000"/>
+            </w:tcBorders>
+            <w:shd w:fill="auto" w:val="clear"/>
+          </w:tcPr>
+          <w:p>
+            <w:pPr>
+              <w:pStyle w:val="TableContents"/>
+              <w:rPr/>
+            </w:pPr>
+            <w:r>
+              <w:rPr/>
+              <w:t>23</w:t>
+            </w:r>
+          </w:p>
+        </w:tc>
+        <w:tc>
+          <w:tcPr>
+            <w:tcW w:w="1705" w:type="dxa"/>
+            <w:tcBorders>
+              <w:left w:val="single" w:sz="2" w:space="0" w:color="000000"/>
+              <w:bottom w:val="single" w:sz="2" w:space="0" w:color="000000"/>
+              <w:insideH w:val="single" w:sz="2" w:space="0" w:color="000000"/>
+            </w:tcBorders>
+            <w:shd w:fill="auto" w:val="clear"/>
+          </w:tcPr>
+          <w:p>
+            <w:pPr>
+              <w:pStyle w:val="TableContents"/>
+              <w:rPr/>
+            </w:pPr>
+            <w:r>
+              <w:rPr/>
+            </w:r>
+          </w:p>
+        </w:tc>
+        <w:tc>
+          <w:tcPr>
+            <w:tcW w:w="1799" w:type="dxa"/>
+            <w:tcBorders>
+              <w:left w:val="single" w:sz="2" w:space="0" w:color="000000"/>
+              <w:bottom w:val="single" w:sz="2" w:space="0" w:color="000000"/>
+              <w:insideH w:val="single" w:sz="2" w:space="0" w:color="000000"/>
+            </w:tcBorders>
+            <w:shd w:fill="auto" w:val="clear"/>
+          </w:tcPr>
+          <w:p>
+            <w:pPr>
+              <w:pStyle w:val="TableContents"/>
+              <w:rPr/>
+            </w:pPr>
+            <w:r>
+              <w:rPr/>
+            </w:r>
+          </w:p>
+        </w:tc>
+        <w:tc>
+          <w:tcPr>
+            <w:tcW w:w="1622" w:type="dxa"/>
+            <w:tcBorders>
+              <w:left w:val="single" w:sz="2" w:space="0" w:color="000000"/>
+              <w:bottom w:val="single" w:sz="2" w:space="0" w:color="000000"/>
+              <w:insideH w:val="single" w:sz="2" w:space="0" w:color="000000"/>
+            </w:tcBorders>
+            <w:shd w:fill="auto" w:val="clear"/>
+          </w:tcPr>
+          <w:p>
+            <w:pPr>
+              <w:pStyle w:val="TableContents"/>
+              <w:rPr/>
+            </w:pPr>
+            <w:r>
+              <w:rPr/>
+              <w:t>11</w:t>
+            </w:r>
+          </w:p>
+        </w:tc>
+        <w:tc>
+          <w:tcPr>
+            <w:tcW w:w="1650" w:type="dxa"/>
+            <w:tcBorders>
+              <w:left w:val="single" w:sz="2" w:space="0" w:color="000000"/>
+              <w:bottom w:val="single" w:sz="2" w:space="0" w:color="000000"/>
+              <w:right w:val="single" w:sz="2" w:space="0" w:color="000000"/>
+              <w:insideH w:val="single" w:sz="2" w:space="0" w:color="000000"/>
+              <w:insideV w:val="single" w:sz="2" w:space="0" w:color="000000"/>
+            </w:tcBorders>
+            <w:shd w:fill="auto" w:val="clear"/>
+          </w:tcPr>
+          <w:p>
+            <w:pPr>
+              <w:pStyle w:val="TableContents"/>
+              <w:rPr/>
+            </w:pPr>
+            <w:r>
+              <w:rPr/>
+              <w:t>8</w:t>
+            </w:r>
+          </w:p>
+        </w:tc>
+      </w:tr>
+      <w:tr>
+        <w:trPr/>
+        <w:tc>
+          <w:tcPr>
+            <w:tcW w:w="2250" w:type="dxa"/>
+            <w:tcBorders>
+              <w:left w:val="single" w:sz="2" w:space="0" w:color="000000"/>
+              <w:bottom w:val="single" w:sz="2" w:space="0" w:color="000000"/>
+              <w:insideH w:val="single" w:sz="2" w:space="0" w:color="000000"/>
+            </w:tcBorders>
+            <w:shd w:fill="auto" w:val="clear"/>
+          </w:tcPr>
+          <w:p>
+            <w:pPr>
+              <w:pStyle w:val="TableContents"/>
+              <w:rPr/>
+            </w:pPr>
+            <w:r>
+              <w:rPr/>
+              <w:t>24</w:t>
+            </w:r>
+          </w:p>
+        </w:tc>
+        <w:tc>
+          <w:tcPr>
+            <w:tcW w:w="1705" w:type="dxa"/>
+            <w:tcBorders>
+              <w:left w:val="single" w:sz="2" w:space="0" w:color="000000"/>
+              <w:bottom w:val="single" w:sz="2" w:space="0" w:color="000000"/>
+              <w:insideH w:val="single" w:sz="2" w:space="0" w:color="000000"/>
+            </w:tcBorders>
+            <w:shd w:fill="auto" w:val="clear"/>
+          </w:tcPr>
+          <w:p>
+            <w:pPr>
+              <w:pStyle w:val="TableContents"/>
+              <w:rPr/>
+            </w:pPr>
+            <w:r>
+              <w:rPr/>
+            </w:r>
+          </w:p>
+        </w:tc>
+        <w:tc>
+          <w:tcPr>
+            <w:tcW w:w="1799" w:type="dxa"/>
+            <w:tcBorders>
+              <w:left w:val="single" w:sz="2" w:space="0" w:color="000000"/>
+              <w:bottom w:val="single" w:sz="2" w:space="0" w:color="000000"/>
+              <w:insideH w:val="single" w:sz="2" w:space="0" w:color="000000"/>
+            </w:tcBorders>
+            <w:shd w:fill="auto" w:val="clear"/>
+          </w:tcPr>
+          <w:p>
+            <w:pPr>
+              <w:pStyle w:val="TableContents"/>
+              <w:rPr/>
+            </w:pPr>
+            <w:r>
+              <w:rPr/>
+            </w:r>
+          </w:p>
+        </w:tc>
+        <w:tc>
+          <w:tcPr>
+            <w:tcW w:w="1622" w:type="dxa"/>
+            <w:tcBorders>
+              <w:left w:val="single" w:sz="2" w:space="0" w:color="000000"/>
+              <w:bottom w:val="single" w:sz="2" w:space="0" w:color="000000"/>
+              <w:insideH w:val="single" w:sz="2" w:space="0" w:color="000000"/>
+            </w:tcBorders>
+            <w:shd w:fill="auto" w:val="clear"/>
+          </w:tcPr>
+          <w:p>
+            <w:pPr>
+              <w:pStyle w:val="TableContents"/>
+              <w:rPr/>
+            </w:pPr>
+            <w:r>
+              <w:rPr/>
+              <w:t>12</w:t>
+            </w:r>
+          </w:p>
+        </w:tc>
+        <w:tc>
+          <w:tcPr>
+            <w:tcW w:w="1650" w:type="dxa"/>
+            <w:tcBorders>
+              <w:left w:val="single" w:sz="2" w:space="0" w:color="000000"/>
+              <w:bottom w:val="single" w:sz="2" w:space="0" w:color="000000"/>
+              <w:right w:val="single" w:sz="2" w:space="0" w:color="000000"/>
+              <w:insideH w:val="single" w:sz="2" w:space="0" w:color="000000"/>
+              <w:insideV w:val="single" w:sz="2" w:space="0" w:color="000000"/>
+            </w:tcBorders>
+            <w:shd w:fill="auto" w:val="clear"/>
+          </w:tcPr>
+          <w:p>
+            <w:pPr>
+              <w:pStyle w:val="TableContents"/>
+              <w:rPr/>
+            </w:pPr>
+            <w:r>
+              <w:rPr/>
+              <w:t>9</w:t>
+            </w:r>
+          </w:p>
+        </w:tc>
+      </w:tr>
+      <w:tr>
+        <w:trPr/>
+        <w:tc>
+          <w:tcPr>
+            <w:tcW w:w="2250" w:type="dxa"/>
+            <w:tcBorders>
+              <w:left w:val="single" w:sz="2" w:space="0" w:color="000000"/>
+              <w:bottom w:val="single" w:sz="2" w:space="0" w:color="000000"/>
+              <w:insideH w:val="single" w:sz="2" w:space="0" w:color="000000"/>
+            </w:tcBorders>
+            <w:shd w:fill="auto" w:val="clear"/>
+          </w:tcPr>
+          <w:p>
+            <w:pPr>
+              <w:pStyle w:val="TableContents"/>
+              <w:rPr/>
+            </w:pPr>
+            <w:r>
+              <w:rPr/>
+              <w:t>25</w:t>
+            </w:r>
+          </w:p>
+        </w:tc>
+        <w:tc>
+          <w:tcPr>
+            <w:tcW w:w="1705" w:type="dxa"/>
+            <w:tcBorders>
+              <w:left w:val="single" w:sz="2" w:space="0" w:color="000000"/>
+              <w:bottom w:val="single" w:sz="2" w:space="0" w:color="000000"/>
+              <w:insideH w:val="single" w:sz="2" w:space="0" w:color="000000"/>
+            </w:tcBorders>
+            <w:shd w:fill="auto" w:val="clear"/>
+          </w:tcPr>
+          <w:p>
+            <w:pPr>
+              <w:pStyle w:val="TableContents"/>
+              <w:rPr/>
+            </w:pPr>
+            <w:r>
+              <w:rPr/>
+            </w:r>
+          </w:p>
+        </w:tc>
+        <w:tc>
+          <w:tcPr>
+            <w:tcW w:w="1799" w:type="dxa"/>
+            <w:tcBorders>
+              <w:left w:val="single" w:sz="2" w:space="0" w:color="000000"/>
+              <w:bottom w:val="single" w:sz="2" w:space="0" w:color="000000"/>
+              <w:insideH w:val="single" w:sz="2" w:space="0" w:color="000000"/>
+            </w:tcBorders>
+            <w:shd w:fill="auto" w:val="clear"/>
+          </w:tcPr>
+          <w:p>
+            <w:pPr>
+              <w:pStyle w:val="TableContents"/>
+              <w:rPr/>
+            </w:pPr>
+            <w:r>
+              <w:rPr/>
+            </w:r>
+          </w:p>
+        </w:tc>
+        <w:tc>
+          <w:tcPr>
+            <w:tcW w:w="1622" w:type="dxa"/>
+            <w:tcBorders>
+              <w:left w:val="single" w:sz="2" w:space="0" w:color="000000"/>
+              <w:bottom w:val="single" w:sz="2" w:space="0" w:color="000000"/>
+              <w:insideH w:val="single" w:sz="2" w:space="0" w:color="000000"/>
+            </w:tcBorders>
+            <w:shd w:fill="auto" w:val="clear"/>
+          </w:tcPr>
+          <w:p>
+            <w:pPr>
+              <w:pStyle w:val="TableContents"/>
+              <w:rPr/>
+            </w:pPr>
+            <w:r>
+              <w:rPr/>
+            </w:r>
+          </w:p>
+        </w:tc>
+        <w:tc>
+          <w:tcPr>
+            <w:tcW w:w="1650" w:type="dxa"/>
+            <w:tcBorders>
+              <w:left w:val="single" w:sz="2" w:space="0" w:color="000000"/>
+              <w:bottom w:val="single" w:sz="2" w:space="0" w:color="000000"/>
+              <w:right w:val="single" w:sz="2" w:space="0" w:color="000000"/>
+              <w:insideH w:val="single" w:sz="2" w:space="0" w:color="000000"/>
+              <w:insideV w:val="single" w:sz="2" w:space="0" w:color="000000"/>
+            </w:tcBorders>
+            <w:shd w:fill="auto" w:val="clear"/>
+          </w:tcPr>
+          <w:p>
+            <w:pPr>
+              <w:pStyle w:val="TableContents"/>
+              <w:rPr/>
+            </w:pPr>
+            <w:r>
+              <w:rPr/>
+              <w:t>10</w:t>
+            </w:r>
+          </w:p>
+        </w:tc>
+      </w:tr>
+    </w:tbl>
+    <w:p>
+      <w:pPr>
+        <w:pStyle w:val="Normal"/>
+        <w:rPr>
+          <w:rFonts w:cs="Arial"/>
+          <w:b w:val="false"/>
+          <w:b w:val="false"/>
+          <w:bCs w:val="false"/>
+        </w:rPr>
+      </w:pPr>
+      <w:r>
+        <w:rPr>
+          <w:rFonts w:cs="Arial"/>
+          <w:b w:val="false"/>
+          <w:bCs w:val="false"/>
+        </w:rPr>
+      </w:r>
+    </w:p>
+    <w:p>
+      <w:pPr>
+        <w:pStyle w:val="Normal"/>
+        <w:rPr/>
+      </w:pPr>
+      <w:r>
+        <w:rPr>
+          <w:rFonts w:cs="Arial"/>
+          <w:b w:val="false"/>
+          <w:bCs w:val="false"/>
+        </w:rPr>
+        <w:t>The summaries will then be compared and the</w:t>
+      </w:r>
+      <w:r>
+        <w:rPr>
+          <w:rFonts w:cs="Arial"/>
+          <w:b w:val="false"/>
+          <w:bCs w:val="false"/>
+        </w:rPr>
+        <w:t>n</w:t>
+      </w:r>
+      <w:r>
+        <w:rPr>
+          <w:rFonts w:cs="Arial"/>
+          <w:b w:val="false"/>
+          <w:bCs w:val="false"/>
+        </w:rPr>
+        <w:t xml:space="preserve"> judged based on the amount of information each summary contains. Lacking ones will be removed and complementary summaries will be merged to get one summary for each paragraph, ensuring the quality of summary of each paragraph. Since everyone has read about half of the article anyway the next half will be easy to understand when using the summaries.</w:t>
+      </w:r>
+    </w:p>
+    <w:p>
+      <w:pPr>
+        <w:pStyle w:val="Normal"/>
+        <w:rPr>
+          <w:rFonts w:cs="Arial"/>
+          <w:b/>
+          <w:b/>
+          <w:bCs/>
+        </w:rPr>
+      </w:pPr>
+      <w:r>
+        <w:rPr>
+          <w:rFonts w:cs="Arial"/>
+          <w:b/>
+          <w:bCs/>
+        </w:rPr>
       </w:r>
     </w:p>
     <w:p>
@@ -217,149 +3204,12 @@
           <w:b/>
           <w:bCs/>
         </w:rPr>
+        <w:t>Detailed plan</w:t>
       </w:r>
     </w:p>
     <w:p>
       <w:pPr>
         <w:pStyle w:val="Normal"/>
-        <w:jc w:val="center"/>
-        <w:rPr>
-          <w:rFonts w:cs="Arial"/>
-          <w:b/>
-          <w:b/>
-          <w:bCs/>
-        </w:rPr>
-      </w:pPr>
-      <w:r>
-        <w:rPr>
-          <w:rFonts w:cs="Arial"/>
-          <w:b/>
-          <w:bCs/>
-        </w:rPr>
-        <w:t>General plan (please give a short summary of how your group will deal with the article)</w:t>
-      </w:r>
-    </w:p>
-    <w:p>
-      <w:pPr>
-        <w:pStyle w:val="Normal"/>
-        <w:rPr>
-          <w:rFonts w:cs="Arial"/>
-          <w:b w:val="false"/>
-          <w:b w:val="false"/>
-          <w:bCs w:val="false"/>
-        </w:rPr>
-      </w:pPr>
-      <w:r>
-        <w:rPr>
-          <w:rFonts w:cs="Arial"/>
-          <w:b w:val="false"/>
-          <w:bCs w:val="false"/>
-        </w:rPr>
-        <w:t xml:space="preserve">The article is very long and has many vocabulary words that are unknown to the reader. Thus, the work will be divided between the members of the group based on </w:t>
-      </w:r>
-      <w:r>
-        <w:rPr>
-          <w:rFonts w:cs="Arial"/>
-          <w:b w:val="false"/>
-          <w:bCs w:val="false"/>
-        </w:rPr>
-        <w:t>following</w:t>
-      </w:r>
-      <w:r>
-        <w:rPr>
-          <w:rFonts w:cs="Arial"/>
-          <w:b w:val="false"/>
-          <w:bCs w:val="false"/>
-        </w:rPr>
-        <w:t xml:space="preserve"> tasks, 1. Online searching 2. Basic Computer Skills 3. Lextutor site 4. Vocabulary. </w:t>
-      </w:r>
-      <w:r>
-        <w:rPr>
-          <w:rFonts w:cs="Arial"/>
-          <w:b w:val="false"/>
-          <w:bCs w:val="false"/>
-        </w:rPr>
-        <w:t>Each task will be given to one member and a list of all things unknown in the article will be made.</w:t>
-      </w:r>
-    </w:p>
-    <w:p>
-      <w:pPr>
-        <w:pStyle w:val="Normal"/>
-        <w:rPr>
-          <w:rFonts w:cs="Arial"/>
-          <w:b w:val="false"/>
-          <w:b w:val="false"/>
-          <w:bCs w:val="false"/>
-        </w:rPr>
-      </w:pPr>
-      <w:r>
-        <w:rPr>
-          <w:rFonts w:cs="Arial"/>
-          <w:b w:val="false"/>
-          <w:bCs w:val="false"/>
-        </w:rPr>
-        <w:t>This list will then be used as an assistance sheet when reading the actual article.</w:t>
-      </w:r>
-    </w:p>
-    <w:p>
-      <w:pPr>
-        <w:pStyle w:val="Normal"/>
-        <w:rPr>
-          <w:rFonts w:cs="Arial"/>
-          <w:b/>
-          <w:b/>
-          <w:bCs/>
-        </w:rPr>
-      </w:pPr>
-      <w:r>
-        <w:rPr>
-          <w:rFonts w:cs="Arial"/>
-          <w:b/>
-          <w:bCs/>
-        </w:rPr>
-      </w:r>
-    </w:p>
-    <w:p>
-      <w:pPr>
-        <w:pStyle w:val="Normal"/>
-        <w:rPr>
-          <w:rFonts w:cs="Arial"/>
-          <w:b/>
-          <w:b/>
-          <w:bCs/>
-        </w:rPr>
-      </w:pPr>
-      <w:r>
-        <w:rPr>
-          <w:rFonts w:cs="Arial"/>
-          <w:b/>
-          <w:bCs/>
-        </w:rPr>
-      </w:r>
-    </w:p>
-    <w:p>
-      <w:pPr>
-        <w:pStyle w:val="Normal"/>
-        <w:jc w:val="center"/>
-        <w:rPr>
-          <w:rFonts w:cs="Arial"/>
-          <w:b/>
-          <w:b/>
-          <w:bCs/>
-        </w:rPr>
-      </w:pPr>
-      <w:r>
-        <w:rPr>
-          <w:rFonts w:cs="Arial"/>
-          <w:b/>
-          <w:bCs/>
-        </w:rPr>
-        <w:t>Detailed plan</w:t>
-      </w:r>
-    </w:p>
-    <w:p>
-      <w:pPr>
-        <w:pStyle w:val="Normal"/>
         <w:rPr>
           <w:rFonts w:cs="Arial"/>
           <w:b/>
@@ -378,7 +3228,7 @@
     <w:tbl>
       <w:tblPr>
         <w:tblStyle w:val="TableGrid"/>
-        <w:tblW w:w="9015" w:type="dxa"/>
+        <w:tblW w:w="9026" w:type="dxa"/>
         <w:jc w:val="left"/>
         <w:tblInd w:w="0" w:type="dxa"/>
         <w:tblCellMar>
@@ -390,21 +3240,22 @@
         <w:tblLook w:noVBand="1" w:val="04a0" w:noHBand="0" w:lastColumn="0" w:firstColumn="1" w:lastRow="0" w:firstRow="1"/>
       </w:tblPr>
       <w:tblGrid>
-        <w:gridCol w:w="3005"/>
-        <w:gridCol w:w="3005"/>
-        <w:gridCol w:w="3005"/>
+        <w:gridCol w:w="4147"/>
+        <w:gridCol w:w="2260"/>
+        <w:gridCol w:w="2619"/>
       </w:tblGrid>
       <w:tr>
         <w:trPr/>
         <w:tc>
           <w:tcPr>
-            <w:tcW w:w="3005" w:type="dxa"/>
+            <w:tcW w:w="4147" w:type="dxa"/>
             <w:tcBorders/>
             <w:shd w:fill="auto" w:val="clear"/>
           </w:tcPr>
           <w:p>
             <w:pPr>
               <w:pStyle w:val="Normal"/>
+              <w:jc w:val="center"/>
               <w:rPr>
                 <w:rFonts w:cs="Arial"/>
                 <w:b/>
@@ -425,13 +3276,14 @@
         </w:tc>
         <w:tc>
           <w:tcPr>
-            <w:tcW w:w="3005" w:type="dxa"/>
+            <w:tcW w:w="2260" w:type="dxa"/>
             <w:tcBorders/>
             <w:shd w:fill="auto" w:val="clear"/>
           </w:tcPr>
           <w:p>
             <w:pPr>
               <w:pStyle w:val="Normal"/>
+              <w:jc w:val="center"/>
               <w:rPr>
                 <w:rFonts w:cs="Arial"/>
                 <w:b/>
@@ -451,13 +3303,14 @@
         </w:tc>
         <w:tc>
           <w:tcPr>
-            <w:tcW w:w="3005" w:type="dxa"/>
+            <w:tcW w:w="2619" w:type="dxa"/>
             <w:tcBorders/>
             <w:shd w:fill="auto" w:val="clear"/>
           </w:tcPr>
           <w:p>
             <w:pPr>
               <w:pStyle w:val="Normal"/>
+              <w:jc w:val="center"/>
               <w:rPr>
                 <w:rFonts w:cs="Arial"/>
                 <w:b/>
@@ -480,13 +3333,14 @@
         <w:trPr/>
         <w:tc>
           <w:tcPr>
-            <w:tcW w:w="3005" w:type="dxa"/>
+            <w:tcW w:w="4147" w:type="dxa"/>
             <w:tcBorders/>
             <w:shd w:fill="auto" w:val="clear"/>
           </w:tcPr>
           <w:p>
             <w:pPr>
               <w:pStyle w:val="Normal"/>
+              <w:jc w:val="center"/>
               <w:rPr>
                 <w:rFonts w:cs="Arial"/>
                 <w:b w:val="false"/>
@@ -506,13 +3360,14 @@
         </w:tc>
         <w:tc>
           <w:tcPr>
-            <w:tcW w:w="3005" w:type="dxa"/>
+            <w:tcW w:w="2260" w:type="dxa"/>
             <w:tcBorders/>
             <w:shd w:fill="auto" w:val="clear"/>
           </w:tcPr>
           <w:p>
             <w:pPr>
               <w:pStyle w:val="Normal"/>
+              <w:jc w:val="center"/>
               <w:rPr>
                 <w:rFonts w:cs="Arial"/>
                 <w:b w:val="false"/>
@@ -532,13 +3387,14 @@
         </w:tc>
         <w:tc>
           <w:tcPr>
-            <w:tcW w:w="3005" w:type="dxa"/>
+            <w:tcW w:w="2619" w:type="dxa"/>
             <w:tcBorders/>
             <w:shd w:fill="auto" w:val="clear"/>
           </w:tcPr>
           <w:p>
             <w:pPr>
               <w:pStyle w:val="Normal"/>
+              <w:jc w:val="center"/>
               <w:rPr>
                 <w:rFonts w:cs="Arial"/>
                 <w:b w:val="false"/>
@@ -561,13 +3417,14 @@
         <w:trPr/>
         <w:tc>
           <w:tcPr>
-            <w:tcW w:w="3005" w:type="dxa"/>
+            <w:tcW w:w="4147" w:type="dxa"/>
             <w:tcBorders/>
             <w:shd w:fill="auto" w:val="clear"/>
           </w:tcPr>
           <w:p>
             <w:pPr>
               <w:pStyle w:val="Normal"/>
+              <w:jc w:val="center"/>
               <w:rPr>
                 <w:rFonts w:cs="Arial"/>
                 <w:b w:val="false"/>
@@ -587,13 +3444,14 @@
         </w:tc>
         <w:tc>
           <w:tcPr>
-            <w:tcW w:w="3005" w:type="dxa"/>
+            <w:tcW w:w="2260" w:type="dxa"/>
             <w:tcBorders/>
             <w:shd w:fill="auto" w:val="clear"/>
           </w:tcPr>
           <w:p>
             <w:pPr>
               <w:pStyle w:val="Normal"/>
+              <w:jc w:val="center"/>
               <w:rPr>
                 <w:rFonts w:cs="Arial"/>
                 <w:b w:val="false"/>
@@ -613,13 +3471,14 @@
         </w:tc>
         <w:tc>
           <w:tcPr>
-            <w:tcW w:w="3005" w:type="dxa"/>
+            <w:tcW w:w="2619" w:type="dxa"/>
             <w:tcBorders/>
             <w:shd w:fill="auto" w:val="clear"/>
           </w:tcPr>
           <w:p>
             <w:pPr>
               <w:pStyle w:val="Normal"/>
+              <w:jc w:val="center"/>
               <w:rPr>
                 <w:rFonts w:cs="Arial"/>
                 <w:b w:val="false"/>
@@ -642,13 +3501,14 @@
         <w:trPr/>
         <w:tc>
           <w:tcPr>
-            <w:tcW w:w="3005" w:type="dxa"/>
+            <w:tcW w:w="4147" w:type="dxa"/>
             <w:tcBorders/>
             <w:shd w:fill="auto" w:val="clear"/>
           </w:tcPr>
           <w:p>
             <w:pPr>
               <w:pStyle w:val="Normal"/>
+              <w:jc w:val="center"/>
               <w:rPr>
                 <w:rFonts w:cs="Arial"/>
                 <w:b w:val="false"/>
@@ -668,13 +3528,14 @@
         </w:tc>
         <w:tc>
           <w:tcPr>
-            <w:tcW w:w="3005" w:type="dxa"/>
+            <w:tcW w:w="2260" w:type="dxa"/>
             <w:tcBorders/>
             <w:shd w:fill="auto" w:val="clear"/>
           </w:tcPr>
           <w:p>
             <w:pPr>
               <w:pStyle w:val="Normal"/>
+              <w:jc w:val="center"/>
               <w:rPr>
                 <w:rFonts w:cs="Arial"/>
                 <w:b w:val="false"/>
@@ -694,13 +3555,14 @@
         </w:tc>
         <w:tc>
           <w:tcPr>
-            <w:tcW w:w="3005" w:type="dxa"/>
+            <w:tcW w:w="2619" w:type="dxa"/>
             <w:tcBorders/>
             <w:shd w:fill="auto" w:val="clear"/>
           </w:tcPr>
           <w:p>
             <w:pPr>
               <w:pStyle w:val="Normal"/>
+              <w:jc w:val="center"/>
               <w:rPr>
                 <w:rFonts w:cs="Arial"/>
                 <w:b w:val="false"/>
@@ -723,13 +3585,14 @@
         <w:trPr/>
         <w:tc>
           <w:tcPr>
-            <w:tcW w:w="3005" w:type="dxa"/>
+            <w:tcW w:w="4147" w:type="dxa"/>
             <w:tcBorders/>
             <w:shd w:fill="auto" w:val="clear"/>
           </w:tcPr>
           <w:p>
             <w:pPr>
               <w:pStyle w:val="Normal"/>
+              <w:jc w:val="center"/>
               <w:rPr>
                 <w:rFonts w:cs="Arial"/>
                 <w:b w:val="false"/>
@@ -749,13 +3612,14 @@
         </w:tc>
         <w:tc>
           <w:tcPr>
-            <w:tcW w:w="3005" w:type="dxa"/>
+            <w:tcW w:w="2260" w:type="dxa"/>
             <w:tcBorders/>
             <w:shd w:fill="auto" w:val="clear"/>
           </w:tcPr>
           <w:p>
             <w:pPr>
               <w:pStyle w:val="Normal"/>
+              <w:jc w:val="center"/>
               <w:rPr>
                 <w:rFonts w:cs="Arial"/>
                 <w:b w:val="false"/>
@@ -775,13 +3639,14 @@
         </w:tc>
         <w:tc>
           <w:tcPr>
-            <w:tcW w:w="3005" w:type="dxa"/>
+            <w:tcW w:w="2619" w:type="dxa"/>
             <w:tcBorders/>
             <w:shd w:fill="auto" w:val="clear"/>
           </w:tcPr>
           <w:p>
             <w:pPr>
               <w:pStyle w:val="Normal"/>
+              <w:jc w:val="center"/>
               <w:rPr>
                 <w:rFonts w:cs="Arial"/>
                 <w:b w:val="false"/>
@@ -804,13 +3669,14 @@
         <w:trPr/>
         <w:tc>
           <w:tcPr>
-            <w:tcW w:w="3005" w:type="dxa"/>
+            <w:tcW w:w="4147" w:type="dxa"/>
             <w:tcBorders/>
             <w:shd w:fill="auto" w:val="clear"/>
           </w:tcPr>
           <w:p>
             <w:pPr>
               <w:pStyle w:val="Normal"/>
+              <w:jc w:val="center"/>
               <w:rPr>
                 <w:rFonts w:cs="Arial"/>
                 <w:b w:val="false"/>
@@ -830,39 +3696,36 @@
         </w:tc>
         <w:tc>
           <w:tcPr>
-            <w:tcW w:w="3005" w:type="dxa"/>
+            <w:tcW w:w="2260" w:type="dxa"/>
             <w:tcBorders/>
             <w:shd w:fill="auto" w:val="clear"/>
           </w:tcPr>
           <w:p>
             <w:pPr>
               <w:pStyle w:val="Normal"/>
-              <w:rPr>
-                <w:rFonts w:cs="Arial"/>
-                <w:b w:val="false"/>
-                <w:b w:val="false"/>
-                <w:bCs w:val="false"/>
-              </w:rPr>
-            </w:pPr>
-            <w:r>
-              <w:rPr>
-                <w:rFonts w:cs="Arial"/>
-                <w:b w:val="false"/>
-                <w:bCs w:val="false"/>
-              </w:rPr>
-              <w:t>Tuesday</w:t>
-            </w:r>
-          </w:p>
-        </w:tc>
-        <w:tc>
-          <w:tcPr>
-            <w:tcW w:w="3005" w:type="dxa"/>
+              <w:jc w:val="center"/>
+              <w:rPr/>
+            </w:pPr>
+            <w:r>
+              <w:rPr>
+                <w:rFonts w:cs="Arial"/>
+                <w:b w:val="false"/>
+                <w:bCs w:val="false"/>
+              </w:rPr>
+              <w:t>Monday</w:t>
+            </w:r>
+          </w:p>
+        </w:tc>
+        <w:tc>
+          <w:tcPr>
+            <w:tcW w:w="2619" w:type="dxa"/>
             <w:tcBorders/>
             <w:shd w:fill="auto" w:val="clear"/>
           </w:tcPr>
           <w:p>
             <w:pPr>
               <w:pStyle w:val="Normal"/>
+              <w:jc w:val="center"/>
               <w:rPr>
                 <w:rFonts w:cs="Arial"/>
                 <w:b w:val="false"/>
@@ -885,13 +3748,14 @@
         <w:trPr/>
         <w:tc>
           <w:tcPr>
-            <w:tcW w:w="3005" w:type="dxa"/>
+            <w:tcW w:w="4147" w:type="dxa"/>
             <w:tcBorders/>
             <w:shd w:fill="auto" w:val="clear"/>
           </w:tcPr>
           <w:p>
             <w:pPr>
               <w:pStyle w:val="Normal"/>
+              <w:jc w:val="center"/>
               <w:rPr>
                 <w:rFonts w:cs="Arial"/>
                 <w:b w:val="false"/>
@@ -911,39 +3775,36 @@
         </w:tc>
         <w:tc>
           <w:tcPr>
-            <w:tcW w:w="3005" w:type="dxa"/>
+            <w:tcW w:w="2260" w:type="dxa"/>
             <w:tcBorders/>
             <w:shd w:fill="auto" w:val="clear"/>
           </w:tcPr>
           <w:p>
             <w:pPr>
               <w:pStyle w:val="Normal"/>
-              <w:rPr>
-                <w:rFonts w:cs="Arial"/>
-                <w:b w:val="false"/>
-                <w:b w:val="false"/>
-                <w:bCs w:val="false"/>
-              </w:rPr>
-            </w:pPr>
-            <w:r>
-              <w:rPr>
-                <w:rFonts w:cs="Arial"/>
-                <w:b w:val="false"/>
-                <w:bCs w:val="false"/>
-              </w:rPr>
-              <w:t>Tuesday</w:t>
-            </w:r>
-          </w:p>
-        </w:tc>
-        <w:tc>
-          <w:tcPr>
-            <w:tcW w:w="3005" w:type="dxa"/>
+              <w:jc w:val="center"/>
+              <w:rPr/>
+            </w:pPr>
+            <w:r>
+              <w:rPr>
+                <w:rFonts w:cs="Arial"/>
+                <w:b w:val="false"/>
+                <w:bCs w:val="false"/>
+              </w:rPr>
+              <w:t>Monday</w:t>
+            </w:r>
+          </w:p>
+        </w:tc>
+        <w:tc>
+          <w:tcPr>
+            <w:tcW w:w="2619" w:type="dxa"/>
             <w:tcBorders/>
             <w:shd w:fill="auto" w:val="clear"/>
           </w:tcPr>
           <w:p>
             <w:pPr>
               <w:pStyle w:val="Normal"/>
+              <w:jc w:val="center"/>
               <w:rPr>
                 <w:rFonts w:cs="Arial"/>
                 <w:b w:val="false"/>
@@ -966,13 +3827,14 @@
         <w:trPr/>
         <w:tc>
           <w:tcPr>
-            <w:tcW w:w="3005" w:type="dxa"/>
+            <w:tcW w:w="4147" w:type="dxa"/>
             <w:tcBorders/>
             <w:shd w:fill="auto" w:val="clear"/>
           </w:tcPr>
           <w:p>
             <w:pPr>
               <w:pStyle w:val="Normal"/>
+              <w:jc w:val="center"/>
               <w:rPr>
                 <w:rFonts w:cs="Arial"/>
                 <w:b w:val="false"/>
@@ -992,39 +3854,36 @@
         </w:tc>
         <w:tc>
           <w:tcPr>
-            <w:tcW w:w="3005" w:type="dxa"/>
+            <w:tcW w:w="2260" w:type="dxa"/>
             <w:tcBorders/>
             <w:shd w:fill="auto" w:val="clear"/>
           </w:tcPr>
           <w:p>
             <w:pPr>
               <w:pStyle w:val="Normal"/>
-              <w:rPr>
-                <w:rFonts w:cs="Arial"/>
-                <w:b w:val="false"/>
-                <w:b w:val="false"/>
-                <w:bCs w:val="false"/>
-              </w:rPr>
-            </w:pPr>
-            <w:r>
-              <w:rPr>
-                <w:rFonts w:cs="Arial"/>
-                <w:b w:val="false"/>
-                <w:bCs w:val="false"/>
-              </w:rPr>
-              <w:t>Tuesday</w:t>
-            </w:r>
-          </w:p>
-        </w:tc>
-        <w:tc>
-          <w:tcPr>
-            <w:tcW w:w="3005" w:type="dxa"/>
+              <w:jc w:val="center"/>
+              <w:rPr/>
+            </w:pPr>
+            <w:r>
+              <w:rPr>
+                <w:rFonts w:cs="Arial"/>
+                <w:b w:val="false"/>
+                <w:bCs w:val="false"/>
+              </w:rPr>
+              <w:t>Monday</w:t>
+            </w:r>
+          </w:p>
+        </w:tc>
+        <w:tc>
+          <w:tcPr>
+            <w:tcW w:w="2619" w:type="dxa"/>
             <w:tcBorders/>
             <w:shd w:fill="auto" w:val="clear"/>
           </w:tcPr>
           <w:p>
             <w:pPr>
               <w:pStyle w:val="Normal"/>
+              <w:jc w:val="center"/>
               <w:rPr>
                 <w:rFonts w:cs="Arial"/>
                 <w:b w:val="false"/>
@@ -1047,7 +3906,7 @@
         <w:trPr/>
         <w:tc>
           <w:tcPr>
-            <w:tcW w:w="3005" w:type="dxa"/>
+            <w:tcW w:w="4147" w:type="dxa"/>
             <w:tcBorders>
               <w:top w:val="nil"/>
             </w:tcBorders>
@@ -1056,6 +3915,7 @@
           <w:p>
             <w:pPr>
               <w:pStyle w:val="Normal"/>
+              <w:jc w:val="center"/>
               <w:rPr>
                 <w:rFonts w:cs="Arial"/>
                 <w:b w:val="false"/>
@@ -1075,7 +3935,7 @@
         </w:tc>
         <w:tc>
           <w:tcPr>
-            <w:tcW w:w="3005" w:type="dxa"/>
+            <w:tcW w:w="2260" w:type="dxa"/>
             <w:tcBorders>
               <w:top w:val="nil"/>
             </w:tcBorders>
@@ -1084,26 +3944,22 @@
           <w:p>
             <w:pPr>
               <w:pStyle w:val="Normal"/>
-              <w:rPr>
-                <w:rFonts w:cs="Arial"/>
-                <w:b w:val="false"/>
-                <w:b w:val="false"/>
-                <w:bCs w:val="false"/>
-              </w:rPr>
-            </w:pPr>
-            <w:r>
-              <w:rPr>
-                <w:rFonts w:cs="Arial"/>
-                <w:b w:val="false"/>
-                <w:bCs w:val="false"/>
-              </w:rPr>
-              <w:t>Tuesday, Night</w:t>
-            </w:r>
-          </w:p>
-        </w:tc>
-        <w:tc>
-          <w:tcPr>
-            <w:tcW w:w="3005" w:type="dxa"/>
+              <w:jc w:val="center"/>
+              <w:rPr/>
+            </w:pPr>
+            <w:r>
+              <w:rPr>
+                <w:rFonts w:cs="Arial"/>
+                <w:b w:val="false"/>
+                <w:bCs w:val="false"/>
+              </w:rPr>
+              <w:t>Monday, Night</w:t>
+            </w:r>
+          </w:p>
+        </w:tc>
+        <w:tc>
+          <w:tcPr>
+            <w:tcW w:w="2619" w:type="dxa"/>
             <w:tcBorders>
               <w:top w:val="nil"/>
             </w:tcBorders>
@@ -1112,6 +3968,7 @@
           <w:p>
             <w:pPr>
               <w:pStyle w:val="Normal"/>
+              <w:jc w:val="center"/>
               <w:rPr>
                 <w:rFonts w:cs="Arial"/>
                 <w:b w:val="false"/>
@@ -1134,13 +3991,14 @@
         <w:trPr/>
         <w:tc>
           <w:tcPr>
-            <w:tcW w:w="3005" w:type="dxa"/>
+            <w:tcW w:w="4147" w:type="dxa"/>
             <w:tcBorders/>
             <w:shd w:fill="auto" w:val="clear"/>
           </w:tcPr>
           <w:p>
             <w:pPr>
               <w:pStyle w:val="Normal"/>
+              <w:jc w:val="center"/>
               <w:rPr>
                 <w:rFonts w:cs="Arial"/>
                 <w:b w:val="false"/>
@@ -1160,39 +4018,36 @@
         </w:tc>
         <w:tc>
           <w:tcPr>
-            <w:tcW w:w="3005" w:type="dxa"/>
+            <w:tcW w:w="2260" w:type="dxa"/>
             <w:tcBorders/>
             <w:shd w:fill="auto" w:val="clear"/>
           </w:tcPr>
           <w:p>
             <w:pPr>
               <w:pStyle w:val="Normal"/>
-              <w:rPr>
-                <w:rFonts w:cs="Arial"/>
-                <w:b w:val="false"/>
-                <w:b w:val="false"/>
-                <w:bCs w:val="false"/>
-              </w:rPr>
-            </w:pPr>
-            <w:r>
-              <w:rPr>
-                <w:rFonts w:cs="Arial"/>
-                <w:b w:val="false"/>
-                <w:bCs w:val="false"/>
-              </w:rPr>
-              <w:t>Wednesday</w:t>
-            </w:r>
-          </w:p>
-        </w:tc>
-        <w:tc>
-          <w:tcPr>
-            <w:tcW w:w="3005" w:type="dxa"/>
+              <w:jc w:val="center"/>
+              <w:rPr/>
+            </w:pPr>
+            <w:r>
+              <w:rPr>
+                <w:rFonts w:cs="Arial"/>
+                <w:b w:val="false"/>
+                <w:bCs w:val="false"/>
+              </w:rPr>
+              <w:t>Tuesday</w:t>
+            </w:r>
+          </w:p>
+        </w:tc>
+        <w:tc>
+          <w:tcPr>
+            <w:tcW w:w="2619" w:type="dxa"/>
             <w:tcBorders/>
             <w:shd w:fill="auto" w:val="clear"/>
           </w:tcPr>
           <w:p>
             <w:pPr>
               <w:pStyle w:val="Normal"/>
+              <w:jc w:val="center"/>
               <w:rPr>
                 <w:rFonts w:cs="Arial"/>
                 <w:b w:val="false"/>
@@ -1217,7 +4072,7 @@
         <w:trPr/>
         <w:tc>
           <w:tcPr>
-            <w:tcW w:w="3005" w:type="dxa"/>
+            <w:tcW w:w="4147" w:type="dxa"/>
             <w:tcBorders>
               <w:top w:val="nil"/>
             </w:tcBorders>
@@ -1226,6 +4081,7 @@
           <w:p>
             <w:pPr>
               <w:pStyle w:val="Normal"/>
+              <w:jc w:val="center"/>
               <w:rPr>
                 <w:rFonts w:cs="Arial"/>
                 <w:b w:val="false"/>
@@ -1245,7 +4101,7 @@
         </w:tc>
         <w:tc>
           <w:tcPr>
-            <w:tcW w:w="3005" w:type="dxa"/>
+            <w:tcW w:w="2260" w:type="dxa"/>
             <w:tcBorders>
               <w:top w:val="nil"/>
             </w:tcBorders>
@@ -1254,26 +4110,22 @@
           <w:p>
             <w:pPr>
               <w:pStyle w:val="Normal"/>
-              <w:rPr>
-                <w:rFonts w:cs="Arial"/>
-                <w:b w:val="false"/>
-                <w:b w:val="false"/>
-                <w:bCs w:val="false"/>
-              </w:rPr>
-            </w:pPr>
-            <w:r>
-              <w:rPr>
-                <w:rFonts w:cs="Arial"/>
-                <w:b w:val="false"/>
-                <w:bCs w:val="false"/>
-              </w:rPr>
-              <w:t>Wednesday</w:t>
-            </w:r>
-          </w:p>
-        </w:tc>
-        <w:tc>
-          <w:tcPr>
-            <w:tcW w:w="3005" w:type="dxa"/>
+              <w:jc w:val="center"/>
+              <w:rPr/>
+            </w:pPr>
+            <w:r>
+              <w:rPr>
+                <w:rFonts w:cs="Arial"/>
+                <w:b w:val="false"/>
+                <w:bCs w:val="false"/>
+              </w:rPr>
+              <w:t>Tuesday</w:t>
+            </w:r>
+          </w:p>
+        </w:tc>
+        <w:tc>
+          <w:tcPr>
+            <w:tcW w:w="2619" w:type="dxa"/>
             <w:tcBorders>
               <w:top w:val="nil"/>
             </w:tcBorders>
@@ -1282,6 +4134,7 @@
           <w:p>
             <w:pPr>
               <w:pStyle w:val="Normal"/>
+              <w:jc w:val="center"/>
               <w:rPr>
                 <w:rFonts w:cs="Arial"/>
                 <w:b w:val="false"/>
@@ -1304,13 +4157,14 @@
         <w:trPr/>
         <w:tc>
           <w:tcPr>
-            <w:tcW w:w="3005" w:type="dxa"/>
+            <w:tcW w:w="4147" w:type="dxa"/>
             <w:tcBorders/>
             <w:shd w:fill="auto" w:val="clear"/>
           </w:tcPr>
           <w:p>
             <w:pPr>
               <w:pStyle w:val="Normal"/>
+              <w:jc w:val="center"/>
               <w:rPr>
                 <w:rFonts w:cs="Arial"/>
                 <w:b w:val="false"/>
@@ -1330,39 +4184,36 @@
         </w:tc>
         <w:tc>
           <w:tcPr>
-            <w:tcW w:w="3005" w:type="dxa"/>
+            <w:tcW w:w="2260" w:type="dxa"/>
             <w:tcBorders/>
             <w:shd w:fill="auto" w:val="clear"/>
           </w:tcPr>
           <w:p>
             <w:pPr>
               <w:pStyle w:val="Normal"/>
-              <w:rPr>
-                <w:rFonts w:cs="Arial"/>
-                <w:b w:val="false"/>
-                <w:b w:val="false"/>
-                <w:bCs w:val="false"/>
-              </w:rPr>
-            </w:pPr>
-            <w:r>
-              <w:rPr>
-                <w:rFonts w:cs="Arial"/>
-                <w:b w:val="false"/>
-                <w:bCs w:val="false"/>
-              </w:rPr>
-              <w:t>Wednesday</w:t>
-            </w:r>
-          </w:p>
-        </w:tc>
-        <w:tc>
-          <w:tcPr>
-            <w:tcW w:w="3005" w:type="dxa"/>
+              <w:jc w:val="center"/>
+              <w:rPr/>
+            </w:pPr>
+            <w:r>
+              <w:rPr>
+                <w:rFonts w:cs="Arial"/>
+                <w:b w:val="false"/>
+                <w:bCs w:val="false"/>
+              </w:rPr>
+              <w:t>Tuesday</w:t>
+            </w:r>
+          </w:p>
+        </w:tc>
+        <w:tc>
+          <w:tcPr>
+            <w:tcW w:w="2619" w:type="dxa"/>
             <w:tcBorders/>
             <w:shd w:fill="auto" w:val="clear"/>
           </w:tcPr>
           <w:p>
             <w:pPr>
               <w:pStyle w:val="Normal"/>
+              <w:jc w:val="center"/>
               <w:rPr>
                 <w:rFonts w:cs="Arial"/>
                 <w:b w:val="false"/>
@@ -1385,13 +4236,14 @@
         <w:trPr/>
         <w:tc>
           <w:tcPr>
-            <w:tcW w:w="3005" w:type="dxa"/>
+            <w:tcW w:w="4147" w:type="dxa"/>
             <w:tcBorders/>
             <w:shd w:fill="auto" w:val="clear"/>
           </w:tcPr>
           <w:p>
             <w:pPr>
               <w:pStyle w:val="Normal"/>
+              <w:jc w:val="center"/>
               <w:rPr>
                 <w:rFonts w:cs="Arial"/>
                 <w:b w:val="false"/>
@@ -1411,39 +4263,36 @@
         </w:tc>
         <w:tc>
           <w:tcPr>
-            <w:tcW w:w="3005" w:type="dxa"/>
+            <w:tcW w:w="2260" w:type="dxa"/>
             <w:tcBorders/>
             <w:shd w:fill="auto" w:val="clear"/>
           </w:tcPr>
           <w:p>
             <w:pPr>
               <w:pStyle w:val="Normal"/>
-              <w:rPr>
-                <w:rFonts w:cs="Arial"/>
-                <w:b w:val="false"/>
-                <w:b w:val="false"/>
-                <w:bCs w:val="false"/>
-              </w:rPr>
-            </w:pPr>
-            <w:r>
-              <w:rPr>
-                <w:rFonts w:cs="Arial"/>
-                <w:b w:val="false"/>
-                <w:bCs w:val="false"/>
-              </w:rPr>
-              <w:t>Friday</w:t>
-            </w:r>
-          </w:p>
-        </w:tc>
-        <w:tc>
-          <w:tcPr>
-            <w:tcW w:w="3005" w:type="dxa"/>
+              <w:jc w:val="center"/>
+              <w:rPr/>
+            </w:pPr>
+            <w:r>
+              <w:rPr>
+                <w:rFonts w:cs="Arial"/>
+                <w:b w:val="false"/>
+                <w:bCs w:val="false"/>
+              </w:rPr>
+              <w:t>Wednesday</w:t>
+            </w:r>
+          </w:p>
+        </w:tc>
+        <w:tc>
+          <w:tcPr>
+            <w:tcW w:w="2619" w:type="dxa"/>
             <w:tcBorders/>
             <w:shd w:fill="auto" w:val="clear"/>
           </w:tcPr>
           <w:p>
             <w:pPr>
               <w:pStyle w:val="Normal"/>
+              <w:jc w:val="center"/>
               <w:rPr>
                 <w:rFonts w:cs="Arial"/>
                 <w:b w:val="false"/>
@@ -1466,13 +4315,14 @@
         <w:trPr/>
         <w:tc>
           <w:tcPr>
-            <w:tcW w:w="3005" w:type="dxa"/>
+            <w:tcW w:w="4147" w:type="dxa"/>
             <w:tcBorders/>
             <w:shd w:fill="auto" w:val="clear"/>
           </w:tcPr>
           <w:p>
             <w:pPr>
               <w:pStyle w:val="Normal"/>
+              <w:jc w:val="center"/>
               <w:rPr>
                 <w:rFonts w:cs="Arial"/>
                 <w:b w:val="false"/>
@@ -1492,39 +4342,36 @@
         </w:tc>
         <w:tc>
           <w:tcPr>
-            <w:tcW w:w="3005" w:type="dxa"/>
+            <w:tcW w:w="2260" w:type="dxa"/>
             <w:tcBorders/>
             <w:shd w:fill="auto" w:val="clear"/>
           </w:tcPr>
           <w:p>
             <w:pPr>
               <w:pStyle w:val="Normal"/>
-              <w:rPr>
-                <w:rFonts w:cs="Arial"/>
-                <w:b w:val="false"/>
-                <w:b w:val="false"/>
-                <w:bCs w:val="false"/>
-              </w:rPr>
-            </w:pPr>
-            <w:r>
-              <w:rPr>
-                <w:rFonts w:cs="Arial"/>
-                <w:b w:val="false"/>
-                <w:bCs w:val="false"/>
-              </w:rPr>
-              <w:t>Friday</w:t>
-            </w:r>
-          </w:p>
-        </w:tc>
-        <w:tc>
-          <w:tcPr>
-            <w:tcW w:w="3005" w:type="dxa"/>
+              <w:jc w:val="center"/>
+              <w:rPr/>
+            </w:pPr>
+            <w:r>
+              <w:rPr>
+                <w:rFonts w:cs="Arial"/>
+                <w:b w:val="false"/>
+                <w:bCs w:val="false"/>
+              </w:rPr>
+              <w:t>Wednesday</w:t>
+            </w:r>
+          </w:p>
+        </w:tc>
+        <w:tc>
+          <w:tcPr>
+            <w:tcW w:w="2619" w:type="dxa"/>
             <w:tcBorders/>
             <w:shd w:fill="auto" w:val="clear"/>
           </w:tcPr>
           <w:p>
             <w:pPr>
               <w:pStyle w:val="Normal"/>
+              <w:jc w:val="center"/>
               <w:rPr>
                 <w:rFonts w:cs="Arial"/>
                 <w:b w:val="false"/>
@@ -1547,7 +4394,7 @@
         <w:trPr/>
         <w:tc>
           <w:tcPr>
-            <w:tcW w:w="3005" w:type="dxa"/>
+            <w:tcW w:w="4147" w:type="dxa"/>
             <w:tcBorders>
               <w:top w:val="nil"/>
             </w:tcBorders>
@@ -1556,6 +4403,7 @@
           <w:p>
             <w:pPr>
               <w:pStyle w:val="Normal"/>
+              <w:jc w:val="center"/>
               <w:rPr>
                 <w:rFonts w:cs="Arial"/>
                 <w:b w:val="false"/>
@@ -1575,7 +4423,7 @@
         </w:tc>
         <w:tc>
           <w:tcPr>
-            <w:tcW w:w="3005" w:type="dxa"/>
+            <w:tcW w:w="2260" w:type="dxa"/>
             <w:tcBorders>
               <w:top w:val="nil"/>
             </w:tcBorders>
@@ -1584,26 +4432,22 @@
           <w:p>
             <w:pPr>
               <w:pStyle w:val="Normal"/>
-              <w:rPr>
-                <w:rFonts w:cs="Arial"/>
-                <w:b w:val="false"/>
-                <w:b w:val="false"/>
-                <w:bCs w:val="false"/>
-              </w:rPr>
-            </w:pPr>
-            <w:r>
-              <w:rPr>
-                <w:rFonts w:cs="Arial"/>
-                <w:b w:val="false"/>
-                <w:bCs w:val="false"/>
-              </w:rPr>
-              <w:t>Friday</w:t>
-            </w:r>
-          </w:p>
-        </w:tc>
-        <w:tc>
-          <w:tcPr>
-            <w:tcW w:w="3005" w:type="dxa"/>
+              <w:jc w:val="center"/>
+              <w:rPr/>
+            </w:pPr>
+            <w:r>
+              <w:rPr>
+                <w:rFonts w:cs="Arial"/>
+                <w:b w:val="false"/>
+                <w:bCs w:val="false"/>
+              </w:rPr>
+              <w:t>Wednesday</w:t>
+            </w:r>
+          </w:p>
+        </w:tc>
+        <w:tc>
+          <w:tcPr>
+            <w:tcW w:w="2619" w:type="dxa"/>
             <w:tcBorders>
               <w:top w:val="nil"/>
             </w:tcBorders>
@@ -1612,6 +4456,7 @@
           <w:p>
             <w:pPr>
               <w:pStyle w:val="Normal"/>
+              <w:jc w:val="center"/>
               <w:rPr>
                 <w:rFonts w:cs="Arial"/>
                 <w:b w:val="false"/>
@@ -1634,7 +4479,7 @@
         <w:trPr/>
         <w:tc>
           <w:tcPr>
-            <w:tcW w:w="3005" w:type="dxa"/>
+            <w:tcW w:w="4147" w:type="dxa"/>
             <w:tcBorders>
               <w:top w:val="nil"/>
             </w:tcBorders>
@@ -1643,6 +4488,7 @@
           <w:p>
             <w:pPr>
               <w:pStyle w:val="Normal"/>
+              <w:jc w:val="center"/>
               <w:rPr>
                 <w:rFonts w:cs="Arial"/>
                 <w:b w:val="false"/>
@@ -1662,7 +4508,7 @@
         </w:tc>
         <w:tc>
           <w:tcPr>
-            <w:tcW w:w="3005" w:type="dxa"/>
+            <w:tcW w:w="2260" w:type="dxa"/>
             <w:tcBorders>
               <w:top w:val="nil"/>
             </w:tcBorders>
@@ -1671,26 +4517,22 @@
           <w:p>
             <w:pPr>
               <w:pStyle w:val="Normal"/>
-              <w:rPr>
-                <w:rFonts w:cs="Arial"/>
-                <w:b w:val="false"/>
-                <w:b w:val="false"/>
-                <w:bCs w:val="false"/>
-              </w:rPr>
-            </w:pPr>
-            <w:r>
-              <w:rPr>
-                <w:rFonts w:cs="Arial"/>
-                <w:b w:val="false"/>
-                <w:bCs w:val="false"/>
-              </w:rPr>
-              <w:t>Friday</w:t>
-            </w:r>
-          </w:p>
-        </w:tc>
-        <w:tc>
-          <w:tcPr>
-            <w:tcW w:w="3005" w:type="dxa"/>
+              <w:jc w:val="center"/>
+              <w:rPr/>
+            </w:pPr>
+            <w:r>
+              <w:rPr>
+                <w:rFonts w:cs="Arial"/>
+                <w:b w:val="false"/>
+                <w:bCs w:val="false"/>
+              </w:rPr>
+              <w:t>Wednesday, Night</w:t>
+            </w:r>
+          </w:p>
+        </w:tc>
+        <w:tc>
+          <w:tcPr>
+            <w:tcW w:w="2619" w:type="dxa"/>
             <w:tcBorders>
               <w:top w:val="nil"/>
             </w:tcBorders>
@@ -1699,6 +4541,7 @@
           <w:p>
             <w:pPr>
               <w:pStyle w:val="Normal"/>
+              <w:jc w:val="center"/>
               <w:rPr>
                 <w:rFonts w:cs="Arial"/>
                 <w:b w:val="false"/>
@@ -1721,7 +4564,7 @@
         <w:trPr/>
         <w:tc>
           <w:tcPr>
-            <w:tcW w:w="3005" w:type="dxa"/>
+            <w:tcW w:w="4147" w:type="dxa"/>
             <w:tcBorders>
               <w:top w:val="nil"/>
             </w:tcBorders>
@@ -1730,26 +4573,22 @@
           <w:p>
             <w:pPr>
               <w:pStyle w:val="Normal"/>
-              <w:rPr>
-                <w:rFonts w:cs="Arial"/>
-                <w:b w:val="false"/>
-                <w:b w:val="false"/>
-                <w:bCs w:val="false"/>
-              </w:rPr>
-            </w:pPr>
-            <w:r>
-              <w:rPr>
-                <w:rFonts w:cs="Arial"/>
-                <w:b w:val="false"/>
-                <w:bCs w:val="false"/>
-              </w:rPr>
-              <w:t xml:space="preserve">Discuss </w:t>
-            </w:r>
-          </w:p>
-        </w:tc>
-        <w:tc>
-          <w:tcPr>
-            <w:tcW w:w="3005" w:type="dxa"/>
+              <w:jc w:val="center"/>
+              <w:rPr/>
+            </w:pPr>
+            <w:r>
+              <w:rPr>
+                <w:rFonts w:cs="Arial"/>
+                <w:b w:val="false"/>
+                <w:bCs w:val="false"/>
+              </w:rPr>
+              <w:t>Reading work begins</w:t>
+            </w:r>
+          </w:p>
+        </w:tc>
+        <w:tc>
+          <w:tcPr>
+            <w:tcW w:w="2260" w:type="dxa"/>
             <w:tcBorders>
               <w:top w:val="nil"/>
             </w:tcBorders>
@@ -1758,26 +4597,166 @@
           <w:p>
             <w:pPr>
               <w:pStyle w:val="Normal"/>
-              <w:rPr>
-                <w:rFonts w:cs="Arial"/>
-                <w:b w:val="false"/>
-                <w:b w:val="false"/>
-                <w:bCs w:val="false"/>
-              </w:rPr>
-            </w:pPr>
-            <w:r>
-              <w:rPr>
-                <w:rFonts w:cs="Arial"/>
-                <w:b w:val="false"/>
-                <w:bCs w:val="false"/>
-              </w:rPr>
+              <w:jc w:val="center"/>
+              <w:rPr/>
+            </w:pPr>
+            <w:r>
+              <w:rPr>
+                <w:rFonts w:cs="Arial"/>
+                <w:b w:val="false"/>
+                <w:bCs w:val="false"/>
+              </w:rPr>
+              <w:t>Thursday</w:t>
+            </w:r>
+          </w:p>
+        </w:tc>
+        <w:tc>
+          <w:tcPr>
+            <w:tcW w:w="2619" w:type="dxa"/>
+            <w:tcBorders>
+              <w:top w:val="nil"/>
+            </w:tcBorders>
+            <w:shd w:fill="auto" w:val="clear"/>
+          </w:tcPr>
+          <w:p>
+            <w:pPr>
+              <w:pStyle w:val="Normal"/>
+              <w:jc w:val="center"/>
+              <w:rPr>
+                <w:rFonts w:cs="Arial"/>
+                <w:b w:val="false"/>
+                <w:b w:val="false"/>
+                <w:bCs w:val="false"/>
+              </w:rPr>
+            </w:pPr>
+            <w:r>
+              <w:rPr>
+                <w:rFonts w:cs="Arial"/>
+                <w:b w:val="false"/>
+                <w:bCs w:val="false"/>
+              </w:rPr>
+              <w:t>Everyone</w:t>
+            </w:r>
+          </w:p>
+        </w:tc>
+      </w:tr>
+      <w:tr>
+        <w:trPr/>
+        <w:tc>
+          <w:tcPr>
+            <w:tcW w:w="4147" w:type="dxa"/>
+            <w:tcBorders>
+              <w:top w:val="nil"/>
+            </w:tcBorders>
+            <w:shd w:fill="auto" w:val="clear"/>
+          </w:tcPr>
+          <w:p>
+            <w:pPr>
+              <w:pStyle w:val="Normal"/>
+              <w:jc w:val="center"/>
+              <w:rPr/>
+            </w:pPr>
+            <w:r>
+              <w:rPr/>
+              <w:t>Submit summaries</w:t>
+            </w:r>
+          </w:p>
+        </w:tc>
+        <w:tc>
+          <w:tcPr>
+            <w:tcW w:w="2260" w:type="dxa"/>
+            <w:tcBorders>
+              <w:top w:val="nil"/>
+            </w:tcBorders>
+            <w:shd w:fill="auto" w:val="clear"/>
+          </w:tcPr>
+          <w:p>
+            <w:pPr>
+              <w:pStyle w:val="Normal"/>
+              <w:jc w:val="center"/>
+              <w:rPr/>
+            </w:pPr>
+            <w:r>
+              <w:rPr/>
+              <w:t>Friday, Night</w:t>
+            </w:r>
+          </w:p>
+        </w:tc>
+        <w:tc>
+          <w:tcPr>
+            <w:tcW w:w="2619" w:type="dxa"/>
+            <w:tcBorders>
+              <w:top w:val="nil"/>
+            </w:tcBorders>
+            <w:shd w:fill="auto" w:val="clear"/>
+          </w:tcPr>
+          <w:p>
+            <w:pPr>
+              <w:pStyle w:val="Normal"/>
+              <w:jc w:val="center"/>
+              <w:rPr>
+                <w:rFonts w:cs="Arial"/>
+                <w:b w:val="false"/>
+                <w:b w:val="false"/>
+                <w:bCs w:val="false"/>
+              </w:rPr>
+            </w:pPr>
+            <w:r>
+              <w:rPr>
+                <w:rFonts w:cs="Arial"/>
+                <w:b w:val="false"/>
+                <w:bCs w:val="false"/>
+              </w:rPr>
+              <w:t>Everyone</w:t>
+            </w:r>
+          </w:p>
+        </w:tc>
+      </w:tr>
+      <w:tr>
+        <w:trPr/>
+        <w:tc>
+          <w:tcPr>
+            <w:tcW w:w="4147" w:type="dxa"/>
+            <w:tcBorders>
+              <w:top w:val="nil"/>
+            </w:tcBorders>
+            <w:shd w:fill="auto" w:val="clear"/>
+          </w:tcPr>
+          <w:p>
+            <w:pPr>
+              <w:pStyle w:val="Normal"/>
+              <w:jc w:val="center"/>
+              <w:rPr/>
+            </w:pPr>
+            <w:r>
+              <w:rPr/>
+              <w:t>Summaries are filtered and appropriate summaries are selected</w:t>
+            </w:r>
+          </w:p>
+        </w:tc>
+        <w:tc>
+          <w:tcPr>
+            <w:tcW w:w="2260" w:type="dxa"/>
+            <w:tcBorders>
+              <w:top w:val="nil"/>
+            </w:tcBorders>
+            <w:shd w:fill="auto" w:val="clear"/>
+          </w:tcPr>
+          <w:p>
+            <w:pPr>
+              <w:pStyle w:val="Normal"/>
+              <w:jc w:val="center"/>
+              <w:rPr/>
+            </w:pPr>
+            <w:r>
+              <w:rPr/>
               <w:t>Saturday</w:t>
             </w:r>
           </w:p>
         </w:tc>
         <w:tc>
           <w:tcPr>
-            <w:tcW w:w="3005" w:type="dxa"/>
+            <w:tcW w:w="2619" w:type="dxa"/>
             <w:tcBorders>
               <w:top w:val="nil"/>
             </w:tcBorders>
@@ -1786,42 +4765,96 @@
           <w:p>
             <w:pPr>
               <w:pStyle w:val="Normal"/>
-              <w:rPr>
-                <w:rFonts w:cs="Arial"/>
-                <w:b/>
-                <w:b/>
-                <w:bCs/>
-              </w:rPr>
-            </w:pPr>
-            <w:r>
-              <w:rPr>
-                <w:rFonts w:cs="Arial"/>
-                <w:b/>
-                <w:bCs/>
+              <w:jc w:val="center"/>
+              <w:rPr>
+                <w:rFonts w:cs="Arial"/>
+                <w:b w:val="false"/>
+                <w:b w:val="false"/>
+                <w:bCs w:val="false"/>
+              </w:rPr>
+            </w:pPr>
+            <w:r>
+              <w:rPr>
+                <w:rFonts w:cs="Arial"/>
+                <w:b w:val="false"/>
+                <w:bCs w:val="false"/>
+              </w:rPr>
+            </w:r>
+          </w:p>
+        </w:tc>
+      </w:tr>
+      <w:tr>
+        <w:trPr/>
+        <w:tc>
+          <w:tcPr>
+            <w:tcW w:w="4147" w:type="dxa"/>
+            <w:tcBorders>
+              <w:top w:val="nil"/>
+            </w:tcBorders>
+            <w:shd w:fill="auto" w:val="clear"/>
+          </w:tcPr>
+          <w:p>
+            <w:pPr>
+              <w:pStyle w:val="Normal"/>
+              <w:jc w:val="center"/>
+              <w:rPr/>
+            </w:pPr>
+            <w:r>
+              <w:rPr/>
+              <w:t>The whole article is read using the summaries and Discussion unfolds</w:t>
+            </w:r>
+          </w:p>
+        </w:tc>
+        <w:tc>
+          <w:tcPr>
+            <w:tcW w:w="2260" w:type="dxa"/>
+            <w:tcBorders>
+              <w:top w:val="nil"/>
+            </w:tcBorders>
+            <w:shd w:fill="auto" w:val="clear"/>
+          </w:tcPr>
+          <w:p>
+            <w:pPr>
+              <w:pStyle w:val="Normal"/>
+              <w:jc w:val="center"/>
+              <w:rPr/>
+            </w:pPr>
+            <w:r>
+              <w:rPr/>
+              <w:t>Sunday</w:t>
+            </w:r>
+          </w:p>
+        </w:tc>
+        <w:tc>
+          <w:tcPr>
+            <w:tcW w:w="2619" w:type="dxa"/>
+            <w:tcBorders>
+              <w:top w:val="nil"/>
+            </w:tcBorders>
+            <w:shd w:fill="auto" w:val="clear"/>
+          </w:tcPr>
+          <w:p>
+            <w:pPr>
+              <w:pStyle w:val="Normal"/>
+              <w:jc w:val="center"/>
+              <w:rPr>
+                <w:rFonts w:cs="Arial"/>
+                <w:b w:val="false"/>
+                <w:b w:val="false"/>
+                <w:bCs w:val="false"/>
+              </w:rPr>
+            </w:pPr>
+            <w:r>
+              <w:rPr>
+                <w:rFonts w:cs="Arial"/>
+                <w:b w:val="false"/>
+                <w:bCs w:val="false"/>
               </w:rPr>
             </w:r>
           </w:p>
         </w:tc>
       </w:tr>
     </w:tbl>
-    <w:p>
-      <w:pPr>
-        <w:pStyle w:val="Normal"/>
-        <w:rPr>
-          <w:rFonts w:cs="Arial"/>
-          <w:b/>
-          <w:b/>
-          <w:bCs/>
-        </w:rPr>
-      </w:pPr>
-      <w:r>
-        <w:rPr>
-          <w:rFonts w:cs="Arial"/>
-          <w:b/>
-          <w:bCs/>
-        </w:rPr>
-      </w:r>
-    </w:p>
     <w:p>
       <w:pPr>
         <w:pStyle w:val="Normal"/>
@@ -2441,25 +5474,6 @@
           <w:bCs w:val="false"/>
         </w:rPr>
         <w:t>barclays, blindsided, bloomberg, counterarguments, hryvnia, iarpa, isaiah, mailbox, online, peacekeepers, teammate, teammates, timeline, worldview, worldviews</w:t>
-      </w:r>
-    </w:p>
-    <w:p>
-      <w:pPr>
-        <w:pStyle w:val="Normal"/>
-        <w:jc w:val="center"/>
-        <w:rPr>
-          <w:rFonts w:cs="Arial"/>
-          <w:b/>
-          <w:b/>
-          <w:bCs/>
-        </w:rPr>
-      </w:pPr>
-      <w:r>
-        <w:rPr>
-          <w:rFonts w:cs="Arial"/>
-          <w:b/>
-          <w:bCs/>
-        </w:rPr>
       </w:r>
     </w:p>
     <w:p>

</xml_diff>

<commit_message>
Update Detailed Plan and add summaries at the end of file
</commit_message>
<xml_diff>
--- a/IEL Group Project.docx
+++ b/IEL Group Project.docx
@@ -151,43 +151,31 @@
         <w:rPr>
           <w:rFonts w:cs="Arial"/>
         </w:rPr>
-        <w:t>3</w:t>
-      </w:r>
+        <w:t>3. Tomoya Sudo (B21)</w:t>
+      </w:r>
+    </w:p>
+    <w:p>
+      <w:pPr>
+        <w:pStyle w:val="Normal"/>
+        <w:rPr/>
+      </w:pPr>
       <w:r>
         <w:rPr>
           <w:rFonts w:cs="Arial"/>
         </w:rPr>
-        <w:t xml:space="preserve">. </w:t>
+        <w:t xml:space="preserve">4. Wan Muhammad Azim Nazmi </w:t>
       </w:r>
       <w:r>
         <w:rPr>
           <w:rFonts w:cs="Arial"/>
         </w:rPr>
-        <w:t>Tomoya Sudo (B21)</w:t>
-      </w:r>
-    </w:p>
-    <w:p>
-      <w:pPr>
-        <w:pStyle w:val="Normal"/>
-        <w:rPr/>
-      </w:pPr>
+        <w:t>B</w:t>
+      </w:r>
       <w:r>
         <w:rPr>
           <w:rFonts w:cs="Arial"/>
         </w:rPr>
-        <w:t>4</w:t>
-      </w:r>
-      <w:r>
-        <w:rPr>
-          <w:rFonts w:cs="Arial"/>
-        </w:rPr>
-        <w:t xml:space="preserve">. </w:t>
-      </w:r>
-      <w:r>
-        <w:rPr>
-          <w:rFonts w:cs="Arial"/>
-        </w:rPr>
-        <w:t>8Wan Muhammad Azim Nazmi bin Wan Asmadi(B30)</w:t>
+        <w:t>in Wan Asmadi(B30)</w:t>
       </w:r>
     </w:p>
     <w:p>
@@ -431,6 +419,7 @@
                 <w:b w:val="false"/>
                 <w:bCs w:val="false"/>
               </w:rPr>
+              <w:t>Share  Line IDs.</w:t>
             </w:r>
           </w:p>
         </w:tc>
@@ -457,6 +446,7 @@
                 <w:b w:val="false"/>
                 <w:bCs w:val="false"/>
               </w:rPr>
+              <w:t>2019/6/10</w:t>
             </w:r>
           </w:p>
         </w:tc>
@@ -512,6 +502,7 @@
                 <w:b w:val="false"/>
                 <w:bCs w:val="false"/>
               </w:rPr>
+              <w:t>Make a Line Group.</w:t>
             </w:r>
           </w:p>
         </w:tc>
@@ -538,6 +529,7 @@
                 <w:b w:val="false"/>
                 <w:bCs w:val="false"/>
               </w:rPr>
+              <w:t>2019/6/11</w:t>
             </w:r>
           </w:p>
         </w:tc>
@@ -593,6 +585,7 @@
                 <w:b w:val="false"/>
                 <w:bCs w:val="false"/>
               </w:rPr>
+              <w:t>Make an empty template for assignment with name of group members.</w:t>
             </w:r>
           </w:p>
         </w:tc>
@@ -619,6 +612,7 @@
                 <w:b w:val="false"/>
                 <w:bCs w:val="false"/>
               </w:rPr>
+              <w:t>2019/6/12</w:t>
             </w:r>
           </w:p>
         </w:tc>
@@ -645,6 +639,7 @@
                 <w:b w:val="false"/>
                 <w:bCs w:val="false"/>
               </w:rPr>
+              <w:t>Adwait</w:t>
             </w:r>
           </w:p>
         </w:tc>
@@ -674,6 +669,7 @@
                 <w:b w:val="false"/>
                 <w:bCs w:val="false"/>
               </w:rPr>
+              <w:t>Make  Backup.</w:t>
             </w:r>
           </w:p>
         </w:tc>
@@ -700,6 +696,7 @@
                 <w:b w:val="false"/>
                 <w:bCs w:val="false"/>
               </w:rPr>
+              <w:t>2019/6/13</w:t>
             </w:r>
           </w:p>
         </w:tc>
@@ -726,6 +723,7 @@
                 <w:b w:val="false"/>
                 <w:bCs w:val="false"/>
               </w:rPr>
+              <w:t>Adwait</w:t>
             </w:r>
           </w:p>
         </w:tc>
@@ -755,6 +753,7 @@
                 <w:b w:val="false"/>
                 <w:bCs w:val="false"/>
               </w:rPr>
+              <w:t>Use AWL highlighter and make a list of all AWL words in the article.</w:t>
             </w:r>
           </w:p>
         </w:tc>
@@ -781,6 +780,7 @@
                 <w:b w:val="false"/>
                 <w:bCs w:val="false"/>
               </w:rPr>
+              <w:t>2019/6/14</w:t>
             </w:r>
           </w:p>
         </w:tc>
@@ -807,6 +807,7 @@
                 <w:b w:val="false"/>
                 <w:bCs w:val="false"/>
               </w:rPr>
+              <w:t>Nazmi</w:t>
             </w:r>
           </w:p>
         </w:tc>
@@ -836,6 +837,7 @@
                 <w:b w:val="false"/>
                 <w:bCs w:val="false"/>
               </w:rPr>
+              <w:t>Use Lextutor to filter all words in K3 list or higher including Off-list words.</w:t>
             </w:r>
           </w:p>
         </w:tc>
@@ -862,6 +864,7 @@
                 <w:b w:val="false"/>
                 <w:bCs w:val="false"/>
               </w:rPr>
+              <w:t>2019/6/15</w:t>
             </w:r>
           </w:p>
         </w:tc>
@@ -888,6 +891,7 @@
                 <w:b w:val="false"/>
                 <w:bCs w:val="false"/>
               </w:rPr>
+              <w:t>Tomoya</w:t>
             </w:r>
           </w:p>
         </w:tc>
@@ -919,6 +923,7 @@
                 <w:b w:val="false"/>
                 <w:bCs w:val="false"/>
               </w:rPr>
+              <w:t>Send all the files related to the progress of the assignment to the group.</w:t>
             </w:r>
           </w:p>
         </w:tc>
@@ -947,6 +952,7 @@
                 <w:b w:val="false"/>
                 <w:bCs w:val="false"/>
               </w:rPr>
+              <w:t>2019/6/16</w:t>
             </w:r>
           </w:p>
         </w:tc>
@@ -975,6 +981,7 @@
                 <w:b w:val="false"/>
                 <w:bCs w:val="false"/>
               </w:rPr>
+              <w:t>Nazmi and Tomoya</w:t>
             </w:r>
           </w:p>
         </w:tc>
@@ -1004,6 +1011,7 @@
                 <w:b w:val="false"/>
                 <w:bCs w:val="false"/>
               </w:rPr>
+              <w:t>Update detailed plan table in assignment file.</w:t>
             </w:r>
           </w:p>
         </w:tc>
@@ -1030,6 +1038,7 @@
                 <w:b w:val="false"/>
                 <w:bCs w:val="false"/>
               </w:rPr>
+              <w:t>2019/6/17</w:t>
             </w:r>
           </w:p>
         </w:tc>
@@ -1056,10 +1065,8 @@
                 <w:b w:val="false"/>
                 <w:bCs w:val="false"/>
               </w:rPr>
-            </w:r>
-            <w:bookmarkStart w:id="0" w:name="__DdeLink__126_1776148320"/>
-            <w:bookmarkStart w:id="1" w:name="__DdeLink__126_1776148320"/>
-            <w:bookmarkEnd w:id="1"/>
+              <w:t>Ryo</w:t>
+            </w:r>
           </w:p>
         </w:tc>
       </w:tr>
@@ -1090,6 +1097,7 @@
                 <w:b w:val="false"/>
                 <w:bCs w:val="false"/>
               </w:rPr>
+              <w:t>Backup assignment.</w:t>
             </w:r>
           </w:p>
         </w:tc>
@@ -1118,6 +1126,7 @@
                 <w:b w:val="false"/>
                 <w:bCs w:val="false"/>
               </w:rPr>
+              <w:t>2019/6/17</w:t>
             </w:r>
           </w:p>
         </w:tc>
@@ -1146,6 +1155,7 @@
                 <w:b w:val="false"/>
                 <w:bCs w:val="false"/>
               </w:rPr>
+              <w:t>Adwait</w:t>
             </w:r>
           </w:p>
         </w:tc>
@@ -1175,6 +1185,7 @@
                 <w:b w:val="false"/>
                 <w:bCs w:val="false"/>
               </w:rPr>
+              <w:t>Use the assignment file to google search all the unknown vocabulary words.</w:t>
             </w:r>
           </w:p>
         </w:tc>
@@ -1201,6 +1212,7 @@
                 <w:b w:val="false"/>
                 <w:bCs w:val="false"/>
               </w:rPr>
+              <w:t>2019/6/18</w:t>
             </w:r>
           </w:p>
         </w:tc>
@@ -1227,6 +1239,7 @@
                 <w:b w:val="false"/>
                 <w:bCs w:val="false"/>
               </w:rPr>
+              <w:t>Ryo</w:t>
             </w:r>
           </w:p>
         </w:tc>
@@ -1256,6 +1269,7 @@
                 <w:b w:val="false"/>
                 <w:bCs w:val="false"/>
               </w:rPr>
+              <w:t>Make a general plan of how to go about reading the article and update the assignment file.</w:t>
             </w:r>
           </w:p>
         </w:tc>
@@ -1282,6 +1296,7 @@
                 <w:b w:val="false"/>
                 <w:bCs w:val="false"/>
               </w:rPr>
+              <w:t>2019/6/19</w:t>
             </w:r>
           </w:p>
         </w:tc>
@@ -1289,6 +1304,553 @@
           <w:tcPr>
             <w:tcW w:w="2619" w:type="dxa"/>
             <w:tcBorders/>
+            <w:shd w:fill="auto" w:val="clear"/>
+          </w:tcPr>
+          <w:p>
+            <w:pPr>
+              <w:pStyle w:val="Normal"/>
+              <w:jc w:val="center"/>
+              <w:rPr>
+                <w:rFonts w:cs="Arial"/>
+                <w:b w:val="false"/>
+                <w:b w:val="false"/>
+                <w:bCs w:val="false"/>
+              </w:rPr>
+            </w:pPr>
+            <w:r>
+              <w:rPr>
+                <w:rFonts w:cs="Arial"/>
+                <w:b w:val="false"/>
+                <w:bCs w:val="false"/>
+              </w:rPr>
+              <w:t>Nazmi</w:t>
+            </w:r>
+          </w:p>
+        </w:tc>
+      </w:tr>
+      <w:tr>
+        <w:trPr/>
+        <w:tc>
+          <w:tcPr>
+            <w:tcW w:w="4147" w:type="dxa"/>
+            <w:tcBorders>
+              <w:top w:val="nil"/>
+            </w:tcBorders>
+            <w:shd w:fill="auto" w:val="clear"/>
+          </w:tcPr>
+          <w:p>
+            <w:pPr>
+              <w:pStyle w:val="Normal"/>
+              <w:jc w:val="center"/>
+              <w:rPr>
+                <w:rFonts w:cs="Arial"/>
+                <w:b w:val="false"/>
+                <w:b w:val="false"/>
+                <w:bCs w:val="false"/>
+              </w:rPr>
+            </w:pPr>
+            <w:r>
+              <w:rPr>
+                <w:rFonts w:cs="Arial"/>
+                <w:b w:val="false"/>
+                <w:bCs w:val="false"/>
+              </w:rPr>
+              <w:t>Update detailed plan table in assignment file.</w:t>
+            </w:r>
+          </w:p>
+        </w:tc>
+        <w:tc>
+          <w:tcPr>
+            <w:tcW w:w="2260" w:type="dxa"/>
+            <w:tcBorders>
+              <w:top w:val="nil"/>
+            </w:tcBorders>
+            <w:shd w:fill="auto" w:val="clear"/>
+          </w:tcPr>
+          <w:p>
+            <w:pPr>
+              <w:pStyle w:val="Normal"/>
+              <w:jc w:val="center"/>
+              <w:rPr>
+                <w:rFonts w:cs="Arial"/>
+                <w:b w:val="false"/>
+                <w:b w:val="false"/>
+                <w:bCs w:val="false"/>
+              </w:rPr>
+            </w:pPr>
+            <w:r>
+              <w:rPr>
+                <w:rFonts w:cs="Arial"/>
+                <w:b w:val="false"/>
+                <w:bCs w:val="false"/>
+              </w:rPr>
+              <w:t>2019/6/19</w:t>
+            </w:r>
+          </w:p>
+        </w:tc>
+        <w:tc>
+          <w:tcPr>
+            <w:tcW w:w="2619" w:type="dxa"/>
+            <w:tcBorders>
+              <w:top w:val="nil"/>
+            </w:tcBorders>
+            <w:shd w:fill="auto" w:val="clear"/>
+          </w:tcPr>
+          <w:p>
+            <w:pPr>
+              <w:pStyle w:val="Normal"/>
+              <w:jc w:val="center"/>
+              <w:rPr>
+                <w:rFonts w:cs="Arial"/>
+                <w:b w:val="false"/>
+                <w:b w:val="false"/>
+                <w:bCs w:val="false"/>
+              </w:rPr>
+            </w:pPr>
+            <w:r>
+              <w:rPr>
+                <w:rFonts w:cs="Arial"/>
+                <w:b w:val="false"/>
+                <w:bCs w:val="false"/>
+              </w:rPr>
+              <w:t>Ryo</w:t>
+            </w:r>
+          </w:p>
+        </w:tc>
+      </w:tr>
+      <w:tr>
+        <w:trPr/>
+        <w:tc>
+          <w:tcPr>
+            <w:tcW w:w="4147" w:type="dxa"/>
+            <w:tcBorders>
+              <w:top w:val="nil"/>
+            </w:tcBorders>
+            <w:shd w:fill="auto" w:val="clear"/>
+          </w:tcPr>
+          <w:p>
+            <w:pPr>
+              <w:pStyle w:val="Normal"/>
+              <w:jc w:val="center"/>
+              <w:rPr>
+                <w:rFonts w:cs="Arial"/>
+                <w:b w:val="false"/>
+                <w:b w:val="false"/>
+                <w:bCs w:val="false"/>
+              </w:rPr>
+            </w:pPr>
+            <w:r>
+              <w:rPr>
+                <w:rFonts w:cs="Arial"/>
+                <w:b w:val="false"/>
+                <w:bCs w:val="false"/>
+              </w:rPr>
+              <w:t>Backup assignment file.</w:t>
+            </w:r>
+          </w:p>
+        </w:tc>
+        <w:tc>
+          <w:tcPr>
+            <w:tcW w:w="2260" w:type="dxa"/>
+            <w:tcBorders>
+              <w:top w:val="nil"/>
+            </w:tcBorders>
+            <w:shd w:fill="auto" w:val="clear"/>
+          </w:tcPr>
+          <w:p>
+            <w:pPr>
+              <w:pStyle w:val="Normal"/>
+              <w:jc w:val="center"/>
+              <w:rPr>
+                <w:rFonts w:cs="Arial"/>
+                <w:b w:val="false"/>
+                <w:b w:val="false"/>
+                <w:bCs w:val="false"/>
+              </w:rPr>
+            </w:pPr>
+            <w:r>
+              <w:rPr>
+                <w:rFonts w:cs="Arial"/>
+                <w:b w:val="false"/>
+                <w:bCs w:val="false"/>
+              </w:rPr>
+              <w:t>2019/6/19</w:t>
+            </w:r>
+          </w:p>
+        </w:tc>
+        <w:tc>
+          <w:tcPr>
+            <w:tcW w:w="2619" w:type="dxa"/>
+            <w:tcBorders>
+              <w:top w:val="nil"/>
+            </w:tcBorders>
+            <w:shd w:fill="auto" w:val="clear"/>
+          </w:tcPr>
+          <w:p>
+            <w:pPr>
+              <w:pStyle w:val="Normal"/>
+              <w:jc w:val="center"/>
+              <w:rPr>
+                <w:rFonts w:cs="Arial"/>
+                <w:b w:val="false"/>
+                <w:b w:val="false"/>
+                <w:bCs w:val="false"/>
+              </w:rPr>
+            </w:pPr>
+            <w:r>
+              <w:rPr>
+                <w:rFonts w:cs="Arial"/>
+                <w:b w:val="false"/>
+                <w:bCs w:val="false"/>
+              </w:rPr>
+              <w:t>Adwait</w:t>
+            </w:r>
+          </w:p>
+        </w:tc>
+      </w:tr>
+      <w:tr>
+        <w:trPr/>
+        <w:tc>
+          <w:tcPr>
+            <w:tcW w:w="4147" w:type="dxa"/>
+            <w:tcBorders>
+              <w:top w:val="nil"/>
+            </w:tcBorders>
+            <w:shd w:fill="auto" w:val="clear"/>
+          </w:tcPr>
+          <w:p>
+            <w:pPr>
+              <w:pStyle w:val="Normal"/>
+              <w:jc w:val="center"/>
+              <w:rPr>
+                <w:rFonts w:cs="Arial"/>
+                <w:b w:val="false"/>
+                <w:b w:val="false"/>
+                <w:bCs w:val="false"/>
+              </w:rPr>
+            </w:pPr>
+            <w:r>
+              <w:rPr>
+                <w:rFonts w:cs="Arial"/>
+                <w:b w:val="false"/>
+                <w:bCs w:val="false"/>
+              </w:rPr>
+              <w:t>Reading work begins.</w:t>
+            </w:r>
+          </w:p>
+        </w:tc>
+        <w:tc>
+          <w:tcPr>
+            <w:tcW w:w="2260" w:type="dxa"/>
+            <w:tcBorders>
+              <w:top w:val="nil"/>
+            </w:tcBorders>
+            <w:shd w:fill="auto" w:val="clear"/>
+          </w:tcPr>
+          <w:p>
+            <w:pPr>
+              <w:pStyle w:val="Normal"/>
+              <w:jc w:val="center"/>
+              <w:rPr>
+                <w:rFonts w:cs="Arial"/>
+                <w:b w:val="false"/>
+                <w:b w:val="false"/>
+                <w:bCs w:val="false"/>
+              </w:rPr>
+            </w:pPr>
+            <w:r>
+              <w:rPr>
+                <w:rFonts w:cs="Arial"/>
+                <w:b w:val="false"/>
+                <w:bCs w:val="false"/>
+              </w:rPr>
+              <w:t>2019/6/20</w:t>
+            </w:r>
+          </w:p>
+        </w:tc>
+        <w:tc>
+          <w:tcPr>
+            <w:tcW w:w="2619" w:type="dxa"/>
+            <w:tcBorders>
+              <w:top w:val="nil"/>
+            </w:tcBorders>
+            <w:shd w:fill="auto" w:val="clear"/>
+          </w:tcPr>
+          <w:p>
+            <w:pPr>
+              <w:pStyle w:val="Normal"/>
+              <w:jc w:val="center"/>
+              <w:rPr>
+                <w:rFonts w:cs="Arial"/>
+                <w:b w:val="false"/>
+                <w:b w:val="false"/>
+                <w:bCs w:val="false"/>
+              </w:rPr>
+            </w:pPr>
+            <w:r>
+              <w:rPr>
+                <w:rFonts w:cs="Arial"/>
+                <w:b w:val="false"/>
+                <w:bCs w:val="false"/>
+              </w:rPr>
+              <w:t>Everyone</w:t>
+            </w:r>
+          </w:p>
+        </w:tc>
+      </w:tr>
+      <w:tr>
+        <w:trPr/>
+        <w:tc>
+          <w:tcPr>
+            <w:tcW w:w="4147" w:type="dxa"/>
+            <w:tcBorders>
+              <w:top w:val="nil"/>
+            </w:tcBorders>
+            <w:shd w:fill="auto" w:val="clear"/>
+          </w:tcPr>
+          <w:p>
+            <w:pPr>
+              <w:pStyle w:val="Normal"/>
+              <w:jc w:val="center"/>
+              <w:rPr>
+                <w:rFonts w:cs="Arial"/>
+                <w:b w:val="false"/>
+                <w:b w:val="false"/>
+                <w:bCs w:val="false"/>
+              </w:rPr>
+            </w:pPr>
+            <w:r>
+              <w:rPr>
+                <w:rFonts w:cs="Arial"/>
+                <w:b w:val="false"/>
+                <w:bCs w:val="false"/>
+              </w:rPr>
+              <w:t>Submit summaries.</w:t>
+            </w:r>
+          </w:p>
+        </w:tc>
+        <w:tc>
+          <w:tcPr>
+            <w:tcW w:w="2260" w:type="dxa"/>
+            <w:tcBorders>
+              <w:top w:val="nil"/>
+            </w:tcBorders>
+            <w:shd w:fill="auto" w:val="clear"/>
+          </w:tcPr>
+          <w:p>
+            <w:pPr>
+              <w:pStyle w:val="Normal"/>
+              <w:jc w:val="center"/>
+              <w:rPr>
+                <w:rFonts w:cs="Arial"/>
+                <w:b w:val="false"/>
+                <w:b w:val="false"/>
+                <w:bCs w:val="false"/>
+              </w:rPr>
+            </w:pPr>
+            <w:r>
+              <w:rPr>
+                <w:rFonts w:cs="Arial"/>
+                <w:b w:val="false"/>
+                <w:bCs w:val="false"/>
+              </w:rPr>
+              <w:t>2019/6/24</w:t>
+            </w:r>
+          </w:p>
+        </w:tc>
+        <w:tc>
+          <w:tcPr>
+            <w:tcW w:w="2619" w:type="dxa"/>
+            <w:tcBorders>
+              <w:top w:val="nil"/>
+            </w:tcBorders>
+            <w:shd w:fill="auto" w:val="clear"/>
+          </w:tcPr>
+          <w:p>
+            <w:pPr>
+              <w:pStyle w:val="Normal"/>
+              <w:jc w:val="center"/>
+              <w:rPr>
+                <w:rFonts w:cs="Arial"/>
+                <w:b w:val="false"/>
+                <w:b w:val="false"/>
+                <w:bCs w:val="false"/>
+              </w:rPr>
+            </w:pPr>
+            <w:r>
+              <w:rPr>
+                <w:rFonts w:cs="Arial"/>
+                <w:b w:val="false"/>
+                <w:bCs w:val="false"/>
+              </w:rPr>
+              <w:t>Everyone</w:t>
+            </w:r>
+          </w:p>
+        </w:tc>
+      </w:tr>
+      <w:tr>
+        <w:trPr/>
+        <w:tc>
+          <w:tcPr>
+            <w:tcW w:w="4147" w:type="dxa"/>
+            <w:tcBorders>
+              <w:top w:val="nil"/>
+            </w:tcBorders>
+            <w:shd w:fill="auto" w:val="clear"/>
+          </w:tcPr>
+          <w:p>
+            <w:pPr>
+              <w:pStyle w:val="Normal"/>
+              <w:jc w:val="center"/>
+              <w:rPr>
+                <w:rFonts w:cs="Arial"/>
+                <w:b w:val="false"/>
+                <w:b w:val="false"/>
+                <w:bCs w:val="false"/>
+              </w:rPr>
+            </w:pPr>
+            <w:r>
+              <w:rPr>
+                <w:rFonts w:cs="Arial"/>
+                <w:b w:val="false"/>
+                <w:bCs w:val="false"/>
+              </w:rPr>
+              <w:t>Gather and read all the summaries and make a summary per paragraph.</w:t>
+            </w:r>
+          </w:p>
+        </w:tc>
+        <w:tc>
+          <w:tcPr>
+            <w:tcW w:w="2260" w:type="dxa"/>
+            <w:tcBorders>
+              <w:top w:val="nil"/>
+            </w:tcBorders>
+            <w:shd w:fill="auto" w:val="clear"/>
+          </w:tcPr>
+          <w:p>
+            <w:pPr>
+              <w:pStyle w:val="Normal"/>
+              <w:jc w:val="center"/>
+              <w:rPr>
+                <w:rFonts w:cs="Arial"/>
+                <w:b w:val="false"/>
+                <w:b w:val="false"/>
+                <w:bCs w:val="false"/>
+              </w:rPr>
+            </w:pPr>
+            <w:r>
+              <w:rPr>
+                <w:rFonts w:cs="Arial"/>
+                <w:b w:val="false"/>
+                <w:bCs w:val="false"/>
+              </w:rPr>
+              <w:t>2019/6/28</w:t>
+            </w:r>
+          </w:p>
+        </w:tc>
+        <w:tc>
+          <w:tcPr>
+            <w:tcW w:w="2619" w:type="dxa"/>
+            <w:tcBorders>
+              <w:top w:val="nil"/>
+            </w:tcBorders>
+            <w:shd w:fill="auto" w:val="clear"/>
+          </w:tcPr>
+          <w:p>
+            <w:pPr>
+              <w:pStyle w:val="Normal"/>
+              <w:jc w:val="center"/>
+              <w:rPr>
+                <w:rFonts w:cs="Arial"/>
+                <w:b w:val="false"/>
+                <w:b w:val="false"/>
+                <w:bCs w:val="false"/>
+              </w:rPr>
+            </w:pPr>
+            <w:r>
+              <w:rPr>
+                <w:rFonts w:cs="Arial"/>
+                <w:b w:val="false"/>
+                <w:bCs w:val="false"/>
+              </w:rPr>
+            </w:r>
+          </w:p>
+        </w:tc>
+      </w:tr>
+      <w:tr>
+        <w:trPr/>
+        <w:tc>
+          <w:tcPr>
+            <w:tcW w:w="4147" w:type="dxa"/>
+            <w:tcBorders>
+              <w:top w:val="nil"/>
+            </w:tcBorders>
+            <w:shd w:fill="auto" w:val="clear"/>
+          </w:tcPr>
+          <w:p>
+            <w:pPr>
+              <w:pStyle w:val="Normal"/>
+              <w:jc w:val="center"/>
+              <w:rPr>
+                <w:rFonts w:cs="Arial"/>
+                <w:b w:val="false"/>
+                <w:b w:val="false"/>
+                <w:bCs w:val="false"/>
+              </w:rPr>
+            </w:pPr>
+            <w:r>
+              <w:rPr>
+                <w:rFonts w:cs="Arial"/>
+                <w:b w:val="false"/>
+                <w:bCs w:val="false"/>
+              </w:rPr>
+              <w:t xml:space="preserve">The summaries are read </w:t>
+            </w:r>
+            <w:r>
+              <w:rPr>
+                <w:rFonts w:cs="Arial"/>
+                <w:b w:val="false"/>
+                <w:bCs w:val="false"/>
+              </w:rPr>
+              <w:t>for the test.</w:t>
+            </w:r>
+          </w:p>
+        </w:tc>
+        <w:tc>
+          <w:tcPr>
+            <w:tcW w:w="2260" w:type="dxa"/>
+            <w:tcBorders>
+              <w:top w:val="nil"/>
+            </w:tcBorders>
+            <w:shd w:fill="auto" w:val="clear"/>
+          </w:tcPr>
+          <w:p>
+            <w:pPr>
+              <w:pStyle w:val="Normal"/>
+              <w:jc w:val="center"/>
+              <w:rPr>
+                <w:rFonts w:cs="Arial"/>
+                <w:b w:val="false"/>
+                <w:b w:val="false"/>
+                <w:bCs w:val="false"/>
+              </w:rPr>
+            </w:pPr>
+            <w:r>
+              <w:rPr>
+                <w:rFonts w:cs="Arial"/>
+                <w:b w:val="false"/>
+                <w:bCs w:val="false"/>
+              </w:rPr>
+              <w:t>2019/6/29</w:t>
+            </w:r>
+          </w:p>
+        </w:tc>
+        <w:tc>
+          <w:tcPr>
+            <w:tcW w:w="2619" w:type="dxa"/>
+            <w:tcBorders>
+              <w:top w:val="nil"/>
+            </w:tcBorders>
             <w:shd w:fill="auto" w:val="clear"/>
           </w:tcPr>
           <w:p>
@@ -2290,8 +2852,8 @@
         </w:rPr>
         <w:t>AWL</w:t>
       </w:r>
-      <w:bookmarkStart w:id="2" w:name="_GoBack"/>
-      <w:bookmarkEnd w:id="2"/>
+      <w:bookmarkStart w:id="0" w:name="_GoBack"/>
+      <w:bookmarkEnd w:id="0"/>
     </w:p>
     <w:p>
       <w:pPr>
@@ -2306,6 +2868,664 @@
           <w:szCs w:val="28"/>
         </w:rPr>
         <w:t>assess benefit consisted consistent consistently contract create environment establishing estimated individual individually individuals require requiring researchers responses significant similar similarly specific specifically theoretical acquire affect affected affecting aspects assistant assistants computer consequence designed designers feature features focused focusing injure injury positive potential potentially previously primarily regulate alternatively circumstances contribute coordination core corporation demonstrate ensure instance interact interaction interactions outcome philosopher sex sexual sexually task technical technology communicate communication emerge errors hence implications investigate occupied prediction capacities capacity challenges contact decline enabled evolution evolve evolved fundamental network notion target abstraction acknowledge assigned cooperating cooperation cooperative diverse expert flexibility flexible inhibit intelligence intelligent reveal transform transformed transforming adapted adults classic comprise converted decades differentiate differentiating equipment equipped foundation innovations intervene phenomenon survival transmitted crucial eventually exhibit inevitable intense practitioners prospect radical radically reinforce thereby vehicle vehicles via virtual widespread behalf ceased devices ethical ethically found norm relaxed revolutionized colleagues encounter encountering levy posing</w:t>
+      </w:r>
+    </w:p>
+    <w:p>
+      <w:pPr>
+        <w:pStyle w:val="Normal"/>
+        <w:jc w:val="center"/>
+        <w:rPr>
+          <w:rFonts w:ascii="Times new roman" w:hAnsi="Times new roman"/>
+          <w:sz w:val="28"/>
+          <w:szCs w:val="28"/>
+        </w:rPr>
+      </w:pPr>
+      <w:r>
+        <w:rPr/>
+      </w:r>
+    </w:p>
+    <w:p>
+      <w:pPr>
+        <w:pStyle w:val="Normal"/>
+        <w:jc w:val="center"/>
+        <w:rPr>
+          <w:rFonts w:ascii="Times new roman" w:hAnsi="Times new roman"/>
+          <w:sz w:val="28"/>
+          <w:szCs w:val="28"/>
+        </w:rPr>
+      </w:pPr>
+      <w:r>
+        <w:rPr/>
+      </w:r>
+    </w:p>
+    <w:p>
+      <w:pPr>
+        <w:pStyle w:val="Normal"/>
+        <w:jc w:val="center"/>
+        <w:rPr>
+          <w:b/>
+          <w:b/>
+          <w:bCs/>
+        </w:rPr>
+      </w:pPr>
+      <w:r>
+        <w:rPr>
+          <w:rFonts w:ascii="Times new roman" w:hAnsi="Times new roman"/>
+          <w:b/>
+          <w:bCs/>
+          <w:sz w:val="28"/>
+          <w:szCs w:val="28"/>
+        </w:rPr>
+        <w:t>Summary</w:t>
+      </w:r>
+    </w:p>
+    <w:p>
+      <w:pPr>
+        <w:pStyle w:val="Normal"/>
+        <w:jc w:val="center"/>
+        <w:rPr>
+          <w:b w:val="false"/>
+          <w:b w:val="false"/>
+          <w:bCs w:val="false"/>
+        </w:rPr>
+      </w:pPr>
+      <w:r>
+        <w:rPr>
+          <w:b w:val="false"/>
+          <w:bCs w:val="false"/>
+        </w:rPr>
+      </w:r>
+    </w:p>
+    <w:p>
+      <w:pPr>
+        <w:pStyle w:val="Normal"/>
+        <w:jc w:val="center"/>
+        <w:rPr>
+          <w:b w:val="false"/>
+          <w:b w:val="false"/>
+          <w:bCs w:val="false"/>
+        </w:rPr>
+      </w:pPr>
+      <w:r>
+        <w:rPr>
+          <w:b w:val="false"/>
+          <w:bCs w:val="false"/>
+        </w:rPr>
+        <w:t>Isaac Asimov posited Three Laws of Robotics to keep robots from hurting humans.</w:t>
+      </w:r>
+    </w:p>
+    <w:p>
+      <w:pPr>
+        <w:pStyle w:val="Normal"/>
+        <w:jc w:val="center"/>
+        <w:rPr>
+          <w:b w:val="false"/>
+          <w:b w:val="false"/>
+          <w:bCs w:val="false"/>
+        </w:rPr>
+      </w:pPr>
+      <w:r>
+        <w:rPr>
+          <w:b w:val="false"/>
+          <w:bCs w:val="false"/>
+        </w:rPr>
+      </w:r>
+    </w:p>
+    <w:p>
+      <w:pPr>
+        <w:pStyle w:val="Normal"/>
+        <w:jc w:val="center"/>
+        <w:rPr>
+          <w:b w:val="false"/>
+          <w:b w:val="false"/>
+          <w:bCs w:val="false"/>
+        </w:rPr>
+      </w:pPr>
+      <w:r>
+        <w:rPr>
+          <w:b w:val="false"/>
+          <w:bCs w:val="false"/>
+        </w:rPr>
+        <w:t>Social suite, a set of consepts such as love, friendship, cooperation and teaching, didn't change even though there are many invention of technologies like internet and so on, but in case of invention of AI made to look and behave like us, it will change not only how we communicate with them but also how we communicate with other human beings.</w:t>
+      </w:r>
+    </w:p>
+    <w:p>
+      <w:pPr>
+        <w:pStyle w:val="Normal"/>
+        <w:jc w:val="center"/>
+        <w:rPr>
+          <w:b w:val="false"/>
+          <w:b w:val="false"/>
+          <w:bCs w:val="false"/>
+        </w:rPr>
+      </w:pPr>
+      <w:r>
+        <w:rPr>
+          <w:b w:val="false"/>
+          <w:bCs w:val="false"/>
+        </w:rPr>
+      </w:r>
+    </w:p>
+    <w:p>
+      <w:pPr>
+        <w:pStyle w:val="Normal"/>
+        <w:jc w:val="center"/>
+        <w:rPr>
+          <w:b w:val="false"/>
+          <w:b w:val="false"/>
+          <w:bCs w:val="false"/>
+        </w:rPr>
+      </w:pPr>
+      <w:r>
+        <w:rPr>
+          <w:b w:val="false"/>
+          <w:bCs w:val="false"/>
+        </w:rPr>
+        <w:t>The author(Nicholas A. Christakis) did a experiment. In the experiment, there are two cases. In one case, robots acted making occasional errors, stating that robots also make mistakes. In the control group, robots just acted normally (with robots which only made bland statements). As a result, in the former circumstance, people got more relaxed about their mistakes and conversational than the latter case.</w:t>
+      </w:r>
+    </w:p>
+    <w:p>
+      <w:pPr>
+        <w:pStyle w:val="Normal"/>
+        <w:jc w:val="center"/>
+        <w:rPr>
+          <w:b w:val="false"/>
+          <w:b w:val="false"/>
+          <w:bCs w:val="false"/>
+        </w:rPr>
+      </w:pPr>
+      <w:r>
+        <w:rPr>
+          <w:b w:val="false"/>
+          <w:bCs w:val="false"/>
+        </w:rPr>
+      </w:r>
+    </w:p>
+    <w:p>
+      <w:pPr>
+        <w:pStyle w:val="Normal"/>
+        <w:jc w:val="center"/>
+        <w:rPr>
+          <w:b w:val="false"/>
+          <w:b w:val="false"/>
+          <w:bCs w:val="false"/>
+        </w:rPr>
+      </w:pPr>
+      <w:r>
+        <w:rPr>
+          <w:b w:val="false"/>
+          <w:bCs w:val="false"/>
+        </w:rPr>
+        <w:t>In another, virtual experiment, the author divided 4,000 human subjects into groups of about 20, and assigned each individual “friends” within the group; these friendships formed a social network. The task assigned to the group was each person had to choose one of three colors, but no individual’s color could match that of his or her assigned friends within the social network. Unknown to them, some groups contained a few bots that have the same setting as the previous experiment. Like the previous experiment, the groups that have said bots outperformed those who don’t have one. What’s more, the effect also affect the group that are not directly connected to the bots but at not at the same degree. Bots help humans help themselves.</w:t>
+      </w:r>
+    </w:p>
+    <w:p>
+      <w:pPr>
+        <w:pStyle w:val="Normal"/>
+        <w:jc w:val="center"/>
+        <w:rPr>
+          <w:b w:val="false"/>
+          <w:b w:val="false"/>
+          <w:bCs w:val="false"/>
+        </w:rPr>
+      </w:pPr>
+      <w:r>
+        <w:rPr>
+          <w:b w:val="false"/>
+          <w:bCs w:val="false"/>
+        </w:rPr>
+      </w:r>
+    </w:p>
+    <w:p>
+      <w:pPr>
+        <w:pStyle w:val="Normal"/>
+        <w:jc w:val="center"/>
+        <w:rPr>
+          <w:b w:val="false"/>
+          <w:b w:val="false"/>
+          <w:bCs w:val="false"/>
+        </w:rPr>
+      </w:pPr>
+      <w:r>
+        <w:rPr>
+          <w:b w:val="false"/>
+          <w:bCs w:val="false"/>
+        </w:rPr>
+        <w:t>Hybrid systems (systems with human and robot social interactions), with appropriate AIs humans improve relating to each other. To back this, the political scientist Kevin Munger directed specific kinds of bots to remind people who send racist remarks to other people in the Internet that they are humans too, which lead to a decline in usage of racist speech.</w:t>
+      </w:r>
+    </w:p>
+    <w:p>
+      <w:pPr>
+        <w:pStyle w:val="Normal"/>
+        <w:jc w:val="center"/>
+        <w:rPr>
+          <w:b w:val="false"/>
+          <w:b w:val="false"/>
+          <w:bCs w:val="false"/>
+        </w:rPr>
+      </w:pPr>
+      <w:r>
+        <w:rPr>
+          <w:b w:val="false"/>
+          <w:bCs w:val="false"/>
+        </w:rPr>
+      </w:r>
+    </w:p>
+    <w:p>
+      <w:pPr>
+        <w:pStyle w:val="Normal"/>
+        <w:jc w:val="center"/>
+        <w:rPr>
+          <w:b w:val="false"/>
+          <w:b w:val="false"/>
+          <w:bCs w:val="false"/>
+        </w:rPr>
+      </w:pPr>
+      <w:r>
+        <w:rPr>
+          <w:b w:val="false"/>
+          <w:bCs w:val="false"/>
+        </w:rPr>
+        <w:t xml:space="preserve">Contrary to these the experiments, they can also make people less productive and less ethical. [In a experiment with selfish robots, where the humans were given money in a game where if they donate the money to their neighbor the money donated will be doubled. Humans were cooperating and donating to their neighbors till the selfish robots stopped to donate, in turn  humans also stopped donating as well.] The notion of selflessness and sacrificial nature for the community easily broke down by the interjection of robots is concerning. </w:t>
+      </w:r>
+    </w:p>
+    <w:p>
+      <w:pPr>
+        <w:pStyle w:val="Normal"/>
+        <w:jc w:val="center"/>
+        <w:rPr>
+          <w:b w:val="false"/>
+          <w:b w:val="false"/>
+          <w:bCs w:val="false"/>
+        </w:rPr>
+      </w:pPr>
+      <w:r>
+        <w:rPr>
+          <w:b w:val="false"/>
+          <w:bCs w:val="false"/>
+        </w:rPr>
+      </w:r>
+    </w:p>
+    <w:p>
+      <w:pPr>
+        <w:pStyle w:val="Normal"/>
+        <w:jc w:val="center"/>
+        <w:rPr>
+          <w:b w:val="false"/>
+          <w:b w:val="false"/>
+          <w:bCs w:val="false"/>
+        </w:rPr>
+      </w:pPr>
+      <w:r>
+        <w:rPr>
+          <w:b w:val="false"/>
+          <w:bCs w:val="false"/>
+        </w:rPr>
+        <w:t>There’s already real life example which is 5.7 million Twitter users in the run-up to the 2016 US presidential election trolling and malicious Russian accounts-including ones operated by bots-were regularly retweeted in a similar manner to other, unmalicious accounts, influencing conservative users particularly. Bots took advantage of social suites like teaching and cooperation to affect people indirectly polarizing the country’s electorate.</w:t>
+      </w:r>
+    </w:p>
+    <w:p>
+      <w:pPr>
+        <w:pStyle w:val="Normal"/>
+        <w:jc w:val="center"/>
+        <w:rPr>
+          <w:b w:val="false"/>
+          <w:b w:val="false"/>
+          <w:bCs w:val="false"/>
+        </w:rPr>
+      </w:pPr>
+      <w:r>
+        <w:rPr>
+          <w:b w:val="false"/>
+          <w:bCs w:val="false"/>
+        </w:rPr>
+      </w:r>
+    </w:p>
+    <w:p>
+      <w:pPr>
+        <w:pStyle w:val="Normal"/>
+        <w:jc w:val="center"/>
+        <w:rPr>
+          <w:b w:val="false"/>
+          <w:b w:val="false"/>
+          <w:bCs w:val="false"/>
+        </w:rPr>
+      </w:pPr>
+      <w:r>
+        <w:rPr>
+          <w:b w:val="false"/>
+          <w:bCs w:val="false"/>
+        </w:rPr>
+        <w:t>There are other social effects of simple types of AI such as children bark rude comments at digital assistants such Alexa and Siri, that can make the children treat other people the same, or that kids’ relationships with artificially intelligent machines will interfere with, or even preempt, human relationships. MIT expert Sherry Turkle told The Atlantic’s Alexis C. Madrigal recently that children with AI interactions might not be able to acquire empathic connections.</w:t>
+      </w:r>
+    </w:p>
+    <w:p>
+      <w:pPr>
+        <w:pStyle w:val="Normal"/>
+        <w:jc w:val="center"/>
+        <w:rPr>
+          <w:b w:val="false"/>
+          <w:b w:val="false"/>
+          <w:bCs w:val="false"/>
+        </w:rPr>
+      </w:pPr>
+      <w:r>
+        <w:rPr>
+          <w:b w:val="false"/>
+          <w:bCs w:val="false"/>
+        </w:rPr>
+      </w:r>
+    </w:p>
+    <w:p>
+      <w:pPr>
+        <w:pStyle w:val="Normal"/>
+        <w:jc w:val="center"/>
+        <w:rPr>
+          <w:b w:val="false"/>
+          <w:b w:val="false"/>
+          <w:bCs w:val="false"/>
+        </w:rPr>
+      </w:pPr>
+      <w:r>
+        <w:rPr>
+          <w:b w:val="false"/>
+          <w:bCs w:val="false"/>
+        </w:rPr>
+        <w:t>As digital assistants become ubiquitous, some people began treating as sentient beings, writing in these pages last year, Judith Shulevitz described how some people treat them as confidants, or even as friends and therapists, This brings the question: if we grow more comfortable talking intimately to our devices, what happens to our human marriages and friendships</w:t>
+      </w:r>
+      <w:r>
+        <w:rPr>
+          <w:b w:val="false"/>
+          <w:bCs w:val="false"/>
+        </w:rPr>
+        <w:t>？</w:t>
+      </w:r>
+      <w:r>
+        <w:rPr>
+          <w:b w:val="false"/>
+          <w:bCs w:val="false"/>
+        </w:rPr>
+        <w:t>As AI permeates our lives, we must confront the possibility that it will stunt our emotions and inhibit deep human connections, (leaving our relationships with one another less reciprocal, or shallower, or more narcissistic).All of this could end up transforming human society in unintended ways that we need to reckon with a polity.</w:t>
+      </w:r>
+    </w:p>
+    <w:p>
+      <w:pPr>
+        <w:pStyle w:val="Normal"/>
+        <w:jc w:val="center"/>
+        <w:rPr>
+          <w:b w:val="false"/>
+          <w:b w:val="false"/>
+          <w:bCs w:val="false"/>
+        </w:rPr>
+      </w:pPr>
+      <w:r>
+        <w:rPr>
+          <w:b w:val="false"/>
+          <w:bCs w:val="false"/>
+        </w:rPr>
+      </w:r>
+    </w:p>
+    <w:p>
+      <w:pPr>
+        <w:pStyle w:val="Normal"/>
+        <w:jc w:val="center"/>
+        <w:rPr>
+          <w:b w:val="false"/>
+          <w:b w:val="false"/>
+          <w:bCs w:val="false"/>
+        </w:rPr>
+      </w:pPr>
+      <w:r>
+        <w:rPr>
+          <w:b w:val="false"/>
+          <w:bCs w:val="false"/>
+        </w:rPr>
+        <w:t>Anthropologist at De Montfort University in the UK, Kathleen Richardson, robots can dehumanize and could lead to retreat from real intimacy. We might even progress from treating robots as instruments for sexual gratification to treating other people that way. Other observers like David Levy said that having robot as sex toys is a good thing. Sex robots won’t be susceptible to sexually transmitted diseases or unwanted pregnancies, and they could provide opportunities for shame-free experimentation and practice. Levy believes that sex with robots will come to be seen as ethical, perhaps in some cases expected.</w:t>
+      </w:r>
+    </w:p>
+    <w:p>
+      <w:pPr>
+        <w:pStyle w:val="Normal"/>
+        <w:jc w:val="center"/>
+        <w:rPr>
+          <w:b w:val="false"/>
+          <w:b w:val="false"/>
+          <w:bCs w:val="false"/>
+        </w:rPr>
+      </w:pPr>
+      <w:r>
+        <w:rPr>
+          <w:b w:val="false"/>
+          <w:bCs w:val="false"/>
+        </w:rPr>
+      </w:r>
+    </w:p>
+    <w:p>
+      <w:pPr>
+        <w:pStyle w:val="Normal"/>
+        <w:jc w:val="center"/>
+        <w:rPr>
+          <w:b w:val="false"/>
+          <w:b w:val="false"/>
+          <w:bCs w:val="false"/>
+        </w:rPr>
+      </w:pPr>
+      <w:r>
+        <w:rPr>
+          <w:b w:val="false"/>
+          <w:bCs w:val="false"/>
+        </w:rPr>
+        <w:t>While driver-less car which is very near to us have many good things such as preventing accidents, it can deprive us of an occasion to exercise the abilities which are cooperation and social coordination, could lead to their degradation in cooperation and social coordination skills.Self-driving cars will take not only the driving duties but also the moral judgments (like which human to hit during an inevitable collision),  and affect other humans indirectly. For example, it might decrease the attentiveness of drivers and increase likelihood of accidents when they change from self-driving lanes to human-driving lanes. Or it might just improve human performance of people who drive with autonomous vehicles. In either case, it would be reckless to release new kinds of AI without taking such social externalities into account beforehand. We must apply the same effort and ingenuity that we apply to the hardware and software that make self-driving cars possible to managing AI’s potential ripple effects on those outside the car.</w:t>
+      </w:r>
+    </w:p>
+    <w:p>
+      <w:pPr>
+        <w:pStyle w:val="Normal"/>
+        <w:jc w:val="center"/>
+        <w:rPr>
+          <w:b w:val="false"/>
+          <w:b w:val="false"/>
+          <w:bCs w:val="false"/>
+        </w:rPr>
+      </w:pPr>
+      <w:r>
+        <w:rPr>
+          <w:b w:val="false"/>
+          <w:bCs w:val="false"/>
+        </w:rPr>
+      </w:r>
+    </w:p>
+    <w:p>
+      <w:pPr>
+        <w:pStyle w:val="Normal"/>
+        <w:jc w:val="center"/>
+        <w:rPr>
+          <w:b w:val="false"/>
+          <w:b w:val="false"/>
+          <w:bCs w:val="false"/>
+        </w:rPr>
+      </w:pPr>
+      <w:r>
+        <w:rPr>
+          <w:b w:val="false"/>
+          <w:bCs w:val="false"/>
+        </w:rPr>
+        <w:t>In 1985 Issac Asimov added another law to the list of laws of robotics, to prevent harming humanity. But had problems defining harms, stating “A human being is a concrete object,” he later wrote. “Injury to a person can be estimated and judged. Humanity is an abstraction.” (Which means, defining humanity is difficult and thus teaching a machine what harm means is also difficult.)</w:t>
+      </w:r>
+    </w:p>
+    <w:p>
+      <w:pPr>
+        <w:pStyle w:val="Normal"/>
+        <w:jc w:val="center"/>
+        <w:rPr>
+          <w:b w:val="false"/>
+          <w:b w:val="false"/>
+          <w:bCs w:val="false"/>
+        </w:rPr>
+      </w:pPr>
+      <w:r>
+        <w:rPr>
+          <w:b w:val="false"/>
+          <w:bCs w:val="false"/>
+        </w:rPr>
+      </w:r>
+    </w:p>
+    <w:p>
+      <w:pPr>
+        <w:pStyle w:val="Normal"/>
+        <w:jc w:val="center"/>
+        <w:rPr>
+          <w:b w:val="false"/>
+          <w:b w:val="false"/>
+          <w:bCs w:val="false"/>
+        </w:rPr>
+      </w:pPr>
+      <w:r>
+        <w:rPr>
+          <w:b w:val="false"/>
+          <w:bCs w:val="false"/>
+        </w:rPr>
+        <w:t>Just like why normal rules, laws and demands  for democratic oversight are needed between human to human interaction. Similar rules and laws are needed when AI comes into picture of human-to-human interaction. As the effects of these interactions are really broad and far reaching, some systematic method to deal with this is necessary.</w:t>
+      </w:r>
+    </w:p>
+    <w:p>
+      <w:pPr>
+        <w:pStyle w:val="Normal"/>
+        <w:jc w:val="center"/>
+        <w:rPr>
+          <w:b w:val="false"/>
+          <w:b w:val="false"/>
+          <w:bCs w:val="false"/>
+        </w:rPr>
+      </w:pPr>
+      <w:r>
+        <w:rPr>
+          <w:b w:val="false"/>
+          <w:bCs w:val="false"/>
+        </w:rPr>
+      </w:r>
+    </w:p>
+    <w:p>
+      <w:pPr>
+        <w:pStyle w:val="Normal"/>
+        <w:jc w:val="center"/>
+        <w:rPr>
+          <w:b w:val="false"/>
+          <w:b w:val="false"/>
+          <w:bCs w:val="false"/>
+        </w:rPr>
+      </w:pPr>
+      <w:r>
+        <w:rPr>
+          <w:b w:val="false"/>
+          <w:bCs w:val="false"/>
+        </w:rPr>
+        <w:t>Already, a diverse group of researchers and practitioners (computer scientists, engineers, zoologists, and social scientists, among others) are coming together to develop the field of “machine behavior,” to improve our technical and theoretical understanding of how a machine interacts with humans, as the scientists don’t see them as man-made objects but as new class of social actors.</w:t>
+      </w:r>
+    </w:p>
+    <w:p>
+      <w:pPr>
+        <w:pStyle w:val="Normal"/>
+        <w:jc w:val="center"/>
+        <w:rPr>
+          <w:b w:val="false"/>
+          <w:b w:val="false"/>
+          <w:bCs w:val="false"/>
+        </w:rPr>
+      </w:pPr>
+      <w:r>
+        <w:rPr>
+          <w:b w:val="false"/>
+          <w:bCs w:val="false"/>
+        </w:rPr>
+      </w:r>
+    </w:p>
+    <w:p>
+      <w:pPr>
+        <w:pStyle w:val="Normal"/>
+        <w:jc w:val="center"/>
+        <w:rPr>
+          <w:b w:val="false"/>
+          <w:b w:val="false"/>
+          <w:bCs w:val="false"/>
+        </w:rPr>
+      </w:pPr>
+      <w:r>
+        <w:rPr>
+          <w:b w:val="false"/>
+          <w:bCs w:val="false"/>
+        </w:rPr>
+        <w:t>As AI becomes more wide spread and sentient, we need to have a better way to differentiate that is just not normal and the behavior that is really dangerous to us (sky net). The most concerning thing being the factors that affect the foundation on which humanity have survived till now.</w:t>
+      </w:r>
+    </w:p>
+    <w:p>
+      <w:pPr>
+        <w:pStyle w:val="Normal"/>
+        <w:jc w:val="center"/>
+        <w:rPr>
+          <w:b w:val="false"/>
+          <w:b w:val="false"/>
+          <w:bCs w:val="false"/>
+        </w:rPr>
+      </w:pPr>
+      <w:r>
+        <w:rPr>
+          <w:b w:val="false"/>
+          <w:bCs w:val="false"/>
+        </w:rPr>
+      </w:r>
+    </w:p>
+    <w:p>
+      <w:pPr>
+        <w:pStyle w:val="Normal"/>
+        <w:jc w:val="center"/>
+        <w:rPr>
+          <w:b w:val="false"/>
+          <w:b w:val="false"/>
+          <w:bCs w:val="false"/>
+        </w:rPr>
+      </w:pPr>
+      <w:r>
+        <w:rPr>
+          <w:b w:val="false"/>
+          <w:bCs w:val="false"/>
+        </w:rPr>
+        <w:t>The Enlightenment philosopher Thomas Hobbes argued that humans needed a collective agreement to keep us from being disorganized and cruel. On the contrary, without the need for government etc.  humans are genetically equipped with “social suites” to live more peacefully and communally before the arrival of AI.</w:t>
+      </w:r>
+    </w:p>
+    <w:p>
+      <w:pPr>
+        <w:pStyle w:val="Normal"/>
+        <w:jc w:val="center"/>
+        <w:rPr>
+          <w:b w:val="false"/>
+          <w:b w:val="false"/>
+          <w:bCs w:val="false"/>
+        </w:rPr>
+      </w:pPr>
+      <w:r>
+        <w:rPr>
+          <w:b w:val="false"/>
+          <w:bCs w:val="false"/>
+        </w:rPr>
+      </w:r>
+    </w:p>
+    <w:p>
+      <w:pPr>
+        <w:pStyle w:val="Normal"/>
+        <w:jc w:val="center"/>
+        <w:rPr>
+          <w:b w:val="false"/>
+          <w:b w:val="false"/>
+          <w:bCs w:val="false"/>
+        </w:rPr>
+      </w:pPr>
+      <w:r>
+        <w:rPr>
+          <w:b w:val="false"/>
+          <w:bCs w:val="false"/>
+        </w:rPr>
+        <w:t>As humans don’t have time to evolve to deal with the changes that arrive along with AI. We need to,  take steps, to form another social contract (a relationship with machines and not humans) to live with AI in a peaceful manner.</w:t>
       </w:r>
     </w:p>
     <w:sectPr>

</xml_diff>

<commit_message>
Added General plan and some styling changes
</commit_message>
<xml_diff>
--- a/IEL Group Project.docx
+++ b/IEL Group Project.docx
@@ -163,63 +163,163 @@
         <w:rPr>
           <w:rFonts w:cs="Arial"/>
         </w:rPr>
-        <w:t xml:space="preserve">4. Wan Muhammad Azim Nazmi </w:t>
-      </w:r>
-      <w:r>
+        <w:t>4. Wan Muhammad Azim Nazmi Bin Wan Asmadi(B30)</w:t>
+      </w:r>
+    </w:p>
+    <w:p>
+      <w:pPr>
+        <w:pStyle w:val="Normal"/>
+        <w:rPr>
+          <w:rFonts w:ascii="Times new roman" w:hAnsi="Times new roman" w:cs="Arial"/>
+          <w:b/>
+          <w:b/>
+          <w:bCs/>
+          <w:sz w:val="28"/>
+          <w:szCs w:val="28"/>
+        </w:rPr>
+      </w:pPr>
+      <w:r>
+        <w:rPr>
+          <w:rFonts w:cs="Arial" w:ascii="Times new roman" w:hAnsi="Times new roman"/>
+          <w:b/>
+          <w:bCs/>
+          <w:sz w:val="28"/>
+          <w:szCs w:val="28"/>
+        </w:rPr>
+      </w:r>
+    </w:p>
+    <w:p>
+      <w:pPr>
+        <w:pStyle w:val="Normal"/>
+        <w:jc w:val="center"/>
+        <w:rPr/>
+      </w:pPr>
+      <w:r>
+        <w:rPr>
+          <w:rFonts w:cs="Arial" w:ascii="Times new roman" w:hAnsi="Times new roman"/>
+          <w:b/>
+          <w:bCs/>
+          <w:sz w:val="28"/>
+          <w:szCs w:val="28"/>
+        </w:rPr>
+        <w:t>General plan (please give a short summary of how your group will deal with the article)</w:t>
+      </w:r>
+    </w:p>
+    <w:p>
+      <w:pPr>
+        <w:pStyle w:val="Normal"/>
+        <w:jc w:val="both"/>
         <w:rPr>
           <w:rFonts w:cs="Arial"/>
-        </w:rPr>
-        <w:t>B</w:t>
-      </w:r>
+          <w:b w:val="false"/>
+          <w:b w:val="false"/>
+          <w:bCs w:val="false"/>
+        </w:rPr>
+      </w:pPr>
       <w:r>
         <w:rPr>
           <w:rFonts w:cs="Arial"/>
-        </w:rPr>
-        <w:t>in Wan Asmadi(B30)</w:t>
-      </w:r>
-    </w:p>
-    <w:p>
-      <w:pPr>
-        <w:pStyle w:val="Normal"/>
-        <w:rPr>
-          <w:rFonts w:ascii="Times new roman" w:hAnsi="Times new roman" w:cs="Arial"/>
-          <w:b/>
-          <w:b/>
-          <w:bCs/>
-          <w:sz w:val="28"/>
-          <w:szCs w:val="28"/>
-        </w:rPr>
-      </w:pPr>
-      <w:r>
-        <w:rPr>
-          <w:rFonts w:cs="Arial" w:ascii="Times new roman" w:hAnsi="Times new roman"/>
-          <w:b/>
-          <w:bCs/>
-          <w:sz w:val="28"/>
-          <w:szCs w:val="28"/>
-        </w:rPr>
-      </w:r>
-    </w:p>
-    <w:p>
-      <w:pPr>
-        <w:pStyle w:val="Normal"/>
-        <w:jc w:val="center"/>
+          <w:b w:val="false"/>
+          <w:bCs w:val="false"/>
+        </w:rPr>
+        <w:t xml:space="preserve">The article is very long and has many vocabulary words that are unknown to the reader. Thus, the work will be divided between the members of the group based on following tasks, 1. Online searching 2. Basic Computer Skills 3. Lextutor site 4. Vocabulary. Each task will be given to one member and a list of all things unknown in the article will be made. This list will then be used as an assistance sheet when reading the actual article. </w:t>
+      </w:r>
+    </w:p>
+    <w:p>
+      <w:pPr>
+        <w:pStyle w:val="Normal"/>
+        <w:jc w:val="both"/>
         <w:rPr>
           <w:rFonts w:cs="Arial"/>
-          <w:b/>
-          <w:b/>
-          <w:bCs/>
-        </w:rPr>
-      </w:pPr>
-      <w:r>
-        <w:rPr>
-          <w:rFonts w:cs="Arial" w:ascii="Times new roman" w:hAnsi="Times new roman"/>
-          <w:b/>
-          <w:bCs/>
-          <w:sz w:val="28"/>
-          <w:szCs w:val="28"/>
-        </w:rPr>
-        <w:t>General plan (please give a short summary of how your group will deal with the article)</w:t>
+          <w:b w:val="false"/>
+          <w:b w:val="false"/>
+          <w:bCs w:val="false"/>
+        </w:rPr>
+      </w:pPr>
+      <w:r>
+        <w:rPr>
+          <w:rFonts w:cs="Arial"/>
+          <w:b w:val="false"/>
+          <w:bCs w:val="false"/>
+        </w:rPr>
+      </w:r>
+    </w:p>
+    <w:p>
+      <w:pPr>
+        <w:pStyle w:val="Normal"/>
+        <w:jc w:val="both"/>
+        <w:rPr/>
+      </w:pPr>
+      <w:r>
+        <w:rPr>
+          <w:rFonts w:cs="Arial"/>
+          <w:b w:val="false"/>
+          <w:bCs w:val="false"/>
+        </w:rPr>
+        <w:t xml:space="preserve">Everyone will read about </w:t>
+      </w:r>
+      <w:r>
+        <w:rPr>
+          <w:rFonts w:cs="Arial"/>
+          <w:b w:val="false"/>
+          <w:bCs w:val="false"/>
+        </w:rPr>
+        <w:t>12</w:t>
+      </w:r>
+      <w:r>
+        <w:rPr>
+          <w:rFonts w:cs="Arial"/>
+          <w:b w:val="false"/>
+          <w:bCs w:val="false"/>
+        </w:rPr>
+        <w:t xml:space="preserve"> paragraphs and write a summary of each paragraph. </w:t>
+      </w:r>
+      <w:r>
+        <w:rPr>
+          <w:rFonts w:cs="Arial"/>
+          <w:b w:val="false"/>
+          <w:bCs w:val="false"/>
+        </w:rPr>
+        <w:t>The whole article will be divided in 4 parts. These 4 parts are then read by 4 people. That parts are divided in such a manner that when read, each member will read 8 paragraphs already read by someone else, so that when summaries are written, each paragraph has 2 summaries.</w:t>
+      </w:r>
+    </w:p>
+    <w:p>
+      <w:pPr>
+        <w:pStyle w:val="Normal"/>
+        <w:jc w:val="both"/>
+        <w:rPr>
+          <w:rFonts w:cs="Arial"/>
+          <w:b w:val="false"/>
+          <w:b w:val="false"/>
+          <w:bCs w:val="false"/>
+        </w:rPr>
+      </w:pPr>
+      <w:r>
+        <w:rPr>
+          <w:rFonts w:cs="Arial"/>
+          <w:b w:val="false"/>
+          <w:bCs w:val="false"/>
+        </w:rPr>
+      </w:r>
+    </w:p>
+    <w:p>
+      <w:pPr>
+        <w:pStyle w:val="Normal"/>
+        <w:jc w:val="both"/>
+        <w:rPr>
+          <w:rFonts w:cs="Arial"/>
+          <w:b w:val="false"/>
+          <w:b w:val="false"/>
+          <w:bCs w:val="false"/>
+        </w:rPr>
+      </w:pPr>
+      <w:r>
+        <w:rPr>
+          <w:rFonts w:cs="Arial"/>
+          <w:b w:val="false"/>
+          <w:bCs w:val="false"/>
+        </w:rPr>
+        <w:t>The summaries will then be compared and then judged based on the amount of information each summary contains. Lacking ones will be removed and complementary summaries will be merged to get one summary for each paragraph, ensuring the quality of summary of each paragraph. Since everyone has read about half of the article anyway the next half will be easy to understand using the summaries.</w:t>
       </w:r>
     </w:p>
     <w:p>
@@ -1804,15 +1904,7 @@
                 <w:b w:val="false"/>
                 <w:bCs w:val="false"/>
               </w:rPr>
-              <w:t xml:space="preserve">The summaries are read </w:t>
-            </w:r>
-            <w:r>
-              <w:rPr>
-                <w:rFonts w:cs="Arial"/>
-                <w:b w:val="false"/>
-                <w:bCs w:val="false"/>
-              </w:rPr>
-              <w:t>for the test.</w:t>
+              <w:t>The summaries are read for the test.</w:t>
             </w:r>
           </w:p>
         </w:tc>
@@ -2881,644 +2973,648 @@
         </w:rPr>
       </w:pPr>
       <w:r>
+        <w:rPr>
+          <w:rFonts w:ascii="Times new roman" w:hAnsi="Times new roman"/>
+          <w:sz w:val="28"/>
+          <w:szCs w:val="28"/>
+        </w:rPr>
+      </w:r>
+    </w:p>
+    <w:p>
+      <w:pPr>
+        <w:pStyle w:val="Normal"/>
+        <w:jc w:val="center"/>
+        <w:rPr>
+          <w:rFonts w:ascii="Times new roman" w:hAnsi="Times new roman"/>
+          <w:sz w:val="28"/>
+          <w:szCs w:val="28"/>
+        </w:rPr>
+      </w:pPr>
+      <w:r>
+        <w:rPr>
+          <w:rFonts w:ascii="Times new roman" w:hAnsi="Times new roman"/>
+          <w:sz w:val="28"/>
+          <w:szCs w:val="28"/>
+        </w:rPr>
+      </w:r>
+    </w:p>
+    <w:p>
+      <w:pPr>
+        <w:pStyle w:val="Normal"/>
+        <w:jc w:val="center"/>
+        <w:rPr>
+          <w:b/>
+          <w:b/>
+          <w:bCs/>
+        </w:rPr>
+      </w:pPr>
+      <w:r>
+        <w:rPr>
+          <w:rFonts w:ascii="Times new roman" w:hAnsi="Times new roman"/>
+          <w:b/>
+          <w:bCs/>
+          <w:sz w:val="28"/>
+          <w:szCs w:val="28"/>
+        </w:rPr>
+        <w:t>Summary</w:t>
+      </w:r>
+    </w:p>
+    <w:p>
+      <w:pPr>
+        <w:pStyle w:val="Normal"/>
+        <w:jc w:val="center"/>
+        <w:rPr>
+          <w:b w:val="false"/>
+          <w:b w:val="false"/>
+          <w:bCs w:val="false"/>
+        </w:rPr>
+      </w:pPr>
+      <w:r>
+        <w:rPr>
+          <w:b w:val="false"/>
+          <w:bCs w:val="false"/>
+        </w:rPr>
+      </w:r>
+    </w:p>
+    <w:p>
+      <w:pPr>
+        <w:pStyle w:val="Normal"/>
+        <w:jc w:val="both"/>
+        <w:rPr>
+          <w:b w:val="false"/>
+          <w:b w:val="false"/>
+          <w:bCs w:val="false"/>
+        </w:rPr>
+      </w:pPr>
+      <w:r>
+        <w:rPr>
+          <w:b w:val="false"/>
+          <w:bCs w:val="false"/>
+        </w:rPr>
+        <w:t>Isaac Asimov posited Three Laws of Robotics to keep robots from hurting humans.</w:t>
+      </w:r>
+    </w:p>
+    <w:p>
+      <w:pPr>
+        <w:pStyle w:val="Normal"/>
+        <w:jc w:val="both"/>
+        <w:rPr>
+          <w:b w:val="false"/>
+          <w:b w:val="false"/>
+          <w:bCs w:val="false"/>
+        </w:rPr>
+      </w:pPr>
+      <w:r>
+        <w:rPr>
+          <w:b w:val="false"/>
+          <w:bCs w:val="false"/>
+        </w:rPr>
+      </w:r>
+    </w:p>
+    <w:p>
+      <w:pPr>
+        <w:pStyle w:val="Normal"/>
+        <w:jc w:val="both"/>
+        <w:rPr>
+          <w:b w:val="false"/>
+          <w:b w:val="false"/>
+          <w:bCs w:val="false"/>
+        </w:rPr>
+      </w:pPr>
+      <w:r>
+        <w:rPr>
+          <w:b w:val="false"/>
+          <w:bCs w:val="false"/>
+        </w:rPr>
+        <w:t>Social suite, a set of consepts such as love, friendship, cooperation and teaching, didn't change even though there are many invention of technologies like internet and so on, but in case of invention of AI made to look and behave like us, it will change not only how we communicate with them but also how we communicate with other human beings.</w:t>
+      </w:r>
+    </w:p>
+    <w:p>
+      <w:pPr>
+        <w:pStyle w:val="Normal"/>
+        <w:jc w:val="both"/>
+        <w:rPr>
+          <w:b w:val="false"/>
+          <w:b w:val="false"/>
+          <w:bCs w:val="false"/>
+        </w:rPr>
+      </w:pPr>
+      <w:r>
+        <w:rPr>
+          <w:b w:val="false"/>
+          <w:bCs w:val="false"/>
+        </w:rPr>
+      </w:r>
+    </w:p>
+    <w:p>
+      <w:pPr>
+        <w:pStyle w:val="Normal"/>
+        <w:jc w:val="both"/>
+        <w:rPr>
+          <w:b w:val="false"/>
+          <w:b w:val="false"/>
+          <w:bCs w:val="false"/>
+        </w:rPr>
+      </w:pPr>
+      <w:r>
+        <w:rPr>
+          <w:b w:val="false"/>
+          <w:bCs w:val="false"/>
+        </w:rPr>
+        <w:t>The author(Nicholas A. Christakis) did a experiment. In the experiment, there are two cases. In one case, robots acted making occasional errors, stating that robots also make mistakes. In the control group, robots just acted normally (with robots which only made bland statements). As a result, in the former circumstance, people got more relaxed about their mistakes and conversational than the latter case.</w:t>
+      </w:r>
+    </w:p>
+    <w:p>
+      <w:pPr>
+        <w:pStyle w:val="Normal"/>
+        <w:jc w:val="both"/>
+        <w:rPr>
+          <w:b w:val="false"/>
+          <w:b w:val="false"/>
+          <w:bCs w:val="false"/>
+        </w:rPr>
+      </w:pPr>
+      <w:r>
+        <w:rPr>
+          <w:b w:val="false"/>
+          <w:bCs w:val="false"/>
+        </w:rPr>
+      </w:r>
+    </w:p>
+    <w:p>
+      <w:pPr>
+        <w:pStyle w:val="Normal"/>
+        <w:jc w:val="both"/>
+        <w:rPr>
+          <w:b w:val="false"/>
+          <w:b w:val="false"/>
+          <w:bCs w:val="false"/>
+        </w:rPr>
+      </w:pPr>
+      <w:r>
+        <w:rPr>
+          <w:b w:val="false"/>
+          <w:bCs w:val="false"/>
+        </w:rPr>
+        <w:t>In another, virtual experiment, the author divided 4,000 human subjects into groups of about 20, and assigned each individual “friends” within the group; these friendships formed a social network. The task assigned to the group was each person had to choose one of three colors, but no individual’s color could match that of his or her assigned friends within the social network. Unknown to them, some groups contained a few bots that have the same setting as the previous experiment. Like the previous experiment, the groups that have said bots outperformed those who don’t have one. What’s more, the effect also affect the group that are not directly connected to the bots but at not at the same degree. Bots help humans help themselves.</w:t>
+      </w:r>
+    </w:p>
+    <w:p>
+      <w:pPr>
+        <w:pStyle w:val="Normal"/>
+        <w:jc w:val="both"/>
+        <w:rPr>
+          <w:b w:val="false"/>
+          <w:b w:val="false"/>
+          <w:bCs w:val="false"/>
+        </w:rPr>
+      </w:pPr>
+      <w:r>
+        <w:rPr>
+          <w:b w:val="false"/>
+          <w:bCs w:val="false"/>
+        </w:rPr>
+      </w:r>
+    </w:p>
+    <w:p>
+      <w:pPr>
+        <w:pStyle w:val="Normal"/>
+        <w:jc w:val="both"/>
+        <w:rPr>
+          <w:b w:val="false"/>
+          <w:b w:val="false"/>
+          <w:bCs w:val="false"/>
+        </w:rPr>
+      </w:pPr>
+      <w:r>
+        <w:rPr>
+          <w:b w:val="false"/>
+          <w:bCs w:val="false"/>
+        </w:rPr>
+        <w:t>Hybrid systems (systems with human and robot social interactions), with appropriate AIs humans improve relating to each other. To back this, the political scientist Kevin Munger directed specific kinds of bots to remind people who send racist remarks to other people in the Internet that they are humans too, which lead to a decline in usage of racist speech.</w:t>
+      </w:r>
+    </w:p>
+    <w:p>
+      <w:pPr>
+        <w:pStyle w:val="Normal"/>
+        <w:jc w:val="both"/>
+        <w:rPr>
+          <w:b w:val="false"/>
+          <w:b w:val="false"/>
+          <w:bCs w:val="false"/>
+        </w:rPr>
+      </w:pPr>
+      <w:r>
+        <w:rPr>
+          <w:b w:val="false"/>
+          <w:bCs w:val="false"/>
+        </w:rPr>
+      </w:r>
+    </w:p>
+    <w:p>
+      <w:pPr>
+        <w:pStyle w:val="Normal"/>
+        <w:jc w:val="both"/>
+        <w:rPr>
+          <w:b w:val="false"/>
+          <w:b w:val="false"/>
+          <w:bCs w:val="false"/>
+        </w:rPr>
+      </w:pPr>
+      <w:r>
+        <w:rPr>
+          <w:b w:val="false"/>
+          <w:bCs w:val="false"/>
+        </w:rPr>
+        <w:t xml:space="preserve">Contrary to these the experiments, they can also make people less productive and less ethical. [In a experiment with selfish robots, where the humans were given money in a game where if they donate the money to their neighbor the money donated will be doubled. Humans were cooperating and donating to their neighbors till the selfish robots stopped to donate, in turn  humans also stopped donating as well.] The notion of selflessness and sacrificial nature for the community easily broke down by the interjection of robots is concerning. </w:t>
+      </w:r>
+    </w:p>
+    <w:p>
+      <w:pPr>
+        <w:pStyle w:val="Normal"/>
+        <w:jc w:val="both"/>
+        <w:rPr>
+          <w:b w:val="false"/>
+          <w:b w:val="false"/>
+          <w:bCs w:val="false"/>
+        </w:rPr>
+      </w:pPr>
+      <w:r>
+        <w:rPr>
+          <w:b w:val="false"/>
+          <w:bCs w:val="false"/>
+        </w:rPr>
+      </w:r>
+    </w:p>
+    <w:p>
+      <w:pPr>
+        <w:pStyle w:val="Normal"/>
+        <w:jc w:val="both"/>
+        <w:rPr>
+          <w:b w:val="false"/>
+          <w:b w:val="false"/>
+          <w:bCs w:val="false"/>
+        </w:rPr>
+      </w:pPr>
+      <w:r>
+        <w:rPr>
+          <w:b w:val="false"/>
+          <w:bCs w:val="false"/>
+        </w:rPr>
+        <w:t>There’s already real life example which is 5.7 million Twitter users in the run-up to the 2016 US presidential election trolling and malicious Russian accounts-including ones operated by bots-were regularly retweeted in a similar manner to other, unmalicious accounts, influencing conservative users particularly. Bots took advantage of social suites like teaching and cooperation to affect people indirectly polarizing the country’s electorate.</w:t>
+      </w:r>
+    </w:p>
+    <w:p>
+      <w:pPr>
+        <w:pStyle w:val="Normal"/>
+        <w:jc w:val="both"/>
+        <w:rPr>
+          <w:b w:val="false"/>
+          <w:b w:val="false"/>
+          <w:bCs w:val="false"/>
+        </w:rPr>
+      </w:pPr>
+      <w:r>
+        <w:rPr>
+          <w:b w:val="false"/>
+          <w:bCs w:val="false"/>
+        </w:rPr>
+      </w:r>
+    </w:p>
+    <w:p>
+      <w:pPr>
+        <w:pStyle w:val="Normal"/>
+        <w:jc w:val="both"/>
+        <w:rPr>
+          <w:b w:val="false"/>
+          <w:b w:val="false"/>
+          <w:bCs w:val="false"/>
+        </w:rPr>
+      </w:pPr>
+      <w:r>
+        <w:rPr>
+          <w:b w:val="false"/>
+          <w:bCs w:val="false"/>
+        </w:rPr>
+        <w:t>There are other social effects of simple types of AI such as children bark rude comments at digital assistants such Alexa and Siri, that can make the children treat other people the same, or that kids’ relationships with artificially intelligent machines will interfere with, or even preempt, human relationships. MIT expert Sherry Turkle told The Atlantic’s Alexis C. Madrigal recently that children with AI interactions might not be able to acquire empathic connections.</w:t>
+      </w:r>
+    </w:p>
+    <w:p>
+      <w:pPr>
+        <w:pStyle w:val="Normal"/>
+        <w:jc w:val="both"/>
+        <w:rPr>
+          <w:b w:val="false"/>
+          <w:b w:val="false"/>
+          <w:bCs w:val="false"/>
+        </w:rPr>
+      </w:pPr>
+      <w:r>
+        <w:rPr>
+          <w:b w:val="false"/>
+          <w:bCs w:val="false"/>
+        </w:rPr>
+      </w:r>
+    </w:p>
+    <w:p>
+      <w:pPr>
+        <w:pStyle w:val="Normal"/>
+        <w:jc w:val="both"/>
+        <w:rPr>
+          <w:b w:val="false"/>
+          <w:b w:val="false"/>
+          <w:bCs w:val="false"/>
+        </w:rPr>
+      </w:pPr>
+      <w:r>
+        <w:rPr>
+          <w:b w:val="false"/>
+          <w:bCs w:val="false"/>
+        </w:rPr>
+        <w:t>As digital assistants become ubiquitous, some people began treating as sentient beings, writing in these pages last year, Judith Shulevitz described how some people treat them as confidants, or even as friends and therapists, This brings the question: if we grow more comfortable talking intimately to our devices, what happens to our human marriages and friendships</w:t>
+      </w:r>
+      <w:r>
+        <w:rPr>
+          <w:b w:val="false"/>
+          <w:bCs w:val="false"/>
+        </w:rPr>
+        <w:t>？</w:t>
+      </w:r>
+      <w:r>
+        <w:rPr>
+          <w:b w:val="false"/>
+          <w:bCs w:val="false"/>
+        </w:rPr>
+        <w:t>As AI permeates our lives, we must confront the possibility that it will stunt our emotions and inhibit deep human connections, (leaving our relationships with one another less reciprocal, or shallower, or more narcissistic).All of this could end up transforming human society in unintended ways that we need to reckon with a polity.</w:t>
+      </w:r>
+    </w:p>
+    <w:p>
+      <w:pPr>
+        <w:pStyle w:val="Normal"/>
+        <w:jc w:val="both"/>
+        <w:rPr>
+          <w:b w:val="false"/>
+          <w:b w:val="false"/>
+          <w:bCs w:val="false"/>
+        </w:rPr>
+      </w:pPr>
+      <w:r>
+        <w:rPr>
+          <w:b w:val="false"/>
+          <w:bCs w:val="false"/>
+        </w:rPr>
+      </w:r>
+    </w:p>
+    <w:p>
+      <w:pPr>
+        <w:pStyle w:val="Normal"/>
+        <w:jc w:val="both"/>
+        <w:rPr>
+          <w:b w:val="false"/>
+          <w:b w:val="false"/>
+          <w:bCs w:val="false"/>
+        </w:rPr>
+      </w:pPr>
+      <w:r>
+        <w:rPr>
+          <w:b w:val="false"/>
+          <w:bCs w:val="false"/>
+        </w:rPr>
+        <w:t>Anthropologist at De Montfort University in the UK, Kathleen Richardson, robots can dehumanize and could lead to retreat from real intimacy. We might even progress from treating robots as instruments for sexual gratification to treating other people that way. Other observers like David Levy said that having robot as sex toys is a good thing. Sex robots won’t be susceptible to sexually transmitted diseases or unwanted pregnancies, and they could provide opportunities for shame-free experimentation and practice. Levy believes that sex with robots will come to be seen as ethical, perhaps in some cases expected.</w:t>
+      </w:r>
+    </w:p>
+    <w:p>
+      <w:pPr>
+        <w:pStyle w:val="Normal"/>
+        <w:jc w:val="both"/>
+        <w:rPr>
+          <w:b w:val="false"/>
+          <w:b w:val="false"/>
+          <w:bCs w:val="false"/>
+        </w:rPr>
+      </w:pPr>
+      <w:r>
+        <w:rPr>
+          <w:b w:val="false"/>
+          <w:bCs w:val="false"/>
+        </w:rPr>
+      </w:r>
+    </w:p>
+    <w:p>
+      <w:pPr>
+        <w:pStyle w:val="Normal"/>
+        <w:jc w:val="both"/>
+        <w:rPr>
+          <w:b w:val="false"/>
+          <w:b w:val="false"/>
+          <w:bCs w:val="false"/>
+        </w:rPr>
+      </w:pPr>
+      <w:r>
+        <w:rPr>
+          <w:b w:val="false"/>
+          <w:bCs w:val="false"/>
+        </w:rPr>
+        <w:t>While driver-less car which is very near to us have many good things such as preventing accidents, it can deprive us of an occasion to exercise the abilities which are cooperation and social coordination, could lead to their degradation in cooperation and social coordination skills.Self-driving cars will take not only the driving duties but also the moral judgments (like which human to hit during an inevitable collision),  and affect other humans indirectly. For example, it might decrease the attentiveness of drivers and increase likelihood of accidents when they change from self-driving lanes to human-driving lanes. Or it might just improve human performance of people who drive with autonomous vehicles. In either case, it would be reckless to release new kinds of AI without taking such social externalities into account beforehand. We must apply the same effort and ingenuity that we apply to the hardware and software that make self-driving cars possible to managing AI’s potential ripple effects on those outside the car.</w:t>
+      </w:r>
+    </w:p>
+    <w:p>
+      <w:pPr>
+        <w:pStyle w:val="Normal"/>
+        <w:jc w:val="both"/>
+        <w:rPr>
+          <w:b w:val="false"/>
+          <w:b w:val="false"/>
+          <w:bCs w:val="false"/>
+        </w:rPr>
+      </w:pPr>
+      <w:r>
+        <w:rPr>
+          <w:b w:val="false"/>
+          <w:bCs w:val="false"/>
+        </w:rPr>
+      </w:r>
+    </w:p>
+    <w:p>
+      <w:pPr>
+        <w:pStyle w:val="Normal"/>
+        <w:jc w:val="both"/>
+        <w:rPr>
+          <w:b w:val="false"/>
+          <w:b w:val="false"/>
+          <w:bCs w:val="false"/>
+        </w:rPr>
+      </w:pPr>
+      <w:r>
+        <w:rPr>
+          <w:b w:val="false"/>
+          <w:bCs w:val="false"/>
+        </w:rPr>
+        <w:t>In 1985 Issac Asimov added another law to the list of laws of robotics, to prevent harming humanity. But had problems defining harms, stating “A human being is a concrete object,” he later wrote. “Injury to a person can be estimated and judged. Humanity is an abstraction.” (Which means, defining humanity is difficult and thus teaching a machine what harm means is also difficult.)</w:t>
+      </w:r>
+    </w:p>
+    <w:p>
+      <w:pPr>
+        <w:pStyle w:val="Normal"/>
+        <w:jc w:val="both"/>
+        <w:rPr>
+          <w:b w:val="false"/>
+          <w:b w:val="false"/>
+          <w:bCs w:val="false"/>
+        </w:rPr>
+      </w:pPr>
+      <w:r>
+        <w:rPr>
+          <w:b w:val="false"/>
+          <w:bCs w:val="false"/>
+        </w:rPr>
+      </w:r>
+    </w:p>
+    <w:p>
+      <w:pPr>
+        <w:pStyle w:val="Normal"/>
+        <w:jc w:val="both"/>
+        <w:rPr>
+          <w:b w:val="false"/>
+          <w:b w:val="false"/>
+          <w:bCs w:val="false"/>
+        </w:rPr>
+      </w:pPr>
+      <w:r>
+        <w:rPr>
+          <w:b w:val="false"/>
+          <w:bCs w:val="false"/>
+        </w:rPr>
+        <w:t>Just like why normal rules, laws and demands  for democratic oversight are needed between human to human interaction. Similar rules and laws are needed when AI comes into picture of human-to-human interaction. As the effects of these interactions are really broad and far reaching, some systematic method to deal with this is necessary.</w:t>
+      </w:r>
+    </w:p>
+    <w:p>
+      <w:pPr>
+        <w:pStyle w:val="Normal"/>
+        <w:jc w:val="both"/>
+        <w:rPr>
+          <w:b w:val="false"/>
+          <w:b w:val="false"/>
+          <w:bCs w:val="false"/>
+        </w:rPr>
+      </w:pPr>
+      <w:r>
+        <w:rPr>
+          <w:b w:val="false"/>
+          <w:bCs w:val="false"/>
+        </w:rPr>
+      </w:r>
+    </w:p>
+    <w:p>
+      <w:pPr>
+        <w:pStyle w:val="Normal"/>
+        <w:jc w:val="both"/>
+        <w:rPr>
+          <w:b w:val="false"/>
+          <w:b w:val="false"/>
+          <w:bCs w:val="false"/>
+        </w:rPr>
+      </w:pPr>
+      <w:r>
+        <w:rPr>
+          <w:b w:val="false"/>
+          <w:bCs w:val="false"/>
+        </w:rPr>
+        <w:t>Already, a diverse group of researchers and practitioners (computer scientists, engineers, zoologists, and social scientists, among others) are coming together to develop the field of “machine behavior,” to improve our technical and theoretical understanding of how a machine interacts with humans, as the scientists don’t see them as man-made objects but as new class of social actors.</w:t>
+      </w:r>
+    </w:p>
+    <w:p>
+      <w:pPr>
+        <w:pStyle w:val="Normal"/>
+        <w:jc w:val="both"/>
+        <w:rPr>
+          <w:b w:val="false"/>
+          <w:b w:val="false"/>
+          <w:bCs w:val="false"/>
+        </w:rPr>
+      </w:pPr>
+      <w:r>
+        <w:rPr>
+          <w:b w:val="false"/>
+          <w:bCs w:val="false"/>
+        </w:rPr>
+      </w:r>
+    </w:p>
+    <w:p>
+      <w:pPr>
+        <w:pStyle w:val="Normal"/>
+        <w:jc w:val="both"/>
+        <w:rPr>
+          <w:b w:val="false"/>
+          <w:b w:val="false"/>
+          <w:bCs w:val="false"/>
+        </w:rPr>
+      </w:pPr>
+      <w:r>
+        <w:rPr>
+          <w:b w:val="false"/>
+          <w:bCs w:val="false"/>
+        </w:rPr>
+        <w:t>As AI becomes more wide spread and sentient, we need to have a better way to differentiate that is just not normal and the behavior that is really dangerous to us (sky net). The most concerning thing being the factors that affect the foundation on which humanity have survived till now.</w:t>
+      </w:r>
+    </w:p>
+    <w:p>
+      <w:pPr>
+        <w:pStyle w:val="Normal"/>
+        <w:jc w:val="both"/>
+        <w:rPr>
+          <w:b w:val="false"/>
+          <w:b w:val="false"/>
+          <w:bCs w:val="false"/>
+        </w:rPr>
+      </w:pPr>
+      <w:r>
+        <w:rPr>
+          <w:b w:val="false"/>
+          <w:bCs w:val="false"/>
+        </w:rPr>
+      </w:r>
+    </w:p>
+    <w:p>
+      <w:pPr>
+        <w:pStyle w:val="Normal"/>
+        <w:jc w:val="both"/>
+        <w:rPr>
+          <w:b w:val="false"/>
+          <w:b w:val="false"/>
+          <w:bCs w:val="false"/>
+        </w:rPr>
+      </w:pPr>
+      <w:r>
+        <w:rPr>
+          <w:b w:val="false"/>
+          <w:bCs w:val="false"/>
+        </w:rPr>
+        <w:t>The Enlightenment philosopher Thomas Hobbes argued that humans needed a collective agreement to keep us from being disorganized and cruel. On the contrary, without the need for government etc.  humans are genetically equipped with “social suites” to live more peacefully and communally before the arrival of AI.</w:t>
+      </w:r>
+    </w:p>
+    <w:p>
+      <w:pPr>
+        <w:pStyle w:val="Normal"/>
+        <w:jc w:val="both"/>
+        <w:rPr>
+          <w:b w:val="false"/>
+          <w:b w:val="false"/>
+          <w:bCs w:val="false"/>
+        </w:rPr>
+      </w:pPr>
+      <w:r>
+        <w:rPr>
+          <w:b w:val="false"/>
+          <w:bCs w:val="false"/>
+        </w:rPr>
+      </w:r>
+    </w:p>
+    <w:p>
+      <w:pPr>
+        <w:pStyle w:val="Normal"/>
+        <w:jc w:val="both"/>
         <w:rPr/>
-      </w:r>
-    </w:p>
-    <w:p>
-      <w:pPr>
-        <w:pStyle w:val="Normal"/>
-        <w:jc w:val="center"/>
-        <w:rPr>
-          <w:rFonts w:ascii="Times new roman" w:hAnsi="Times new roman"/>
-          <w:sz w:val="28"/>
-          <w:szCs w:val="28"/>
-        </w:rPr>
-      </w:pPr>
-      <w:r>
-        <w:rPr/>
-      </w:r>
-    </w:p>
-    <w:p>
-      <w:pPr>
-        <w:pStyle w:val="Normal"/>
-        <w:jc w:val="center"/>
-        <w:rPr>
-          <w:b/>
-          <w:b/>
-          <w:bCs/>
-        </w:rPr>
-      </w:pPr>
-      <w:r>
-        <w:rPr>
-          <w:rFonts w:ascii="Times new roman" w:hAnsi="Times new roman"/>
-          <w:b/>
-          <w:bCs/>
-          <w:sz w:val="28"/>
-          <w:szCs w:val="28"/>
-        </w:rPr>
-        <w:t>Summary</w:t>
-      </w:r>
-    </w:p>
-    <w:p>
-      <w:pPr>
-        <w:pStyle w:val="Normal"/>
-        <w:jc w:val="center"/>
-        <w:rPr>
-          <w:b w:val="false"/>
-          <w:b w:val="false"/>
-          <w:bCs w:val="false"/>
-        </w:rPr>
-      </w:pPr>
-      <w:r>
-        <w:rPr>
-          <w:b w:val="false"/>
-          <w:bCs w:val="false"/>
-        </w:rPr>
-      </w:r>
-    </w:p>
-    <w:p>
-      <w:pPr>
-        <w:pStyle w:val="Normal"/>
-        <w:jc w:val="center"/>
-        <w:rPr>
-          <w:b w:val="false"/>
-          <w:b w:val="false"/>
-          <w:bCs w:val="false"/>
-        </w:rPr>
-      </w:pPr>
-      <w:r>
-        <w:rPr>
-          <w:b w:val="false"/>
-          <w:bCs w:val="false"/>
-        </w:rPr>
-        <w:t>Isaac Asimov posited Three Laws of Robotics to keep robots from hurting humans.</w:t>
-      </w:r>
-    </w:p>
-    <w:p>
-      <w:pPr>
-        <w:pStyle w:val="Normal"/>
-        <w:jc w:val="center"/>
-        <w:rPr>
-          <w:b w:val="false"/>
-          <w:b w:val="false"/>
-          <w:bCs w:val="false"/>
-        </w:rPr>
-      </w:pPr>
-      <w:r>
-        <w:rPr>
-          <w:b w:val="false"/>
-          <w:bCs w:val="false"/>
-        </w:rPr>
-      </w:r>
-    </w:p>
-    <w:p>
-      <w:pPr>
-        <w:pStyle w:val="Normal"/>
-        <w:jc w:val="center"/>
-        <w:rPr>
-          <w:b w:val="false"/>
-          <w:b w:val="false"/>
-          <w:bCs w:val="false"/>
-        </w:rPr>
-      </w:pPr>
-      <w:r>
-        <w:rPr>
-          <w:b w:val="false"/>
-          <w:bCs w:val="false"/>
-        </w:rPr>
-        <w:t>Social suite, a set of consepts such as love, friendship, cooperation and teaching, didn't change even though there are many invention of technologies like internet and so on, but in case of invention of AI made to look and behave like us, it will change not only how we communicate with them but also how we communicate with other human beings.</w:t>
-      </w:r>
-    </w:p>
-    <w:p>
-      <w:pPr>
-        <w:pStyle w:val="Normal"/>
-        <w:jc w:val="center"/>
-        <w:rPr>
-          <w:b w:val="false"/>
-          <w:b w:val="false"/>
-          <w:bCs w:val="false"/>
-        </w:rPr>
-      </w:pPr>
-      <w:r>
-        <w:rPr>
-          <w:b w:val="false"/>
-          <w:bCs w:val="false"/>
-        </w:rPr>
-      </w:r>
-    </w:p>
-    <w:p>
-      <w:pPr>
-        <w:pStyle w:val="Normal"/>
-        <w:jc w:val="center"/>
-        <w:rPr>
-          <w:b w:val="false"/>
-          <w:b w:val="false"/>
-          <w:bCs w:val="false"/>
-        </w:rPr>
-      </w:pPr>
-      <w:r>
-        <w:rPr>
-          <w:b w:val="false"/>
-          <w:bCs w:val="false"/>
-        </w:rPr>
-        <w:t>The author(Nicholas A. Christakis) did a experiment. In the experiment, there are two cases. In one case, robots acted making occasional errors, stating that robots also make mistakes. In the control group, robots just acted normally (with robots which only made bland statements). As a result, in the former circumstance, people got more relaxed about their mistakes and conversational than the latter case.</w:t>
-      </w:r>
-    </w:p>
-    <w:p>
-      <w:pPr>
-        <w:pStyle w:val="Normal"/>
-        <w:jc w:val="center"/>
-        <w:rPr>
-          <w:b w:val="false"/>
-          <w:b w:val="false"/>
-          <w:bCs w:val="false"/>
-        </w:rPr>
-      </w:pPr>
-      <w:r>
-        <w:rPr>
-          <w:b w:val="false"/>
-          <w:bCs w:val="false"/>
-        </w:rPr>
-      </w:r>
-    </w:p>
-    <w:p>
-      <w:pPr>
-        <w:pStyle w:val="Normal"/>
-        <w:jc w:val="center"/>
-        <w:rPr>
-          <w:b w:val="false"/>
-          <w:b w:val="false"/>
-          <w:bCs w:val="false"/>
-        </w:rPr>
-      </w:pPr>
-      <w:r>
-        <w:rPr>
-          <w:b w:val="false"/>
-          <w:bCs w:val="false"/>
-        </w:rPr>
-        <w:t>In another, virtual experiment, the author divided 4,000 human subjects into groups of about 20, and assigned each individual “friends” within the group; these friendships formed a social network. The task assigned to the group was each person had to choose one of three colors, but no individual’s color could match that of his or her assigned friends within the social network. Unknown to them, some groups contained a few bots that have the same setting as the previous experiment. Like the previous experiment, the groups that have said bots outperformed those who don’t have one. What’s more, the effect also affect the group that are not directly connected to the bots but at not at the same degree. Bots help humans help themselves.</w:t>
-      </w:r>
-    </w:p>
-    <w:p>
-      <w:pPr>
-        <w:pStyle w:val="Normal"/>
-        <w:jc w:val="center"/>
-        <w:rPr>
-          <w:b w:val="false"/>
-          <w:b w:val="false"/>
-          <w:bCs w:val="false"/>
-        </w:rPr>
-      </w:pPr>
-      <w:r>
-        <w:rPr>
-          <w:b w:val="false"/>
-          <w:bCs w:val="false"/>
-        </w:rPr>
-      </w:r>
-    </w:p>
-    <w:p>
-      <w:pPr>
-        <w:pStyle w:val="Normal"/>
-        <w:jc w:val="center"/>
-        <w:rPr>
-          <w:b w:val="false"/>
-          <w:b w:val="false"/>
-          <w:bCs w:val="false"/>
-        </w:rPr>
-      </w:pPr>
-      <w:r>
-        <w:rPr>
-          <w:b w:val="false"/>
-          <w:bCs w:val="false"/>
-        </w:rPr>
-        <w:t>Hybrid systems (systems with human and robot social interactions), with appropriate AIs humans improve relating to each other. To back this, the political scientist Kevin Munger directed specific kinds of bots to remind people who send racist remarks to other people in the Internet that they are humans too, which lead to a decline in usage of racist speech.</w:t>
-      </w:r>
-    </w:p>
-    <w:p>
-      <w:pPr>
-        <w:pStyle w:val="Normal"/>
-        <w:jc w:val="center"/>
-        <w:rPr>
-          <w:b w:val="false"/>
-          <w:b w:val="false"/>
-          <w:bCs w:val="false"/>
-        </w:rPr>
-      </w:pPr>
-      <w:r>
-        <w:rPr>
-          <w:b w:val="false"/>
-          <w:bCs w:val="false"/>
-        </w:rPr>
-      </w:r>
-    </w:p>
-    <w:p>
-      <w:pPr>
-        <w:pStyle w:val="Normal"/>
-        <w:jc w:val="center"/>
-        <w:rPr>
-          <w:b w:val="false"/>
-          <w:b w:val="false"/>
-          <w:bCs w:val="false"/>
-        </w:rPr>
-      </w:pPr>
-      <w:r>
-        <w:rPr>
-          <w:b w:val="false"/>
-          <w:bCs w:val="false"/>
-        </w:rPr>
-        <w:t xml:space="preserve">Contrary to these the experiments, they can also make people less productive and less ethical. [In a experiment with selfish robots, where the humans were given money in a game where if they donate the money to their neighbor the money donated will be doubled. Humans were cooperating and donating to their neighbors till the selfish robots stopped to donate, in turn  humans also stopped donating as well.] The notion of selflessness and sacrificial nature for the community easily broke down by the interjection of robots is concerning. </w:t>
-      </w:r>
-    </w:p>
-    <w:p>
-      <w:pPr>
-        <w:pStyle w:val="Normal"/>
-        <w:jc w:val="center"/>
-        <w:rPr>
-          <w:b w:val="false"/>
-          <w:b w:val="false"/>
-          <w:bCs w:val="false"/>
-        </w:rPr>
-      </w:pPr>
-      <w:r>
-        <w:rPr>
-          <w:b w:val="false"/>
-          <w:bCs w:val="false"/>
-        </w:rPr>
-      </w:r>
-    </w:p>
-    <w:p>
-      <w:pPr>
-        <w:pStyle w:val="Normal"/>
-        <w:jc w:val="center"/>
-        <w:rPr>
-          <w:b w:val="false"/>
-          <w:b w:val="false"/>
-          <w:bCs w:val="false"/>
-        </w:rPr>
-      </w:pPr>
-      <w:r>
-        <w:rPr>
-          <w:b w:val="false"/>
-          <w:bCs w:val="false"/>
-        </w:rPr>
-        <w:t>There’s already real life example which is 5.7 million Twitter users in the run-up to the 2016 US presidential election trolling and malicious Russian accounts-including ones operated by bots-were regularly retweeted in a similar manner to other, unmalicious accounts, influencing conservative users particularly. Bots took advantage of social suites like teaching and cooperation to affect people indirectly polarizing the country’s electorate.</w:t>
-      </w:r>
-    </w:p>
-    <w:p>
-      <w:pPr>
-        <w:pStyle w:val="Normal"/>
-        <w:jc w:val="center"/>
-        <w:rPr>
-          <w:b w:val="false"/>
-          <w:b w:val="false"/>
-          <w:bCs w:val="false"/>
-        </w:rPr>
-      </w:pPr>
-      <w:r>
-        <w:rPr>
-          <w:b w:val="false"/>
-          <w:bCs w:val="false"/>
-        </w:rPr>
-      </w:r>
-    </w:p>
-    <w:p>
-      <w:pPr>
-        <w:pStyle w:val="Normal"/>
-        <w:jc w:val="center"/>
-        <w:rPr>
-          <w:b w:val="false"/>
-          <w:b w:val="false"/>
-          <w:bCs w:val="false"/>
-        </w:rPr>
-      </w:pPr>
-      <w:r>
-        <w:rPr>
-          <w:b w:val="false"/>
-          <w:bCs w:val="false"/>
-        </w:rPr>
-        <w:t>There are other social effects of simple types of AI such as children bark rude comments at digital assistants such Alexa and Siri, that can make the children treat other people the same, or that kids’ relationships with artificially intelligent machines will interfere with, or even preempt, human relationships. MIT expert Sherry Turkle told The Atlantic’s Alexis C. Madrigal recently that children with AI interactions might not be able to acquire empathic connections.</w:t>
-      </w:r>
-    </w:p>
-    <w:p>
-      <w:pPr>
-        <w:pStyle w:val="Normal"/>
-        <w:jc w:val="center"/>
-        <w:rPr>
-          <w:b w:val="false"/>
-          <w:b w:val="false"/>
-          <w:bCs w:val="false"/>
-        </w:rPr>
-      </w:pPr>
-      <w:r>
-        <w:rPr>
-          <w:b w:val="false"/>
-          <w:bCs w:val="false"/>
-        </w:rPr>
-      </w:r>
-    </w:p>
-    <w:p>
-      <w:pPr>
-        <w:pStyle w:val="Normal"/>
-        <w:jc w:val="center"/>
-        <w:rPr>
-          <w:b w:val="false"/>
-          <w:b w:val="false"/>
-          <w:bCs w:val="false"/>
-        </w:rPr>
-      </w:pPr>
-      <w:r>
-        <w:rPr>
-          <w:b w:val="false"/>
-          <w:bCs w:val="false"/>
-        </w:rPr>
-        <w:t>As digital assistants become ubiquitous, some people began treating as sentient beings, writing in these pages last year, Judith Shulevitz described how some people treat them as confidants, or even as friends and therapists, This brings the question: if we grow more comfortable talking intimately to our devices, what happens to our human marriages and friendships</w:t>
-      </w:r>
-      <w:r>
-        <w:rPr>
-          <w:b w:val="false"/>
-          <w:bCs w:val="false"/>
-        </w:rPr>
-        <w:t>？</w:t>
-      </w:r>
-      <w:r>
-        <w:rPr>
-          <w:b w:val="false"/>
-          <w:bCs w:val="false"/>
-        </w:rPr>
-        <w:t>As AI permeates our lives, we must confront the possibility that it will stunt our emotions and inhibit deep human connections, (leaving our relationships with one another less reciprocal, or shallower, or more narcissistic).All of this could end up transforming human society in unintended ways that we need to reckon with a polity.</w:t>
-      </w:r>
-    </w:p>
-    <w:p>
-      <w:pPr>
-        <w:pStyle w:val="Normal"/>
-        <w:jc w:val="center"/>
-        <w:rPr>
-          <w:b w:val="false"/>
-          <w:b w:val="false"/>
-          <w:bCs w:val="false"/>
-        </w:rPr>
-      </w:pPr>
-      <w:r>
-        <w:rPr>
-          <w:b w:val="false"/>
-          <w:bCs w:val="false"/>
-        </w:rPr>
-      </w:r>
-    </w:p>
-    <w:p>
-      <w:pPr>
-        <w:pStyle w:val="Normal"/>
-        <w:jc w:val="center"/>
-        <w:rPr>
-          <w:b w:val="false"/>
-          <w:b w:val="false"/>
-          <w:bCs w:val="false"/>
-        </w:rPr>
-      </w:pPr>
-      <w:r>
-        <w:rPr>
-          <w:b w:val="false"/>
-          <w:bCs w:val="false"/>
-        </w:rPr>
-        <w:t>Anthropologist at De Montfort University in the UK, Kathleen Richardson, robots can dehumanize and could lead to retreat from real intimacy. We might even progress from treating robots as instruments for sexual gratification to treating other people that way. Other observers like David Levy said that having robot as sex toys is a good thing. Sex robots won’t be susceptible to sexually transmitted diseases or unwanted pregnancies, and they could provide opportunities for shame-free experimentation and practice. Levy believes that sex with robots will come to be seen as ethical, perhaps in some cases expected.</w:t>
-      </w:r>
-    </w:p>
-    <w:p>
-      <w:pPr>
-        <w:pStyle w:val="Normal"/>
-        <w:jc w:val="center"/>
-        <w:rPr>
-          <w:b w:val="false"/>
-          <w:b w:val="false"/>
-          <w:bCs w:val="false"/>
-        </w:rPr>
-      </w:pPr>
-      <w:r>
-        <w:rPr>
-          <w:b w:val="false"/>
-          <w:bCs w:val="false"/>
-        </w:rPr>
-      </w:r>
-    </w:p>
-    <w:p>
-      <w:pPr>
-        <w:pStyle w:val="Normal"/>
-        <w:jc w:val="center"/>
-        <w:rPr>
-          <w:b w:val="false"/>
-          <w:b w:val="false"/>
-          <w:bCs w:val="false"/>
-        </w:rPr>
-      </w:pPr>
-      <w:r>
-        <w:rPr>
-          <w:b w:val="false"/>
-          <w:bCs w:val="false"/>
-        </w:rPr>
-        <w:t>While driver-less car which is very near to us have many good things such as preventing accidents, it can deprive us of an occasion to exercise the abilities which are cooperation and social coordination, could lead to their degradation in cooperation and social coordination skills.Self-driving cars will take not only the driving duties but also the moral judgments (like which human to hit during an inevitable collision),  and affect other humans indirectly. For example, it might decrease the attentiveness of drivers and increase likelihood of accidents when they change from self-driving lanes to human-driving lanes. Or it might just improve human performance of people who drive with autonomous vehicles. In either case, it would be reckless to release new kinds of AI without taking such social externalities into account beforehand. We must apply the same effort and ingenuity that we apply to the hardware and software that make self-driving cars possible to managing AI’s potential ripple effects on those outside the car.</w:t>
-      </w:r>
-    </w:p>
-    <w:p>
-      <w:pPr>
-        <w:pStyle w:val="Normal"/>
-        <w:jc w:val="center"/>
-        <w:rPr>
-          <w:b w:val="false"/>
-          <w:b w:val="false"/>
-          <w:bCs w:val="false"/>
-        </w:rPr>
-      </w:pPr>
-      <w:r>
-        <w:rPr>
-          <w:b w:val="false"/>
-          <w:bCs w:val="false"/>
-        </w:rPr>
-      </w:r>
-    </w:p>
-    <w:p>
-      <w:pPr>
-        <w:pStyle w:val="Normal"/>
-        <w:jc w:val="center"/>
-        <w:rPr>
-          <w:b w:val="false"/>
-          <w:b w:val="false"/>
-          <w:bCs w:val="false"/>
-        </w:rPr>
-      </w:pPr>
-      <w:r>
-        <w:rPr>
-          <w:b w:val="false"/>
-          <w:bCs w:val="false"/>
-        </w:rPr>
-        <w:t>In 1985 Issac Asimov added another law to the list of laws of robotics, to prevent harming humanity. But had problems defining harms, stating “A human being is a concrete object,” he later wrote. “Injury to a person can be estimated and judged. Humanity is an abstraction.” (Which means, defining humanity is difficult and thus teaching a machine what harm means is also difficult.)</w:t>
-      </w:r>
-    </w:p>
-    <w:p>
-      <w:pPr>
-        <w:pStyle w:val="Normal"/>
-        <w:jc w:val="center"/>
-        <w:rPr>
-          <w:b w:val="false"/>
-          <w:b w:val="false"/>
-          <w:bCs w:val="false"/>
-        </w:rPr>
-      </w:pPr>
-      <w:r>
-        <w:rPr>
-          <w:b w:val="false"/>
-          <w:bCs w:val="false"/>
-        </w:rPr>
-      </w:r>
-    </w:p>
-    <w:p>
-      <w:pPr>
-        <w:pStyle w:val="Normal"/>
-        <w:jc w:val="center"/>
-        <w:rPr>
-          <w:b w:val="false"/>
-          <w:b w:val="false"/>
-          <w:bCs w:val="false"/>
-        </w:rPr>
-      </w:pPr>
-      <w:r>
-        <w:rPr>
-          <w:b w:val="false"/>
-          <w:bCs w:val="false"/>
-        </w:rPr>
-        <w:t>Just like why normal rules, laws and demands  for democratic oversight are needed between human to human interaction. Similar rules and laws are needed when AI comes into picture of human-to-human interaction. As the effects of these interactions are really broad and far reaching, some systematic method to deal with this is necessary.</w:t>
-      </w:r>
-    </w:p>
-    <w:p>
-      <w:pPr>
-        <w:pStyle w:val="Normal"/>
-        <w:jc w:val="center"/>
-        <w:rPr>
-          <w:b w:val="false"/>
-          <w:b w:val="false"/>
-          <w:bCs w:val="false"/>
-        </w:rPr>
-      </w:pPr>
-      <w:r>
-        <w:rPr>
-          <w:b w:val="false"/>
-          <w:bCs w:val="false"/>
-        </w:rPr>
-      </w:r>
-    </w:p>
-    <w:p>
-      <w:pPr>
-        <w:pStyle w:val="Normal"/>
-        <w:jc w:val="center"/>
-        <w:rPr>
-          <w:b w:val="false"/>
-          <w:b w:val="false"/>
-          <w:bCs w:val="false"/>
-        </w:rPr>
-      </w:pPr>
-      <w:r>
-        <w:rPr>
-          <w:b w:val="false"/>
-          <w:bCs w:val="false"/>
-        </w:rPr>
-        <w:t>Already, a diverse group of researchers and practitioners (computer scientists, engineers, zoologists, and social scientists, among others) are coming together to develop the field of “machine behavior,” to improve our technical and theoretical understanding of how a machine interacts with humans, as the scientists don’t see them as man-made objects but as new class of social actors.</w:t>
-      </w:r>
-    </w:p>
-    <w:p>
-      <w:pPr>
-        <w:pStyle w:val="Normal"/>
-        <w:jc w:val="center"/>
-        <w:rPr>
-          <w:b w:val="false"/>
-          <w:b w:val="false"/>
-          <w:bCs w:val="false"/>
-        </w:rPr>
-      </w:pPr>
-      <w:r>
-        <w:rPr>
-          <w:b w:val="false"/>
-          <w:bCs w:val="false"/>
-        </w:rPr>
-      </w:r>
-    </w:p>
-    <w:p>
-      <w:pPr>
-        <w:pStyle w:val="Normal"/>
-        <w:jc w:val="center"/>
-        <w:rPr>
-          <w:b w:val="false"/>
-          <w:b w:val="false"/>
-          <w:bCs w:val="false"/>
-        </w:rPr>
-      </w:pPr>
-      <w:r>
-        <w:rPr>
-          <w:b w:val="false"/>
-          <w:bCs w:val="false"/>
-        </w:rPr>
-        <w:t>As AI becomes more wide spread and sentient, we need to have a better way to differentiate that is just not normal and the behavior that is really dangerous to us (sky net). The most concerning thing being the factors that affect the foundation on which humanity have survived till now.</w:t>
-      </w:r>
-    </w:p>
-    <w:p>
-      <w:pPr>
-        <w:pStyle w:val="Normal"/>
-        <w:jc w:val="center"/>
-        <w:rPr>
-          <w:b w:val="false"/>
-          <w:b w:val="false"/>
-          <w:bCs w:val="false"/>
-        </w:rPr>
-      </w:pPr>
-      <w:r>
-        <w:rPr>
-          <w:b w:val="false"/>
-          <w:bCs w:val="false"/>
-        </w:rPr>
-      </w:r>
-    </w:p>
-    <w:p>
-      <w:pPr>
-        <w:pStyle w:val="Normal"/>
-        <w:jc w:val="center"/>
-        <w:rPr>
-          <w:b w:val="false"/>
-          <w:b w:val="false"/>
-          <w:bCs w:val="false"/>
-        </w:rPr>
-      </w:pPr>
-      <w:r>
-        <w:rPr>
-          <w:b w:val="false"/>
-          <w:bCs w:val="false"/>
-        </w:rPr>
-        <w:t>The Enlightenment philosopher Thomas Hobbes argued that humans needed a collective agreement to keep us from being disorganized and cruel. On the contrary, without the need for government etc.  humans are genetically equipped with “social suites” to live more peacefully and communally before the arrival of AI.</w:t>
-      </w:r>
-    </w:p>
-    <w:p>
-      <w:pPr>
-        <w:pStyle w:val="Normal"/>
-        <w:jc w:val="center"/>
-        <w:rPr>
-          <w:b w:val="false"/>
-          <w:b w:val="false"/>
-          <w:bCs w:val="false"/>
-        </w:rPr>
-      </w:pPr>
-      <w:r>
-        <w:rPr>
-          <w:b w:val="false"/>
-          <w:bCs w:val="false"/>
-        </w:rPr>
-      </w:r>
-    </w:p>
-    <w:p>
-      <w:pPr>
-        <w:pStyle w:val="Normal"/>
-        <w:jc w:val="center"/>
-        <w:rPr>
-          <w:b w:val="false"/>
-          <w:b w:val="false"/>
-          <w:bCs w:val="false"/>
-        </w:rPr>
       </w:pPr>
       <w:r>
         <w:rPr>
@@ -3546,13 +3642,17 @@
   <w:docDefaults>
     <w:rPrDefault>
       <w:rPr>
-        <w:rFonts w:ascii="Calibri" w:hAnsi="Calibri" w:eastAsia="游明朝" w:cs="" w:asciiTheme="minorHAnsi" w:cstheme="minorBidi" w:eastAsiaTheme="minorEastAsia" w:hAnsiTheme="minorHAnsi"/>
-        <w:szCs w:val="22"/>
-        <w:lang w:val="en-US" w:eastAsia="ja-JP" w:bidi="ar-SA"/>
+        <w:rFonts w:ascii="Liberation Serif" w:hAnsi="Liberation Serif" w:eastAsia="Noto Sans CJK SC Regular" w:cs="Lohit Devanagari"/>
+        <w:kern w:val="2"/>
+        <w:sz w:val="24"/>
+        <w:szCs w:val="24"/>
+        <w:lang w:val="en-US" w:eastAsia="zh-CN" w:bidi="hi-IN"/>
       </w:rPr>
     </w:rPrDefault>
     <w:pPrDefault>
-      <w:pPr/>
+      <w:pPr>
+        <w:widowControl/>
+      </w:pPr>
     </w:pPrDefault>
   </w:docDefaults>
   <w:latentStyles w:defLockedState="0" w:defUIPriority="99" w:defSemiHidden="0" w:defUnhideWhenUsed="0" w:defQFormat="0" w:count="376">
@@ -3938,6 +4038,9 @@
     <w:qFormat/>
     <w:pPr>
       <w:widowControl/>
+      <w:kinsoku w:val="true"/>
+      <w:overflowPunct w:val="true"/>
+      <w:autoSpaceDE w:val="true"/>
       <w:bidi w:val="0"/>
       <w:jc w:val="left"/>
     </w:pPr>

</xml_diff>